<commit_message>
modified:   cmv.docx 	modified:   data/ICTV_Master_Species_List_2022_MSL38.v3.xlsx 	modified:   tmv.ipynb 	deleted:    ~$cmv.docx
</commit_message>
<xml_diff>
--- a/cmv.docx
+++ b/cmv.docx
@@ -4,45 +4,1156 @@
   <w:body>
     <w:p>
       <w:pPr>
-        <w:rPr>
+        <w:spacing w:line="240" w:lineRule="auto"/>
+        <w:rPr>
+          <w:rFonts w:ascii="Calibri" w:hAnsi="Calibri" w:cs="Calibri"/>
+          <w:sz w:val="24"/>
+          <w:szCs w:val="24"/>
           <w:lang w:val="en-US"/>
         </w:rPr>
       </w:pPr>
       <w:r>
         <w:rPr>
+          <w:rFonts w:ascii="Calibri" w:hAnsi="Calibri" w:cs="Calibri"/>
+          <w:sz w:val="24"/>
+          <w:szCs w:val="24"/>
           <w:lang w:val="en-US"/>
         </w:rPr>
         <w:t xml:space="preserve">Phylogenetic analysis of Sri Lankan Cassava Mosaic Virus </w:t>
       </w:r>
       <w:r>
         <w:rPr>
+          <w:rFonts w:ascii="Calibri" w:hAnsi="Calibri" w:cs="Calibri"/>
+          <w:sz w:val="24"/>
+          <w:szCs w:val="24"/>
           <w:lang w:val="en-US"/>
         </w:rPr>
         <w:t xml:space="preserve">(SLCMV) </w:t>
       </w:r>
       <w:r>
         <w:rPr>
+          <w:rFonts w:ascii="Calibri" w:hAnsi="Calibri" w:cs="Calibri"/>
+          <w:sz w:val="24"/>
+          <w:szCs w:val="24"/>
           <w:lang w:val="en-US"/>
         </w:rPr>
         <w:t xml:space="preserve">causing Cassava Mosaic Disease in Sri </w:t>
       </w:r>
       <w:r>
         <w:rPr>
+          <w:rFonts w:ascii="Calibri" w:hAnsi="Calibri" w:cs="Calibri"/>
+          <w:sz w:val="24"/>
+          <w:szCs w:val="24"/>
           <w:lang w:val="en-US"/>
         </w:rPr>
         <w:t>Lanka</w:t>
       </w:r>
       <w:r>
         <w:rPr>
+          <w:rFonts w:ascii="Calibri" w:hAnsi="Calibri" w:cs="Calibri"/>
+          <w:sz w:val="24"/>
+          <w:szCs w:val="24"/>
           <w:lang w:val="en-US"/>
         </w:rPr>
         <w:t xml:space="preserve"> based on DNA-A sequences of SLCMV</w:t>
       </w:r>
       <w:r>
         <w:rPr>
+          <w:rFonts w:ascii="Calibri" w:hAnsi="Calibri" w:cs="Calibri"/>
+          <w:sz w:val="24"/>
+          <w:szCs w:val="24"/>
           <w:lang w:val="en-US"/>
         </w:rPr>
         <w:t>.</w:t>
+      </w:r>
+    </w:p>
+    <w:p>
+      <w:pPr>
+        <w:spacing w:line="240" w:lineRule="auto"/>
+        <w:rPr>
+          <w:rFonts w:ascii="Calibri" w:hAnsi="Calibri" w:cs="Calibri"/>
+          <w:sz w:val="24"/>
+          <w:szCs w:val="24"/>
+          <w:lang w:val="en-US"/>
+        </w:rPr>
+      </w:pPr>
+    </w:p>
+    <w:p>
+      <w:pPr>
+        <w:spacing w:line="240" w:lineRule="auto"/>
+        <w:rPr>
+          <w:rFonts w:ascii="Calibri" w:hAnsi="Calibri" w:cs="Calibri"/>
+          <w:sz w:val="24"/>
+          <w:szCs w:val="24"/>
+          <w:lang w:val="en-US"/>
+        </w:rPr>
+      </w:pPr>
+      <w:r>
+        <w:rPr>
+          <w:rFonts w:ascii="Calibri" w:hAnsi="Calibri" w:cs="Calibri"/>
+          <w:sz w:val="24"/>
+          <w:szCs w:val="24"/>
+          <w:lang w:val="en-US"/>
+        </w:rPr>
+        <w:t>Cassava (</w:t>
+      </w:r>
+      <w:r>
+        <w:rPr>
+          <w:rFonts w:ascii="Calibri" w:hAnsi="Calibri" w:cs="Calibri"/>
+          <w:i/>
+          <w:iCs/>
+          <w:sz w:val="24"/>
+          <w:szCs w:val="24"/>
+          <w:lang w:val="en-US"/>
+        </w:rPr>
+        <w:t xml:space="preserve">Manihot esculenta) </w:t>
+      </w:r>
+      <w:r>
+        <w:rPr>
+          <w:rFonts w:ascii="Calibri" w:hAnsi="Calibri" w:cs="Calibri"/>
+          <w:sz w:val="24"/>
+          <w:szCs w:val="24"/>
+          <w:lang w:val="en-US"/>
+        </w:rPr>
+        <w:t xml:space="preserve">is a perennial woody shrub </w:t>
+      </w:r>
+      <w:r>
+        <w:rPr>
+          <w:rFonts w:ascii="Calibri" w:hAnsi="Calibri" w:cs="Calibri"/>
+          <w:sz w:val="24"/>
+          <w:szCs w:val="24"/>
+          <w:lang w:val="en-US"/>
+        </w:rPr>
+        <w:t xml:space="preserve">belonging to family </w:t>
+      </w:r>
+      <w:r>
+        <w:rPr>
+          <w:rStyle w:val="detaildisplayattribute"/>
+          <w:rFonts w:ascii="Calibri" w:hAnsi="Calibri" w:cs="Calibri"/>
+          <w:sz w:val="24"/>
+          <w:szCs w:val="24"/>
+        </w:rPr>
+        <w:t>Euphorbiaceae</w:t>
+      </w:r>
+      <w:r>
+        <w:rPr>
+          <w:rStyle w:val="detaildisplayattribute"/>
+          <w:rFonts w:ascii="Calibri" w:hAnsi="Calibri" w:cs="Calibri"/>
+          <w:sz w:val="24"/>
+          <w:szCs w:val="24"/>
+          <w:lang w:val="en-US"/>
+        </w:rPr>
+        <w:t>,</w:t>
+      </w:r>
+      <w:r>
+        <w:rPr>
+          <w:rFonts w:ascii="Calibri" w:hAnsi="Calibri" w:cs="Calibri"/>
+          <w:sz w:val="24"/>
+          <w:szCs w:val="24"/>
+          <w:lang w:val="en-US"/>
+        </w:rPr>
+        <w:t xml:space="preserve"> </w:t>
+      </w:r>
+      <w:r>
+        <w:rPr>
+          <w:rFonts w:ascii="Calibri" w:hAnsi="Calibri" w:cs="Calibri"/>
+          <w:sz w:val="24"/>
+          <w:szCs w:val="24"/>
+          <w:lang w:val="en-US"/>
+        </w:rPr>
+        <w:t xml:space="preserve">that is </w:t>
+      </w:r>
+      <w:r>
+        <w:rPr>
+          <w:rFonts w:ascii="Calibri" w:hAnsi="Calibri" w:cs="Calibri"/>
+          <w:sz w:val="24"/>
+          <w:szCs w:val="24"/>
+          <w:lang w:val="en-US"/>
+        </w:rPr>
+        <w:t xml:space="preserve">cultivated primarily for its tuberous roots </w:t>
+      </w:r>
+      <w:r>
+        <w:rPr>
+          <w:rFonts w:ascii="Calibri" w:hAnsi="Calibri" w:cs="Calibri"/>
+          <w:sz w:val="24"/>
+          <w:szCs w:val="24"/>
+          <w:lang w:val="en-US"/>
+        </w:rPr>
+        <w:t xml:space="preserve">in tropical and neotropical </w:t>
+      </w:r>
+      <w:r>
+        <w:rPr>
+          <w:rFonts w:ascii="Calibri" w:hAnsi="Calibri" w:cs="Calibri"/>
+          <w:sz w:val="24"/>
+          <w:szCs w:val="24"/>
+          <w:lang w:val="en-US"/>
+        </w:rPr>
+        <w:t>nations</w:t>
+      </w:r>
+      <w:r>
+        <w:rPr>
+          <w:rFonts w:ascii="Calibri" w:hAnsi="Calibri" w:cs="Calibri"/>
+          <w:sz w:val="24"/>
+          <w:szCs w:val="24"/>
+          <w:lang w:val="en-US"/>
+        </w:rPr>
+        <w:t>.</w:t>
+      </w:r>
+      <w:r>
+        <w:rPr>
+          <w:rFonts w:ascii="Calibri" w:hAnsi="Calibri" w:cs="Calibri"/>
+          <w:sz w:val="24"/>
+          <w:szCs w:val="24"/>
+          <w:lang w:val="en-US"/>
+        </w:rPr>
+        <w:t xml:space="preserve"> Sri Lanka being a tropical island, has had cassava growing </w:t>
+      </w:r>
+      <w:r>
+        <w:rPr>
+          <w:rFonts w:ascii="Calibri" w:hAnsi="Calibri" w:cs="Calibri"/>
+          <w:sz w:val="24"/>
+          <w:szCs w:val="24"/>
+          <w:lang w:val="en-US"/>
+        </w:rPr>
+        <w:t>o</w:t>
+      </w:r>
+      <w:r>
+        <w:rPr>
+          <w:rFonts w:ascii="Calibri" w:hAnsi="Calibri" w:cs="Calibri"/>
+          <w:sz w:val="24"/>
+          <w:szCs w:val="24"/>
+          <w:lang w:val="en-US"/>
+        </w:rPr>
+        <w:t>n its soils since time immemorial</w:t>
+      </w:r>
+      <w:r>
+        <w:rPr>
+          <w:rFonts w:ascii="Calibri" w:hAnsi="Calibri" w:cs="Calibri"/>
+          <w:sz w:val="24"/>
+          <w:szCs w:val="24"/>
+          <w:lang w:val="en-US"/>
+        </w:rPr>
+        <w:t xml:space="preserve">, and </w:t>
+      </w:r>
+      <w:r>
+        <w:rPr>
+          <w:rFonts w:ascii="Calibri" w:hAnsi="Calibri" w:cs="Calibri"/>
+          <w:sz w:val="24"/>
+          <w:szCs w:val="24"/>
+          <w:lang w:val="en-US"/>
+        </w:rPr>
+        <w:t xml:space="preserve">cassava has become an intrinsic element in the Sri Lankan </w:t>
+      </w:r>
+      <w:r>
+        <w:rPr>
+          <w:rFonts w:ascii="Calibri" w:hAnsi="Calibri" w:cs="Calibri"/>
+          <w:sz w:val="24"/>
+          <w:szCs w:val="24"/>
+          <w:lang w:val="en-US"/>
+        </w:rPr>
+        <w:t>culinary</w:t>
+      </w:r>
+      <w:r>
+        <w:rPr>
+          <w:rFonts w:ascii="Calibri" w:hAnsi="Calibri" w:cs="Calibri"/>
+          <w:sz w:val="24"/>
+          <w:szCs w:val="24"/>
+          <w:lang w:val="en-US"/>
+        </w:rPr>
+        <w:t xml:space="preserve"> landscape.</w:t>
+      </w:r>
+      <w:r>
+        <w:rPr>
+          <w:rFonts w:ascii="Calibri" w:hAnsi="Calibri" w:cs="Calibri"/>
+          <w:sz w:val="24"/>
+          <w:szCs w:val="24"/>
+          <w:lang w:val="en-US"/>
+        </w:rPr>
+        <w:t xml:space="preserve"> </w:t>
+      </w:r>
+      <w:r>
+        <w:rPr>
+          <w:rFonts w:ascii="Calibri" w:hAnsi="Calibri" w:cs="Calibri"/>
+          <w:sz w:val="24"/>
+          <w:szCs w:val="24"/>
+          <w:lang w:val="en-US"/>
+        </w:rPr>
+        <w:t xml:space="preserve">Sri Lankan Department of Agriculture lists </w:t>
+      </w:r>
+      <w:r>
+        <w:rPr>
+          <w:rFonts w:ascii="Calibri" w:hAnsi="Calibri" w:cs="Calibri"/>
+          <w:sz w:val="24"/>
+          <w:szCs w:val="24"/>
+          <w:lang w:val="en-US"/>
+        </w:rPr>
+        <w:t xml:space="preserve">the following </w:t>
+      </w:r>
+      <w:r>
+        <w:rPr>
+          <w:rFonts w:ascii="Calibri" w:hAnsi="Calibri" w:cs="Calibri"/>
+          <w:sz w:val="24"/>
+          <w:szCs w:val="24"/>
+          <w:lang w:val="en-US"/>
+        </w:rPr>
+        <w:t xml:space="preserve">eight </w:t>
+      </w:r>
+      <w:r>
+        <w:rPr>
+          <w:rFonts w:ascii="Calibri" w:hAnsi="Calibri" w:cs="Calibri"/>
+          <w:sz w:val="24"/>
+          <w:szCs w:val="24"/>
+          <w:lang w:val="en-US"/>
+        </w:rPr>
+        <w:t>varieties:</w:t>
+      </w:r>
+      <w:r>
+        <w:rPr>
+          <w:rFonts w:ascii="Calibri" w:hAnsi="Calibri" w:cs="Calibri"/>
+          <w:sz w:val="24"/>
+          <w:szCs w:val="24"/>
+          <w:lang w:val="en-US"/>
+        </w:rPr>
+        <w:t xml:space="preserve"> </w:t>
+      </w:r>
+      <w:r>
+        <w:rPr>
+          <w:rFonts w:ascii="Calibri" w:eastAsia="Times New Roman" w:hAnsi="Calibri" w:cs="Calibri"/>
+          <w:kern w:val="0"/>
+          <w:sz w:val="24"/>
+          <w:szCs w:val="24"/>
+          <w:lang/>
+          <w14:ligatures w14:val="none"/>
+        </w:rPr>
+        <w:t>Shani</w:t>
+      </w:r>
+      <w:r>
+        <w:rPr>
+          <w:rFonts w:ascii="Calibri" w:eastAsia="Times New Roman" w:hAnsi="Calibri" w:cs="Calibri"/>
+          <w:kern w:val="0"/>
+          <w:sz w:val="24"/>
+          <w:szCs w:val="24"/>
+          <w:lang w:val="en-US"/>
+          <w14:ligatures w14:val="none"/>
+        </w:rPr>
+        <w:t xml:space="preserve">, </w:t>
+      </w:r>
+      <w:r>
+        <w:rPr>
+          <w:rFonts w:ascii="Calibri" w:eastAsia="Times New Roman" w:hAnsi="Calibri" w:cs="Calibri"/>
+          <w:kern w:val="0"/>
+          <w:sz w:val="24"/>
+          <w:szCs w:val="24"/>
+          <w:lang/>
+          <w14:ligatures w14:val="none"/>
+        </w:rPr>
+        <w:t>Suranimala</w:t>
+      </w:r>
+      <w:r>
+        <w:rPr>
+          <w:rFonts w:ascii="Calibri" w:eastAsia="Times New Roman" w:hAnsi="Calibri" w:cs="Calibri"/>
+          <w:kern w:val="0"/>
+          <w:sz w:val="24"/>
+          <w:szCs w:val="24"/>
+          <w:lang w:val="en-US"/>
+          <w14:ligatures w14:val="none"/>
+        </w:rPr>
+        <w:t xml:space="preserve">, </w:t>
+      </w:r>
+      <w:r>
+        <w:rPr>
+          <w:rFonts w:ascii="Calibri" w:eastAsia="Times New Roman" w:hAnsi="Calibri" w:cs="Calibri"/>
+          <w:kern w:val="0"/>
+          <w:sz w:val="24"/>
+          <w:szCs w:val="24"/>
+          <w:lang/>
+          <w14:ligatures w14:val="none"/>
+        </w:rPr>
+        <w:t>Suwarne</w:t>
+      </w:r>
+      <w:r>
+        <w:rPr>
+          <w:rFonts w:ascii="Calibri" w:eastAsia="Times New Roman" w:hAnsi="Calibri" w:cs="Calibri"/>
+          <w:kern w:val="0"/>
+          <w:sz w:val="24"/>
+          <w:szCs w:val="24"/>
+          <w:lang w:val="en-US"/>
+          <w14:ligatures w14:val="none"/>
+        </w:rPr>
+        <w:t xml:space="preserve">, </w:t>
+      </w:r>
+      <w:r>
+        <w:rPr>
+          <w:rFonts w:ascii="Calibri" w:eastAsia="Times New Roman" w:hAnsi="Calibri" w:cs="Calibri"/>
+          <w:kern w:val="0"/>
+          <w:sz w:val="24"/>
+          <w:szCs w:val="24"/>
+          <w:lang/>
+          <w14:ligatures w14:val="none"/>
+        </w:rPr>
+        <w:t>HORDI Mu</w:t>
+      </w:r>
+      <w:r>
+        <w:rPr>
+          <w:rFonts w:ascii="Calibri" w:eastAsia="Times New Roman" w:hAnsi="Calibri" w:cs="Calibri"/>
+          <w:kern w:val="0"/>
+          <w:sz w:val="24"/>
+          <w:szCs w:val="24"/>
+          <w:lang w:val="en-US"/>
+          <w14:ligatures w14:val="none"/>
+        </w:rPr>
+        <w:t xml:space="preserve"> </w:t>
+      </w:r>
+      <w:r>
+        <w:rPr>
+          <w:rFonts w:ascii="Calibri" w:eastAsia="Times New Roman" w:hAnsi="Calibri" w:cs="Calibri"/>
+          <w:kern w:val="0"/>
+          <w:sz w:val="24"/>
+          <w:szCs w:val="24"/>
+          <w:lang/>
+          <w14:ligatures w14:val="none"/>
+        </w:rPr>
+        <w:t>–</w:t>
+      </w:r>
+      <w:r>
+        <w:rPr>
+          <w:rFonts w:ascii="Calibri" w:eastAsia="Times New Roman" w:hAnsi="Calibri" w:cs="Calibri"/>
+          <w:kern w:val="0"/>
+          <w:sz w:val="24"/>
+          <w:szCs w:val="24"/>
+          <w:lang/>
+          <w14:ligatures w14:val="none"/>
+        </w:rPr>
+        <w:t xml:space="preserve"> 0</w:t>
+      </w:r>
+      <w:r>
+        <w:rPr>
+          <w:rFonts w:ascii="Calibri" w:eastAsia="Times New Roman" w:hAnsi="Calibri" w:cs="Calibri"/>
+          <w:kern w:val="0"/>
+          <w:sz w:val="24"/>
+          <w:szCs w:val="24"/>
+          <w:lang w:val="en-US"/>
+          <w14:ligatures w14:val="none"/>
+        </w:rPr>
+        <w:t xml:space="preserve">1, </w:t>
+      </w:r>
+      <w:r>
+        <w:rPr>
+          <w:rFonts w:ascii="Calibri" w:eastAsia="Times New Roman" w:hAnsi="Calibri" w:cs="Calibri"/>
+          <w:kern w:val="0"/>
+          <w:sz w:val="24"/>
+          <w:szCs w:val="24"/>
+          <w:lang/>
+          <w14:ligatures w14:val="none"/>
+        </w:rPr>
+        <w:t>Kirikawadi</w:t>
+      </w:r>
+      <w:r>
+        <w:rPr>
+          <w:rFonts w:ascii="Calibri" w:eastAsia="Times New Roman" w:hAnsi="Calibri" w:cs="Calibri"/>
+          <w:kern w:val="0"/>
+          <w:sz w:val="24"/>
+          <w:szCs w:val="24"/>
+          <w:lang w:val="en-US"/>
+          <w14:ligatures w14:val="none"/>
+        </w:rPr>
+        <w:t xml:space="preserve">, </w:t>
+      </w:r>
+      <w:r>
+        <w:rPr>
+          <w:rFonts w:ascii="Calibri" w:eastAsia="Times New Roman" w:hAnsi="Calibri" w:cs="Calibri"/>
+          <w:kern w:val="0"/>
+          <w:sz w:val="24"/>
+          <w:szCs w:val="24"/>
+          <w:lang/>
+          <w14:ligatures w14:val="none"/>
+        </w:rPr>
+        <w:t>Mu 51</w:t>
+      </w:r>
+      <w:r>
+        <w:rPr>
+          <w:rFonts w:ascii="Calibri" w:eastAsia="Times New Roman" w:hAnsi="Calibri" w:cs="Calibri"/>
+          <w:kern w:val="0"/>
+          <w:sz w:val="24"/>
+          <w:szCs w:val="24"/>
+          <w:lang w:val="en-US"/>
+          <w14:ligatures w14:val="none"/>
+        </w:rPr>
+        <w:t xml:space="preserve">, </w:t>
+      </w:r>
+      <w:r>
+        <w:rPr>
+          <w:rFonts w:ascii="Calibri" w:eastAsia="Times New Roman" w:hAnsi="Calibri" w:cs="Calibri"/>
+          <w:kern w:val="0"/>
+          <w:sz w:val="24"/>
+          <w:szCs w:val="24"/>
+          <w:lang/>
+          <w14:ligatures w14:val="none"/>
+        </w:rPr>
+        <w:t>HORDI 06</w:t>
+      </w:r>
+      <w:r>
+        <w:rPr>
+          <w:rFonts w:ascii="Calibri" w:eastAsia="Times New Roman" w:hAnsi="Calibri" w:cs="Calibri"/>
+          <w:kern w:val="0"/>
+          <w:sz w:val="24"/>
+          <w:szCs w:val="24"/>
+          <w:lang w:val="en-US"/>
+          <w14:ligatures w14:val="none"/>
+        </w:rPr>
+        <w:t xml:space="preserve"> </w:t>
+      </w:r>
+      <w:r>
+        <w:rPr>
+          <w:rFonts w:ascii="Calibri" w:eastAsia="Times New Roman" w:hAnsi="Calibri" w:cs="Calibri"/>
+          <w:kern w:val="0"/>
+          <w:sz w:val="24"/>
+          <w:szCs w:val="24"/>
+          <w:lang w:val="en-US"/>
+          <w14:ligatures w14:val="none"/>
+        </w:rPr>
+        <w:t>and</w:t>
+      </w:r>
+      <w:r>
+        <w:rPr>
+          <w:rFonts w:ascii="Calibri" w:eastAsia="Times New Roman" w:hAnsi="Calibri" w:cs="Calibri"/>
+          <w:kern w:val="0"/>
+          <w:sz w:val="24"/>
+          <w:szCs w:val="24"/>
+          <w:lang w:val="en-US"/>
+          <w14:ligatures w14:val="none"/>
+        </w:rPr>
+        <w:t xml:space="preserve"> </w:t>
+      </w:r>
+      <w:r>
+        <w:rPr>
+          <w:rFonts w:ascii="Calibri" w:eastAsia="Times New Roman" w:hAnsi="Calibri" w:cs="Calibri"/>
+          <w:kern w:val="0"/>
+          <w:sz w:val="24"/>
+          <w:szCs w:val="24"/>
+          <w:lang/>
+          <w14:ligatures w14:val="none"/>
+        </w:rPr>
+        <w:t>CAR5 555</w:t>
+      </w:r>
+      <w:r>
+        <w:rPr>
+          <w:rFonts w:ascii="Calibri" w:eastAsia="Times New Roman" w:hAnsi="Calibri" w:cs="Calibri"/>
+          <w:kern w:val="0"/>
+          <w:sz w:val="24"/>
+          <w:szCs w:val="24"/>
+          <w:lang w:val="en-US"/>
+          <w14:ligatures w14:val="none"/>
+        </w:rPr>
+        <w:t xml:space="preserve"> as </w:t>
+      </w:r>
+      <w:r>
+        <w:rPr>
+          <w:rFonts w:ascii="Calibri" w:hAnsi="Calibri" w:cs="Calibri"/>
+          <w:sz w:val="24"/>
+          <w:szCs w:val="24"/>
+          <w:lang w:val="en-US"/>
+        </w:rPr>
+        <w:t>customarily planted cassava cultivars in Sri Lanka</w:t>
+      </w:r>
+      <w:r>
+        <w:rPr>
+          <w:rFonts w:ascii="Calibri" w:hAnsi="Calibri" w:cs="Calibri"/>
+          <w:sz w:val="24"/>
+          <w:szCs w:val="24"/>
+          <w:lang w:val="en-US"/>
+        </w:rPr>
+        <w:t>.</w:t>
+      </w:r>
+      <w:r>
+        <w:rPr>
+          <w:rFonts w:ascii="Calibri" w:hAnsi="Calibri" w:cs="Calibri"/>
+          <w:sz w:val="24"/>
+          <w:szCs w:val="24"/>
+          <w:lang w:val="en-US"/>
+        </w:rPr>
+        <w:t xml:space="preserve"> </w:t>
+      </w:r>
+      <w:r>
+        <w:rPr>
+          <w:rFonts w:ascii="Calibri" w:hAnsi="Calibri" w:cs="Calibri"/>
+          <w:sz w:val="24"/>
+          <w:szCs w:val="24"/>
+          <w:lang w:val="en-US"/>
+        </w:rPr>
+        <w:t xml:space="preserve">A diverse array of products are prepared from cassava tubers like curries, porridges, crispy snacks, </w:t>
+      </w:r>
+      <w:r>
+        <w:rPr>
+          <w:rFonts w:ascii="Calibri" w:hAnsi="Calibri" w:cs="Calibri"/>
+          <w:sz w:val="24"/>
+          <w:szCs w:val="24"/>
+          <w:lang w:val="en-US"/>
+        </w:rPr>
+        <w:t xml:space="preserve"> </w:t>
+      </w:r>
+      <w:r>
+        <w:rPr>
+          <w:rFonts w:ascii="Calibri" w:hAnsi="Calibri" w:cs="Calibri"/>
+          <w:sz w:val="24"/>
+          <w:szCs w:val="24"/>
+          <w:lang w:val="en-US"/>
+        </w:rPr>
+        <w:t>&lt;what not&gt;</w:t>
+      </w:r>
+      <w:r>
+        <w:rPr>
+          <w:rFonts w:ascii="Calibri" w:hAnsi="Calibri" w:cs="Calibri"/>
+          <w:sz w:val="24"/>
+          <w:szCs w:val="24"/>
+          <w:lang w:val="en-US"/>
+        </w:rPr>
+        <w:t xml:space="preserve"> </w:t>
+      </w:r>
+      <w:r>
+        <w:rPr>
+          <w:rFonts w:ascii="Calibri" w:hAnsi="Calibri" w:cs="Calibri"/>
+          <w:sz w:val="24"/>
+          <w:szCs w:val="24"/>
+          <w:lang w:val="en-US"/>
+        </w:rPr>
+        <w:t xml:space="preserve">which eloquently decorates </w:t>
+      </w:r>
+      <w:r>
+        <w:rPr>
+          <w:rFonts w:ascii="Calibri" w:hAnsi="Calibri" w:cs="Calibri"/>
+          <w:sz w:val="24"/>
+          <w:szCs w:val="24"/>
+          <w:lang w:val="en-US"/>
+        </w:rPr>
+        <w:t>cuisine</w:t>
+      </w:r>
+      <w:r>
+        <w:rPr>
+          <w:rFonts w:ascii="Calibri" w:hAnsi="Calibri" w:cs="Calibri"/>
+          <w:sz w:val="24"/>
+          <w:szCs w:val="24"/>
+          <w:lang w:val="en-US"/>
+        </w:rPr>
+        <w:t xml:space="preserve">s of </w:t>
+      </w:r>
+      <w:r>
+        <w:rPr>
+          <w:rFonts w:ascii="Calibri" w:hAnsi="Calibri" w:cs="Calibri"/>
+          <w:sz w:val="24"/>
+          <w:szCs w:val="24"/>
+          <w:lang w:val="en-US"/>
+        </w:rPr>
+        <w:t xml:space="preserve">Sri </w:t>
+      </w:r>
+      <w:r>
+        <w:rPr>
+          <w:rFonts w:ascii="Calibri" w:hAnsi="Calibri" w:cs="Calibri"/>
+          <w:sz w:val="24"/>
+          <w:szCs w:val="24"/>
+          <w:lang w:val="en-US"/>
+        </w:rPr>
+        <w:t>L</w:t>
+      </w:r>
+      <w:r>
+        <w:rPr>
+          <w:rFonts w:ascii="Calibri" w:hAnsi="Calibri" w:cs="Calibri"/>
+          <w:sz w:val="24"/>
+          <w:szCs w:val="24"/>
+          <w:lang w:val="en-US"/>
+        </w:rPr>
+        <w:t>ankan households.</w:t>
+      </w:r>
+    </w:p>
+    <w:p>
+      <w:pPr>
+        <w:spacing w:line="240" w:lineRule="auto"/>
+        <w:rPr>
+          <w:sz w:val="24"/>
+          <w:szCs w:val="24"/>
+          <w:lang w:val="en-US"/>
+        </w:rPr>
+      </w:pPr>
+      <w:r>
+        <w:rPr>
+          <w:rFonts w:ascii="Calibri" w:hAnsi="Calibri" w:cs="Calibri"/>
+          <w:sz w:val="24"/>
+          <w:szCs w:val="24"/>
+          <w:lang w:val="en-US"/>
+        </w:rPr>
+        <w:t xml:space="preserve">However, cassava plantations </w:t>
+      </w:r>
+      <w:r>
+        <w:rPr>
+          <w:rFonts w:ascii="Calibri" w:hAnsi="Calibri" w:cs="Calibri"/>
+          <w:sz w:val="24"/>
+          <w:szCs w:val="24"/>
+          <w:lang w:val="en-US"/>
+        </w:rPr>
+        <w:t>i</w:t>
+      </w:r>
+      <w:r>
+        <w:rPr>
+          <w:rFonts w:ascii="Calibri" w:hAnsi="Calibri" w:cs="Calibri"/>
+          <w:sz w:val="24"/>
+          <w:szCs w:val="24"/>
+          <w:lang w:val="en-US"/>
+        </w:rPr>
+        <w:t xml:space="preserve">n Sri Lanka </w:t>
+      </w:r>
+      <w:r>
+        <w:rPr>
+          <w:rFonts w:ascii="Calibri" w:hAnsi="Calibri" w:cs="Calibri"/>
+          <w:sz w:val="24"/>
+          <w:szCs w:val="24"/>
+          <w:lang w:val="en-US"/>
+        </w:rPr>
+        <w:t>have</w:t>
+      </w:r>
+      <w:r>
+        <w:rPr>
+          <w:rFonts w:ascii="Calibri" w:hAnsi="Calibri" w:cs="Calibri"/>
+          <w:sz w:val="24"/>
+          <w:szCs w:val="24"/>
+          <w:lang w:val="en-US"/>
+        </w:rPr>
+        <w:t xml:space="preserve"> been suffering from the Cassava Mosaic Disease (CMD) caused by Sri </w:t>
+      </w:r>
+      <w:r>
+        <w:rPr>
+          <w:rFonts w:ascii="Calibri" w:hAnsi="Calibri" w:cs="Calibri"/>
+          <w:sz w:val="24"/>
+          <w:szCs w:val="24"/>
+          <w:lang w:val="en-US"/>
+        </w:rPr>
+        <w:t>L</w:t>
+      </w:r>
+      <w:r>
+        <w:rPr>
+          <w:rFonts w:ascii="Calibri" w:hAnsi="Calibri" w:cs="Calibri"/>
+          <w:sz w:val="24"/>
+          <w:szCs w:val="24"/>
+          <w:lang w:val="en-US"/>
+        </w:rPr>
+        <w:t>ankan Cassava Mosaic Virus (SLCMV)</w:t>
+      </w:r>
+      <w:r>
+        <w:rPr>
+          <w:rFonts w:ascii="Calibri" w:hAnsi="Calibri" w:cs="Calibri"/>
+          <w:sz w:val="24"/>
+          <w:szCs w:val="24"/>
+          <w:lang w:val="en-US"/>
+        </w:rPr>
+        <w:t xml:space="preserve"> for a </w:t>
+      </w:r>
+      <w:r>
+        <w:rPr>
+          <w:rFonts w:ascii="Calibri" w:hAnsi="Calibri" w:cs="Calibri"/>
+          <w:sz w:val="24"/>
+          <w:szCs w:val="24"/>
+          <w:lang w:val="en-US"/>
+        </w:rPr>
+        <w:t>long</w:t>
+      </w:r>
+      <w:r>
+        <w:rPr>
+          <w:rFonts w:ascii="Calibri" w:hAnsi="Calibri" w:cs="Calibri"/>
+          <w:sz w:val="24"/>
+          <w:szCs w:val="24"/>
+          <w:lang w:val="en-US"/>
+        </w:rPr>
+        <w:t xml:space="preserve"> time</w:t>
+      </w:r>
+      <w:r>
+        <w:rPr>
+          <w:rFonts w:ascii="Calibri" w:hAnsi="Calibri" w:cs="Calibri"/>
+          <w:sz w:val="24"/>
+          <w:szCs w:val="24"/>
+          <w:lang w:val="en-US"/>
+        </w:rPr>
+        <w:t>.</w:t>
+      </w:r>
+      <w:r>
+        <w:rPr>
+          <w:rFonts w:ascii="Calibri" w:hAnsi="Calibri" w:cs="Calibri"/>
+          <w:sz w:val="24"/>
+          <w:szCs w:val="24"/>
+          <w:lang w:val="en-US"/>
+        </w:rPr>
+        <w:t xml:space="preserve"> The first known academic report </w:t>
+      </w:r>
+      <w:r>
+        <w:rPr>
+          <w:rFonts w:ascii="Calibri" w:hAnsi="Calibri" w:cs="Calibri"/>
+          <w:sz w:val="24"/>
+          <w:szCs w:val="24"/>
+          <w:lang w:val="en-US"/>
+        </w:rPr>
+        <w:t>studying</w:t>
+      </w:r>
+      <w:r>
+        <w:rPr>
+          <w:rFonts w:ascii="Calibri" w:hAnsi="Calibri" w:cs="Calibri"/>
+          <w:sz w:val="24"/>
+          <w:szCs w:val="24"/>
+          <w:lang w:val="en-US"/>
+        </w:rPr>
+        <w:t xml:space="preserve"> CMD in Sri </w:t>
+      </w:r>
+      <w:r>
+        <w:rPr>
+          <w:rFonts w:ascii="Calibri" w:hAnsi="Calibri" w:cs="Calibri"/>
+          <w:sz w:val="24"/>
+          <w:szCs w:val="24"/>
+          <w:lang w:val="en-US"/>
+        </w:rPr>
+        <w:t>L</w:t>
+      </w:r>
+      <w:r>
+        <w:rPr>
+          <w:rFonts w:ascii="Calibri" w:hAnsi="Calibri" w:cs="Calibri"/>
+          <w:sz w:val="24"/>
+          <w:szCs w:val="24"/>
+          <w:lang w:val="en-US"/>
+        </w:rPr>
+        <w:t>anka comes from</w:t>
+      </w:r>
+      <w:r>
+        <w:rPr>
+          <w:rFonts w:ascii="Calibri" w:hAnsi="Calibri" w:cs="Calibri"/>
+          <w:sz w:val="24"/>
+          <w:szCs w:val="24"/>
+          <w:lang w:val="en-US"/>
+        </w:rPr>
+        <w:t xml:space="preserve"> </w:t>
+      </w:r>
+      <w:r>
+        <w:rPr>
+          <w:i/>
+          <w:iCs/>
+          <w:sz w:val="24"/>
+          <w:szCs w:val="24"/>
+        </w:rPr>
+        <w:t>Keith Saunders</w:t>
+      </w:r>
+      <w:r>
+        <w:rPr>
+          <w:sz w:val="24"/>
+          <w:szCs w:val="24"/>
+          <w:lang w:val="en-US"/>
+        </w:rPr>
+        <w:t xml:space="preserve"> et. </w:t>
+      </w:r>
+      <w:r>
+        <w:rPr>
+          <w:sz w:val="24"/>
+          <w:szCs w:val="24"/>
+          <w:lang w:val="en-US"/>
+        </w:rPr>
+        <w:t xml:space="preserve">al </w:t>
+      </w:r>
+      <w:r>
+        <w:rPr>
+          <w:sz w:val="24"/>
+          <w:szCs w:val="24"/>
+          <w:lang w:val="en-US"/>
+        </w:rPr>
+        <w:t>(2002)</w:t>
+      </w:r>
+      <w:r>
+        <w:rPr>
+          <w:sz w:val="24"/>
+          <w:szCs w:val="24"/>
+          <w:lang w:val="en-US"/>
+        </w:rPr>
+        <w:t>.</w:t>
+      </w:r>
+      <w:r>
+        <w:rPr>
+          <w:sz w:val="24"/>
+          <w:szCs w:val="24"/>
+          <w:lang w:val="en-US"/>
+        </w:rPr>
+        <w:t xml:space="preserve"> Since then, this disease or its ravages seem not to have drawn any </w:t>
+      </w:r>
+      <w:r>
+        <w:rPr>
+          <w:sz w:val="24"/>
+          <w:szCs w:val="24"/>
+          <w:lang w:val="en-US"/>
+        </w:rPr>
+        <w:t xml:space="preserve">serious </w:t>
+      </w:r>
+      <w:r>
+        <w:rPr>
+          <w:sz w:val="24"/>
+          <w:szCs w:val="24"/>
+          <w:lang w:val="en-US"/>
+        </w:rPr>
+        <w:t>academic attention albeit certainly meriting one.</w:t>
+      </w:r>
+      <w:r>
+        <w:rPr>
+          <w:sz w:val="24"/>
+          <w:szCs w:val="24"/>
+          <w:lang w:val="en-US"/>
+        </w:rPr>
+        <w:t xml:space="preserve"> </w:t>
+      </w:r>
+      <w:r>
+        <w:rPr>
+          <w:sz w:val="24"/>
+          <w:szCs w:val="24"/>
+          <w:lang w:val="en-US"/>
+        </w:rPr>
+        <w:t xml:space="preserve">CMD in Sri Lanka is caused by SLCMV, a </w:t>
+      </w:r>
+      <w:r>
+        <w:rPr>
+          <w:sz w:val="24"/>
+          <w:szCs w:val="24"/>
+          <w:lang w:val="en-US"/>
+        </w:rPr>
+        <w:t xml:space="preserve">bipartite </w:t>
+      </w:r>
+      <w:r>
+        <w:rPr>
+          <w:sz w:val="24"/>
+          <w:szCs w:val="24"/>
+          <w:lang w:val="en-US"/>
+        </w:rPr>
+        <w:t xml:space="preserve">plant </w:t>
+      </w:r>
+      <w:r>
+        <w:rPr>
+          <w:sz w:val="24"/>
+          <w:szCs w:val="24"/>
+          <w:lang w:val="en-US"/>
+        </w:rPr>
+        <w:t xml:space="preserve">virus belonging to the </w:t>
+      </w:r>
+      <w:r>
+        <w:rPr>
+          <w:sz w:val="24"/>
+          <w:szCs w:val="24"/>
+          <w:lang w:val="en-US"/>
+        </w:rPr>
+        <w:t>family Geminiviridae</w:t>
+      </w:r>
+      <w:r>
+        <w:rPr>
+          <w:sz w:val="24"/>
+          <w:szCs w:val="24"/>
+          <w:lang w:val="en-US"/>
+        </w:rPr>
+        <w:t>,</w:t>
+      </w:r>
+      <w:r>
+        <w:rPr>
+          <w:sz w:val="24"/>
+          <w:szCs w:val="24"/>
+          <w:lang w:val="en-US"/>
+        </w:rPr>
+        <w:t xml:space="preserve"> </w:t>
+      </w:r>
+      <w:r>
+        <w:rPr>
+          <w:sz w:val="24"/>
+          <w:szCs w:val="24"/>
+          <w:lang w:val="en-US"/>
+        </w:rPr>
+        <w:t xml:space="preserve">genus </w:t>
+      </w:r>
+      <w:r>
+        <w:rPr>
+          <w:i/>
+          <w:iCs/>
+          <w:sz w:val="24"/>
+          <w:szCs w:val="24"/>
+          <w:lang w:val="en-US"/>
+        </w:rPr>
+        <w:t>Begomovirus</w:t>
+      </w:r>
+      <w:r>
+        <w:rPr>
+          <w:i/>
+          <w:iCs/>
+          <w:sz w:val="24"/>
+          <w:szCs w:val="24"/>
+          <w:lang w:val="en-US"/>
+        </w:rPr>
+        <w:t>.</w:t>
+      </w:r>
+      <w:r>
+        <w:rPr>
+          <w:i/>
+          <w:iCs/>
+          <w:sz w:val="24"/>
+          <w:szCs w:val="24"/>
+          <w:lang w:val="en-US"/>
+        </w:rPr>
+        <w:t xml:space="preserve"> </w:t>
+      </w:r>
+      <w:r>
+        <w:rPr>
+          <w:sz w:val="24"/>
+          <w:szCs w:val="24"/>
+          <w:lang w:val="en-US"/>
+        </w:rPr>
+        <w:t xml:space="preserve">The </w:t>
+      </w:r>
+      <w:r>
+        <w:rPr>
+          <w:sz w:val="24"/>
+          <w:szCs w:val="24"/>
+          <w:lang w:val="en-US"/>
+        </w:rPr>
+        <w:t xml:space="preserve">genome of </w:t>
+      </w:r>
+      <w:r>
+        <w:rPr>
+          <w:sz w:val="24"/>
+          <w:szCs w:val="24"/>
+          <w:lang w:val="en-US"/>
+        </w:rPr>
+        <w:t>SLCMV</w:t>
+      </w:r>
+      <w:r>
+        <w:rPr>
+          <w:sz w:val="24"/>
+          <w:szCs w:val="24"/>
+          <w:lang w:val="en-US"/>
+        </w:rPr>
+        <w:t xml:space="preserve"> is composed of two circular ssDNAs</w:t>
+      </w:r>
+      <w:r>
+        <w:rPr>
+          <w:sz w:val="24"/>
+          <w:szCs w:val="24"/>
+          <w:lang w:val="en-US"/>
+        </w:rPr>
+        <w:t>,</w:t>
+      </w:r>
+      <w:r>
+        <w:rPr>
+          <w:sz w:val="24"/>
+          <w:szCs w:val="24"/>
+          <w:lang w:val="en-US"/>
+        </w:rPr>
+        <w:t xml:space="preserve"> namely DNA-A and DNA-B.</w:t>
+      </w:r>
+    </w:p>
+    <w:p>
+      <w:pPr>
+        <w:spacing w:line="240" w:lineRule="auto"/>
+        <w:rPr>
+          <w:sz w:val="24"/>
+          <w:szCs w:val="24"/>
+          <w:lang w:val="en-US"/>
+        </w:rPr>
+      </w:pPr>
+    </w:p>
+    <w:p>
+      <w:pPr>
+        <w:spacing w:line="240" w:lineRule="auto"/>
+        <w:rPr>
+          <w:sz w:val="24"/>
+          <w:szCs w:val="24"/>
+          <w:lang w:val="en-US"/>
+        </w:rPr>
+      </w:pPr>
+    </w:p>
+    <w:p>
+      <w:pPr>
+        <w:spacing w:line="240" w:lineRule="auto"/>
+        <w:rPr>
+          <w:sz w:val="24"/>
+          <w:szCs w:val="24"/>
+          <w:lang w:val="en-US"/>
+        </w:rPr>
+      </w:pPr>
+      <w:r>
+        <w:rPr>
+          <w:sz w:val="24"/>
+          <w:szCs w:val="24"/>
+          <w:lang w:val="en-US"/>
+        </w:rPr>
+        <w:t>Virus name, accession no, abbreviation.</w:t>
+      </w:r>
+    </w:p>
+    <w:p>
+      <w:pPr>
+        <w:spacing w:line="240" w:lineRule="auto"/>
+        <w:rPr>
+          <w:sz w:val="24"/>
+          <w:szCs w:val="24"/>
+          <w:lang w:val="en-US"/>
+        </w:rPr>
+      </w:pPr>
+      <w:r>
+        <w:rPr>
+          <w:sz w:val="24"/>
+          <w:szCs w:val="24"/>
+          <w:lang w:val="en-US"/>
+        </w:rPr>
+        <w:t>Table preparation.</w:t>
+      </w:r>
+      <w:r>
+        <w:rPr>
+          <w:sz w:val="24"/>
+          <w:szCs w:val="24"/>
+          <w:lang w:val="en-US"/>
+        </w:rPr>
+        <w:t xml:space="preserve"> (like the .docx)</w:t>
+      </w:r>
+    </w:p>
+    <w:p>
+      <w:pPr>
+        <w:spacing w:line="240" w:lineRule="auto"/>
+        <w:rPr>
+          <w:sz w:val="24"/>
+          <w:szCs w:val="24"/>
+          <w:lang w:val="en-US"/>
+        </w:rPr>
+      </w:pPr>
+    </w:p>
+    <w:p>
+      <w:pPr>
+        <w:spacing w:line="240" w:lineRule="auto"/>
+        <w:rPr>
+          <w:sz w:val="24"/>
+          <w:szCs w:val="24"/>
+          <w:lang w:val="en-US"/>
+        </w:rPr>
+      </w:pPr>
+      <w:r>
+        <w:rPr>
+          <w:sz w:val="24"/>
+          <w:szCs w:val="24"/>
+          <w:lang w:val="en-US"/>
+        </w:rPr>
+        <w:t>Mega7</w:t>
+      </w:r>
+    </w:p>
+    <w:p>
+      <w:pPr>
+        <w:spacing w:line="240" w:lineRule="auto"/>
+        <w:rPr>
+          <w:rFonts w:ascii="Calibri" w:eastAsia="Times New Roman" w:hAnsi="Calibri" w:cs="Calibri"/>
+          <w:kern w:val="0"/>
+          <w:sz w:val="24"/>
+          <w:szCs w:val="24"/>
+          <w:lang w:val="en-US"/>
+          <w14:ligatures w14:val="none"/>
+        </w:rPr>
+      </w:pPr>
+      <w:r>
+        <w:rPr>
+          <w:sz w:val="24"/>
+          <w:szCs w:val="24"/>
+          <w:lang w:val="en-US"/>
+        </w:rPr>
+        <w:t>Sdtv sequence demarcation tool.</w:t>
       </w:r>
     </w:p>
     <w:sectPr>
@@ -483,6 +1594,11 @@
     <w:semiHidden/>
     <w:unhideWhenUsed/>
   </w:style>
+  <w:style w:type="character" w:customStyle="1" w:styleId="detaildisplayattribute">
+    <w:name w:val="detail_display_attribute"/>
+    <w:basedOn w:val="DefaultParagraphFont"/>
+    <w:rsid w:val="009F5FA1"/>
+  </w:style>
 </w:styles>
 </file>
 

</xml_diff>

<commit_message>
modified:   cmv.docx 	new file:   data/seq.zip 	deleted:    data/seqs/Kin2021.gb 	deleted:    data/seqs/Kuc2021.gb deleted:    data/seqs/Mut2021.gb 	deleted:    data/seqs/Nil2021.gb 	deleted:    data/seqs/Pd2021.gb 	deleted:    data/seqs/Salim.N.gb
</commit_message>
<xml_diff>
--- a/cmv.docx
+++ b/cmv.docx
@@ -25,19 +25,7 @@
           <w:szCs w:val="24"/>
           <w:lang w:val="en-US"/>
         </w:rPr>
-        <w:t>&lt;tentative&gt;</w:t>
-      </w:r>
-      <w:r>
-        <w:rPr>
-          <w:rFonts w:ascii="Times New Roman" w:hAnsi="Times New Roman" w:cs="Times New Roman"/>
-          <w:b/>
-          <w:bCs/>
-          <w:color w:val="FF0000"/>
-          <w:sz w:val="24"/>
-          <w:szCs w:val="24"/>
-          <w:lang w:val="en-US"/>
-        </w:rPr>
-        <w:t xml:space="preserve"> </w:t>
+        <w:t xml:space="preserve">&lt;tentative&gt; </w:t>
       </w:r>
       <w:r>
         <w:rPr>
@@ -538,9 +526,104 @@
           <w:rFonts w:ascii="Times New Roman" w:hAnsi="Times New Roman" w:cs="Times New Roman"/>
           <w:sz w:val="24"/>
           <w:szCs w:val="24"/>
-          <w:lang w:val="en-US"/>
-        </w:rPr>
-        <w:t xml:space="preserve">Sri Lankan Department of Agriculture lists </w:t>
+        </w:rPr>
+        <w:t>I</w:t>
+      </w:r>
+      <w:r>
+        <w:rPr>
+          <w:rFonts w:ascii="Times New Roman" w:hAnsi="Times New Roman" w:cs="Times New Roman"/>
+          <w:sz w:val="24"/>
+          <w:szCs w:val="24"/>
+          <w:lang w:val="en-US"/>
+        </w:rPr>
+        <w:t xml:space="preserve">n Sri Lanka, cassava is </w:t>
+      </w:r>
+      <w:r>
+        <w:rPr>
+          <w:rFonts w:ascii="Times New Roman" w:hAnsi="Times New Roman" w:cs="Times New Roman"/>
+          <w:sz w:val="24"/>
+          <w:szCs w:val="24"/>
+        </w:rPr>
+        <w:t>cultivated in dry, wet</w:t>
+      </w:r>
+      <w:r>
+        <w:rPr>
+          <w:rFonts w:ascii="Times New Roman" w:hAnsi="Times New Roman" w:cs="Times New Roman"/>
+          <w:sz w:val="24"/>
+          <w:szCs w:val="24"/>
+          <w:lang w:val="en-US"/>
+        </w:rPr>
+        <w:t xml:space="preserve"> as well as </w:t>
+      </w:r>
+      <w:r>
+        <w:rPr>
+          <w:rFonts w:ascii="Times New Roman" w:hAnsi="Times New Roman" w:cs="Times New Roman"/>
+          <w:sz w:val="24"/>
+          <w:szCs w:val="24"/>
+        </w:rPr>
+        <w:t xml:space="preserve">intermediate zones </w:t>
+      </w:r>
+      <w:r>
+        <w:rPr>
+          <w:rFonts w:ascii="Times New Roman" w:hAnsi="Times New Roman" w:cs="Times New Roman"/>
+          <w:sz w:val="24"/>
+          <w:szCs w:val="24"/>
+          <w:lang w:val="en-US"/>
+        </w:rPr>
+        <w:t>encompassing</w:t>
+      </w:r>
+      <w:r>
+        <w:rPr>
+          <w:rFonts w:ascii="Times New Roman" w:hAnsi="Times New Roman" w:cs="Times New Roman"/>
+          <w:sz w:val="24"/>
+          <w:szCs w:val="24"/>
+          <w:lang w:val="en-US"/>
+        </w:rPr>
+        <w:t xml:space="preserve"> the districts;</w:t>
+      </w:r>
+      <w:r>
+        <w:rPr>
+          <w:rFonts w:ascii="Times New Roman" w:hAnsi="Times New Roman" w:cs="Times New Roman"/>
+          <w:sz w:val="24"/>
+          <w:szCs w:val="24"/>
+        </w:rPr>
+        <w:t xml:space="preserve"> Jaffna, Trincomalee, Anuradhapura, Gampaha, Matara, Ratnapura and Kurunegala</w:t>
+      </w:r>
+      <w:r>
+        <w:rPr>
+          <w:rFonts w:ascii="Times New Roman" w:hAnsi="Times New Roman" w:cs="Times New Roman"/>
+          <w:sz w:val="24"/>
+          <w:szCs w:val="24"/>
+          <w:lang w:val="en-US"/>
+        </w:rPr>
+        <w:t xml:space="preserve">. </w:t>
+      </w:r>
+      <w:r>
+        <w:rPr>
+          <w:rFonts w:ascii="Times New Roman" w:hAnsi="Times New Roman" w:cs="Times New Roman"/>
+          <w:sz w:val="24"/>
+          <w:szCs w:val="24"/>
+          <w:lang w:val="en-US"/>
+        </w:rPr>
+        <w:t xml:space="preserve">Sri Lankan Department of Agriculture </w:t>
+      </w:r>
+      <w:r>
+        <w:rPr>
+          <w:rFonts w:ascii="Times New Roman" w:hAnsi="Times New Roman" w:cs="Times New Roman"/>
+          <w:sz w:val="24"/>
+          <w:szCs w:val="24"/>
+          <w:lang w:val="en-US"/>
+        </w:rPr>
+        <w:t xml:space="preserve">(DOA) </w:t>
+      </w:r>
+      <w:r>
+        <w:rPr>
+          <w:rFonts w:ascii="Times New Roman" w:hAnsi="Times New Roman" w:cs="Times New Roman"/>
+          <w:sz w:val="24"/>
+          <w:szCs w:val="24"/>
+          <w:lang w:val="en-US"/>
+        </w:rPr>
+        <w:t xml:space="preserve">lists </w:t>
       </w:r>
       <w:r>
         <w:rPr>
@@ -791,6 +874,17 @@
       </w:r>
       <w:r>
         <w:rPr>
+          <w:rFonts w:ascii="Times New Roman" w:eastAsia="Times New Roman" w:hAnsi="Times New Roman" w:cs="Times New Roman"/>
+          <w:kern w:val="0"/>
+          <w:sz w:val="24"/>
+          <w:szCs w:val="24"/>
+          <w:lang w:val="en-US"/>
+          <w14:ligatures w14:val="none"/>
+        </w:rPr>
+        <w:t xml:space="preserve">the </w:t>
+      </w:r>
+      <w:r>
+        <w:rPr>
           <w:rFonts w:ascii="Times New Roman" w:hAnsi="Times New Roman" w:cs="Times New Roman"/>
           <w:sz w:val="24"/>
           <w:szCs w:val="24"/>
@@ -823,6 +917,41 @@
           <w:szCs w:val="24"/>
           <w:lang w:val="en-US"/>
         </w:rPr>
+        <w:t xml:space="preserve">Of these </w:t>
+      </w:r>
+      <w:r>
+        <w:rPr>
+          <w:rFonts w:ascii="Times New Roman" w:hAnsi="Times New Roman" w:cs="Times New Roman"/>
+          <w:sz w:val="24"/>
+          <w:szCs w:val="24"/>
+        </w:rPr>
+        <w:t>Kirikavadi, MU51 and CARI 555</w:t>
+      </w:r>
+      <w:r>
+        <w:rPr>
+          <w:rFonts w:ascii="Times New Roman" w:hAnsi="Times New Roman" w:cs="Times New Roman"/>
+          <w:sz w:val="24"/>
+          <w:szCs w:val="24"/>
+          <w:lang w:val="en-US"/>
+        </w:rPr>
+        <w:t xml:space="preserve"> are recommended by DOA </w:t>
+      </w:r>
+      <w:r>
+        <w:rPr>
+          <w:rFonts w:ascii="Times New Roman" w:hAnsi="Times New Roman" w:cs="Times New Roman"/>
+          <w:sz w:val="24"/>
+          <w:szCs w:val="24"/>
+          <w:lang w:val="en-US"/>
+        </w:rPr>
+        <w:t xml:space="preserve">for commercial cultivation. </w:t>
+      </w:r>
+      <w:r>
+        <w:rPr>
+          <w:rFonts w:ascii="Times New Roman" w:hAnsi="Times New Roman" w:cs="Times New Roman"/>
+          <w:sz w:val="24"/>
+          <w:szCs w:val="24"/>
+          <w:lang w:val="en-US"/>
+        </w:rPr>
         <w:t xml:space="preserve">A diverse array of products </w:t>
       </w:r>
       <w:r>
@@ -832,7 +961,7 @@
           <w:szCs w:val="24"/>
           <w:lang w:val="en-US"/>
         </w:rPr>
-        <w:t>is</w:t>
+        <w:t>are</w:t>
       </w:r>
       <w:r>
         <w:rPr>
@@ -859,16 +988,81 @@
           <w:szCs w:val="24"/>
           <w:lang w:val="en-US"/>
         </w:rPr>
-        <w:t xml:space="preserve"> curries, porridges, crispy snacks, </w:t>
-      </w:r>
-      <w:r>
-        <w:rPr>
-          <w:rFonts w:ascii="Times New Roman" w:hAnsi="Times New Roman" w:cs="Times New Roman"/>
-          <w:sz w:val="24"/>
-          <w:szCs w:val="24"/>
-          <w:lang w:val="en-US"/>
-        </w:rPr>
-        <w:t>boiled tubers, ground powder of dried tubers</w:t>
+        <w:t xml:space="preserve"> curries, porridges, crispy </w:t>
+      </w:r>
+      <w:r>
+        <w:rPr>
+          <w:rFonts w:ascii="Times New Roman" w:hAnsi="Times New Roman" w:cs="Times New Roman"/>
+          <w:sz w:val="24"/>
+          <w:szCs w:val="24"/>
+          <w:lang w:val="en-US"/>
+        </w:rPr>
+        <w:t>fries</w:t>
+      </w:r>
+      <w:r>
+        <w:rPr>
+          <w:rFonts w:ascii="Times New Roman" w:hAnsi="Times New Roman" w:cs="Times New Roman"/>
+          <w:sz w:val="24"/>
+          <w:szCs w:val="24"/>
+          <w:lang w:val="en-US"/>
+        </w:rPr>
+        <w:t xml:space="preserve">, </w:t>
+      </w:r>
+      <w:r>
+        <w:rPr>
+          <w:rFonts w:ascii="Times New Roman" w:hAnsi="Times New Roman" w:cs="Times New Roman"/>
+          <w:sz w:val="24"/>
+          <w:szCs w:val="24"/>
+          <w:lang w:val="en-US"/>
+        </w:rPr>
+        <w:t>boiled tubers, ground</w:t>
+      </w:r>
+      <w:r>
+        <w:rPr>
+          <w:rFonts w:ascii="Times New Roman" w:hAnsi="Times New Roman" w:cs="Times New Roman"/>
+          <w:sz w:val="24"/>
+          <w:szCs w:val="24"/>
+          <w:lang w:val="en-US"/>
+        </w:rPr>
+        <w:t xml:space="preserve"> </w:t>
+      </w:r>
+      <w:proofErr w:type="spellStart"/>
+      <w:r>
+        <w:rPr>
+          <w:rFonts w:ascii="Times New Roman" w:hAnsi="Times New Roman" w:cs="Times New Roman"/>
+          <w:sz w:val="24"/>
+          <w:szCs w:val="24"/>
+          <w:lang w:val="en-US"/>
+        </w:rPr>
+        <w:t>flour</w:t>
+      </w:r>
+      <w:proofErr w:type="spellEnd"/>
+      <w:r>
+        <w:rPr>
+          <w:rFonts w:ascii="Times New Roman" w:hAnsi="Times New Roman" w:cs="Times New Roman"/>
+          <w:sz w:val="24"/>
+          <w:szCs w:val="24"/>
+          <w:lang w:val="en-US"/>
+        </w:rPr>
+        <w:t xml:space="preserve"> </w:t>
+      </w:r>
+      <w:r>
+        <w:rPr>
+          <w:rFonts w:ascii="Times New Roman" w:hAnsi="Times New Roman" w:cs="Times New Roman"/>
+          <w:sz w:val="24"/>
+          <w:szCs w:val="24"/>
+          <w:lang w:val="en-US"/>
+        </w:rPr>
+        <w:t>from</w:t>
+      </w:r>
+      <w:r>
+        <w:rPr>
+          <w:rFonts w:ascii="Times New Roman" w:hAnsi="Times New Roman" w:cs="Times New Roman"/>
+          <w:sz w:val="24"/>
+          <w:szCs w:val="24"/>
+          <w:lang w:val="en-US"/>
+        </w:rPr>
+        <w:t xml:space="preserve"> dried tubers</w:t>
       </w:r>
       <w:r>
         <w:rPr>
@@ -903,11 +1097,23 @@
       <w:r>
         <w:rPr>
           <w:rFonts w:ascii="Times New Roman" w:hAnsi="Times New Roman" w:cs="Times New Roman"/>
+          <w:b/>
+          <w:bCs/>
           <w:color w:val="FF0000"/>
           <w:sz w:val="24"/>
           <w:szCs w:val="24"/>
           <w:lang w:val="en-US"/>
         </w:rPr>
+        <w:t>,</w:t>
+      </w:r>
+      <w:r>
+        <w:rPr>
+          <w:rFonts w:ascii="Times New Roman" w:hAnsi="Times New Roman" w:cs="Times New Roman"/>
+          <w:color w:val="FF0000"/>
+          <w:sz w:val="24"/>
+          <w:szCs w:val="24"/>
+          <w:lang w:val="en-US"/>
+        </w:rPr>
         <w:t xml:space="preserve"> </w:t>
       </w:r>
       <w:r>
@@ -971,7 +1177,52 @@
           <w:szCs w:val="24"/>
           <w:lang w:val="en-US"/>
         </w:rPr>
-        <w:t>. It even served as an alternative staple food source when Sri Lankans faced severe shortages of imported wheat flour in the1970s</w:t>
+        <w:t xml:space="preserve">. </w:t>
+      </w:r>
+      <w:r>
+        <w:rPr>
+          <w:rFonts w:ascii="Times New Roman" w:hAnsi="Times New Roman" w:cs="Times New Roman"/>
+          <w:sz w:val="24"/>
+          <w:szCs w:val="24"/>
+          <w:lang w:val="en-US"/>
+        </w:rPr>
+        <w:t>Dried flour from c</w:t>
+      </w:r>
+      <w:r>
+        <w:rPr>
+          <w:rFonts w:ascii="Times New Roman" w:hAnsi="Times New Roman" w:cs="Times New Roman"/>
+          <w:sz w:val="24"/>
+          <w:szCs w:val="24"/>
+          <w:lang w:val="en-US"/>
+        </w:rPr>
+        <w:t>assava tubers</w:t>
+      </w:r>
+      <w:r>
+        <w:rPr>
+          <w:rFonts w:ascii="Times New Roman" w:hAnsi="Times New Roman" w:cs="Times New Roman"/>
+          <w:sz w:val="24"/>
+          <w:szCs w:val="24"/>
+          <w:lang w:val="en-US"/>
+        </w:rPr>
+        <w:t xml:space="preserve"> even served as an alternative staple food source when Sri Lankans faced severe shortages </w:t>
+      </w:r>
+      <w:r>
+        <w:rPr>
+          <w:rFonts w:ascii="Times New Roman" w:hAnsi="Times New Roman" w:cs="Times New Roman"/>
+          <w:sz w:val="24"/>
+          <w:szCs w:val="24"/>
+          <w:lang w:val="en-US"/>
+        </w:rPr>
+        <w:t>in</w:t>
+      </w:r>
+      <w:r>
+        <w:rPr>
+          <w:rFonts w:ascii="Times New Roman" w:hAnsi="Times New Roman" w:cs="Times New Roman"/>
+          <w:sz w:val="24"/>
+          <w:szCs w:val="24"/>
+          <w:lang w:val="en-US"/>
+        </w:rPr>
+        <w:t xml:space="preserve"> imported wheat flour in the1970s</w:t>
       </w:r>
       <w:r>
         <w:rPr>
@@ -1098,8 +1349,8 @@
         <w:spacing w:line="240" w:lineRule="auto"/>
         <w:rPr>
           <w:rFonts w:ascii="Times New Roman" w:hAnsi="Times New Roman" w:cs="Times New Roman"/>
-          <w:sz w:val="28"/>
-          <w:szCs w:val="28"/>
+          <w:sz w:val="24"/>
+          <w:szCs w:val="24"/>
           <w:lang w:val="en-US"/>
         </w:rPr>
       </w:pPr>
@@ -1209,52 +1460,25 @@
           <w:szCs w:val="24"/>
           <w:lang w:val="en-US"/>
         </w:rPr>
-        <w:t xml:space="preserve"> The first known academic report </w:t>
-      </w:r>
-      <w:r>
-        <w:rPr>
-          <w:rFonts w:ascii="Times New Roman" w:hAnsi="Times New Roman" w:cs="Times New Roman"/>
-          <w:sz w:val="24"/>
-          <w:szCs w:val="24"/>
-          <w:lang w:val="en-US"/>
-        </w:rPr>
-        <w:t>studying</w:t>
-      </w:r>
-      <w:r>
-        <w:rPr>
-          <w:rFonts w:ascii="Times New Roman" w:hAnsi="Times New Roman" w:cs="Times New Roman"/>
-          <w:sz w:val="24"/>
-          <w:szCs w:val="24"/>
-          <w:lang w:val="en-US"/>
-        </w:rPr>
-        <w:t xml:space="preserve"> CMD in Sri </w:t>
-      </w:r>
-      <w:r>
-        <w:rPr>
-          <w:rFonts w:ascii="Times New Roman" w:hAnsi="Times New Roman" w:cs="Times New Roman"/>
-          <w:sz w:val="24"/>
-          <w:szCs w:val="24"/>
-          <w:lang w:val="en-US"/>
-        </w:rPr>
-        <w:t>L</w:t>
-      </w:r>
-      <w:r>
-        <w:rPr>
-          <w:rFonts w:ascii="Times New Roman" w:hAnsi="Times New Roman" w:cs="Times New Roman"/>
-          <w:sz w:val="24"/>
-          <w:szCs w:val="24"/>
-          <w:lang w:val="en-US"/>
-        </w:rPr>
-        <w:t>anka comes from</w:t>
-      </w:r>
-      <w:r>
-        <w:rPr>
-          <w:rFonts w:ascii="Times New Roman" w:hAnsi="Times New Roman" w:cs="Times New Roman"/>
-          <w:sz w:val="24"/>
-          <w:szCs w:val="24"/>
-          <w:lang w:val="en-US"/>
-        </w:rPr>
         <w:t xml:space="preserve"> </w:t>
+      </w:r>
+      <w:r>
+        <w:rPr>
+          <w:rFonts w:ascii="Times New Roman" w:hAnsi="Times New Roman" w:cs="Times New Roman"/>
+          <w:sz w:val="24"/>
+          <w:szCs w:val="24"/>
+          <w:lang w:val="en-US"/>
+        </w:rPr>
+        <w:t xml:space="preserve">CMD </w:t>
+      </w:r>
+      <w:r>
+        <w:rPr>
+          <w:rFonts w:ascii="Times New Roman" w:hAnsi="Times New Roman" w:cs="Times New Roman"/>
+          <w:sz w:val="24"/>
+          <w:szCs w:val="24"/>
+          <w:lang w:val="en-US"/>
+        </w:rPr>
+        <w:t xml:space="preserve">in </w:t>
       </w:r>
       <w:r>
         <w:rPr>
@@ -1263,8 +1487,188 @@
           <w:iCs/>
           <w:sz w:val="24"/>
           <w:szCs w:val="24"/>
-        </w:rPr>
-        <w:t>Salim, N. and Bandumala S. H</w:t>
+          <w:lang w:val="en-US"/>
+        </w:rPr>
+        <w:t>M. esculenta</w:t>
+      </w:r>
+      <w:r>
+        <w:rPr>
+          <w:rFonts w:ascii="Times New Roman" w:hAnsi="Times New Roman" w:cs="Times New Roman"/>
+          <w:sz w:val="24"/>
+          <w:szCs w:val="24"/>
+          <w:lang w:val="en-US"/>
+        </w:rPr>
+        <w:t xml:space="preserve"> </w:t>
+      </w:r>
+      <w:r>
+        <w:rPr>
+          <w:rFonts w:ascii="Times New Roman" w:hAnsi="Times New Roman" w:cs="Times New Roman"/>
+          <w:sz w:val="24"/>
+          <w:szCs w:val="24"/>
+          <w:lang w:val="en-US"/>
+        </w:rPr>
+        <w:t>is characterized by</w:t>
+      </w:r>
+      <w:r>
+        <w:rPr>
+          <w:rFonts w:ascii="Times New Roman" w:hAnsi="Times New Roman" w:cs="Times New Roman"/>
+          <w:sz w:val="24"/>
+          <w:szCs w:val="24"/>
+          <w:lang w:val="en-US"/>
+        </w:rPr>
+        <w:t xml:space="preserve"> </w:t>
+      </w:r>
+      <w:r>
+        <w:rPr>
+          <w:rStyle w:val="hgkelc"/>
+          <w:rFonts w:ascii="Times New Roman" w:hAnsi="Times New Roman" w:cs="Times New Roman"/>
+          <w:sz w:val="24"/>
+          <w:szCs w:val="24"/>
+          <w:lang w:val="en"/>
+        </w:rPr>
+        <w:t>mosaic, mottling, misshapen</w:t>
+      </w:r>
+      <w:r>
+        <w:rPr>
+          <w:rStyle w:val="hgkelc"/>
+          <w:rFonts w:ascii="Times New Roman" w:hAnsi="Times New Roman" w:cs="Times New Roman"/>
+          <w:sz w:val="24"/>
+          <w:szCs w:val="24"/>
+          <w:lang w:val="en"/>
+        </w:rPr>
+        <w:t xml:space="preserve">, </w:t>
+      </w:r>
+      <w:r>
+        <w:rPr>
+          <w:rStyle w:val="hgkelc"/>
+          <w:rFonts w:ascii="Times New Roman" w:hAnsi="Times New Roman" w:cs="Times New Roman"/>
+          <w:sz w:val="24"/>
+          <w:szCs w:val="24"/>
+          <w:lang w:val="en"/>
+        </w:rPr>
+        <w:t xml:space="preserve">twisted </w:t>
+      </w:r>
+      <w:r>
+        <w:rPr>
+          <w:rStyle w:val="hgkelc"/>
+          <w:rFonts w:ascii="Times New Roman" w:hAnsi="Times New Roman" w:cs="Times New Roman"/>
+          <w:sz w:val="24"/>
+          <w:szCs w:val="24"/>
+          <w:lang w:val="en"/>
+        </w:rPr>
+        <w:t xml:space="preserve">and puckered </w:t>
+      </w:r>
+      <w:r>
+        <w:rPr>
+          <w:rStyle w:val="hgkelc"/>
+          <w:rFonts w:ascii="Times New Roman" w:hAnsi="Times New Roman" w:cs="Times New Roman"/>
+          <w:sz w:val="24"/>
+          <w:szCs w:val="24"/>
+          <w:lang w:val="en"/>
+        </w:rPr>
+        <w:t>leaflets</w:t>
+      </w:r>
+      <w:r>
+        <w:rPr>
+          <w:rStyle w:val="hgkelc"/>
+          <w:rFonts w:ascii="Times New Roman" w:hAnsi="Times New Roman" w:cs="Times New Roman"/>
+          <w:sz w:val="24"/>
+          <w:szCs w:val="24"/>
+          <w:lang w:val="en"/>
+        </w:rPr>
+        <w:t xml:space="preserve"> and leaves and</w:t>
+      </w:r>
+      <w:r>
+        <w:rPr>
+          <w:rStyle w:val="hgkelc"/>
+          <w:rFonts w:ascii="Times New Roman" w:hAnsi="Times New Roman" w:cs="Times New Roman"/>
+          <w:sz w:val="24"/>
+          <w:szCs w:val="24"/>
+          <w:lang w:val="en"/>
+        </w:rPr>
+        <w:t xml:space="preserve"> </w:t>
+      </w:r>
+      <w:r>
+        <w:rPr>
+          <w:rStyle w:val="hgkelc"/>
+          <w:rFonts w:ascii="Times New Roman" w:hAnsi="Times New Roman" w:cs="Times New Roman"/>
+          <w:sz w:val="24"/>
+          <w:szCs w:val="24"/>
+          <w:lang w:val="en"/>
+        </w:rPr>
+        <w:t>tuber splitting, stunting and yield reduction</w:t>
+      </w:r>
+      <w:r>
+        <w:rPr>
+          <w:rFonts w:ascii="Times New Roman" w:hAnsi="Times New Roman" w:cs="Times New Roman"/>
+          <w:sz w:val="24"/>
+          <w:szCs w:val="24"/>
+          <w:lang w:val="en-US"/>
+        </w:rPr>
+        <w:t>.</w:t>
+      </w:r>
+      <w:r>
+        <w:rPr>
+          <w:rFonts w:ascii="Times New Roman" w:hAnsi="Times New Roman" w:cs="Times New Roman"/>
+          <w:sz w:val="24"/>
+          <w:szCs w:val="24"/>
+          <w:lang w:val="en-US"/>
+        </w:rPr>
+        <w:t xml:space="preserve"> </w:t>
+      </w:r>
+      <w:r>
+        <w:rPr>
+          <w:rFonts w:ascii="Times New Roman" w:hAnsi="Times New Roman" w:cs="Times New Roman"/>
+          <w:sz w:val="24"/>
+          <w:szCs w:val="24"/>
+          <w:lang w:val="en-US"/>
+        </w:rPr>
+        <w:t xml:space="preserve">The first known academic report </w:t>
+      </w:r>
+      <w:r>
+        <w:rPr>
+          <w:rFonts w:ascii="Times New Roman" w:hAnsi="Times New Roman" w:cs="Times New Roman"/>
+          <w:sz w:val="24"/>
+          <w:szCs w:val="24"/>
+          <w:lang w:val="en-US"/>
+        </w:rPr>
+        <w:t>studying</w:t>
+      </w:r>
+      <w:r>
+        <w:rPr>
+          <w:rFonts w:ascii="Times New Roman" w:hAnsi="Times New Roman" w:cs="Times New Roman"/>
+          <w:sz w:val="24"/>
+          <w:szCs w:val="24"/>
+          <w:lang w:val="en-US"/>
+        </w:rPr>
+        <w:t xml:space="preserve"> CMD in Sri </w:t>
+      </w:r>
+      <w:r>
+        <w:rPr>
+          <w:rFonts w:ascii="Times New Roman" w:hAnsi="Times New Roman" w:cs="Times New Roman"/>
+          <w:sz w:val="24"/>
+          <w:szCs w:val="24"/>
+          <w:lang w:val="en-US"/>
+        </w:rPr>
+        <w:t>L</w:t>
+      </w:r>
+      <w:r>
+        <w:rPr>
+          <w:rFonts w:ascii="Times New Roman" w:hAnsi="Times New Roman" w:cs="Times New Roman"/>
+          <w:sz w:val="24"/>
+          <w:szCs w:val="24"/>
+          <w:lang w:val="en-US"/>
+        </w:rPr>
+        <w:t>anka comes from</w:t>
+      </w:r>
+      <w:r>
+        <w:rPr>
+          <w:rFonts w:ascii="Times New Roman" w:hAnsi="Times New Roman" w:cs="Times New Roman"/>
+          <w:sz w:val="24"/>
+          <w:szCs w:val="24"/>
+          <w:lang w:val="en-US"/>
+        </w:rPr>
+        <w:t xml:space="preserve"> </w:t>
       </w:r>
       <w:r>
         <w:rPr>
@@ -1273,9 +1677,8 @@
           <w:iCs/>
           <w:sz w:val="24"/>
           <w:szCs w:val="24"/>
-          <w:lang w:val="en-US"/>
-        </w:rPr>
-        <w:t xml:space="preserve"> </w:t>
+        </w:rPr>
+        <w:t>Salim, N. and Bandumala S. H</w:t>
       </w:r>
       <w:r>
         <w:rPr>
@@ -1286,7 +1689,7 @@
           <w:szCs w:val="24"/>
           <w:lang w:val="en-US"/>
         </w:rPr>
-        <w:t>(200</w:t>
+        <w:t xml:space="preserve"> </w:t>
       </w:r>
       <w:r>
         <w:rPr>
@@ -1297,7 +1700,7 @@
           <w:szCs w:val="24"/>
           <w:lang w:val="en-US"/>
         </w:rPr>
-        <w:t>1</w:t>
+        <w:t>(200</w:t>
       </w:r>
       <w:r>
         <w:rPr>
@@ -1308,7 +1711,7 @@
           <w:szCs w:val="24"/>
           <w:lang w:val="en-US"/>
         </w:rPr>
-        <w:t>)</w:t>
+        <w:t>1</w:t>
       </w:r>
       <w:r>
         <w:rPr>
@@ -1319,61 +1722,7 @@
           <w:szCs w:val="24"/>
           <w:lang w:val="en-US"/>
         </w:rPr>
-        <w:t>.</w:t>
-      </w:r>
-      <w:r>
-        <w:rPr>
-          <w:rFonts w:ascii="Times New Roman" w:hAnsi="Times New Roman" w:cs="Times New Roman"/>
-          <w:sz w:val="24"/>
-          <w:szCs w:val="24"/>
-          <w:lang w:val="en-US"/>
-        </w:rPr>
-        <w:t xml:space="preserve"> </w:t>
-      </w:r>
-      <w:r>
-        <w:rPr>
-          <w:rFonts w:ascii="Times New Roman" w:hAnsi="Times New Roman" w:cs="Times New Roman"/>
-          <w:sz w:val="24"/>
-          <w:szCs w:val="24"/>
-          <w:lang w:val="en-US"/>
-        </w:rPr>
-        <w:t>T</w:t>
-      </w:r>
-      <w:r>
-        <w:rPr>
-          <w:rFonts w:ascii="Times New Roman" w:hAnsi="Times New Roman" w:cs="Times New Roman"/>
-          <w:sz w:val="24"/>
-          <w:szCs w:val="24"/>
-          <w:lang w:val="en-US"/>
-        </w:rPr>
-        <w:t xml:space="preserve">he causal agent </w:t>
-      </w:r>
-      <w:r>
-        <w:rPr>
-          <w:rFonts w:ascii="Times New Roman" w:hAnsi="Times New Roman" w:cs="Times New Roman"/>
-          <w:sz w:val="24"/>
-          <w:szCs w:val="24"/>
-          <w:lang w:val="en-US"/>
-        </w:rPr>
-        <w:t>i</w:t>
-      </w:r>
-      <w:r>
-        <w:rPr>
-          <w:rFonts w:ascii="Times New Roman" w:hAnsi="Times New Roman" w:cs="Times New Roman"/>
-          <w:sz w:val="24"/>
-          <w:szCs w:val="24"/>
-          <w:lang w:val="en-US"/>
-        </w:rPr>
-        <w:t>s a closely related variant of Indian Cassava Mosaic Virus (ICMV)</w:t>
-      </w:r>
-      <w:r>
-        <w:rPr>
-          <w:rFonts w:ascii="Times New Roman" w:hAnsi="Times New Roman" w:cs="Times New Roman"/>
-          <w:sz w:val="24"/>
-          <w:szCs w:val="24"/>
-          <w:lang w:val="en-US"/>
-        </w:rPr>
-        <w:t xml:space="preserve"> and infects both commercially cultivated cassava cultivars and wild cassava plants (</w:t>
+        <w:t>)</w:t>
       </w:r>
       <w:r>
         <w:rPr>
@@ -1382,16 +1731,63 @@
           <w:iCs/>
           <w:sz w:val="24"/>
           <w:szCs w:val="24"/>
-        </w:rPr>
-        <w:t>Manihot carthaginensis</w:t>
-      </w:r>
-      <w:r>
-        <w:rPr>
-          <w:rFonts w:ascii="Times New Roman" w:hAnsi="Times New Roman" w:cs="Times New Roman"/>
-          <w:sz w:val="24"/>
-          <w:szCs w:val="24"/>
-        </w:rPr>
-        <w:t xml:space="preserve"> subsp. </w:t>
+          <w:lang w:val="en-US"/>
+        </w:rPr>
+        <w:t>.</w:t>
+      </w:r>
+      <w:r>
+        <w:rPr>
+          <w:rFonts w:ascii="Times New Roman" w:hAnsi="Times New Roman" w:cs="Times New Roman"/>
+          <w:sz w:val="24"/>
+          <w:szCs w:val="24"/>
+          <w:lang w:val="en-US"/>
+        </w:rPr>
+        <w:t xml:space="preserve"> </w:t>
+      </w:r>
+      <w:r>
+        <w:rPr>
+          <w:rFonts w:ascii="Times New Roman" w:hAnsi="Times New Roman" w:cs="Times New Roman"/>
+          <w:sz w:val="24"/>
+          <w:szCs w:val="24"/>
+          <w:lang w:val="en-US"/>
+        </w:rPr>
+        <w:t>T</w:t>
+      </w:r>
+      <w:r>
+        <w:rPr>
+          <w:rFonts w:ascii="Times New Roman" w:hAnsi="Times New Roman" w:cs="Times New Roman"/>
+          <w:sz w:val="24"/>
+          <w:szCs w:val="24"/>
+          <w:lang w:val="en-US"/>
+        </w:rPr>
+        <w:t xml:space="preserve">he causal agent </w:t>
+      </w:r>
+      <w:r>
+        <w:rPr>
+          <w:rFonts w:ascii="Times New Roman" w:hAnsi="Times New Roman" w:cs="Times New Roman"/>
+          <w:sz w:val="24"/>
+          <w:szCs w:val="24"/>
+          <w:lang w:val="en-US"/>
+        </w:rPr>
+        <w:t>i</w:t>
+      </w:r>
+      <w:r>
+        <w:rPr>
+          <w:rFonts w:ascii="Times New Roman" w:hAnsi="Times New Roman" w:cs="Times New Roman"/>
+          <w:sz w:val="24"/>
+          <w:szCs w:val="24"/>
+          <w:lang w:val="en-US"/>
+        </w:rPr>
+        <w:t>s a closely related variant of Indian Cassava Mosaic Virus (ICMV)</w:t>
+      </w:r>
+      <w:r>
+        <w:rPr>
+          <w:rFonts w:ascii="Times New Roman" w:hAnsi="Times New Roman" w:cs="Times New Roman"/>
+          <w:sz w:val="24"/>
+          <w:szCs w:val="24"/>
+          <w:lang w:val="en-US"/>
+        </w:rPr>
+        <w:t xml:space="preserve"> and infects both commercially cultivated cassava cultivars and wild cassava plants (</w:t>
       </w:r>
       <w:r>
         <w:rPr>
@@ -1401,6 +1797,24 @@
           <w:sz w:val="24"/>
           <w:szCs w:val="24"/>
         </w:rPr>
+        <w:t>Manihot carthaginensis</w:t>
+      </w:r>
+      <w:r>
+        <w:rPr>
+          <w:rFonts w:ascii="Times New Roman" w:hAnsi="Times New Roman" w:cs="Times New Roman"/>
+          <w:sz w:val="24"/>
+          <w:szCs w:val="24"/>
+        </w:rPr>
+        <w:t xml:space="preserve"> subsp. </w:t>
+      </w:r>
+      <w:r>
+        <w:rPr>
+          <w:rFonts w:ascii="Times New Roman" w:hAnsi="Times New Roman" w:cs="Times New Roman"/>
+          <w:i/>
+          <w:iCs/>
+          <w:sz w:val="24"/>
+          <w:szCs w:val="24"/>
+        </w:rPr>
         <w:t>glaziovii</w:t>
       </w:r>
       <w:r>
@@ -1457,7 +1871,28 @@
           <w:szCs w:val="24"/>
           <w:lang w:val="en-US"/>
         </w:rPr>
-        <w:t>(Salim. N 2001)</w:t>
+        <w:t>(</w:t>
+      </w:r>
+      <w:r>
+        <w:rPr>
+          <w:rFonts w:ascii="Times New Roman" w:hAnsi="Times New Roman" w:cs="Times New Roman"/>
+          <w:i/>
+          <w:iCs/>
+          <w:sz w:val="24"/>
+          <w:szCs w:val="24"/>
+        </w:rPr>
+        <w:t>Salim, N. and Bandumala S. H</w:t>
+      </w:r>
+      <w:r>
+        <w:rPr>
+          <w:rFonts w:ascii="Times New Roman" w:hAnsi="Times New Roman" w:cs="Times New Roman"/>
+          <w:i/>
+          <w:iCs/>
+          <w:sz w:val="24"/>
+          <w:szCs w:val="24"/>
+          <w:lang w:val="en-US"/>
+        </w:rPr>
+        <w:t xml:space="preserve"> 2001)</w:t>
       </w:r>
       <w:r>
         <w:rPr>
@@ -1502,7 +1937,25 @@
           <w:szCs w:val="24"/>
           <w:lang w:val="en-US"/>
         </w:rPr>
-        <w:t xml:space="preserve">been studied sporadically by academics, both Sri Lankan and outsiders. Alongside the efforts of </w:t>
+        <w:t xml:space="preserve">been studied </w:t>
+      </w:r>
+      <w:r>
+        <w:rPr>
+          <w:rFonts w:ascii="Times New Roman" w:hAnsi="Times New Roman" w:cs="Times New Roman"/>
+          <w:sz w:val="24"/>
+          <w:szCs w:val="24"/>
+          <w:lang w:val="en-US"/>
+        </w:rPr>
+        <w:t>intensely by</w:t>
+      </w:r>
+      <w:r>
+        <w:rPr>
+          <w:rFonts w:ascii="Times New Roman" w:hAnsi="Times New Roman" w:cs="Times New Roman"/>
+          <w:sz w:val="24"/>
+          <w:szCs w:val="24"/>
+          <w:lang w:val="en-US"/>
+        </w:rPr>
+        <w:t xml:space="preserve"> academics, both Sri Lankan and outsiders. Alongside the efforts of </w:t>
       </w:r>
       <w:r>
         <w:rPr>
@@ -1662,31 +2115,712 @@
           <w:szCs w:val="24"/>
           <w:lang w:val="en-US"/>
         </w:rPr>
+        <w:t xml:space="preserve"> Cassava plantations in Sri Lanka are threatened by </w:t>
+      </w:r>
+      <w:r>
+        <w:rPr>
+          <w:rFonts w:ascii="Times New Roman" w:hAnsi="Times New Roman" w:cs="Times New Roman"/>
+          <w:sz w:val="24"/>
+          <w:szCs w:val="24"/>
+          <w:lang w:val="en-US"/>
+        </w:rPr>
+        <w:t>both the ICMV and SLCMV</w:t>
+      </w:r>
+      <w:r>
+        <w:rPr>
+          <w:rFonts w:ascii="Times New Roman" w:hAnsi="Times New Roman" w:cs="Times New Roman"/>
+          <w:sz w:val="24"/>
+          <w:szCs w:val="24"/>
+          <w:lang w:val="en-US"/>
+        </w:rPr>
         <w:t xml:space="preserve"> </w:t>
       </w:r>
       <w:r>
         <w:rPr>
           <w:rFonts w:ascii="Times New Roman" w:hAnsi="Times New Roman" w:cs="Times New Roman"/>
-          <w:b/>
-          <w:bCs/>
-          <w:color w:val="FF0000"/>
-          <w:sz w:val="24"/>
-          <w:szCs w:val="24"/>
-          <w:lang w:val="en-US"/>
-        </w:rPr>
-        <w:t>&lt;list the symptoms</w:t>
-      </w:r>
-      <w:r>
-        <w:rPr>
-          <w:rFonts w:ascii="Times New Roman" w:hAnsi="Times New Roman" w:cs="Times New Roman"/>
-          <w:b/>
-          <w:bCs/>
-          <w:color w:val="FF0000"/>
-          <w:sz w:val="28"/>
-          <w:szCs w:val="28"/>
-          <w:lang w:val="en-US"/>
-        </w:rPr>
-        <w:t>&gt;</w:t>
+          <w:sz w:val="24"/>
+          <w:szCs w:val="24"/>
+        </w:rPr>
+        <w:t>(Prasangika et al., 2008)</w:t>
+      </w:r>
+      <w:r>
+        <w:rPr>
+          <w:rFonts w:ascii="Times New Roman" w:hAnsi="Times New Roman" w:cs="Times New Roman"/>
+          <w:sz w:val="24"/>
+          <w:szCs w:val="24"/>
+          <w:lang w:val="en-US"/>
+        </w:rPr>
+        <w:t>.</w:t>
+      </w:r>
+      <w:r>
+        <w:rPr>
+          <w:rFonts w:ascii="Times New Roman" w:hAnsi="Times New Roman" w:cs="Times New Roman"/>
+          <w:sz w:val="24"/>
+          <w:szCs w:val="24"/>
+          <w:lang w:val="en-US"/>
+        </w:rPr>
+        <w:t xml:space="preserve"> </w:t>
+      </w:r>
+      <w:r>
+        <w:rPr>
+          <w:rFonts w:ascii="Times New Roman" w:hAnsi="Times New Roman" w:cs="Times New Roman"/>
+          <w:sz w:val="24"/>
+          <w:szCs w:val="24"/>
+          <w:lang w:val="en-US"/>
+        </w:rPr>
+        <w:t xml:space="preserve">A study from </w:t>
+      </w:r>
+      <w:r>
+        <w:rPr>
+          <w:rFonts w:ascii="Times New Roman" w:hAnsi="Times New Roman" w:cs="Times New Roman"/>
+          <w:sz w:val="24"/>
+          <w:szCs w:val="24"/>
+        </w:rPr>
+        <w:t>Prasangika et al.</w:t>
+      </w:r>
+      <w:r>
+        <w:rPr>
+          <w:rFonts w:ascii="Times New Roman" w:hAnsi="Times New Roman" w:cs="Times New Roman"/>
+          <w:sz w:val="24"/>
+          <w:szCs w:val="24"/>
+          <w:lang w:val="en-US"/>
+        </w:rPr>
+        <w:t xml:space="preserve"> (</w:t>
+      </w:r>
+      <w:r>
+        <w:rPr>
+          <w:rFonts w:ascii="Times New Roman" w:hAnsi="Times New Roman" w:cs="Times New Roman"/>
+          <w:sz w:val="24"/>
+          <w:szCs w:val="24"/>
+        </w:rPr>
+        <w:t>2008)</w:t>
+      </w:r>
+      <w:r>
+        <w:rPr>
+          <w:rFonts w:ascii="Times New Roman" w:hAnsi="Times New Roman" w:cs="Times New Roman"/>
+          <w:sz w:val="24"/>
+          <w:szCs w:val="24"/>
+          <w:lang w:val="en-US"/>
+        </w:rPr>
+        <w:t xml:space="preserve"> based on </w:t>
+      </w:r>
+      <w:r>
+        <w:rPr>
+          <w:rFonts w:ascii="Times New Roman" w:hAnsi="Times New Roman" w:cs="Times New Roman"/>
+          <w:i/>
+          <w:iCs/>
+          <w:sz w:val="24"/>
+          <w:szCs w:val="24"/>
+          <w:lang w:val="en-US"/>
+        </w:rPr>
+        <w:t>M. esculenta</w:t>
+      </w:r>
+      <w:r>
+        <w:rPr>
+          <w:rFonts w:ascii="Times New Roman" w:hAnsi="Times New Roman" w:cs="Times New Roman"/>
+          <w:sz w:val="24"/>
+          <w:szCs w:val="24"/>
+          <w:lang w:val="en-US"/>
+        </w:rPr>
+        <w:t xml:space="preserve"> germplasms concludes that </w:t>
+      </w:r>
+      <w:r>
+        <w:rPr>
+          <w:rFonts w:ascii="Times New Roman" w:hAnsi="Times New Roman" w:cs="Times New Roman"/>
+          <w:sz w:val="24"/>
+          <w:szCs w:val="24"/>
+          <w:lang w:val="en-US"/>
+        </w:rPr>
+        <w:t>most of the Cassava cultivars (</w:t>
+      </w:r>
+      <w:r>
+        <w:rPr>
+          <w:rFonts w:ascii="Times New Roman" w:hAnsi="Times New Roman" w:cs="Times New Roman"/>
+          <w:sz w:val="24"/>
+          <w:szCs w:val="24"/>
+        </w:rPr>
+        <w:t>HORDI 28, HORDI 6,</w:t>
+      </w:r>
+      <w:r>
+        <w:rPr>
+          <w:rFonts w:ascii="Times New Roman" w:hAnsi="Times New Roman" w:cs="Times New Roman"/>
+          <w:sz w:val="24"/>
+          <w:szCs w:val="24"/>
+          <w:lang w:val="en-US"/>
+        </w:rPr>
+        <w:t xml:space="preserve"> </w:t>
+      </w:r>
+      <w:r>
+        <w:rPr>
+          <w:rFonts w:ascii="Times New Roman" w:hAnsi="Times New Roman" w:cs="Times New Roman"/>
+          <w:sz w:val="24"/>
+          <w:szCs w:val="24"/>
+        </w:rPr>
+        <w:t>CARI 555, MU51, Kirikawadi, BW1, BW2,</w:t>
+      </w:r>
+      <w:r>
+        <w:rPr>
+          <w:rFonts w:ascii="Times New Roman" w:hAnsi="Times New Roman" w:cs="Times New Roman"/>
+          <w:sz w:val="24"/>
+          <w:szCs w:val="24"/>
+          <w:lang w:val="en-US"/>
+        </w:rPr>
+        <w:t xml:space="preserve"> </w:t>
+      </w:r>
+      <w:r>
+        <w:rPr>
+          <w:rFonts w:ascii="Times New Roman" w:hAnsi="Times New Roman" w:cs="Times New Roman"/>
+          <w:sz w:val="24"/>
+          <w:szCs w:val="24"/>
+        </w:rPr>
+        <w:t>Wariyapola and Wagolla</w:t>
+      </w:r>
+      <w:r>
+        <w:rPr>
+          <w:rFonts w:ascii="Times New Roman" w:hAnsi="Times New Roman" w:cs="Times New Roman"/>
+          <w:sz w:val="24"/>
+          <w:szCs w:val="24"/>
+          <w:lang w:val="en-US"/>
+        </w:rPr>
+        <w:t>) available in Sri Lanka are susceptible for CMD</w:t>
+      </w:r>
+      <w:r>
+        <w:rPr>
+          <w:rFonts w:ascii="Times New Roman" w:hAnsi="Times New Roman" w:cs="Times New Roman"/>
+          <w:sz w:val="24"/>
+          <w:szCs w:val="24"/>
+          <w:lang w:val="en-US"/>
+        </w:rPr>
+        <w:t xml:space="preserve"> with </w:t>
+      </w:r>
+      <w:r>
+        <w:rPr>
+          <w:rFonts w:ascii="Times New Roman" w:hAnsi="Times New Roman" w:cs="Times New Roman"/>
+          <w:sz w:val="24"/>
+          <w:szCs w:val="24"/>
+          <w:lang w:val="en-US"/>
+        </w:rPr>
+        <w:t>HORDI</w:t>
+      </w:r>
+      <w:r>
+        <w:rPr>
+          <w:rFonts w:ascii="Times New Roman" w:hAnsi="Times New Roman" w:cs="Times New Roman"/>
+          <w:sz w:val="24"/>
+          <w:szCs w:val="24"/>
+          <w:lang w:val="en-US"/>
+        </w:rPr>
+        <w:t xml:space="preserve"> 6 showing the highest susceptibility and identifies cultivars </w:t>
+      </w:r>
+      <w:r>
+        <w:rPr>
+          <w:rFonts w:ascii="Times New Roman" w:hAnsi="Times New Roman" w:cs="Times New Roman"/>
+          <w:sz w:val="24"/>
+          <w:szCs w:val="24"/>
+        </w:rPr>
+        <w:t>WA/KK/10 and 555/KK/2</w:t>
+      </w:r>
+      <w:r>
+        <w:rPr>
+          <w:rFonts w:ascii="Times New Roman" w:hAnsi="Times New Roman" w:cs="Times New Roman"/>
+          <w:sz w:val="24"/>
+          <w:szCs w:val="24"/>
+          <w:lang w:val="en-US"/>
+        </w:rPr>
+        <w:t xml:space="preserve"> to be highly resistant to CMD, based on </w:t>
+      </w:r>
+      <w:r>
+        <w:rPr>
+          <w:rFonts w:ascii="Times New Roman" w:hAnsi="Times New Roman" w:cs="Times New Roman"/>
+          <w:sz w:val="24"/>
+          <w:szCs w:val="24"/>
+        </w:rPr>
+        <w:t>Triple Antibody Sandwich Enzyme-Linked Immunosorbent Assay (TAS ELISA) tests</w:t>
+      </w:r>
+      <w:r>
+        <w:rPr>
+          <w:rFonts w:ascii="Times New Roman" w:hAnsi="Times New Roman" w:cs="Times New Roman"/>
+          <w:sz w:val="24"/>
+          <w:szCs w:val="24"/>
+          <w:lang w:val="en-US"/>
+        </w:rPr>
+        <w:t xml:space="preserve"> performed on cassava germplasms artificially infected through wedge grafting.</w:t>
+      </w:r>
+    </w:p>
+    <w:p>
+      <w:pPr>
+        <w:spacing w:line="240" w:lineRule="auto"/>
+        <w:rPr>
+          <w:rFonts w:ascii="Times New Roman" w:hAnsi="Times New Roman" w:cs="Times New Roman"/>
+          <w:sz w:val="24"/>
+          <w:szCs w:val="24"/>
+          <w:lang w:val="en-US"/>
+        </w:rPr>
+      </w:pPr>
+      <w:r>
+        <w:rPr>
+          <w:rFonts w:ascii="Times New Roman" w:hAnsi="Times New Roman" w:cs="Times New Roman"/>
+          <w:sz w:val="24"/>
+          <w:szCs w:val="24"/>
+          <w:lang w:val="en-US"/>
+        </w:rPr>
+        <w:t>SLCMV</w:t>
+      </w:r>
+      <w:r>
+        <w:rPr>
+          <w:rFonts w:ascii="Times New Roman" w:hAnsi="Times New Roman" w:cs="Times New Roman"/>
+          <w:sz w:val="24"/>
+          <w:szCs w:val="24"/>
+          <w:lang w:val="en-US"/>
+        </w:rPr>
+        <w:t xml:space="preserve"> is</w:t>
+      </w:r>
+      <w:r>
+        <w:rPr>
+          <w:rFonts w:ascii="Times New Roman" w:hAnsi="Times New Roman" w:cs="Times New Roman"/>
+          <w:sz w:val="24"/>
+          <w:szCs w:val="24"/>
+          <w:lang w:val="en-US"/>
+        </w:rPr>
+        <w:t xml:space="preserve"> a </w:t>
+      </w:r>
+      <w:r>
+        <w:rPr>
+          <w:rFonts w:ascii="Times New Roman" w:hAnsi="Times New Roman" w:cs="Times New Roman"/>
+          <w:sz w:val="24"/>
+          <w:szCs w:val="24"/>
+          <w:lang w:val="en-US"/>
+        </w:rPr>
+        <w:t xml:space="preserve">bipartite </w:t>
+      </w:r>
+      <w:r>
+        <w:rPr>
+          <w:rFonts w:ascii="Times New Roman" w:hAnsi="Times New Roman" w:cs="Times New Roman"/>
+          <w:sz w:val="24"/>
+          <w:szCs w:val="24"/>
+          <w:lang w:val="en-US"/>
+        </w:rPr>
+        <w:t xml:space="preserve">plant </w:t>
+      </w:r>
+      <w:r>
+        <w:rPr>
+          <w:rFonts w:ascii="Times New Roman" w:hAnsi="Times New Roman" w:cs="Times New Roman"/>
+          <w:sz w:val="24"/>
+          <w:szCs w:val="24"/>
+          <w:lang w:val="en-US"/>
+        </w:rPr>
+        <w:t xml:space="preserve">virus belonging to the </w:t>
+      </w:r>
+      <w:r>
+        <w:rPr>
+          <w:rFonts w:ascii="Times New Roman" w:hAnsi="Times New Roman" w:cs="Times New Roman"/>
+          <w:sz w:val="24"/>
+          <w:szCs w:val="24"/>
+          <w:lang w:val="en-US"/>
+        </w:rPr>
+        <w:t xml:space="preserve">family </w:t>
+      </w:r>
+      <w:proofErr w:type="spellStart"/>
+      <w:r>
+        <w:rPr>
+          <w:rFonts w:ascii="Times New Roman" w:hAnsi="Times New Roman" w:cs="Times New Roman"/>
+          <w:sz w:val="24"/>
+          <w:szCs w:val="24"/>
+          <w:lang w:val="en-US"/>
+        </w:rPr>
+        <w:t>Geminiviridae</w:t>
+      </w:r>
+      <w:proofErr w:type="spellEnd"/>
+      <w:r>
+        <w:rPr>
+          <w:rFonts w:ascii="Times New Roman" w:hAnsi="Times New Roman" w:cs="Times New Roman"/>
+          <w:sz w:val="24"/>
+          <w:szCs w:val="24"/>
+          <w:lang w:val="en-US"/>
+        </w:rPr>
+        <w:t>,</w:t>
+      </w:r>
+      <w:r>
+        <w:rPr>
+          <w:rFonts w:ascii="Times New Roman" w:hAnsi="Times New Roman" w:cs="Times New Roman"/>
+          <w:sz w:val="24"/>
+          <w:szCs w:val="24"/>
+          <w:lang w:val="en-US"/>
+        </w:rPr>
+        <w:t xml:space="preserve"> </w:t>
+      </w:r>
+      <w:r>
+        <w:rPr>
+          <w:rFonts w:ascii="Times New Roman" w:hAnsi="Times New Roman" w:cs="Times New Roman"/>
+          <w:sz w:val="24"/>
+          <w:szCs w:val="24"/>
+          <w:lang w:val="en-US"/>
+        </w:rPr>
+        <w:t xml:space="preserve">genus </w:t>
+      </w:r>
+      <w:proofErr w:type="spellStart"/>
+      <w:r>
+        <w:rPr>
+          <w:rFonts w:ascii="Times New Roman" w:hAnsi="Times New Roman" w:cs="Times New Roman"/>
+          <w:i/>
+          <w:iCs/>
+          <w:sz w:val="24"/>
+          <w:szCs w:val="24"/>
+          <w:lang w:val="en-US"/>
+        </w:rPr>
+        <w:t>Begomovirus</w:t>
+      </w:r>
+      <w:proofErr w:type="spellEnd"/>
+      <w:r>
+        <w:rPr>
+          <w:rFonts w:ascii="Times New Roman" w:hAnsi="Times New Roman" w:cs="Times New Roman"/>
+          <w:i/>
+          <w:iCs/>
+          <w:sz w:val="24"/>
+          <w:szCs w:val="24"/>
+          <w:lang w:val="en-US"/>
+        </w:rPr>
+        <w:t>.</w:t>
+      </w:r>
+      <w:r>
+        <w:rPr>
+          <w:rFonts w:ascii="Times New Roman" w:hAnsi="Times New Roman" w:cs="Times New Roman"/>
+          <w:i/>
+          <w:iCs/>
+          <w:sz w:val="24"/>
+          <w:szCs w:val="24"/>
+          <w:lang w:val="en-US"/>
+        </w:rPr>
+        <w:t xml:space="preserve"> </w:t>
+      </w:r>
+      <w:r>
+        <w:rPr>
+          <w:rFonts w:ascii="Times New Roman" w:hAnsi="Times New Roman" w:cs="Times New Roman"/>
+          <w:sz w:val="24"/>
+          <w:szCs w:val="24"/>
+          <w:lang w:val="en-US"/>
+        </w:rPr>
+        <w:t xml:space="preserve">The genome of </w:t>
+      </w:r>
+      <w:r>
+        <w:rPr>
+          <w:rFonts w:ascii="Times New Roman" w:hAnsi="Times New Roman" w:cs="Times New Roman"/>
+          <w:sz w:val="24"/>
+          <w:szCs w:val="24"/>
+          <w:lang w:val="en-US"/>
+        </w:rPr>
+        <w:t>SLCMV</w:t>
+      </w:r>
+      <w:r>
+        <w:rPr>
+          <w:rFonts w:ascii="Times New Roman" w:hAnsi="Times New Roman" w:cs="Times New Roman"/>
+          <w:sz w:val="24"/>
+          <w:szCs w:val="24"/>
+          <w:lang w:val="en-US"/>
+        </w:rPr>
+        <w:t xml:space="preserve"> is composed of two circular </w:t>
+      </w:r>
+      <w:proofErr w:type="spellStart"/>
+      <w:r>
+        <w:rPr>
+          <w:rFonts w:ascii="Times New Roman" w:hAnsi="Times New Roman" w:cs="Times New Roman"/>
+          <w:sz w:val="24"/>
+          <w:szCs w:val="24"/>
+          <w:lang w:val="en-US"/>
+        </w:rPr>
+        <w:t>ssDNAs</w:t>
+      </w:r>
+      <w:proofErr w:type="spellEnd"/>
+      <w:r>
+        <w:rPr>
+          <w:rFonts w:ascii="Times New Roman" w:hAnsi="Times New Roman" w:cs="Times New Roman"/>
+          <w:sz w:val="24"/>
+          <w:szCs w:val="24"/>
+          <w:lang w:val="en-US"/>
+        </w:rPr>
+        <w:t>,</w:t>
+      </w:r>
+      <w:r>
+        <w:rPr>
+          <w:rFonts w:ascii="Times New Roman" w:hAnsi="Times New Roman" w:cs="Times New Roman"/>
+          <w:sz w:val="24"/>
+          <w:szCs w:val="24"/>
+          <w:lang w:val="en-US"/>
+        </w:rPr>
+        <w:t xml:space="preserve"> namely DNA-A </w:t>
+      </w:r>
+      <w:r>
+        <w:rPr>
+          <w:rFonts w:ascii="Times New Roman" w:hAnsi="Times New Roman" w:cs="Times New Roman"/>
+          <w:sz w:val="24"/>
+          <w:szCs w:val="24"/>
+          <w:lang w:val="en-US"/>
+        </w:rPr>
+        <w:lastRenderedPageBreak/>
+        <w:t xml:space="preserve">(approximately </w:t>
+      </w:r>
+      <w:r>
+        <w:rPr>
+          <w:rFonts w:ascii="Times New Roman" w:hAnsi="Times New Roman" w:cs="Times New Roman"/>
+          <w:sz w:val="24"/>
+          <w:szCs w:val="24"/>
+        </w:rPr>
+        <w:t>2,7</w:t>
+      </w:r>
+      <w:r>
+        <w:rPr>
+          <w:rFonts w:ascii="Times New Roman" w:hAnsi="Times New Roman" w:cs="Times New Roman"/>
+          <w:sz w:val="24"/>
+          <w:szCs w:val="24"/>
+          <w:lang w:val="en-US"/>
+        </w:rPr>
+        <w:t>60 b</w:t>
+      </w:r>
+      <w:r>
+        <w:rPr>
+          <w:rFonts w:ascii="Times New Roman" w:hAnsi="Times New Roman" w:cs="Times New Roman"/>
+          <w:sz w:val="24"/>
+          <w:szCs w:val="24"/>
+          <w:lang w:val="en-US"/>
+        </w:rPr>
+        <w:t>ases</w:t>
+      </w:r>
+      <w:r>
+        <w:rPr>
+          <w:rFonts w:ascii="Times New Roman" w:hAnsi="Times New Roman" w:cs="Times New Roman"/>
+          <w:sz w:val="24"/>
+          <w:szCs w:val="24"/>
+          <w:lang w:val="en-US"/>
+        </w:rPr>
+        <w:t xml:space="preserve"> long) </w:t>
+      </w:r>
+      <w:r>
+        <w:rPr>
+          <w:rFonts w:ascii="Times New Roman" w:hAnsi="Times New Roman" w:cs="Times New Roman"/>
+          <w:sz w:val="24"/>
+          <w:szCs w:val="24"/>
+          <w:lang w:val="en-US"/>
+        </w:rPr>
+        <w:t>and DNA-B</w:t>
+      </w:r>
+      <w:r>
+        <w:rPr>
+          <w:rFonts w:ascii="Times New Roman" w:hAnsi="Times New Roman" w:cs="Times New Roman"/>
+          <w:sz w:val="24"/>
+          <w:szCs w:val="24"/>
+          <w:lang w:val="en-US"/>
+        </w:rPr>
+        <w:t xml:space="preserve"> </w:t>
+      </w:r>
+      <w:r>
+        <w:rPr>
+          <w:rFonts w:ascii="Times New Roman" w:hAnsi="Times New Roman" w:cs="Times New Roman"/>
+          <w:sz w:val="24"/>
+          <w:szCs w:val="24"/>
+          <w:lang w:val="en-US"/>
+        </w:rPr>
+        <w:t xml:space="preserve">(approximately </w:t>
+      </w:r>
+      <w:r>
+        <w:rPr>
+          <w:rFonts w:ascii="Times New Roman" w:hAnsi="Times New Roman" w:cs="Times New Roman"/>
+          <w:sz w:val="24"/>
+          <w:szCs w:val="24"/>
+        </w:rPr>
+        <w:t>2,737</w:t>
+      </w:r>
+      <w:r>
+        <w:rPr>
+          <w:rFonts w:ascii="Times New Roman" w:hAnsi="Times New Roman" w:cs="Times New Roman"/>
+          <w:sz w:val="24"/>
+          <w:szCs w:val="24"/>
+          <w:lang w:val="en-US"/>
+        </w:rPr>
+        <w:t xml:space="preserve"> b</w:t>
+      </w:r>
+      <w:r>
+        <w:rPr>
+          <w:rFonts w:ascii="Times New Roman" w:hAnsi="Times New Roman" w:cs="Times New Roman"/>
+          <w:sz w:val="24"/>
+          <w:szCs w:val="24"/>
+          <w:lang w:val="en-US"/>
+        </w:rPr>
+        <w:t>ases</w:t>
+      </w:r>
+      <w:r>
+        <w:rPr>
+          <w:rFonts w:ascii="Times New Roman" w:hAnsi="Times New Roman" w:cs="Times New Roman"/>
+          <w:sz w:val="24"/>
+          <w:szCs w:val="24"/>
+          <w:lang w:val="en-US"/>
+        </w:rPr>
+        <w:t xml:space="preserve"> long) </w:t>
+      </w:r>
+      <w:r>
+        <w:rPr>
+          <w:rFonts w:ascii="Times New Roman" w:hAnsi="Times New Roman" w:cs="Times New Roman"/>
+          <w:sz w:val="24"/>
+          <w:szCs w:val="24"/>
+          <w:lang w:val="en-US"/>
+        </w:rPr>
+        <w:t xml:space="preserve">each of which are encapsulated in separate twinned icosahedral capsids </w:t>
+      </w:r>
+      <w:r>
+        <w:rPr>
+          <w:rFonts w:ascii="Times New Roman" w:hAnsi="Times New Roman" w:cs="Times New Roman"/>
+          <w:i/>
+          <w:iCs/>
+          <w:sz w:val="24"/>
+          <w:szCs w:val="24"/>
+        </w:rPr>
+        <w:t>(Stanley and Gay, 1983)</w:t>
+      </w:r>
+      <w:r>
+        <w:rPr>
+          <w:rFonts w:ascii="Times New Roman" w:hAnsi="Times New Roman" w:cs="Times New Roman"/>
+          <w:sz w:val="24"/>
+          <w:szCs w:val="24"/>
+          <w:lang w:val="en-US"/>
+        </w:rPr>
+        <w:t xml:space="preserve">. </w:t>
+      </w:r>
+      <w:r>
+        <w:rPr>
+          <w:rFonts w:ascii="Times New Roman" w:hAnsi="Times New Roman" w:cs="Times New Roman"/>
+          <w:sz w:val="24"/>
+          <w:szCs w:val="24"/>
+          <w:lang w:val="en-US"/>
+        </w:rPr>
+        <w:t xml:space="preserve"> DNA-A encodes six genes (AC1, AC2, AC3, AC4, AV1 and AV2)</w:t>
+      </w:r>
+      <w:r>
+        <w:rPr>
+          <w:rFonts w:ascii="Times New Roman" w:hAnsi="Times New Roman" w:cs="Times New Roman"/>
+          <w:sz w:val="24"/>
+          <w:szCs w:val="24"/>
+          <w:lang w:val="en-US"/>
+        </w:rPr>
+        <w:t xml:space="preserve">, that play vital roles in replication, defense, transcription and </w:t>
+      </w:r>
+      <w:r>
+        <w:rPr>
+          <w:rFonts w:ascii="Times New Roman" w:hAnsi="Times New Roman" w:cs="Times New Roman"/>
+          <w:sz w:val="24"/>
+          <w:szCs w:val="24"/>
+          <w:lang w:val="en-US"/>
+        </w:rPr>
+        <w:t xml:space="preserve">in </w:t>
+      </w:r>
+      <w:r>
+        <w:rPr>
+          <w:rFonts w:ascii="Times New Roman" w:hAnsi="Times New Roman" w:cs="Times New Roman"/>
+          <w:sz w:val="24"/>
+          <w:szCs w:val="24"/>
+          <w:lang w:val="en-US"/>
+        </w:rPr>
+        <w:t xml:space="preserve">the synthesis of capsids. DNA-B encodes two genes (BC1 and BV1) that facilitate intercellular and systemic movement of virus particles </w:t>
+      </w:r>
+      <w:r>
+        <w:rPr>
+          <w:rFonts w:ascii="Times New Roman" w:hAnsi="Times New Roman" w:cs="Times New Roman"/>
+          <w:i/>
+          <w:iCs/>
+          <w:sz w:val="24"/>
+          <w:szCs w:val="24"/>
+          <w:lang w:val="en-US"/>
+        </w:rPr>
+        <w:t>(</w:t>
+      </w:r>
+      <w:r>
+        <w:rPr>
+          <w:rFonts w:ascii="Times New Roman" w:hAnsi="Times New Roman" w:cs="Times New Roman"/>
+          <w:i/>
+          <w:iCs/>
+          <w:sz w:val="24"/>
+          <w:szCs w:val="24"/>
+        </w:rPr>
+        <w:t>Hareesh et al., 2023)</w:t>
+      </w:r>
+      <w:r>
+        <w:rPr>
+          <w:rFonts w:ascii="Times New Roman" w:hAnsi="Times New Roman" w:cs="Times New Roman"/>
+          <w:sz w:val="24"/>
+          <w:szCs w:val="24"/>
+          <w:lang w:val="en-US"/>
+        </w:rPr>
+        <w:t xml:space="preserve">. </w:t>
+      </w:r>
+      <w:r>
+        <w:rPr>
+          <w:rFonts w:ascii="Times New Roman" w:hAnsi="Times New Roman" w:cs="Times New Roman"/>
+          <w:sz w:val="24"/>
+          <w:szCs w:val="24"/>
+          <w:lang w:val="en-US"/>
+        </w:rPr>
+        <w:t xml:space="preserve"> </w:t>
+      </w:r>
+      <w:r>
+        <w:rPr>
+          <w:rFonts w:ascii="Times New Roman" w:hAnsi="Times New Roman" w:cs="Times New Roman"/>
+          <w:sz w:val="24"/>
+          <w:szCs w:val="24"/>
+          <w:lang w:val="en-US"/>
+        </w:rPr>
+        <w:t>DNA-A and DNA-B of SLCMVs also share a common region (~200 bases long) that encodes elements involved in replication and transcription</w:t>
+      </w:r>
+      <w:r>
+        <w:rPr>
+          <w:rFonts w:ascii="Times New Roman" w:hAnsi="Times New Roman" w:cs="Times New Roman"/>
+          <w:sz w:val="24"/>
+          <w:szCs w:val="24"/>
+          <w:lang w:val="en-US"/>
+        </w:rPr>
+        <w:t xml:space="preserve"> </w:t>
+      </w:r>
+      <w:r>
+        <w:rPr>
+          <w:rFonts w:ascii="Times New Roman" w:hAnsi="Times New Roman" w:cs="Times New Roman"/>
+          <w:i/>
+          <w:iCs/>
+          <w:sz w:val="24"/>
+          <w:szCs w:val="24"/>
+        </w:rPr>
+        <w:t>(Saunders et al., 2002)</w:t>
+      </w:r>
+      <w:r>
+        <w:rPr>
+          <w:rFonts w:ascii="Times New Roman" w:hAnsi="Times New Roman" w:cs="Times New Roman"/>
+          <w:sz w:val="24"/>
+          <w:szCs w:val="24"/>
+          <w:lang w:val="en-US"/>
+        </w:rPr>
+        <w:t xml:space="preserve">. </w:t>
+      </w:r>
+      <w:r>
+        <w:rPr>
+          <w:rFonts w:ascii="Times New Roman" w:hAnsi="Times New Roman" w:cs="Times New Roman"/>
+          <w:sz w:val="24"/>
+          <w:szCs w:val="24"/>
+          <w:lang w:val="en-US"/>
+        </w:rPr>
+        <w:t xml:space="preserve">And the sizes of these two DNAs show only a </w:t>
+      </w:r>
+      <w:r>
+        <w:rPr>
+          <w:rFonts w:ascii="Times New Roman" w:hAnsi="Times New Roman" w:cs="Times New Roman"/>
+          <w:sz w:val="24"/>
+          <w:szCs w:val="24"/>
+          <w:lang w:val="en-US"/>
+        </w:rPr>
+        <w:t>minute</w:t>
+      </w:r>
+      <w:r>
+        <w:rPr>
+          <w:rFonts w:ascii="Times New Roman" w:hAnsi="Times New Roman" w:cs="Times New Roman"/>
+          <w:sz w:val="24"/>
+          <w:szCs w:val="24"/>
+          <w:lang w:val="en-US"/>
+        </w:rPr>
+        <w:t xml:space="preserve"> difference, whereby DNA-A happens to be 21 to 23 bases longer than its DNA-B counterpart.</w:t>
       </w:r>
     </w:p>
     <w:p>
@@ -1717,101 +2851,26 @@
           <w:szCs w:val="24"/>
           <w:lang w:val="en-US"/>
         </w:rPr>
-        <w:t>SLCMV</w:t>
-      </w:r>
-      <w:r>
-        <w:rPr>
-          <w:rFonts w:ascii="Times New Roman" w:hAnsi="Times New Roman" w:cs="Times New Roman"/>
-          <w:sz w:val="24"/>
-          <w:szCs w:val="24"/>
-          <w:lang w:val="en-US"/>
-        </w:rPr>
-        <w:t xml:space="preserve"> is</w:t>
-      </w:r>
-      <w:r>
-        <w:rPr>
-          <w:rFonts w:ascii="Times New Roman" w:hAnsi="Times New Roman" w:cs="Times New Roman"/>
-          <w:sz w:val="24"/>
-          <w:szCs w:val="24"/>
-          <w:lang w:val="en-US"/>
-        </w:rPr>
-        <w:t xml:space="preserve"> a </w:t>
-      </w:r>
-      <w:r>
-        <w:rPr>
-          <w:rFonts w:ascii="Times New Roman" w:hAnsi="Times New Roman" w:cs="Times New Roman"/>
-          <w:sz w:val="24"/>
-          <w:szCs w:val="24"/>
-          <w:lang w:val="en-US"/>
-        </w:rPr>
-        <w:t xml:space="preserve">bipartite </w:t>
-      </w:r>
-      <w:r>
-        <w:rPr>
-          <w:rFonts w:ascii="Times New Roman" w:hAnsi="Times New Roman" w:cs="Times New Roman"/>
-          <w:sz w:val="24"/>
-          <w:szCs w:val="24"/>
-          <w:lang w:val="en-US"/>
-        </w:rPr>
-        <w:t xml:space="preserve">plant </w:t>
-      </w:r>
-      <w:r>
-        <w:rPr>
-          <w:rFonts w:ascii="Times New Roman" w:hAnsi="Times New Roman" w:cs="Times New Roman"/>
-          <w:sz w:val="24"/>
-          <w:szCs w:val="24"/>
-          <w:lang w:val="en-US"/>
-        </w:rPr>
-        <w:t xml:space="preserve">virus belonging to the </w:t>
-      </w:r>
-      <w:r>
-        <w:rPr>
-          <w:rFonts w:ascii="Times New Roman" w:hAnsi="Times New Roman" w:cs="Times New Roman"/>
-          <w:sz w:val="24"/>
-          <w:szCs w:val="24"/>
-          <w:lang w:val="en-US"/>
-        </w:rPr>
-        <w:t xml:space="preserve">family </w:t>
-      </w:r>
-      <w:proofErr w:type="spellStart"/>
-      <w:r>
-        <w:rPr>
-          <w:rFonts w:ascii="Times New Roman" w:hAnsi="Times New Roman" w:cs="Times New Roman"/>
-          <w:sz w:val="24"/>
-          <w:szCs w:val="24"/>
-          <w:lang w:val="en-US"/>
-        </w:rPr>
-        <w:t>Geminiviridae</w:t>
-      </w:r>
-      <w:proofErr w:type="spellEnd"/>
-      <w:r>
-        <w:rPr>
-          <w:rFonts w:ascii="Times New Roman" w:hAnsi="Times New Roman" w:cs="Times New Roman"/>
-          <w:sz w:val="24"/>
-          <w:szCs w:val="24"/>
-          <w:lang w:val="en-US"/>
-        </w:rPr>
-        <w:t>,</w:t>
-      </w:r>
-      <w:r>
-        <w:rPr>
-          <w:rFonts w:ascii="Times New Roman" w:hAnsi="Times New Roman" w:cs="Times New Roman"/>
-          <w:sz w:val="24"/>
-          <w:szCs w:val="24"/>
-          <w:lang w:val="en-US"/>
-        </w:rPr>
-        <w:t xml:space="preserve"> </w:t>
-      </w:r>
-      <w:r>
-        <w:rPr>
-          <w:rFonts w:ascii="Times New Roman" w:hAnsi="Times New Roman" w:cs="Times New Roman"/>
-          <w:sz w:val="24"/>
-          <w:szCs w:val="24"/>
-          <w:lang w:val="en-US"/>
-        </w:rPr>
-        <w:t xml:space="preserve">genus </w:t>
-      </w:r>
-      <w:proofErr w:type="spellStart"/>
+        <w:t>This study sample</w:t>
+      </w:r>
+      <w:r>
+        <w:rPr>
+          <w:rFonts w:ascii="Times New Roman" w:hAnsi="Times New Roman" w:cs="Times New Roman"/>
+          <w:sz w:val="24"/>
+          <w:szCs w:val="24"/>
+          <w:lang w:val="en-US"/>
+        </w:rPr>
+        <w:t>d</w:t>
+      </w:r>
+      <w:r>
+        <w:rPr>
+          <w:rFonts w:ascii="Times New Roman" w:hAnsi="Times New Roman" w:cs="Times New Roman"/>
+          <w:sz w:val="24"/>
+          <w:szCs w:val="24"/>
+          <w:lang w:val="en-US"/>
+        </w:rPr>
+        <w:t xml:space="preserve"> diseased </w:t>
+      </w:r>
       <w:r>
         <w:rPr>
           <w:rFonts w:ascii="Times New Roman" w:hAnsi="Times New Roman" w:cs="Times New Roman"/>
@@ -1821,9 +2880,80 @@
           <w:szCs w:val="24"/>
           <w:lang w:val="en-US"/>
         </w:rPr>
-        <w:t>Begomovirus</w:t>
-      </w:r>
-      <w:proofErr w:type="spellEnd"/>
+        <w:t xml:space="preserve">M. esculenta </w:t>
+      </w:r>
+      <w:r>
+        <w:rPr>
+          <w:rFonts w:ascii="Times New Roman" w:hAnsi="Times New Roman" w:cs="Times New Roman"/>
+          <w:sz w:val="24"/>
+          <w:szCs w:val="24"/>
+          <w:lang w:val="en-US"/>
+        </w:rPr>
+        <w:t>leaves from select fields in Trincomalee district</w:t>
+      </w:r>
+      <w:r>
+        <w:rPr>
+          <w:rFonts w:ascii="Times New Roman" w:hAnsi="Times New Roman" w:cs="Times New Roman"/>
+          <w:sz w:val="24"/>
+          <w:szCs w:val="24"/>
+          <w:lang w:val="en-US"/>
+        </w:rPr>
+        <w:t>, Sri Lanka</w:t>
+      </w:r>
+      <w:r>
+        <w:rPr>
+          <w:rFonts w:ascii="Times New Roman" w:hAnsi="Times New Roman" w:cs="Times New Roman"/>
+          <w:sz w:val="24"/>
+          <w:szCs w:val="24"/>
+          <w:lang w:val="en-US"/>
+        </w:rPr>
+        <w:t xml:space="preserve"> and compare</w:t>
+      </w:r>
+      <w:r>
+        <w:rPr>
+          <w:rFonts w:ascii="Times New Roman" w:hAnsi="Times New Roman" w:cs="Times New Roman"/>
+          <w:sz w:val="24"/>
+          <w:szCs w:val="24"/>
+          <w:lang w:val="en-US"/>
+        </w:rPr>
+        <w:t>d</w:t>
+      </w:r>
+      <w:r>
+        <w:rPr>
+          <w:rFonts w:ascii="Times New Roman" w:hAnsi="Times New Roman" w:cs="Times New Roman"/>
+          <w:sz w:val="24"/>
+          <w:szCs w:val="24"/>
+          <w:lang w:val="en-US"/>
+        </w:rPr>
+        <w:t xml:space="preserve"> the SLCMV viral DNA-A sequences with </w:t>
+      </w:r>
+      <w:r>
+        <w:rPr>
+          <w:rFonts w:ascii="Times New Roman" w:hAnsi="Times New Roman" w:cs="Times New Roman"/>
+          <w:sz w:val="24"/>
+          <w:szCs w:val="24"/>
+          <w:lang w:val="en-US"/>
+        </w:rPr>
+        <w:t xml:space="preserve">that of other </w:t>
+      </w:r>
+      <w:r>
+        <w:rPr>
+          <w:rFonts w:ascii="Times New Roman" w:hAnsi="Times New Roman" w:cs="Times New Roman"/>
+          <w:sz w:val="24"/>
+          <w:szCs w:val="24"/>
+          <w:lang w:val="en-US"/>
+        </w:rPr>
+        <w:t xml:space="preserve">known </w:t>
+      </w:r>
+      <w:r>
+        <w:rPr>
+          <w:rFonts w:ascii="Times New Roman" w:hAnsi="Times New Roman" w:cs="Times New Roman"/>
+          <w:sz w:val="24"/>
+          <w:szCs w:val="24"/>
+          <w:lang w:val="en-US"/>
+        </w:rPr>
+        <w:t xml:space="preserve">viral pathogens affecting </w:t>
+      </w:r>
       <w:r>
         <w:rPr>
           <w:rFonts w:ascii="Times New Roman" w:hAnsi="Times New Roman" w:cs="Times New Roman"/>
@@ -1833,293 +2963,88 @@
           <w:szCs w:val="24"/>
           <w:lang w:val="en-US"/>
         </w:rPr>
+        <w:t xml:space="preserve">M. esculenta </w:t>
+      </w:r>
+      <w:r>
+        <w:rPr>
+          <w:rFonts w:ascii="Times New Roman" w:hAnsi="Times New Roman" w:cs="Times New Roman"/>
+          <w:sz w:val="24"/>
+          <w:szCs w:val="24"/>
+          <w:lang w:val="en-US"/>
+        </w:rPr>
+        <w:t xml:space="preserve">plants in Sri Lanka </w:t>
+      </w:r>
+      <w:r>
+        <w:rPr>
+          <w:rFonts w:ascii="Times New Roman" w:hAnsi="Times New Roman" w:cs="Times New Roman"/>
+          <w:sz w:val="24"/>
+          <w:szCs w:val="24"/>
+          <w:lang w:val="en-US"/>
+        </w:rPr>
+        <w:t xml:space="preserve">as well as </w:t>
+      </w:r>
+      <w:r>
+        <w:rPr>
+          <w:rFonts w:ascii="Times New Roman" w:hAnsi="Times New Roman" w:cs="Times New Roman"/>
+          <w:sz w:val="24"/>
+          <w:szCs w:val="24"/>
+          <w:lang w:val="en-US"/>
+        </w:rPr>
+        <w:t xml:space="preserve">all internationally </w:t>
+      </w:r>
+      <w:r>
+        <w:rPr>
+          <w:rFonts w:ascii="Times New Roman" w:hAnsi="Times New Roman" w:cs="Times New Roman"/>
+          <w:sz w:val="24"/>
+          <w:szCs w:val="24"/>
+          <w:lang w:val="en-US"/>
+        </w:rPr>
+        <w:t>occurring</w:t>
+      </w:r>
+      <w:r>
+        <w:rPr>
+          <w:rFonts w:ascii="Times New Roman" w:hAnsi="Times New Roman" w:cs="Times New Roman"/>
+          <w:sz w:val="24"/>
+          <w:szCs w:val="24"/>
+          <w:lang w:val="en-US"/>
+        </w:rPr>
+        <w:t xml:space="preserve"> variants of CMV</w:t>
+      </w:r>
+      <w:r>
+        <w:rPr>
+          <w:rFonts w:ascii="Times New Roman" w:hAnsi="Times New Roman" w:cs="Times New Roman"/>
+          <w:sz w:val="24"/>
+          <w:szCs w:val="24"/>
+          <w:lang w:val="en-US"/>
+        </w:rPr>
+        <w:t>, in a quest to discern the evolutionary relationships between them and to deduce the possible events that might have paved way for this genetic diversity</w:t>
+      </w:r>
+      <w:r>
+        <w:rPr>
+          <w:rFonts w:ascii="Times New Roman" w:hAnsi="Times New Roman" w:cs="Times New Roman"/>
+          <w:sz w:val="24"/>
+          <w:szCs w:val="24"/>
+          <w:lang w:val="en-US"/>
+        </w:rPr>
+        <w:t xml:space="preserve"> to come into existence</w:t>
+      </w:r>
+      <w:r>
+        <w:rPr>
+          <w:rFonts w:ascii="Times New Roman" w:hAnsi="Times New Roman" w:cs="Times New Roman"/>
+          <w:sz w:val="24"/>
+          <w:szCs w:val="24"/>
+          <w:lang w:val="en-US"/>
+        </w:rPr>
         <w:t>.</w:t>
       </w:r>
       <w:r>
         <w:rPr>
           <w:rFonts w:ascii="Times New Roman" w:hAnsi="Times New Roman" w:cs="Times New Roman"/>
-          <w:i/>
-          <w:iCs/>
           <w:sz w:val="24"/>
           <w:szCs w:val="24"/>
           <w:lang w:val="en-US"/>
         </w:rPr>
         <w:t xml:space="preserve"> </w:t>
-      </w:r>
-      <w:r>
-        <w:rPr>
-          <w:rFonts w:ascii="Times New Roman" w:hAnsi="Times New Roman" w:cs="Times New Roman"/>
-          <w:sz w:val="24"/>
-          <w:szCs w:val="24"/>
-          <w:lang w:val="en-US"/>
-        </w:rPr>
-        <w:t xml:space="preserve">The genome of </w:t>
-      </w:r>
-      <w:r>
-        <w:rPr>
-          <w:rFonts w:ascii="Times New Roman" w:hAnsi="Times New Roman" w:cs="Times New Roman"/>
-          <w:sz w:val="24"/>
-          <w:szCs w:val="24"/>
-          <w:lang w:val="en-US"/>
-        </w:rPr>
-        <w:t>SLCMV</w:t>
-      </w:r>
-      <w:r>
-        <w:rPr>
-          <w:rFonts w:ascii="Times New Roman" w:hAnsi="Times New Roman" w:cs="Times New Roman"/>
-          <w:sz w:val="24"/>
-          <w:szCs w:val="24"/>
-          <w:lang w:val="en-US"/>
-        </w:rPr>
-        <w:t xml:space="preserve"> is composed of two circular </w:t>
-      </w:r>
-      <w:proofErr w:type="spellStart"/>
-      <w:r>
-        <w:rPr>
-          <w:rFonts w:ascii="Times New Roman" w:hAnsi="Times New Roman" w:cs="Times New Roman"/>
-          <w:sz w:val="24"/>
-          <w:szCs w:val="24"/>
-          <w:lang w:val="en-US"/>
-        </w:rPr>
-        <w:t>ssDNAs</w:t>
-      </w:r>
-      <w:proofErr w:type="spellEnd"/>
-      <w:r>
-        <w:rPr>
-          <w:rFonts w:ascii="Times New Roman" w:hAnsi="Times New Roman" w:cs="Times New Roman"/>
-          <w:sz w:val="24"/>
-          <w:szCs w:val="24"/>
-          <w:lang w:val="en-US"/>
-        </w:rPr>
-        <w:t>,</w:t>
-      </w:r>
-      <w:r>
-        <w:rPr>
-          <w:rFonts w:ascii="Times New Roman" w:hAnsi="Times New Roman" w:cs="Times New Roman"/>
-          <w:sz w:val="24"/>
-          <w:szCs w:val="24"/>
-          <w:lang w:val="en-US"/>
-        </w:rPr>
-        <w:t xml:space="preserve"> namely DNA-A </w:t>
-      </w:r>
-      <w:r>
-        <w:rPr>
-          <w:rFonts w:ascii="Times New Roman" w:hAnsi="Times New Roman" w:cs="Times New Roman"/>
-          <w:sz w:val="24"/>
-          <w:szCs w:val="24"/>
-          <w:lang w:val="en-US"/>
-        </w:rPr>
-        <w:t xml:space="preserve">(approximately </w:t>
-      </w:r>
-      <w:r>
-        <w:rPr>
-          <w:rFonts w:ascii="Times New Roman" w:hAnsi="Times New Roman" w:cs="Times New Roman"/>
-          <w:sz w:val="24"/>
-          <w:szCs w:val="24"/>
-        </w:rPr>
-        <w:t>2,7</w:t>
-      </w:r>
-      <w:r>
-        <w:rPr>
-          <w:rFonts w:ascii="Times New Roman" w:hAnsi="Times New Roman" w:cs="Times New Roman"/>
-          <w:sz w:val="24"/>
-          <w:szCs w:val="24"/>
-          <w:lang w:val="en-US"/>
-        </w:rPr>
-        <w:t xml:space="preserve">60 bp long) </w:t>
-      </w:r>
-      <w:r>
-        <w:rPr>
-          <w:rFonts w:ascii="Times New Roman" w:hAnsi="Times New Roman" w:cs="Times New Roman"/>
-          <w:sz w:val="24"/>
-          <w:szCs w:val="24"/>
-          <w:lang w:val="en-US"/>
-        </w:rPr>
-        <w:t>and DNA-B</w:t>
-      </w:r>
-      <w:r>
-        <w:rPr>
-          <w:rFonts w:ascii="Times New Roman" w:hAnsi="Times New Roman" w:cs="Times New Roman"/>
-          <w:sz w:val="24"/>
-          <w:szCs w:val="24"/>
-          <w:lang w:val="en-US"/>
-        </w:rPr>
-        <w:t xml:space="preserve"> </w:t>
-      </w:r>
-      <w:r>
-        <w:rPr>
-          <w:rFonts w:ascii="Times New Roman" w:hAnsi="Times New Roman" w:cs="Times New Roman"/>
-          <w:sz w:val="24"/>
-          <w:szCs w:val="24"/>
-          <w:lang w:val="en-US"/>
-        </w:rPr>
-        <w:t xml:space="preserve">(approximately </w:t>
-      </w:r>
-      <w:r>
-        <w:rPr>
-          <w:rFonts w:ascii="Times New Roman" w:hAnsi="Times New Roman" w:cs="Times New Roman"/>
-          <w:sz w:val="24"/>
-          <w:szCs w:val="24"/>
-        </w:rPr>
-        <w:t>2,737</w:t>
-      </w:r>
-      <w:r>
-        <w:rPr>
-          <w:rFonts w:ascii="Times New Roman" w:hAnsi="Times New Roman" w:cs="Times New Roman"/>
-          <w:sz w:val="24"/>
-          <w:szCs w:val="24"/>
-          <w:lang w:val="en-US"/>
-        </w:rPr>
-        <w:t xml:space="preserve"> bp long) </w:t>
-      </w:r>
-      <w:r>
-        <w:rPr>
-          <w:rFonts w:ascii="Times New Roman" w:hAnsi="Times New Roman" w:cs="Times New Roman"/>
-          <w:sz w:val="24"/>
-          <w:szCs w:val="24"/>
-          <w:lang w:val="en-US"/>
-        </w:rPr>
-        <w:t xml:space="preserve">each of which are encapsulated in separate twinned icosahedral capsids </w:t>
-      </w:r>
-      <w:r>
-        <w:rPr>
-          <w:rFonts w:ascii="Times New Roman" w:hAnsi="Times New Roman" w:cs="Times New Roman"/>
-          <w:i/>
-          <w:iCs/>
-          <w:sz w:val="24"/>
-          <w:szCs w:val="24"/>
-        </w:rPr>
-        <w:t>(Stanley and Gay, 1983)</w:t>
-      </w:r>
-      <w:r>
-        <w:rPr>
-          <w:rFonts w:ascii="Times New Roman" w:hAnsi="Times New Roman" w:cs="Times New Roman"/>
-          <w:sz w:val="24"/>
-          <w:szCs w:val="24"/>
-          <w:lang w:val="en-US"/>
-        </w:rPr>
-        <w:t xml:space="preserve">. </w:t>
-      </w:r>
-      <w:r>
-        <w:rPr>
-          <w:rFonts w:ascii="Times New Roman" w:hAnsi="Times New Roman" w:cs="Times New Roman"/>
-          <w:sz w:val="24"/>
-          <w:szCs w:val="24"/>
-          <w:lang w:val="en-US"/>
-        </w:rPr>
-        <w:t xml:space="preserve"> DNA-A encodes six genes (AC1, AC2, AC3, AC4, AV1 and AV2)</w:t>
-      </w:r>
-      <w:r>
-        <w:rPr>
-          <w:rFonts w:ascii="Times New Roman" w:hAnsi="Times New Roman" w:cs="Times New Roman"/>
-          <w:sz w:val="24"/>
-          <w:szCs w:val="24"/>
-          <w:lang w:val="en-US"/>
-        </w:rPr>
-        <w:t xml:space="preserve">, that play vital roles in replication, defense, transcription and the synthesis of capsids. DNA-B encodes two genes (BC1 and BV1) that facilitate intercellular and systemic movement of virus particles </w:t>
-      </w:r>
-      <w:r>
-        <w:rPr>
-          <w:rFonts w:ascii="Times New Roman" w:hAnsi="Times New Roman" w:cs="Times New Roman"/>
-          <w:i/>
-          <w:iCs/>
-          <w:sz w:val="24"/>
-          <w:szCs w:val="24"/>
-          <w:lang w:val="en-US"/>
-        </w:rPr>
-        <w:t>(</w:t>
-      </w:r>
-      <w:r>
-        <w:rPr>
-          <w:rFonts w:ascii="Times New Roman" w:hAnsi="Times New Roman" w:cs="Times New Roman"/>
-          <w:i/>
-          <w:iCs/>
-          <w:sz w:val="24"/>
-          <w:szCs w:val="24"/>
-        </w:rPr>
-        <w:t>Hareesh et al., 2023)</w:t>
-      </w:r>
-      <w:r>
-        <w:rPr>
-          <w:rFonts w:ascii="Times New Roman" w:hAnsi="Times New Roman" w:cs="Times New Roman"/>
-          <w:sz w:val="24"/>
-          <w:szCs w:val="24"/>
-          <w:lang w:val="en-US"/>
-        </w:rPr>
-        <w:t xml:space="preserve">. </w:t>
-      </w:r>
-      <w:r>
-        <w:rPr>
-          <w:rFonts w:ascii="Times New Roman" w:hAnsi="Times New Roman" w:cs="Times New Roman"/>
-          <w:sz w:val="24"/>
-          <w:szCs w:val="24"/>
-          <w:lang w:val="en-US"/>
-        </w:rPr>
-        <w:t xml:space="preserve"> </w:t>
-      </w:r>
-      <w:r>
-        <w:rPr>
-          <w:rFonts w:ascii="Times New Roman" w:hAnsi="Times New Roman" w:cs="Times New Roman"/>
-          <w:sz w:val="24"/>
-          <w:szCs w:val="24"/>
-          <w:lang w:val="en-US"/>
-        </w:rPr>
-        <w:t>DNA-A and DNA-B of SLCMVs also share a common region (~200 bases long) that encodes elements involved in replication and transcription</w:t>
-      </w:r>
-      <w:r>
-        <w:rPr>
-          <w:rFonts w:ascii="Times New Roman" w:hAnsi="Times New Roman" w:cs="Times New Roman"/>
-          <w:sz w:val="24"/>
-          <w:szCs w:val="24"/>
-          <w:lang w:val="en-US"/>
-        </w:rPr>
-        <w:t xml:space="preserve"> </w:t>
-      </w:r>
-      <w:r>
-        <w:rPr>
-          <w:rFonts w:ascii="Times New Roman" w:hAnsi="Times New Roman" w:cs="Times New Roman"/>
-          <w:i/>
-          <w:iCs/>
-          <w:sz w:val="24"/>
-          <w:szCs w:val="24"/>
-        </w:rPr>
-        <w:t>(Saunders et al., 2002)</w:t>
-      </w:r>
-      <w:r>
-        <w:rPr>
-          <w:rFonts w:ascii="Times New Roman" w:hAnsi="Times New Roman" w:cs="Times New Roman"/>
-          <w:sz w:val="24"/>
-          <w:szCs w:val="24"/>
-          <w:lang w:val="en-US"/>
-        </w:rPr>
-        <w:t xml:space="preserve">. </w:t>
-      </w:r>
-      <w:r>
-        <w:rPr>
-          <w:rFonts w:ascii="Times New Roman" w:hAnsi="Times New Roman" w:cs="Times New Roman"/>
-          <w:sz w:val="24"/>
-          <w:szCs w:val="24"/>
-          <w:lang w:val="en-US"/>
-        </w:rPr>
-        <w:t xml:space="preserve">And the sizes of these two DNAs show only a </w:t>
-      </w:r>
-      <w:r>
-        <w:rPr>
-          <w:rFonts w:ascii="Times New Roman" w:hAnsi="Times New Roman" w:cs="Times New Roman"/>
-          <w:sz w:val="24"/>
-          <w:szCs w:val="24"/>
-          <w:lang w:val="en-US"/>
-        </w:rPr>
-        <w:t>minute</w:t>
-      </w:r>
-      <w:r>
-        <w:rPr>
-          <w:rFonts w:ascii="Times New Roman" w:hAnsi="Times New Roman" w:cs="Times New Roman"/>
-          <w:sz w:val="24"/>
-          <w:szCs w:val="24"/>
-          <w:lang w:val="en-US"/>
-        </w:rPr>
-        <w:t xml:space="preserve"> difference, whereby DNA-A happens to be 21 to 23 bases longer than its DNA-B counterpart.</w:t>
       </w:r>
     </w:p>
     <w:p>
@@ -2143,198 +3068,12 @@
           <w:lang w:val="en-US"/>
         </w:rPr>
       </w:pPr>
-      <w:r>
-        <w:rPr>
-          <w:rFonts w:ascii="Times New Roman" w:hAnsi="Times New Roman" w:cs="Times New Roman"/>
-          <w:sz w:val="24"/>
-          <w:szCs w:val="24"/>
-          <w:lang w:val="en-US"/>
-        </w:rPr>
-        <w:lastRenderedPageBreak/>
-        <w:t xml:space="preserve">This study aims to sample diseased </w:t>
-      </w:r>
-      <w:r>
-        <w:rPr>
-          <w:rFonts w:ascii="Times New Roman" w:hAnsi="Times New Roman" w:cs="Times New Roman"/>
-          <w:i/>
-          <w:iCs/>
-          <w:sz w:val="24"/>
-          <w:szCs w:val="24"/>
-          <w:lang w:val="en-US"/>
-        </w:rPr>
-        <w:t>M. esculenta</w:t>
-      </w:r>
-      <w:r>
-        <w:rPr>
-          <w:rFonts w:ascii="Times New Roman" w:hAnsi="Times New Roman" w:cs="Times New Roman"/>
-          <w:i/>
-          <w:iCs/>
-          <w:sz w:val="24"/>
-          <w:szCs w:val="24"/>
-          <w:lang w:val="en-US"/>
-        </w:rPr>
-        <w:t xml:space="preserve"> </w:t>
-      </w:r>
-      <w:r>
-        <w:rPr>
-          <w:rFonts w:ascii="Times New Roman" w:hAnsi="Times New Roman" w:cs="Times New Roman"/>
-          <w:sz w:val="24"/>
-          <w:szCs w:val="24"/>
-          <w:lang w:val="en-US"/>
-        </w:rPr>
-        <w:t>leaves from a select set of fields in Trincomalee district</w:t>
-      </w:r>
-      <w:r>
-        <w:rPr>
-          <w:rFonts w:ascii="Times New Roman" w:hAnsi="Times New Roman" w:cs="Times New Roman"/>
-          <w:sz w:val="24"/>
-          <w:szCs w:val="24"/>
-          <w:lang w:val="en-US"/>
-        </w:rPr>
-        <w:t>, Sri Lanka</w:t>
-      </w:r>
-      <w:r>
-        <w:rPr>
-          <w:rFonts w:ascii="Times New Roman" w:hAnsi="Times New Roman" w:cs="Times New Roman"/>
-          <w:sz w:val="24"/>
-          <w:szCs w:val="24"/>
-          <w:lang w:val="en-US"/>
-        </w:rPr>
-        <w:t xml:space="preserve"> and compare the SLCMV viral DNA-A sequences with </w:t>
-      </w:r>
-      <w:r>
-        <w:rPr>
-          <w:rFonts w:ascii="Times New Roman" w:hAnsi="Times New Roman" w:cs="Times New Roman"/>
-          <w:sz w:val="24"/>
-          <w:szCs w:val="24"/>
-          <w:lang w:val="en-US"/>
-        </w:rPr>
-        <w:t xml:space="preserve">that of other viral pathogens affecting </w:t>
-      </w:r>
-      <w:r>
-        <w:rPr>
-          <w:rFonts w:ascii="Times New Roman" w:hAnsi="Times New Roman" w:cs="Times New Roman"/>
-          <w:i/>
-          <w:iCs/>
-          <w:sz w:val="24"/>
-          <w:szCs w:val="24"/>
-          <w:lang w:val="en-US"/>
-        </w:rPr>
-        <w:t>M. esculenta</w:t>
-      </w:r>
-      <w:r>
-        <w:rPr>
-          <w:rFonts w:ascii="Times New Roman" w:hAnsi="Times New Roman" w:cs="Times New Roman"/>
-          <w:i/>
-          <w:iCs/>
-          <w:sz w:val="24"/>
-          <w:szCs w:val="24"/>
-          <w:lang w:val="en-US"/>
-        </w:rPr>
-        <w:t xml:space="preserve"> </w:t>
-      </w:r>
-      <w:r>
-        <w:rPr>
-          <w:rFonts w:ascii="Times New Roman" w:hAnsi="Times New Roman" w:cs="Times New Roman"/>
-          <w:sz w:val="24"/>
-          <w:szCs w:val="24"/>
-          <w:lang w:val="en-US"/>
-        </w:rPr>
-        <w:t xml:space="preserve">plants in Sri Lanka </w:t>
-      </w:r>
-      <w:r>
-        <w:rPr>
-          <w:rFonts w:ascii="Times New Roman" w:hAnsi="Times New Roman" w:cs="Times New Roman"/>
-          <w:sz w:val="24"/>
-          <w:szCs w:val="24"/>
-          <w:lang w:val="en-US"/>
-        </w:rPr>
-        <w:t xml:space="preserve">as well as </w:t>
-      </w:r>
-      <w:r>
-        <w:rPr>
-          <w:rFonts w:ascii="Times New Roman" w:hAnsi="Times New Roman" w:cs="Times New Roman"/>
-          <w:sz w:val="24"/>
-          <w:szCs w:val="24"/>
-          <w:lang w:val="en-US"/>
-        </w:rPr>
-        <w:t>all internationally known variants of CMV</w:t>
-      </w:r>
-      <w:r>
-        <w:rPr>
-          <w:rFonts w:ascii="Times New Roman" w:hAnsi="Times New Roman" w:cs="Times New Roman"/>
-          <w:sz w:val="24"/>
-          <w:szCs w:val="24"/>
-          <w:lang w:val="en-US"/>
-        </w:rPr>
-        <w:t>, in a quest to discern the evolutionary relationships between them and to deduce the possible events that might have paved way for this genetic diversity</w:t>
-      </w:r>
-      <w:r>
-        <w:rPr>
-          <w:rFonts w:ascii="Times New Roman" w:hAnsi="Times New Roman" w:cs="Times New Roman"/>
-          <w:sz w:val="24"/>
-          <w:szCs w:val="24"/>
-          <w:lang w:val="en-US"/>
-        </w:rPr>
-        <w:t xml:space="preserve"> to come into existence</w:t>
-      </w:r>
-      <w:r>
-        <w:rPr>
-          <w:rFonts w:ascii="Times New Roman" w:hAnsi="Times New Roman" w:cs="Times New Roman"/>
-          <w:sz w:val="24"/>
-          <w:szCs w:val="24"/>
-          <w:lang w:val="en-US"/>
-        </w:rPr>
-        <w:t>.</w:t>
-      </w:r>
     </w:p>
     <w:p>
       <w:pPr>
         <w:spacing w:line="240" w:lineRule="auto"/>
         <w:rPr>
           <w:rFonts w:ascii="Times New Roman" w:hAnsi="Times New Roman" w:cs="Times New Roman"/>
-          <w:sz w:val="24"/>
-          <w:szCs w:val="24"/>
-          <w:lang w:val="en-US"/>
-        </w:rPr>
-      </w:pPr>
-    </w:p>
-    <w:p>
-      <w:pPr>
-        <w:spacing w:line="240" w:lineRule="auto"/>
-        <w:rPr>
-          <w:rFonts w:ascii="Times New Roman" w:hAnsi="Times New Roman" w:cs="Times New Roman"/>
-          <w:sz w:val="24"/>
-          <w:szCs w:val="24"/>
-          <w:lang w:val="en-US"/>
-        </w:rPr>
-      </w:pPr>
-    </w:p>
-    <w:p>
-      <w:pPr>
-        <w:spacing w:line="240" w:lineRule="auto"/>
-        <w:rPr>
-          <w:rFonts w:ascii="Times New Roman" w:hAnsi="Times New Roman" w:cs="Times New Roman"/>
-          <w:sz w:val="24"/>
-          <w:szCs w:val="24"/>
-          <w:lang w:val="en-US"/>
-        </w:rPr>
-      </w:pPr>
-    </w:p>
-    <w:p>
-      <w:pPr>
-        <w:rPr>
-          <w:rFonts w:ascii="Times New Roman" w:eastAsia="Times New Roman" w:hAnsi="Times New Roman" w:cs="Times New Roman"/>
-          <w:sz w:val="24"/>
-          <w:szCs w:val="24"/>
-          <w:lang w:val="en-US"/>
-        </w:rPr>
-      </w:pPr>
-    </w:p>
-    <w:p>
-      <w:pPr>
-        <w:rPr>
-          <w:rFonts w:ascii="Times New Roman" w:eastAsia="Times New Roman" w:hAnsi="Times New Roman" w:cs="Times New Roman"/>
           <w:sz w:val="24"/>
           <w:szCs w:val="24"/>
           <w:lang w:val="en-US"/>
@@ -2471,19 +3210,7 @@
           <w:szCs w:val="24"/>
           <w:lang w:val="en-US"/>
         </w:rPr>
-        <w:t>&lt;needs formatting&gt;</w:t>
-      </w:r>
-      <w:r>
-        <w:rPr>
-          <w:rFonts w:ascii="Times New Roman" w:eastAsia="Times New Roman" w:hAnsi="Times New Roman" w:cs="Times New Roman"/>
-          <w:b/>
-          <w:bCs/>
-          <w:color w:val="FF0000"/>
-          <w:sz w:val="24"/>
-          <w:szCs w:val="24"/>
-          <w:lang w:val="en-US"/>
-        </w:rPr>
-        <w:t xml:space="preserve"> </w:t>
+        <w:t xml:space="preserve">&lt;needs formatting&gt; </w:t>
       </w:r>
       <w:r>
         <w:rPr>
@@ -2526,7 +3253,6 @@
           <w:kern w:val="0"/>
           <w:sz w:val="24"/>
           <w:szCs w:val="24"/>
-          <w:lang/>
           <w14:ligatures w14:val="none"/>
         </w:rPr>
       </w:pPr>
@@ -2536,7 +3262,6 @@
           <w:kern w:val="0"/>
           <w:sz w:val="24"/>
           <w:szCs w:val="24"/>
-          <w:lang/>
           <w14:ligatures w14:val="none"/>
         </w:rPr>
         <w:t xml:space="preserve">Saunders, K., Salim, N., Mali, V.R., Malathi, V.G., Briddon, R., Markham, P.G., Stanley, J., 2002. Characterisation of Sri Lankan Cassava Mosaic Virus and Indian Cassava Mosaic Virus: Evidence for Acquisition of a DNA B Component by a Monopartite Begomovirus. Virology 293, 63–74. </w:t>
@@ -2550,7 +3275,6 @@
             <w:sz w:val="24"/>
             <w:szCs w:val="24"/>
             <w:u w:val="single"/>
-            <w:lang/>
             <w14:ligatures w14:val="none"/>
           </w:rPr>
           <w:t>https://doi.org/10.1006/viro.2001.1251</w:t>
@@ -2592,7 +3316,6 @@
           <w:kern w:val="0"/>
           <w:sz w:val="24"/>
           <w:szCs w:val="24"/>
-          <w:lang/>
           <w14:ligatures w14:val="none"/>
         </w:rPr>
       </w:pPr>
@@ -2602,10 +3325,20 @@
           <w:kern w:val="0"/>
           <w:sz w:val="24"/>
           <w:szCs w:val="24"/>
-          <w:lang/>
           <w14:ligatures w14:val="none"/>
         </w:rPr>
-        <w:t xml:space="preserve">Chi, Y., Pan, L.-L., Bouvaine, S., Fan, Y.-Y., Liu, Y.-Q., Liu, S.-S., Seal, S., Wang, X.-W., 2020. Differential transmission of Sri Lankan cassava mosaic virus by three cryptic species of the whitefly Bemisia tabaci complex. Virology 540, 141–149. </w:t>
+        <w:t xml:space="preserve">Chi, Y., Pan, L.-L., Bouvaine, S., Fan, Y.-Y., Liu, Y.-Q., Liu, S.-S., Seal, S., Wang, X.-W., 2020. Differential transmission of Sri Lankan cassava mosaic virus by three cryptic species of the </w:t>
+      </w:r>
+      <w:r>
+        <w:rPr>
+          <w:rFonts w:ascii="Times New Roman" w:eastAsia="Times New Roman" w:hAnsi="Times New Roman" w:cs="Times New Roman"/>
+          <w:kern w:val="0"/>
+          <w:sz w:val="24"/>
+          <w:szCs w:val="24"/>
+          <w14:ligatures w14:val="none"/>
+        </w:rPr>
+        <w:lastRenderedPageBreak/>
+        <w:t xml:space="preserve">whitefly Bemisia tabaci complex. Virology 540, 141–149. </w:t>
       </w:r>
       <w:hyperlink r:id="rId5" w:history="1">
         <w:r>
@@ -2616,7 +3349,6 @@
             <w:sz w:val="24"/>
             <w:szCs w:val="24"/>
             <w:u w:val="single"/>
-            <w:lang/>
             <w14:ligatures w14:val="none"/>
           </w:rPr>
           <w:t>https://doi.org/10.1016/j.virol.2019.11.013</w:t>
@@ -2671,7 +3403,40 @@
           <w:sz w:val="24"/>
           <w:szCs w:val="24"/>
         </w:rPr>
-        <w:t>VidyodayaJ. ofSci. (2001) Vol. lO.pp 151-16</w:t>
+        <w:t xml:space="preserve">VidyodayaJ. </w:t>
+      </w:r>
+      <w:r>
+        <w:rPr>
+          <w:rFonts w:ascii="Times New Roman" w:hAnsi="Times New Roman" w:cs="Times New Roman"/>
+          <w:sz w:val="24"/>
+          <w:szCs w:val="24"/>
+        </w:rPr>
+        <w:t>O</w:t>
+      </w:r>
+      <w:r>
+        <w:rPr>
+          <w:rFonts w:ascii="Times New Roman" w:hAnsi="Times New Roman" w:cs="Times New Roman"/>
+          <w:sz w:val="24"/>
+          <w:szCs w:val="24"/>
+        </w:rPr>
+        <w:t>f</w:t>
+      </w:r>
+      <w:r>
+        <w:rPr>
+          <w:rFonts w:ascii="Times New Roman" w:hAnsi="Times New Roman" w:cs="Times New Roman"/>
+          <w:sz w:val="24"/>
+          <w:szCs w:val="24"/>
+          <w:lang w:val="en-US"/>
+        </w:rPr>
+        <w:t xml:space="preserve"> </w:t>
+      </w:r>
+      <w:r>
+        <w:rPr>
+          <w:rFonts w:ascii="Times New Roman" w:hAnsi="Times New Roman" w:cs="Times New Roman"/>
+          <w:sz w:val="24"/>
+          <w:szCs w:val="24"/>
+        </w:rPr>
+        <w:t>Sci. (2001) Vol. lO.pp 151-16</w:t>
       </w:r>
     </w:p>
     <w:p>
@@ -2692,7 +3457,6 @@
           <w:kern w:val="0"/>
           <w:sz w:val="24"/>
           <w:szCs w:val="24"/>
-          <w:lang/>
           <w14:ligatures w14:val="none"/>
         </w:rPr>
       </w:pPr>
@@ -2702,7 +3466,6 @@
           <w:kern w:val="0"/>
           <w:sz w:val="24"/>
           <w:szCs w:val="24"/>
-          <w:lang/>
           <w14:ligatures w14:val="none"/>
         </w:rPr>
         <w:t xml:space="preserve">Olsen, K.M., Schaal, B.A., 1999. Evidence on the origin of cassava: Phylogeography of </w:t>
@@ -2715,7 +3478,6 @@
           <w:kern w:val="0"/>
           <w:sz w:val="24"/>
           <w:szCs w:val="24"/>
-          <w:lang/>
           <w14:ligatures w14:val="none"/>
         </w:rPr>
         <w:t>Manihot esculenta</w:t>
@@ -2726,7 +3488,6 @@
           <w:kern w:val="0"/>
           <w:sz w:val="24"/>
           <w:szCs w:val="24"/>
-          <w:lang/>
           <w14:ligatures w14:val="none"/>
         </w:rPr>
         <w:t xml:space="preserve">. Proc. Natl. Acad. Sci. U.S.A. 96, 5586–5591. </w:t>
@@ -2740,7 +3501,6 @@
             <w:sz w:val="24"/>
             <w:szCs w:val="24"/>
             <w:u w:val="single"/>
-            <w:lang/>
             <w14:ligatures w14:val="none"/>
           </w:rPr>
           <w:t>https://doi.org/10.1073/pnas.96.10.5586</w:t>
@@ -2765,7 +3525,6 @@
           <w:kern w:val="0"/>
           <w:sz w:val="24"/>
           <w:szCs w:val="24"/>
-          <w:lang/>
           <w14:ligatures w14:val="none"/>
         </w:rPr>
       </w:pPr>
@@ -2775,7 +3534,6 @@
           <w:kern w:val="0"/>
           <w:sz w:val="24"/>
           <w:szCs w:val="24"/>
-          <w:lang/>
           <w14:ligatures w14:val="none"/>
         </w:rPr>
         <w:t xml:space="preserve">Allem, A.C., 1994. The origin of Manihot esculenta Crantz (Euphorbiaceae). Genet Resour Crop Evol 41, 133–150. </w:t>
@@ -2789,7 +3547,6 @@
             <w:sz w:val="24"/>
             <w:szCs w:val="24"/>
             <w:u w:val="single"/>
-            <w:lang/>
             <w14:ligatures w14:val="none"/>
           </w:rPr>
           <w:t>https://doi.org/10.1007/BF00051630</w:t>
@@ -2845,24 +3602,7 @@
           <w:szCs w:val="24"/>
           <w:lang w:val="en-US"/>
         </w:rPr>
-        <w:t xml:space="preserve"> </w:t>
-      </w:r>
-      <w:r>
-        <w:rPr>
-          <w:rFonts w:ascii="Times New Roman" w:hAnsi="Times New Roman" w:cs="Times New Roman"/>
-          <w:sz w:val="24"/>
-          <w:szCs w:val="24"/>
-          <w:lang w:val="en-US"/>
-        </w:rPr>
-        <w:t>https://www.nytimes.com/1974/05/13/archives/sri-lanka-short-of-food-faces-an-economic-crisis-people-are-well.html?smid=url-share</w:t>
-      </w:r>
-      <w:r>
-        <w:rPr>
-          <w:rFonts w:ascii="Times New Roman" w:hAnsi="Times New Roman" w:cs="Times New Roman"/>
-          <w:sz w:val="24"/>
-          <w:szCs w:val="24"/>
-        </w:rPr>
-        <w:br w:type="page"/>
+        <w:t xml:space="preserve"> https://www.nytimes.com/1974/05/13/archives/sri-lanka-short-of-food-faces-an-economic-crisis-people-are-well.html?smid=url-share</w:t>
       </w:r>
     </w:p>
     <w:p>
@@ -2874,7 +3614,6 @@
           <w:kern w:val="0"/>
           <w:sz w:val="24"/>
           <w:szCs w:val="24"/>
-          <w:lang/>
           <w14:ligatures w14:val="none"/>
         </w:rPr>
       </w:pPr>
@@ -2884,10 +3623,8 @@
           <w:kern w:val="0"/>
           <w:sz w:val="24"/>
           <w:szCs w:val="24"/>
-          <w:lang/>
           <w14:ligatures w14:val="none"/>
         </w:rPr>
-        <w:lastRenderedPageBreak/>
         <w:t xml:space="preserve">Hareesh, P.S., Resmi, T.R., Sheela, M.N., Makeshkumar, T., 2023. Cassava mosaic disease in South and Southeast Asia: current status and prospects. Front. Sustain. Food Syst. 7, 1086660. </w:t>
       </w:r>
       <w:hyperlink r:id="rId8" w:history="1">
@@ -2899,7 +3636,6 @@
             <w:sz w:val="24"/>
             <w:szCs w:val="24"/>
             <w:u w:val="single"/>
-            <w:lang/>
             <w14:ligatures w14:val="none"/>
           </w:rPr>
           <w:t>https://doi.org/10.3389/fsufs.2023.1086660</w:t>
@@ -2921,10 +3657,11 @@
         <w:ind w:hanging="480"/>
         <w:rPr>
           <w:rFonts w:ascii="Times New Roman" w:eastAsia="Times New Roman" w:hAnsi="Times New Roman" w:cs="Times New Roman"/>
+          <w:color w:val="0000FF"/>
           <w:kern w:val="0"/>
           <w:sz w:val="24"/>
           <w:szCs w:val="24"/>
-          <w:lang/>
+          <w:u w:val="single"/>
           <w14:ligatures w14:val="none"/>
         </w:rPr>
       </w:pPr>
@@ -2934,7 +3671,6 @@
           <w:kern w:val="0"/>
           <w:sz w:val="24"/>
           <w:szCs w:val="24"/>
-          <w:lang/>
           <w14:ligatures w14:val="none"/>
         </w:rPr>
         <w:t xml:space="preserve">Stanley, J., Gay, M.R., 1983. Nucleotide sequence of cassava latent virus DNA. Nature 301, 260–262. </w:t>
@@ -2948,7 +3684,6 @@
             <w:sz w:val="24"/>
             <w:szCs w:val="24"/>
             <w:u w:val="single"/>
-            <w:lang/>
             <w14:ligatures w14:val="none"/>
           </w:rPr>
           <w:t>https://doi.org/10.1038/301260a0</w:t>
@@ -2957,9 +3692,52 @@
     </w:p>
     <w:p>
       <w:pPr>
-        <w:tabs>
-          <w:tab w:val="left" w:pos="1774"/>
-        </w:tabs>
+        <w:spacing w:after="0" w:line="240" w:lineRule="auto"/>
+        <w:ind w:hanging="480"/>
+        <w:rPr>
+          <w:rFonts w:ascii="Times New Roman" w:eastAsia="Times New Roman" w:hAnsi="Times New Roman" w:cs="Times New Roman"/>
+          <w:color w:val="0000FF"/>
+          <w:kern w:val="0"/>
+          <w:sz w:val="24"/>
+          <w:szCs w:val="24"/>
+          <w:u w:val="single"/>
+          <w14:ligatures w14:val="none"/>
+        </w:rPr>
+      </w:pPr>
+    </w:p>
+    <w:p>
+      <w:pPr>
+        <w:ind w:hanging="480"/>
+        <w:rPr>
+          <w:rFonts w:ascii="Times New Roman" w:hAnsi="Times New Roman" w:cs="Times New Roman"/>
+          <w:sz w:val="24"/>
+          <w:szCs w:val="24"/>
+        </w:rPr>
+      </w:pPr>
+      <w:r>
+        <w:rPr>
+          <w:rFonts w:ascii="Times New Roman" w:hAnsi="Times New Roman" w:cs="Times New Roman"/>
+          <w:sz w:val="24"/>
+          <w:szCs w:val="24"/>
+        </w:rPr>
+        <w:t xml:space="preserve">Emmanuel, C.J., Inthuja, A., Keshiga, A., 2019. Status of Cassava cultivation in Jaffna peninsula and detection of Cassava mosaic disease causing agent. Vingnanam J Sci 14, 1. </w:t>
+      </w:r>
+      <w:hyperlink r:id="rId10" w:history="1">
+        <w:r>
+          <w:rPr>
+            <w:rStyle w:val="Hyperlink"/>
+            <w:rFonts w:ascii="Times New Roman" w:hAnsi="Times New Roman" w:cs="Times New Roman"/>
+            <w:sz w:val="24"/>
+            <w:szCs w:val="24"/>
+          </w:rPr>
+          <w:t>https://doi.org/10.4038/vingnanam.v14i2.4150</w:t>
+        </w:r>
+      </w:hyperlink>
+    </w:p>
+    <w:p>
+      <w:pPr>
+        <w:spacing w:after="0" w:line="240" w:lineRule="auto"/>
+        <w:ind w:hanging="480"/>
         <w:rPr>
           <w:rFonts w:ascii="Times New Roman" w:eastAsia="Times New Roman" w:hAnsi="Times New Roman" w:cs="Times New Roman"/>
           <w:sz w:val="24"/>
@@ -3423,6 +4201,11 @@
       <w:u w:val="single"/>
     </w:rPr>
   </w:style>
+  <w:style w:type="character" w:customStyle="1" w:styleId="hgkelc">
+    <w:name w:val="hgkelc"/>
+    <w:basedOn w:val="DefaultParagraphFont"/>
+    <w:rsid w:val="00433AB6"/>
+  </w:style>
 </w:styles>
 </file>
 

</xml_diff>

<commit_message>
modified:   cmv.docx 	new file:   collage.png 	new file:   data/disease_incidence.csv 	new file:   data/refseqs/edited/combine.py 	new file:   data/refseqs/edited/sdt.fasta 	deleted:    data/seq.zip 	new file:   data/seqs/edited/combine.py 	new file:   data/seqs/edited/sdt.fasta 	new file:   data/srilanka/edited/combine.py 	new file:   data/srilanka/edited/sdt.fasta 	new file:   diseaseinc.png 	modified:   ext/Disease incidence.xlsx 	deleted:    ext/pics/1.jpg 	deleted:    ext/pics/4.jpg 	new file:   ext/pics/4.png 	deleted:    ext/pics/5.jpg 	new file:   ext/pics/5.png 	new file:   ext/pics/6.png 	new file:   ext/pics/7.png 	new file:   ext/pics/8.png 	new file:   ext/pics/9.png 	new file:   ext/pics/pics.pptx 	new file:   ext/~$ssava draft.docx 	modified:   plots.ipynb 	new file:   srilanka_mat.bmp 	deleted:    table.docx 	new file:   ~$cmv.docx 	new file:   ~WRL3631.tmp
</commit_message>
<xml_diff>
--- a/cmv.docx
+++ b/cmv.docx
@@ -275,16 +275,6 @@
       </w:r>
       <w:r>
         <w:rPr>
-          <w:rStyle w:val="detaildisplayattribute"/>
-          <w:rFonts w:ascii="Times New Roman" w:hAnsi="Times New Roman" w:cs="Times New Roman"/>
-          <w:sz w:val="24"/>
-          <w:szCs w:val="24"/>
-          <w:lang w:val="en-US"/>
-        </w:rPr>
-        <w:t>,</w:t>
-      </w:r>
-      <w:r>
-        <w:rPr>
           <w:rFonts w:ascii="Times New Roman" w:hAnsi="Times New Roman" w:cs="Times New Roman"/>
           <w:sz w:val="24"/>
           <w:szCs w:val="24"/>
@@ -299,7 +289,16 @@
           <w:szCs w:val="24"/>
           <w:lang w:val="en-US"/>
         </w:rPr>
-        <w:t xml:space="preserve">that is </w:t>
+        <w:t>and</w:t>
+      </w:r>
+      <w:r>
+        <w:rPr>
+          <w:rFonts w:ascii="Times New Roman" w:hAnsi="Times New Roman" w:cs="Times New Roman"/>
+          <w:sz w:val="24"/>
+          <w:szCs w:val="24"/>
+          <w:lang w:val="en-US"/>
+        </w:rPr>
+        <w:t xml:space="preserve"> is </w:t>
       </w:r>
       <w:r>
         <w:rPr>
@@ -362,7 +361,25 @@
           <w:szCs w:val="24"/>
           <w:lang w:val="en-US"/>
         </w:rPr>
-        <w:t>It’s native to southern edge of Brazilian Amazon and was domesticated by indigenous South Americans roughly 15</w:t>
+        <w:t xml:space="preserve">It’s native to </w:t>
+      </w:r>
+      <w:r>
+        <w:rPr>
+          <w:rFonts w:ascii="Times New Roman" w:hAnsi="Times New Roman" w:cs="Times New Roman"/>
+          <w:sz w:val="24"/>
+          <w:szCs w:val="24"/>
+          <w:lang w:val="en-US"/>
+        </w:rPr>
+        <w:t xml:space="preserve">the </w:t>
+      </w:r>
+      <w:r>
+        <w:rPr>
+          <w:rFonts w:ascii="Times New Roman" w:hAnsi="Times New Roman" w:cs="Times New Roman"/>
+          <w:sz w:val="24"/>
+          <w:szCs w:val="24"/>
+          <w:lang w:val="en-US"/>
+        </w:rPr>
+        <w:t>southern edge of Brazilian Amazon and was domesticated by indigenous South Americans roughly 15</w:t>
       </w:r>
       <w:r>
         <w:rPr>
@@ -371,6 +388,22 @@
           <w:szCs w:val="24"/>
         </w:rPr>
         <w:t xml:space="preserve">,000 years ago </w:t>
+      </w:r>
+      <w:r>
+        <w:rPr>
+          <w:rFonts w:ascii="Times New Roman" w:hAnsi="Times New Roman" w:cs="Times New Roman"/>
+          <w:sz w:val="24"/>
+          <w:szCs w:val="24"/>
+        </w:rPr>
+        <w:t>(Allem, 1994)</w:t>
+      </w:r>
+      <w:r>
+        <w:rPr>
+          <w:rFonts w:ascii="Times New Roman" w:hAnsi="Times New Roman" w:cs="Times New Roman"/>
+          <w:sz w:val="24"/>
+          <w:szCs w:val="24"/>
+        </w:rPr>
+        <w:t>;</w:t>
       </w:r>
       <w:r>
         <w:rPr>
@@ -380,23 +413,11 @@
           <w:sz w:val="24"/>
           <w:szCs w:val="24"/>
         </w:rPr>
-        <w:t>(Allem, 1994)</w:t>
-      </w:r>
-      <w:r>
-        <w:rPr>
-          <w:rFonts w:ascii="Times New Roman" w:hAnsi="Times New Roman" w:cs="Times New Roman"/>
-          <w:i/>
-          <w:iCs/>
-          <w:sz w:val="24"/>
-          <w:szCs w:val="24"/>
-        </w:rPr>
-        <w:t xml:space="preserve">; </w:t>
-      </w:r>
-      <w:r>
-        <w:rPr>
-          <w:rFonts w:ascii="Times New Roman" w:hAnsi="Times New Roman" w:cs="Times New Roman"/>
-          <w:i/>
-          <w:iCs/>
+        <w:t xml:space="preserve"> </w:t>
+      </w:r>
+      <w:r>
+        <w:rPr>
+          <w:rFonts w:ascii="Times New Roman" w:hAnsi="Times New Roman" w:cs="Times New Roman"/>
           <w:sz w:val="24"/>
           <w:szCs w:val="24"/>
           <w:lang w:val="en-US"/>
@@ -406,8 +427,6 @@
       <w:r>
         <w:rPr>
           <w:rFonts w:ascii="Times New Roman" w:hAnsi="Times New Roman" w:cs="Times New Roman"/>
-          <w:i/>
-          <w:iCs/>
           <w:sz w:val="24"/>
           <w:szCs w:val="24"/>
         </w:rPr>
@@ -420,6 +439,15 @@
           <w:szCs w:val="24"/>
           <w:lang w:val="en-US"/>
         </w:rPr>
+        <w:t>.</w:t>
+      </w:r>
+      <w:r>
+        <w:rPr>
+          <w:rFonts w:ascii="Times New Roman" w:hAnsi="Times New Roman" w:cs="Times New Roman"/>
+          <w:sz w:val="24"/>
+          <w:szCs w:val="24"/>
+          <w:lang w:val="en-US"/>
+        </w:rPr>
         <w:t xml:space="preserve"> </w:t>
       </w:r>
       <w:r>
@@ -447,16 +475,25 @@
           <w:szCs w:val="24"/>
           <w:lang w:val="en-US"/>
         </w:rPr>
-        <w:t>n its soils since time immemorial</w:t>
-      </w:r>
-      <w:r>
-        <w:rPr>
-          <w:rFonts w:ascii="Times New Roman" w:hAnsi="Times New Roman" w:cs="Times New Roman"/>
-          <w:sz w:val="24"/>
-          <w:szCs w:val="24"/>
-          <w:lang w:val="en-US"/>
-        </w:rPr>
-        <w:t xml:space="preserve">, and </w:t>
+        <w:t xml:space="preserve">n its soils </w:t>
+      </w:r>
+      <w:r>
+        <w:rPr>
+          <w:rFonts w:ascii="Times New Roman" w:hAnsi="Times New Roman" w:cs="Times New Roman"/>
+          <w:sz w:val="24"/>
+          <w:szCs w:val="24"/>
+          <w:lang w:val="en-US"/>
+        </w:rPr>
+        <w:t>for a long time</w:t>
+      </w:r>
+      <w:r>
+        <w:rPr>
+          <w:rFonts w:ascii="Times New Roman" w:hAnsi="Times New Roman" w:cs="Times New Roman"/>
+          <w:sz w:val="24"/>
+          <w:szCs w:val="24"/>
+          <w:lang w:val="en-US"/>
+        </w:rPr>
+        <w:t xml:space="preserve"> and </w:t>
       </w:r>
       <w:r>
         <w:rPr>
@@ -577,17 +614,17 @@
           <w:rFonts w:ascii="Times New Roman" w:hAnsi="Times New Roman" w:cs="Times New Roman"/>
           <w:sz w:val="24"/>
           <w:szCs w:val="24"/>
-          <w:lang w:val="en-US"/>
-        </w:rPr>
-        <w:t xml:space="preserve"> the districts;</w:t>
-      </w:r>
-      <w:r>
-        <w:rPr>
-          <w:rFonts w:ascii="Times New Roman" w:hAnsi="Times New Roman" w:cs="Times New Roman"/>
-          <w:sz w:val="24"/>
-          <w:szCs w:val="24"/>
         </w:rPr>
         <w:t xml:space="preserve"> Jaffna, Trincomalee, Anuradhapura, Gampaha, Matara, Ratnapura and Kurunegala</w:t>
+      </w:r>
+      <w:r>
+        <w:rPr>
+          <w:rFonts w:ascii="Times New Roman" w:hAnsi="Times New Roman" w:cs="Times New Roman"/>
+          <w:sz w:val="24"/>
+          <w:szCs w:val="24"/>
+          <w:lang w:val="en-US"/>
+        </w:rPr>
+        <w:t xml:space="preserve"> districts</w:t>
       </w:r>
       <w:r>
         <w:rPr>
@@ -874,256 +911,237 @@
       </w:r>
       <w:r>
         <w:rPr>
-          <w:rFonts w:ascii="Times New Roman" w:eastAsia="Times New Roman" w:hAnsi="Times New Roman" w:cs="Times New Roman"/>
-          <w:kern w:val="0"/>
-          <w:sz w:val="24"/>
-          <w:szCs w:val="24"/>
-          <w:lang w:val="en-US"/>
-          <w14:ligatures w14:val="none"/>
+          <w:rFonts w:ascii="Times New Roman" w:hAnsi="Times New Roman" w:cs="Times New Roman"/>
+          <w:sz w:val="24"/>
+          <w:szCs w:val="24"/>
+          <w:lang w:val="en-US"/>
+        </w:rPr>
+        <w:t>customarily planted cassava cultivars in Sri Lanka</w:t>
+      </w:r>
+      <w:r>
+        <w:rPr>
+          <w:rFonts w:ascii="Times New Roman" w:hAnsi="Times New Roman" w:cs="Times New Roman"/>
+          <w:sz w:val="24"/>
+          <w:szCs w:val="24"/>
+          <w:lang w:val="en-US"/>
+        </w:rPr>
+        <w:t>.</w:t>
+      </w:r>
+      <w:r>
+        <w:rPr>
+          <w:rFonts w:ascii="Times New Roman" w:hAnsi="Times New Roman" w:cs="Times New Roman"/>
+          <w:sz w:val="24"/>
+          <w:szCs w:val="24"/>
+          <w:lang w:val="en-US"/>
+        </w:rPr>
+        <w:t xml:space="preserve"> </w:t>
+      </w:r>
+      <w:r>
+        <w:rPr>
+          <w:rFonts w:ascii="Times New Roman" w:hAnsi="Times New Roman" w:cs="Times New Roman"/>
+          <w:sz w:val="24"/>
+          <w:szCs w:val="24"/>
+          <w:lang w:val="en-US"/>
+        </w:rPr>
+        <w:t>Of these</w:t>
+      </w:r>
+      <w:r>
+        <w:rPr>
+          <w:rFonts w:ascii="Times New Roman" w:hAnsi="Times New Roman" w:cs="Times New Roman"/>
+          <w:sz w:val="24"/>
+          <w:szCs w:val="24"/>
+          <w:lang w:val="en-US"/>
+        </w:rPr>
+        <w:t xml:space="preserve"> eight,</w:t>
+      </w:r>
+      <w:r>
+        <w:rPr>
+          <w:rFonts w:ascii="Times New Roman" w:hAnsi="Times New Roman" w:cs="Times New Roman"/>
+          <w:sz w:val="24"/>
+          <w:szCs w:val="24"/>
+          <w:lang w:val="en-US"/>
+        </w:rPr>
+        <w:t xml:space="preserve"> </w:t>
+      </w:r>
+      <w:r>
+        <w:rPr>
+          <w:rFonts w:ascii="Times New Roman" w:hAnsi="Times New Roman" w:cs="Times New Roman"/>
+          <w:sz w:val="24"/>
+          <w:szCs w:val="24"/>
+        </w:rPr>
+        <w:t>Kirikavadi, MU51 and CARI 555</w:t>
+      </w:r>
+      <w:r>
+        <w:rPr>
+          <w:rFonts w:ascii="Times New Roman" w:hAnsi="Times New Roman" w:cs="Times New Roman"/>
+          <w:sz w:val="24"/>
+          <w:szCs w:val="24"/>
+          <w:lang w:val="en-US"/>
+        </w:rPr>
+        <w:t xml:space="preserve"> are recommended by DOA </w:t>
+      </w:r>
+      <w:r>
+        <w:rPr>
+          <w:rFonts w:ascii="Times New Roman" w:hAnsi="Times New Roman" w:cs="Times New Roman"/>
+          <w:sz w:val="24"/>
+          <w:szCs w:val="24"/>
+          <w:lang w:val="en-US"/>
+        </w:rPr>
+        <w:t xml:space="preserve">for commercial cultivation. </w:t>
+      </w:r>
+      <w:r>
+        <w:rPr>
+          <w:rFonts w:ascii="Times New Roman" w:hAnsi="Times New Roman" w:cs="Times New Roman"/>
+          <w:sz w:val="24"/>
+          <w:szCs w:val="24"/>
+          <w:lang w:val="en-US"/>
+        </w:rPr>
+        <w:t xml:space="preserve">A diverse array of products </w:t>
+      </w:r>
+      <w:r>
+        <w:rPr>
+          <w:rFonts w:ascii="Times New Roman" w:hAnsi="Times New Roman" w:cs="Times New Roman"/>
+          <w:sz w:val="24"/>
+          <w:szCs w:val="24"/>
+          <w:lang w:val="en-US"/>
+        </w:rPr>
+        <w:t>is</w:t>
+      </w:r>
+      <w:r>
+        <w:rPr>
+          <w:rFonts w:ascii="Times New Roman" w:hAnsi="Times New Roman" w:cs="Times New Roman"/>
+          <w:sz w:val="24"/>
+          <w:szCs w:val="24"/>
+          <w:lang w:val="en-US"/>
+        </w:rPr>
+        <w:t xml:space="preserve"> prepared from cassava tubers </w:t>
+      </w:r>
+      <w:r>
+        <w:rPr>
+          <w:rFonts w:ascii="Times New Roman" w:hAnsi="Times New Roman" w:cs="Times New Roman"/>
+          <w:sz w:val="24"/>
+          <w:szCs w:val="24"/>
+          <w:lang w:val="en-US"/>
+        </w:rPr>
+        <w:t>e.g.,</w:t>
+      </w:r>
+      <w:r>
+        <w:rPr>
+          <w:rFonts w:ascii="Times New Roman" w:hAnsi="Times New Roman" w:cs="Times New Roman"/>
+          <w:sz w:val="24"/>
+          <w:szCs w:val="24"/>
+          <w:lang w:val="en-US"/>
+        </w:rPr>
+        <w:t xml:space="preserve"> curries, porridges, crispy </w:t>
+      </w:r>
+      <w:r>
+        <w:rPr>
+          <w:rFonts w:ascii="Times New Roman" w:hAnsi="Times New Roman" w:cs="Times New Roman"/>
+          <w:sz w:val="24"/>
+          <w:szCs w:val="24"/>
+          <w:lang w:val="en-US"/>
+        </w:rPr>
+        <w:t>fries</w:t>
+      </w:r>
+      <w:r>
+        <w:rPr>
+          <w:rFonts w:ascii="Times New Roman" w:hAnsi="Times New Roman" w:cs="Times New Roman"/>
+          <w:sz w:val="24"/>
+          <w:szCs w:val="24"/>
+          <w:lang w:val="en-US"/>
+        </w:rPr>
+        <w:t xml:space="preserve">, </w:t>
+      </w:r>
+      <w:r>
+        <w:rPr>
+          <w:rFonts w:ascii="Times New Roman" w:hAnsi="Times New Roman" w:cs="Times New Roman"/>
+          <w:sz w:val="24"/>
+          <w:szCs w:val="24"/>
+          <w:lang w:val="en-US"/>
+        </w:rPr>
+        <w:t>boiled tubers, ground</w:t>
+      </w:r>
+      <w:r>
+        <w:rPr>
+          <w:rFonts w:ascii="Times New Roman" w:hAnsi="Times New Roman" w:cs="Times New Roman"/>
+          <w:sz w:val="24"/>
+          <w:szCs w:val="24"/>
+          <w:lang w:val="en-US"/>
+        </w:rPr>
+        <w:t xml:space="preserve"> flour</w:t>
+      </w:r>
+      <w:r>
+        <w:rPr>
+          <w:rFonts w:ascii="Times New Roman" w:hAnsi="Times New Roman" w:cs="Times New Roman"/>
+          <w:sz w:val="24"/>
+          <w:szCs w:val="24"/>
+          <w:lang w:val="en-US"/>
+        </w:rPr>
+        <w:t xml:space="preserve"> </w:t>
+      </w:r>
+      <w:r>
+        <w:rPr>
+          <w:rFonts w:ascii="Times New Roman" w:hAnsi="Times New Roman" w:cs="Times New Roman"/>
+          <w:sz w:val="24"/>
+          <w:szCs w:val="24"/>
+          <w:lang w:val="en-US"/>
+        </w:rPr>
+        <w:t>from</w:t>
+      </w:r>
+      <w:r>
+        <w:rPr>
+          <w:rFonts w:ascii="Times New Roman" w:hAnsi="Times New Roman" w:cs="Times New Roman"/>
+          <w:sz w:val="24"/>
+          <w:szCs w:val="24"/>
+          <w:lang w:val="en-US"/>
+        </w:rPr>
+        <w:t xml:space="preserve"> dried tubers</w:t>
+      </w:r>
+      <w:r>
+        <w:rPr>
+          <w:rFonts w:ascii="Times New Roman" w:hAnsi="Times New Roman" w:cs="Times New Roman"/>
+          <w:sz w:val="24"/>
+          <w:szCs w:val="24"/>
+          <w:lang w:val="en-US"/>
+        </w:rPr>
+        <w:t xml:space="preserve"> </w:t>
+      </w:r>
+      <w:r>
+        <w:rPr>
+          <w:rFonts w:ascii="Times New Roman" w:hAnsi="Times New Roman" w:cs="Times New Roman"/>
+          <w:sz w:val="24"/>
+          <w:szCs w:val="24"/>
+          <w:lang w:val="en-US"/>
+        </w:rPr>
+        <w:t>etc.</w:t>
+      </w:r>
+      <w:r>
+        <w:rPr>
+          <w:rFonts w:ascii="Times New Roman" w:hAnsi="Times New Roman" w:cs="Times New Roman"/>
+          <w:color w:val="FF0000"/>
+          <w:sz w:val="24"/>
+          <w:szCs w:val="24"/>
+          <w:lang w:val="en-US"/>
+        </w:rPr>
+        <w:t xml:space="preserve"> </w:t>
+      </w:r>
+      <w:r>
+        <w:rPr>
+          <w:rFonts w:ascii="Times New Roman" w:hAnsi="Times New Roman" w:cs="Times New Roman"/>
+          <w:sz w:val="24"/>
+          <w:szCs w:val="24"/>
+          <w:lang w:val="en-US"/>
+        </w:rPr>
+        <w:t xml:space="preserve">which eloquently decorate </w:t>
+      </w:r>
+      <w:r>
+        <w:rPr>
+          <w:rFonts w:ascii="Times New Roman" w:hAnsi="Times New Roman" w:cs="Times New Roman"/>
+          <w:sz w:val="24"/>
+          <w:szCs w:val="24"/>
+          <w:lang w:val="en-US"/>
         </w:rPr>
         <w:t xml:space="preserve">the </w:t>
-      </w:r>
-      <w:r>
-        <w:rPr>
-          <w:rFonts w:ascii="Times New Roman" w:hAnsi="Times New Roman" w:cs="Times New Roman"/>
-          <w:sz w:val="24"/>
-          <w:szCs w:val="24"/>
-          <w:lang w:val="en-US"/>
-        </w:rPr>
-        <w:t>customarily planted cassava cultivars in Sri Lanka</w:t>
-      </w:r>
-      <w:r>
-        <w:rPr>
-          <w:rFonts w:ascii="Times New Roman" w:hAnsi="Times New Roman" w:cs="Times New Roman"/>
-          <w:sz w:val="24"/>
-          <w:szCs w:val="24"/>
-          <w:lang w:val="en-US"/>
-        </w:rPr>
-        <w:t>.</w:t>
-      </w:r>
-      <w:r>
-        <w:rPr>
-          <w:rFonts w:ascii="Times New Roman" w:hAnsi="Times New Roman" w:cs="Times New Roman"/>
-          <w:sz w:val="24"/>
-          <w:szCs w:val="24"/>
-          <w:lang w:val="en-US"/>
-        </w:rPr>
-        <w:t xml:space="preserve"> </w:t>
-      </w:r>
-      <w:r>
-        <w:rPr>
-          <w:rFonts w:ascii="Times New Roman" w:hAnsi="Times New Roman" w:cs="Times New Roman"/>
-          <w:sz w:val="24"/>
-          <w:szCs w:val="24"/>
-          <w:lang w:val="en-US"/>
-        </w:rPr>
-        <w:t xml:space="preserve">Of these </w:t>
-      </w:r>
-      <w:r>
-        <w:rPr>
-          <w:rFonts w:ascii="Times New Roman" w:hAnsi="Times New Roman" w:cs="Times New Roman"/>
-          <w:sz w:val="24"/>
-          <w:szCs w:val="24"/>
-        </w:rPr>
-        <w:t>Kirikavadi, MU51 and CARI 555</w:t>
-      </w:r>
-      <w:r>
-        <w:rPr>
-          <w:rFonts w:ascii="Times New Roman" w:hAnsi="Times New Roman" w:cs="Times New Roman"/>
-          <w:sz w:val="24"/>
-          <w:szCs w:val="24"/>
-          <w:lang w:val="en-US"/>
-        </w:rPr>
-        <w:t xml:space="preserve"> are recommended by DOA </w:t>
-      </w:r>
-      <w:r>
-        <w:rPr>
-          <w:rFonts w:ascii="Times New Roman" w:hAnsi="Times New Roman" w:cs="Times New Roman"/>
-          <w:sz w:val="24"/>
-          <w:szCs w:val="24"/>
-          <w:lang w:val="en-US"/>
-        </w:rPr>
-        <w:t xml:space="preserve">for commercial cultivation. </w:t>
-      </w:r>
-      <w:r>
-        <w:rPr>
-          <w:rFonts w:ascii="Times New Roman" w:hAnsi="Times New Roman" w:cs="Times New Roman"/>
-          <w:sz w:val="24"/>
-          <w:szCs w:val="24"/>
-          <w:lang w:val="en-US"/>
-        </w:rPr>
-        <w:t xml:space="preserve">A diverse array of products </w:t>
-      </w:r>
-      <w:r>
-        <w:rPr>
-          <w:rFonts w:ascii="Times New Roman" w:hAnsi="Times New Roman" w:cs="Times New Roman"/>
-          <w:sz w:val="24"/>
-          <w:szCs w:val="24"/>
-          <w:lang w:val="en-US"/>
-        </w:rPr>
-        <w:t>are</w:t>
-      </w:r>
-      <w:r>
-        <w:rPr>
-          <w:rFonts w:ascii="Times New Roman" w:hAnsi="Times New Roman" w:cs="Times New Roman"/>
-          <w:sz w:val="24"/>
-          <w:szCs w:val="24"/>
-          <w:lang w:val="en-US"/>
-        </w:rPr>
-        <w:t xml:space="preserve"> prepared from cassava tubers </w:t>
-      </w:r>
-      <w:r>
-        <w:rPr>
-          <w:rFonts w:ascii="Times New Roman" w:hAnsi="Times New Roman" w:cs="Times New Roman"/>
-          <w:sz w:val="24"/>
-          <w:szCs w:val="24"/>
-          <w:lang w:val="en-US"/>
-        </w:rPr>
-        <w:t>e.g.,</w:t>
-      </w:r>
-      <w:r>
-        <w:rPr>
-          <w:rFonts w:ascii="Times New Roman" w:hAnsi="Times New Roman" w:cs="Times New Roman"/>
-          <w:sz w:val="24"/>
-          <w:szCs w:val="24"/>
-          <w:lang w:val="en-US"/>
-        </w:rPr>
-        <w:t xml:space="preserve"> curries, porridges, crispy </w:t>
-      </w:r>
-      <w:r>
-        <w:rPr>
-          <w:rFonts w:ascii="Times New Roman" w:hAnsi="Times New Roman" w:cs="Times New Roman"/>
-          <w:sz w:val="24"/>
-          <w:szCs w:val="24"/>
-          <w:lang w:val="en-US"/>
-        </w:rPr>
-        <w:t>fries</w:t>
-      </w:r>
-      <w:r>
-        <w:rPr>
-          <w:rFonts w:ascii="Times New Roman" w:hAnsi="Times New Roman" w:cs="Times New Roman"/>
-          <w:sz w:val="24"/>
-          <w:szCs w:val="24"/>
-          <w:lang w:val="en-US"/>
-        </w:rPr>
-        <w:t xml:space="preserve">, </w:t>
-      </w:r>
-      <w:r>
-        <w:rPr>
-          <w:rFonts w:ascii="Times New Roman" w:hAnsi="Times New Roman" w:cs="Times New Roman"/>
-          <w:sz w:val="24"/>
-          <w:szCs w:val="24"/>
-          <w:lang w:val="en-US"/>
-        </w:rPr>
-        <w:t>boiled tubers, ground</w:t>
-      </w:r>
-      <w:r>
-        <w:rPr>
-          <w:rFonts w:ascii="Times New Roman" w:hAnsi="Times New Roman" w:cs="Times New Roman"/>
-          <w:sz w:val="24"/>
-          <w:szCs w:val="24"/>
-          <w:lang w:val="en-US"/>
-        </w:rPr>
-        <w:t xml:space="preserve"> </w:t>
-      </w:r>
-      <w:proofErr w:type="spellStart"/>
-      <w:r>
-        <w:rPr>
-          <w:rFonts w:ascii="Times New Roman" w:hAnsi="Times New Roman" w:cs="Times New Roman"/>
-          <w:sz w:val="24"/>
-          <w:szCs w:val="24"/>
-          <w:lang w:val="en-US"/>
-        </w:rPr>
-        <w:t>flour</w:t>
-      </w:r>
-      <w:proofErr w:type="spellEnd"/>
-      <w:r>
-        <w:rPr>
-          <w:rFonts w:ascii="Times New Roman" w:hAnsi="Times New Roman" w:cs="Times New Roman"/>
-          <w:sz w:val="24"/>
-          <w:szCs w:val="24"/>
-          <w:lang w:val="en-US"/>
-        </w:rPr>
-        <w:t xml:space="preserve"> </w:t>
-      </w:r>
-      <w:r>
-        <w:rPr>
-          <w:rFonts w:ascii="Times New Roman" w:hAnsi="Times New Roman" w:cs="Times New Roman"/>
-          <w:sz w:val="24"/>
-          <w:szCs w:val="24"/>
-          <w:lang w:val="en-US"/>
-        </w:rPr>
-        <w:t>from</w:t>
-      </w:r>
-      <w:r>
-        <w:rPr>
-          <w:rFonts w:ascii="Times New Roman" w:hAnsi="Times New Roman" w:cs="Times New Roman"/>
-          <w:sz w:val="24"/>
-          <w:szCs w:val="24"/>
-          <w:lang w:val="en-US"/>
-        </w:rPr>
-        <w:t xml:space="preserve"> dried tubers</w:t>
-      </w:r>
-      <w:r>
-        <w:rPr>
-          <w:rFonts w:ascii="Times New Roman" w:hAnsi="Times New Roman" w:cs="Times New Roman"/>
-          <w:sz w:val="24"/>
-          <w:szCs w:val="24"/>
-          <w:lang w:val="en-US"/>
-        </w:rPr>
-        <w:t xml:space="preserve"> </w:t>
-      </w:r>
-      <w:r>
-        <w:rPr>
-          <w:rFonts w:ascii="Times New Roman" w:hAnsi="Times New Roman" w:cs="Times New Roman"/>
-          <w:sz w:val="24"/>
-          <w:szCs w:val="24"/>
-          <w:lang w:val="en-US"/>
-        </w:rPr>
-        <w:t xml:space="preserve">and </w:t>
-      </w:r>
-      <w:r>
-        <w:rPr>
-          <w:rFonts w:ascii="Times New Roman" w:hAnsi="Times New Roman" w:cs="Times New Roman"/>
-          <w:b/>
-          <w:bCs/>
-          <w:color w:val="FF0000"/>
-          <w:sz w:val="24"/>
-          <w:szCs w:val="24"/>
-          <w:lang w:val="en-US"/>
-        </w:rPr>
-        <w:t>&lt;what not&gt;</w:t>
-      </w:r>
-      <w:r>
-        <w:rPr>
-          <w:rFonts w:ascii="Times New Roman" w:hAnsi="Times New Roman" w:cs="Times New Roman"/>
-          <w:b/>
-          <w:bCs/>
-          <w:color w:val="FF0000"/>
-          <w:sz w:val="24"/>
-          <w:szCs w:val="24"/>
-          <w:lang w:val="en-US"/>
-        </w:rPr>
-        <w:t>,</w:t>
-      </w:r>
-      <w:r>
-        <w:rPr>
-          <w:rFonts w:ascii="Times New Roman" w:hAnsi="Times New Roman" w:cs="Times New Roman"/>
-          <w:color w:val="FF0000"/>
-          <w:sz w:val="24"/>
-          <w:szCs w:val="24"/>
-          <w:lang w:val="en-US"/>
-        </w:rPr>
-        <w:t xml:space="preserve"> </w:t>
-      </w:r>
-      <w:r>
-        <w:rPr>
-          <w:rFonts w:ascii="Times New Roman" w:hAnsi="Times New Roman" w:cs="Times New Roman"/>
-          <w:sz w:val="24"/>
-          <w:szCs w:val="24"/>
-          <w:lang w:val="en-US"/>
-        </w:rPr>
-        <w:t xml:space="preserve">which eloquently decorate </w:t>
       </w:r>
       <w:r>
         <w:rPr>
@@ -1397,25 +1415,7 @@
           <w:szCs w:val="24"/>
           <w:lang w:val="en-US"/>
         </w:rPr>
-        <w:t xml:space="preserve"> been suffering from the Cassava Mosaic Disease (CMD) caused by Sri </w:t>
-      </w:r>
-      <w:r>
-        <w:rPr>
-          <w:rFonts w:ascii="Times New Roman" w:hAnsi="Times New Roman" w:cs="Times New Roman"/>
-          <w:sz w:val="24"/>
-          <w:szCs w:val="24"/>
-          <w:lang w:val="en-US"/>
-        </w:rPr>
-        <w:t>L</w:t>
-      </w:r>
-      <w:r>
-        <w:rPr>
-          <w:rFonts w:ascii="Times New Roman" w:hAnsi="Times New Roman" w:cs="Times New Roman"/>
-          <w:sz w:val="24"/>
-          <w:szCs w:val="24"/>
-          <w:lang w:val="en-US"/>
-        </w:rPr>
-        <w:t>ankan Cassava Mosaic Virus (SLCMV)</w:t>
+        <w:t xml:space="preserve"> been suffering from the Cassava Mosaic Disease (CMD) caused by Cassava Mosaic Virus (CMV)</w:t>
       </w:r>
       <w:r>
         <w:rPr>
@@ -1526,7 +1526,7 @@
           <w:szCs w:val="24"/>
           <w:lang w:val="en"/>
         </w:rPr>
-        <w:t>mosaic, mottling, misshapen</w:t>
+        <w:t>mosaic, mottl</w:t>
       </w:r>
       <w:r>
         <w:rPr>
@@ -1536,7 +1536,7 @@
           <w:szCs w:val="24"/>
           <w:lang w:val="en"/>
         </w:rPr>
-        <w:t xml:space="preserve">, </w:t>
+        <w:t>ed</w:t>
       </w:r>
       <w:r>
         <w:rPr>
@@ -1546,7 +1546,7 @@
           <w:szCs w:val="24"/>
           <w:lang w:val="en"/>
         </w:rPr>
-        <w:t xml:space="preserve">twisted </w:t>
+        <w:t>, misshapen, twisted and puckered</w:t>
       </w:r>
       <w:r>
         <w:rPr>
@@ -1556,7 +1556,7 @@
           <w:szCs w:val="24"/>
           <w:lang w:val="en"/>
         </w:rPr>
-        <w:t xml:space="preserve">and puckered </w:t>
+        <w:t xml:space="preserve"> </w:t>
       </w:r>
       <w:r>
         <w:rPr>
@@ -1566,7 +1566,7 @@
           <w:szCs w:val="24"/>
           <w:lang w:val="en"/>
         </w:rPr>
-        <w:t>leaflets</w:t>
+        <w:t xml:space="preserve">leaves </w:t>
       </w:r>
       <w:r>
         <w:rPr>
@@ -1576,7 +1576,7 @@
           <w:szCs w:val="24"/>
           <w:lang w:val="en"/>
         </w:rPr>
-        <w:t xml:space="preserve"> and leaves and</w:t>
+        <w:t>accompanied by</w:t>
       </w:r>
       <w:r>
         <w:rPr>
@@ -1586,6 +1586,46 @@
           <w:szCs w:val="24"/>
           <w:lang w:val="en"/>
         </w:rPr>
+        <w:t xml:space="preserve"> tuber splitting</w:t>
+      </w:r>
+      <w:r>
+        <w:rPr>
+          <w:rStyle w:val="hgkelc"/>
+          <w:rFonts w:ascii="Times New Roman" w:hAnsi="Times New Roman" w:cs="Times New Roman"/>
+          <w:sz w:val="24"/>
+          <w:szCs w:val="24"/>
+          <w:lang w:val="en"/>
+        </w:rPr>
+        <w:t xml:space="preserve"> and</w:t>
+      </w:r>
+      <w:r>
+        <w:rPr>
+          <w:rStyle w:val="hgkelc"/>
+          <w:rFonts w:ascii="Times New Roman" w:hAnsi="Times New Roman" w:cs="Times New Roman"/>
+          <w:sz w:val="24"/>
+          <w:szCs w:val="24"/>
+          <w:lang w:val="en"/>
+        </w:rPr>
+        <w:t xml:space="preserve"> stunting</w:t>
+      </w:r>
+      <w:r>
+        <w:rPr>
+          <w:rStyle w:val="hgkelc"/>
+          <w:rFonts w:ascii="Times New Roman" w:hAnsi="Times New Roman" w:cs="Times New Roman"/>
+          <w:sz w:val="24"/>
+          <w:szCs w:val="24"/>
+          <w:lang w:val="en"/>
+        </w:rPr>
+        <w:t>,</w:t>
+      </w:r>
+      <w:r>
+        <w:rPr>
+          <w:rStyle w:val="hgkelc"/>
+          <w:rFonts w:ascii="Times New Roman" w:hAnsi="Times New Roman" w:cs="Times New Roman"/>
+          <w:sz w:val="24"/>
+          <w:szCs w:val="24"/>
+          <w:lang w:val="en"/>
+        </w:rPr>
         <w:t xml:space="preserve"> </w:t>
       </w:r>
       <w:r>
@@ -1596,7 +1636,27 @@
           <w:szCs w:val="24"/>
           <w:lang w:val="en"/>
         </w:rPr>
-        <w:t>tuber splitting, stunting and yield reduction</w:t>
+        <w:t>all of which cumulatively precipitate in</w:t>
+      </w:r>
+      <w:r>
+        <w:rPr>
+          <w:rStyle w:val="hgkelc"/>
+          <w:rFonts w:ascii="Times New Roman" w:hAnsi="Times New Roman" w:cs="Times New Roman"/>
+          <w:sz w:val="24"/>
+          <w:szCs w:val="24"/>
+          <w:lang w:val="en"/>
+        </w:rPr>
+        <w:t xml:space="preserve"> reduc</w:t>
+      </w:r>
+      <w:r>
+        <w:rPr>
+          <w:rStyle w:val="hgkelc"/>
+          <w:rFonts w:ascii="Times New Roman" w:hAnsi="Times New Roman" w:cs="Times New Roman"/>
+          <w:sz w:val="24"/>
+          <w:szCs w:val="24"/>
+          <w:lang w:val="en"/>
+        </w:rPr>
+        <w:t>ed yields</w:t>
       </w:r>
       <w:r>
         <w:rPr>
@@ -1623,7 +1683,177 @@
           <w:szCs w:val="24"/>
           <w:lang w:val="en-US"/>
         </w:rPr>
-        <w:t xml:space="preserve">The first known academic report </w:t>
+        <w:t xml:space="preserve">Cassava plantations in Sri Lanka are threatened by two variants of CMV, known as </w:t>
+      </w:r>
+      <w:r>
+        <w:rPr>
+          <w:rFonts w:ascii="Times New Roman" w:hAnsi="Times New Roman" w:cs="Times New Roman"/>
+          <w:sz w:val="24"/>
+          <w:szCs w:val="24"/>
+          <w:lang w:val="en-US"/>
+        </w:rPr>
+        <w:t>Indian Cassava Mosaic Virus (</w:t>
+      </w:r>
+      <w:r>
+        <w:rPr>
+          <w:rFonts w:ascii="Times New Roman" w:hAnsi="Times New Roman" w:cs="Times New Roman"/>
+          <w:sz w:val="24"/>
+          <w:szCs w:val="24"/>
+          <w:lang w:val="en-US"/>
+        </w:rPr>
+        <w:t>ICMV</w:t>
+      </w:r>
+      <w:r>
+        <w:rPr>
+          <w:rFonts w:ascii="Times New Roman" w:hAnsi="Times New Roman" w:cs="Times New Roman"/>
+          <w:sz w:val="24"/>
+          <w:szCs w:val="24"/>
+          <w:lang w:val="en-US"/>
+        </w:rPr>
+        <w:t>)</w:t>
+      </w:r>
+      <w:r>
+        <w:rPr>
+          <w:rFonts w:ascii="Times New Roman" w:hAnsi="Times New Roman" w:cs="Times New Roman"/>
+          <w:sz w:val="24"/>
+          <w:szCs w:val="24"/>
+          <w:lang w:val="en-US"/>
+        </w:rPr>
+        <w:t xml:space="preserve"> and </w:t>
+      </w:r>
+      <w:r>
+        <w:rPr>
+          <w:rFonts w:ascii="Times New Roman" w:hAnsi="Times New Roman" w:cs="Times New Roman"/>
+          <w:sz w:val="24"/>
+          <w:szCs w:val="24"/>
+          <w:lang w:val="en-US"/>
+        </w:rPr>
+        <w:t>Sri Lankan Cassava Mosaic Virus (</w:t>
+      </w:r>
+      <w:r>
+        <w:rPr>
+          <w:rFonts w:ascii="Times New Roman" w:hAnsi="Times New Roman" w:cs="Times New Roman"/>
+          <w:sz w:val="24"/>
+          <w:szCs w:val="24"/>
+          <w:lang w:val="en-US"/>
+        </w:rPr>
+        <w:t>SLCMV</w:t>
+      </w:r>
+      <w:r>
+        <w:rPr>
+          <w:rFonts w:ascii="Times New Roman" w:hAnsi="Times New Roman" w:cs="Times New Roman"/>
+          <w:sz w:val="24"/>
+          <w:szCs w:val="24"/>
+          <w:lang w:val="en-US"/>
+        </w:rPr>
+        <w:t>)</w:t>
+      </w:r>
+      <w:r>
+        <w:rPr>
+          <w:rFonts w:ascii="Times New Roman" w:hAnsi="Times New Roman" w:cs="Times New Roman"/>
+          <w:sz w:val="24"/>
+          <w:szCs w:val="24"/>
+          <w:lang w:val="en-US"/>
+        </w:rPr>
+        <w:t xml:space="preserve"> </w:t>
+      </w:r>
+      <w:r>
+        <w:rPr>
+          <w:rFonts w:ascii="Times New Roman" w:hAnsi="Times New Roman" w:cs="Times New Roman"/>
+          <w:sz w:val="24"/>
+          <w:szCs w:val="24"/>
+        </w:rPr>
+        <w:t>(Prasangika et al., 2008)</w:t>
+      </w:r>
+      <w:r>
+        <w:rPr>
+          <w:rFonts w:ascii="Times New Roman" w:hAnsi="Times New Roman" w:cs="Times New Roman"/>
+          <w:sz w:val="24"/>
+          <w:szCs w:val="24"/>
+          <w:lang w:val="en-US"/>
+        </w:rPr>
+        <w:t>.</w:t>
+      </w:r>
+      <w:r>
+        <w:rPr>
+          <w:rFonts w:ascii="Times New Roman" w:hAnsi="Times New Roman" w:cs="Times New Roman"/>
+          <w:sz w:val="24"/>
+          <w:szCs w:val="24"/>
+          <w:lang w:val="en-US"/>
+        </w:rPr>
+        <w:t xml:space="preserve"> </w:t>
+      </w:r>
+      <w:r>
+        <w:rPr>
+          <w:rFonts w:ascii="Times New Roman" w:hAnsi="Times New Roman" w:cs="Times New Roman"/>
+          <w:sz w:val="24"/>
+          <w:szCs w:val="24"/>
+          <w:lang w:val="en-US"/>
+        </w:rPr>
+        <w:t>Even though the disease ha</w:t>
+      </w:r>
+      <w:r>
+        <w:rPr>
+          <w:rFonts w:ascii="Times New Roman" w:hAnsi="Times New Roman" w:cs="Times New Roman"/>
+          <w:sz w:val="24"/>
+          <w:szCs w:val="24"/>
+          <w:lang w:val="en-US"/>
+        </w:rPr>
+        <w:t>d</w:t>
+      </w:r>
+      <w:r>
+        <w:rPr>
+          <w:rFonts w:ascii="Times New Roman" w:hAnsi="Times New Roman" w:cs="Times New Roman"/>
+          <w:sz w:val="24"/>
+          <w:szCs w:val="24"/>
+          <w:lang w:val="en-US"/>
+        </w:rPr>
+        <w:t xml:space="preserve"> been known to </w:t>
+      </w:r>
+      <w:r>
+        <w:rPr>
+          <w:rFonts w:ascii="Times New Roman" w:hAnsi="Times New Roman" w:cs="Times New Roman"/>
+          <w:sz w:val="24"/>
+          <w:szCs w:val="24"/>
+          <w:lang w:val="en-US"/>
+        </w:rPr>
+        <w:t xml:space="preserve">Sri Lankan </w:t>
+      </w:r>
+      <w:r>
+        <w:rPr>
+          <w:rFonts w:ascii="Times New Roman" w:hAnsi="Times New Roman" w:cs="Times New Roman"/>
+          <w:sz w:val="24"/>
+          <w:szCs w:val="24"/>
+          <w:lang w:val="en-US"/>
+        </w:rPr>
+        <w:t xml:space="preserve">farmers since </w:t>
+      </w:r>
+      <w:r>
+        <w:rPr>
+          <w:rFonts w:ascii="Times New Roman" w:hAnsi="Times New Roman" w:cs="Times New Roman"/>
+          <w:sz w:val="24"/>
+          <w:szCs w:val="24"/>
+          <w:lang w:val="en-US"/>
+        </w:rPr>
+        <w:t xml:space="preserve">the </w:t>
+      </w:r>
+      <w:r>
+        <w:rPr>
+          <w:rFonts w:ascii="Times New Roman" w:hAnsi="Times New Roman" w:cs="Times New Roman"/>
+          <w:sz w:val="24"/>
+          <w:szCs w:val="24"/>
+          <w:lang w:val="en-US"/>
+        </w:rPr>
+        <w:t>early 1980s, t</w:t>
+      </w:r>
+      <w:r>
+        <w:rPr>
+          <w:rFonts w:ascii="Times New Roman" w:hAnsi="Times New Roman" w:cs="Times New Roman"/>
+          <w:sz w:val="24"/>
+          <w:szCs w:val="24"/>
+          <w:lang w:val="en-US"/>
+        </w:rPr>
+        <w:t xml:space="preserve">he first known academic report </w:t>
       </w:r>
       <w:r>
         <w:rPr>
@@ -1669,6 +1899,193 @@
           <w:lang w:val="en-US"/>
         </w:rPr>
         <w:t xml:space="preserve"> </w:t>
+      </w:r>
+      <w:r>
+        <w:rPr>
+          <w:rFonts w:ascii="Times New Roman" w:hAnsi="Times New Roman" w:cs="Times New Roman"/>
+          <w:sz w:val="24"/>
+          <w:szCs w:val="24"/>
+        </w:rPr>
+        <w:t>Salim N. and Bandumala S. H</w:t>
+      </w:r>
+      <w:r>
+        <w:rPr>
+          <w:rFonts w:ascii="Times New Roman" w:hAnsi="Times New Roman" w:cs="Times New Roman"/>
+          <w:sz w:val="24"/>
+          <w:szCs w:val="24"/>
+          <w:lang w:val="en-US"/>
+        </w:rPr>
+        <w:t xml:space="preserve"> </w:t>
+      </w:r>
+      <w:r>
+        <w:rPr>
+          <w:rFonts w:ascii="Times New Roman" w:hAnsi="Times New Roman" w:cs="Times New Roman"/>
+          <w:sz w:val="24"/>
+          <w:szCs w:val="24"/>
+          <w:lang w:val="en-US"/>
+        </w:rPr>
+        <w:t>(200</w:t>
+      </w:r>
+      <w:r>
+        <w:rPr>
+          <w:rFonts w:ascii="Times New Roman" w:hAnsi="Times New Roman" w:cs="Times New Roman"/>
+          <w:sz w:val="24"/>
+          <w:szCs w:val="24"/>
+          <w:lang w:val="en-US"/>
+        </w:rPr>
+        <w:t>1</w:t>
+      </w:r>
+      <w:r>
+        <w:rPr>
+          <w:rFonts w:ascii="Times New Roman" w:hAnsi="Times New Roman" w:cs="Times New Roman"/>
+          <w:sz w:val="24"/>
+          <w:szCs w:val="24"/>
+          <w:lang w:val="en-US"/>
+        </w:rPr>
+        <w:t>)</w:t>
+      </w:r>
+      <w:r>
+        <w:rPr>
+          <w:rFonts w:ascii="Times New Roman" w:hAnsi="Times New Roman" w:cs="Times New Roman"/>
+          <w:sz w:val="24"/>
+          <w:szCs w:val="24"/>
+          <w:lang w:val="en-US"/>
+        </w:rPr>
+        <w:t xml:space="preserve"> </w:t>
+      </w:r>
+      <w:r>
+        <w:rPr>
+          <w:rFonts w:ascii="Times New Roman" w:hAnsi="Times New Roman" w:cs="Times New Roman"/>
+          <w:sz w:val="24"/>
+          <w:szCs w:val="24"/>
+        </w:rPr>
+        <w:t>(Prasangika et al., 2008)</w:t>
+      </w:r>
+      <w:r>
+        <w:rPr>
+          <w:rFonts w:ascii="Times New Roman" w:hAnsi="Times New Roman" w:cs="Times New Roman"/>
+          <w:sz w:val="24"/>
+          <w:szCs w:val="24"/>
+          <w:lang w:val="en-US"/>
+        </w:rPr>
+        <w:t>.</w:t>
+      </w:r>
+      <w:r>
+        <w:rPr>
+          <w:rFonts w:ascii="Times New Roman" w:hAnsi="Times New Roman" w:cs="Times New Roman"/>
+          <w:sz w:val="24"/>
+          <w:szCs w:val="24"/>
+          <w:lang w:val="en-US"/>
+        </w:rPr>
+        <w:t xml:space="preserve"> </w:t>
+      </w:r>
+      <w:r>
+        <w:rPr>
+          <w:rFonts w:ascii="Times New Roman" w:hAnsi="Times New Roman" w:cs="Times New Roman"/>
+          <w:sz w:val="24"/>
+          <w:szCs w:val="24"/>
+          <w:lang w:val="en-US"/>
+        </w:rPr>
+        <w:t>T</w:t>
+      </w:r>
+      <w:r>
+        <w:rPr>
+          <w:rFonts w:ascii="Times New Roman" w:hAnsi="Times New Roman" w:cs="Times New Roman"/>
+          <w:sz w:val="24"/>
+          <w:szCs w:val="24"/>
+          <w:lang w:val="en-US"/>
+        </w:rPr>
+        <w:t xml:space="preserve">he </w:t>
+      </w:r>
+      <w:r>
+        <w:rPr>
+          <w:rFonts w:ascii="Times New Roman" w:hAnsi="Times New Roman" w:cs="Times New Roman"/>
+          <w:sz w:val="24"/>
+          <w:szCs w:val="24"/>
+          <w:lang w:val="en-US"/>
+        </w:rPr>
+        <w:t xml:space="preserve">predominant </w:t>
+      </w:r>
+      <w:r>
+        <w:rPr>
+          <w:rFonts w:ascii="Times New Roman" w:hAnsi="Times New Roman" w:cs="Times New Roman"/>
+          <w:sz w:val="24"/>
+          <w:szCs w:val="24"/>
+          <w:lang w:val="en-US"/>
+        </w:rPr>
+        <w:t xml:space="preserve">causal agent </w:t>
+      </w:r>
+      <w:r>
+        <w:rPr>
+          <w:rFonts w:ascii="Times New Roman" w:hAnsi="Times New Roman" w:cs="Times New Roman"/>
+          <w:sz w:val="24"/>
+          <w:szCs w:val="24"/>
+          <w:lang w:val="en-US"/>
+        </w:rPr>
+        <w:t>SLCMV</w:t>
+      </w:r>
+      <w:r>
+        <w:rPr>
+          <w:rFonts w:ascii="Times New Roman" w:hAnsi="Times New Roman" w:cs="Times New Roman"/>
+          <w:sz w:val="24"/>
+          <w:szCs w:val="24"/>
+          <w:lang w:val="en-US"/>
+        </w:rPr>
+        <w:t>,</w:t>
+      </w:r>
+      <w:r>
+        <w:rPr>
+          <w:rFonts w:ascii="Times New Roman" w:hAnsi="Times New Roman" w:cs="Times New Roman"/>
+          <w:sz w:val="24"/>
+          <w:szCs w:val="24"/>
+          <w:lang w:val="en-US"/>
+        </w:rPr>
+        <w:t xml:space="preserve"> </w:t>
+      </w:r>
+      <w:r>
+        <w:rPr>
+          <w:rFonts w:ascii="Times New Roman" w:hAnsi="Times New Roman" w:cs="Times New Roman"/>
+          <w:sz w:val="24"/>
+          <w:szCs w:val="24"/>
+          <w:lang w:val="en-US"/>
+        </w:rPr>
+        <w:t>i</w:t>
+      </w:r>
+      <w:r>
+        <w:rPr>
+          <w:rFonts w:ascii="Times New Roman" w:hAnsi="Times New Roman" w:cs="Times New Roman"/>
+          <w:sz w:val="24"/>
+          <w:szCs w:val="24"/>
+          <w:lang w:val="en-US"/>
+        </w:rPr>
+        <w:t>s a closely related variant of ICMV</w:t>
+      </w:r>
+      <w:r>
+        <w:rPr>
+          <w:rFonts w:ascii="Times New Roman" w:hAnsi="Times New Roman" w:cs="Times New Roman"/>
+          <w:sz w:val="24"/>
+          <w:szCs w:val="24"/>
+          <w:lang w:val="en-US"/>
+        </w:rPr>
+        <w:t xml:space="preserve"> and infects both commercially cultivated cassava </w:t>
+      </w:r>
+      <w:r>
+        <w:rPr>
+          <w:rFonts w:ascii="Times New Roman" w:hAnsi="Times New Roman" w:cs="Times New Roman"/>
+          <w:sz w:val="24"/>
+          <w:szCs w:val="24"/>
+          <w:lang w:val="en-US"/>
+        </w:rPr>
+        <w:t>varieties</w:t>
+      </w:r>
+      <w:r>
+        <w:rPr>
+          <w:rFonts w:ascii="Times New Roman" w:hAnsi="Times New Roman" w:cs="Times New Roman"/>
+          <w:sz w:val="24"/>
+          <w:szCs w:val="24"/>
+          <w:lang w:val="en-US"/>
+        </w:rPr>
+        <w:t xml:space="preserve"> and wild cassava plants (</w:t>
       </w:r>
       <w:r>
         <w:rPr>
@@ -1678,7 +2095,15 @@
           <w:sz w:val="24"/>
           <w:szCs w:val="24"/>
         </w:rPr>
-        <w:t>Salim, N. and Bandumala S. H</w:t>
+        <w:t>Manihot carthaginensis</w:t>
+      </w:r>
+      <w:r>
+        <w:rPr>
+          <w:rFonts w:ascii="Times New Roman" w:hAnsi="Times New Roman" w:cs="Times New Roman"/>
+          <w:sz w:val="24"/>
+          <w:szCs w:val="24"/>
+        </w:rPr>
+        <w:t xml:space="preserve"> subsp. </w:t>
       </w:r>
       <w:r>
         <w:rPr>
@@ -1687,133 +2112,6 @@
           <w:iCs/>
           <w:sz w:val="24"/>
           <w:szCs w:val="24"/>
-          <w:lang w:val="en-US"/>
-        </w:rPr>
-        <w:t xml:space="preserve"> </w:t>
-      </w:r>
-      <w:r>
-        <w:rPr>
-          <w:rFonts w:ascii="Times New Roman" w:hAnsi="Times New Roman" w:cs="Times New Roman"/>
-          <w:i/>
-          <w:iCs/>
-          <w:sz w:val="24"/>
-          <w:szCs w:val="24"/>
-          <w:lang w:val="en-US"/>
-        </w:rPr>
-        <w:t>(200</w:t>
-      </w:r>
-      <w:r>
-        <w:rPr>
-          <w:rFonts w:ascii="Times New Roman" w:hAnsi="Times New Roman" w:cs="Times New Roman"/>
-          <w:i/>
-          <w:iCs/>
-          <w:sz w:val="24"/>
-          <w:szCs w:val="24"/>
-          <w:lang w:val="en-US"/>
-        </w:rPr>
-        <w:t>1</w:t>
-      </w:r>
-      <w:r>
-        <w:rPr>
-          <w:rFonts w:ascii="Times New Roman" w:hAnsi="Times New Roman" w:cs="Times New Roman"/>
-          <w:i/>
-          <w:iCs/>
-          <w:sz w:val="24"/>
-          <w:szCs w:val="24"/>
-          <w:lang w:val="en-US"/>
-        </w:rPr>
-        <w:t>)</w:t>
-      </w:r>
-      <w:r>
-        <w:rPr>
-          <w:rFonts w:ascii="Times New Roman" w:hAnsi="Times New Roman" w:cs="Times New Roman"/>
-          <w:i/>
-          <w:iCs/>
-          <w:sz w:val="24"/>
-          <w:szCs w:val="24"/>
-          <w:lang w:val="en-US"/>
-        </w:rPr>
-        <w:t>.</w:t>
-      </w:r>
-      <w:r>
-        <w:rPr>
-          <w:rFonts w:ascii="Times New Roman" w:hAnsi="Times New Roman" w:cs="Times New Roman"/>
-          <w:sz w:val="24"/>
-          <w:szCs w:val="24"/>
-          <w:lang w:val="en-US"/>
-        </w:rPr>
-        <w:t xml:space="preserve"> </w:t>
-      </w:r>
-      <w:r>
-        <w:rPr>
-          <w:rFonts w:ascii="Times New Roman" w:hAnsi="Times New Roman" w:cs="Times New Roman"/>
-          <w:sz w:val="24"/>
-          <w:szCs w:val="24"/>
-          <w:lang w:val="en-US"/>
-        </w:rPr>
-        <w:t>T</w:t>
-      </w:r>
-      <w:r>
-        <w:rPr>
-          <w:rFonts w:ascii="Times New Roman" w:hAnsi="Times New Roman" w:cs="Times New Roman"/>
-          <w:sz w:val="24"/>
-          <w:szCs w:val="24"/>
-          <w:lang w:val="en-US"/>
-        </w:rPr>
-        <w:t xml:space="preserve">he causal agent </w:t>
-      </w:r>
-      <w:r>
-        <w:rPr>
-          <w:rFonts w:ascii="Times New Roman" w:hAnsi="Times New Roman" w:cs="Times New Roman"/>
-          <w:sz w:val="24"/>
-          <w:szCs w:val="24"/>
-          <w:lang w:val="en-US"/>
-        </w:rPr>
-        <w:t>i</w:t>
-      </w:r>
-      <w:r>
-        <w:rPr>
-          <w:rFonts w:ascii="Times New Roman" w:hAnsi="Times New Roman" w:cs="Times New Roman"/>
-          <w:sz w:val="24"/>
-          <w:szCs w:val="24"/>
-          <w:lang w:val="en-US"/>
-        </w:rPr>
-        <w:t>s a closely related variant of Indian Cassava Mosaic Virus (ICMV)</w:t>
-      </w:r>
-      <w:r>
-        <w:rPr>
-          <w:rFonts w:ascii="Times New Roman" w:hAnsi="Times New Roman" w:cs="Times New Roman"/>
-          <w:sz w:val="24"/>
-          <w:szCs w:val="24"/>
-          <w:lang w:val="en-US"/>
-        </w:rPr>
-        <w:t xml:space="preserve"> and infects both commercially cultivated cassava cultivars and wild cassava plants (</w:t>
-      </w:r>
-      <w:r>
-        <w:rPr>
-          <w:rFonts w:ascii="Times New Roman" w:hAnsi="Times New Roman" w:cs="Times New Roman"/>
-          <w:i/>
-          <w:iCs/>
-          <w:sz w:val="24"/>
-          <w:szCs w:val="24"/>
-        </w:rPr>
-        <w:t>Manihot carthaginensis</w:t>
-      </w:r>
-      <w:r>
-        <w:rPr>
-          <w:rFonts w:ascii="Times New Roman" w:hAnsi="Times New Roman" w:cs="Times New Roman"/>
-          <w:sz w:val="24"/>
-          <w:szCs w:val="24"/>
-        </w:rPr>
-        <w:t xml:space="preserve"> subsp. </w:t>
-      </w:r>
-      <w:r>
-        <w:rPr>
-          <w:rFonts w:ascii="Times New Roman" w:hAnsi="Times New Roman" w:cs="Times New Roman"/>
-          <w:i/>
-          <w:iCs/>
-          <w:sz w:val="24"/>
-          <w:szCs w:val="24"/>
         </w:rPr>
         <w:t>glaziovii</w:t>
       </w:r>
@@ -1865,8 +2163,6 @@
       <w:r>
         <w:rPr>
           <w:rFonts w:ascii="Times New Roman" w:hAnsi="Times New Roman" w:cs="Times New Roman"/>
-          <w:i/>
-          <w:iCs/>
           <w:sz w:val="24"/>
           <w:szCs w:val="24"/>
           <w:lang w:val="en-US"/>
@@ -1876,8 +2172,6 @@
       <w:r>
         <w:rPr>
           <w:rFonts w:ascii="Times New Roman" w:hAnsi="Times New Roman" w:cs="Times New Roman"/>
-          <w:i/>
-          <w:iCs/>
           <w:sz w:val="24"/>
           <w:szCs w:val="24"/>
         </w:rPr>
@@ -1886,8 +2180,6 @@
       <w:r>
         <w:rPr>
           <w:rFonts w:ascii="Times New Roman" w:hAnsi="Times New Roman" w:cs="Times New Roman"/>
-          <w:i/>
-          <w:iCs/>
           <w:sz w:val="24"/>
           <w:szCs w:val="24"/>
           <w:lang w:val="en-US"/>
@@ -1937,6 +2229,15 @@
           <w:szCs w:val="24"/>
           <w:lang w:val="en-US"/>
         </w:rPr>
+        <w:t xml:space="preserve">only </w:t>
+      </w:r>
+      <w:r>
+        <w:rPr>
+          <w:rFonts w:ascii="Times New Roman" w:hAnsi="Times New Roman" w:cs="Times New Roman"/>
+          <w:sz w:val="24"/>
+          <w:szCs w:val="24"/>
+          <w:lang w:val="en-US"/>
+        </w:rPr>
         <w:t xml:space="preserve">been studied </w:t>
       </w:r>
       <w:r>
@@ -1946,52 +2247,106 @@
           <w:szCs w:val="24"/>
           <w:lang w:val="en-US"/>
         </w:rPr>
-        <w:t>intensely by</w:t>
-      </w:r>
-      <w:r>
-        <w:rPr>
-          <w:rFonts w:ascii="Times New Roman" w:hAnsi="Times New Roman" w:cs="Times New Roman"/>
-          <w:sz w:val="24"/>
-          <w:szCs w:val="24"/>
-          <w:lang w:val="en-US"/>
-        </w:rPr>
-        <w:t xml:space="preserve"> academics, both Sri Lankan and outsiders. Alongside the efforts of </w:t>
-      </w:r>
-      <w:r>
-        <w:rPr>
-          <w:rFonts w:ascii="Times New Roman" w:hAnsi="Times New Roman" w:cs="Times New Roman"/>
-          <w:sz w:val="24"/>
-          <w:szCs w:val="24"/>
-          <w:lang w:val="en-US"/>
-        </w:rPr>
-        <w:t xml:space="preserve">the </w:t>
-      </w:r>
-      <w:r>
-        <w:rPr>
-          <w:rFonts w:ascii="Times New Roman" w:hAnsi="Times New Roman" w:cs="Times New Roman"/>
-          <w:sz w:val="24"/>
-          <w:szCs w:val="24"/>
-          <w:lang w:val="en-US"/>
-        </w:rPr>
-        <w:t>local academic</w:t>
-      </w:r>
-      <w:r>
-        <w:rPr>
-          <w:rFonts w:ascii="Times New Roman" w:hAnsi="Times New Roman" w:cs="Times New Roman"/>
-          <w:sz w:val="24"/>
-          <w:szCs w:val="24"/>
-          <w:lang w:val="en-US"/>
-        </w:rPr>
-        <w:t xml:space="preserve"> community</w:t>
-      </w:r>
-      <w:r>
-        <w:rPr>
-          <w:rFonts w:ascii="Times New Roman" w:hAnsi="Times New Roman" w:cs="Times New Roman"/>
-          <w:sz w:val="24"/>
-          <w:szCs w:val="24"/>
-          <w:lang w:val="en-US"/>
-        </w:rPr>
-        <w:t xml:space="preserve"> and researchers, SLCMV also seems to have merited </w:t>
+        <w:t>sporadically</w:t>
+      </w:r>
+      <w:r>
+        <w:rPr>
+          <w:rFonts w:ascii="Times New Roman" w:hAnsi="Times New Roman" w:cs="Times New Roman"/>
+          <w:sz w:val="24"/>
+          <w:szCs w:val="24"/>
+          <w:lang w:val="en-US"/>
+        </w:rPr>
+        <w:t xml:space="preserve"> by</w:t>
+      </w:r>
+      <w:r>
+        <w:rPr>
+          <w:rFonts w:ascii="Times New Roman" w:hAnsi="Times New Roman" w:cs="Times New Roman"/>
+          <w:sz w:val="24"/>
+          <w:szCs w:val="24"/>
+          <w:lang w:val="en-US"/>
+        </w:rPr>
+        <w:t xml:space="preserve"> </w:t>
+      </w:r>
+      <w:r>
+        <w:rPr>
+          <w:rFonts w:ascii="Times New Roman" w:hAnsi="Times New Roman" w:cs="Times New Roman"/>
+          <w:sz w:val="24"/>
+          <w:szCs w:val="24"/>
+          <w:lang w:val="en-US"/>
+        </w:rPr>
+        <w:t xml:space="preserve">Sri Lankan </w:t>
+      </w:r>
+      <w:r>
+        <w:rPr>
+          <w:rFonts w:ascii="Times New Roman" w:hAnsi="Times New Roman" w:cs="Times New Roman"/>
+          <w:sz w:val="24"/>
+          <w:szCs w:val="24"/>
+          <w:lang w:val="en-US"/>
+        </w:rPr>
+        <w:t>academics,</w:t>
+      </w:r>
+      <w:r>
+        <w:rPr>
+          <w:rFonts w:ascii="Times New Roman" w:hAnsi="Times New Roman" w:cs="Times New Roman"/>
+          <w:sz w:val="24"/>
+          <w:szCs w:val="24"/>
+          <w:lang w:val="en-US"/>
+        </w:rPr>
+        <w:t xml:space="preserve"> albeit meriting a sustained, serious attention</w:t>
+      </w:r>
+      <w:r>
+        <w:rPr>
+          <w:rFonts w:ascii="Times New Roman" w:hAnsi="Times New Roman" w:cs="Times New Roman"/>
+          <w:sz w:val="24"/>
+          <w:szCs w:val="24"/>
+          <w:lang w:val="en-US"/>
+        </w:rPr>
+        <w:t xml:space="preserve">. </w:t>
+      </w:r>
+      <w:r>
+        <w:rPr>
+          <w:rFonts w:ascii="Times New Roman" w:hAnsi="Times New Roman" w:cs="Times New Roman"/>
+          <w:sz w:val="24"/>
+          <w:szCs w:val="24"/>
+          <w:lang w:val="en-US"/>
+        </w:rPr>
+        <w:t>However,</w:t>
+      </w:r>
+      <w:r>
+        <w:rPr>
+          <w:rFonts w:ascii="Times New Roman" w:hAnsi="Times New Roman" w:cs="Times New Roman"/>
+          <w:sz w:val="24"/>
+          <w:szCs w:val="24"/>
+          <w:lang w:val="en-US"/>
+        </w:rPr>
+        <w:t xml:space="preserve"> SLCMV seems to have </w:t>
+      </w:r>
+      <w:r>
+        <w:rPr>
+          <w:rFonts w:ascii="Times New Roman" w:hAnsi="Times New Roman" w:cs="Times New Roman"/>
+          <w:sz w:val="24"/>
+          <w:szCs w:val="24"/>
+          <w:lang w:val="en-US"/>
+        </w:rPr>
+        <w:t>drawn</w:t>
+      </w:r>
+      <w:r>
+        <w:rPr>
+          <w:rFonts w:ascii="Times New Roman" w:hAnsi="Times New Roman" w:cs="Times New Roman"/>
+          <w:sz w:val="24"/>
+          <w:szCs w:val="24"/>
+          <w:lang w:val="en-US"/>
+        </w:rPr>
+        <w:t xml:space="preserve"> </w:t>
+      </w:r>
+      <w:r>
+        <w:rPr>
+          <w:rFonts w:ascii="Times New Roman" w:hAnsi="Times New Roman" w:cs="Times New Roman"/>
+          <w:sz w:val="24"/>
+          <w:szCs w:val="24"/>
+          <w:lang w:val="en-US"/>
+        </w:rPr>
+        <w:t xml:space="preserve">intense </w:t>
       </w:r>
       <w:r>
         <w:rPr>
@@ -2025,6 +2380,15 @@
           <w:rFonts w:ascii="Times New Roman" w:hAnsi="Times New Roman" w:cs="Times New Roman"/>
           <w:sz w:val="24"/>
           <w:szCs w:val="24"/>
+          <w:lang w:val="en-US"/>
+        </w:rPr>
+        <w:t xml:space="preserve">countries such as </w:t>
+      </w:r>
+      <w:r>
+        <w:rPr>
+          <w:rFonts w:ascii="Times New Roman" w:hAnsi="Times New Roman" w:cs="Times New Roman"/>
+          <w:sz w:val="24"/>
+          <w:szCs w:val="24"/>
         </w:rPr>
         <w:t xml:space="preserve">Vietnam, Loas, </w:t>
       </w:r>
@@ -2106,6 +2470,15 @@
           <w:szCs w:val="24"/>
           <w:lang w:val="en-US"/>
         </w:rPr>
+        <w:t>, causing crop losses</w:t>
+      </w:r>
+      <w:r>
+        <w:rPr>
+          <w:rFonts w:ascii="Times New Roman" w:hAnsi="Times New Roman" w:cs="Times New Roman"/>
+          <w:sz w:val="24"/>
+          <w:szCs w:val="24"/>
+          <w:lang w:val="en-US"/>
+        </w:rPr>
         <w:t>.</w:t>
       </w:r>
       <w:r>
@@ -2115,235 +2488,7 @@
           <w:szCs w:val="24"/>
           <w:lang w:val="en-US"/>
         </w:rPr>
-        <w:t xml:space="preserve"> Cassava plantations in Sri Lanka are threatened by </w:t>
-      </w:r>
-      <w:r>
-        <w:rPr>
-          <w:rFonts w:ascii="Times New Roman" w:hAnsi="Times New Roman" w:cs="Times New Roman"/>
-          <w:sz w:val="24"/>
-          <w:szCs w:val="24"/>
-          <w:lang w:val="en-US"/>
-        </w:rPr>
-        <w:t>both the ICMV and SLCMV</w:t>
-      </w:r>
-      <w:r>
-        <w:rPr>
-          <w:rFonts w:ascii="Times New Roman" w:hAnsi="Times New Roman" w:cs="Times New Roman"/>
-          <w:sz w:val="24"/>
-          <w:szCs w:val="24"/>
-          <w:lang w:val="en-US"/>
-        </w:rPr>
         <w:t xml:space="preserve"> </w:t>
-      </w:r>
-      <w:r>
-        <w:rPr>
-          <w:rFonts w:ascii="Times New Roman" w:hAnsi="Times New Roman" w:cs="Times New Roman"/>
-          <w:sz w:val="24"/>
-          <w:szCs w:val="24"/>
-        </w:rPr>
-        <w:t>(Prasangika et al., 2008)</w:t>
-      </w:r>
-      <w:r>
-        <w:rPr>
-          <w:rFonts w:ascii="Times New Roman" w:hAnsi="Times New Roman" w:cs="Times New Roman"/>
-          <w:sz w:val="24"/>
-          <w:szCs w:val="24"/>
-          <w:lang w:val="en-US"/>
-        </w:rPr>
-        <w:t>.</w:t>
-      </w:r>
-      <w:r>
-        <w:rPr>
-          <w:rFonts w:ascii="Times New Roman" w:hAnsi="Times New Roman" w:cs="Times New Roman"/>
-          <w:sz w:val="24"/>
-          <w:szCs w:val="24"/>
-          <w:lang w:val="en-US"/>
-        </w:rPr>
-        <w:t xml:space="preserve"> </w:t>
-      </w:r>
-      <w:r>
-        <w:rPr>
-          <w:rFonts w:ascii="Times New Roman" w:hAnsi="Times New Roman" w:cs="Times New Roman"/>
-          <w:sz w:val="24"/>
-          <w:szCs w:val="24"/>
-          <w:lang w:val="en-US"/>
-        </w:rPr>
-        <w:t xml:space="preserve">A study from </w:t>
-      </w:r>
-      <w:r>
-        <w:rPr>
-          <w:rFonts w:ascii="Times New Roman" w:hAnsi="Times New Roman" w:cs="Times New Roman"/>
-          <w:sz w:val="24"/>
-          <w:szCs w:val="24"/>
-        </w:rPr>
-        <w:t>Prasangika et al.</w:t>
-      </w:r>
-      <w:r>
-        <w:rPr>
-          <w:rFonts w:ascii="Times New Roman" w:hAnsi="Times New Roman" w:cs="Times New Roman"/>
-          <w:sz w:val="24"/>
-          <w:szCs w:val="24"/>
-          <w:lang w:val="en-US"/>
-        </w:rPr>
-        <w:t xml:space="preserve"> (</w:t>
-      </w:r>
-      <w:r>
-        <w:rPr>
-          <w:rFonts w:ascii="Times New Roman" w:hAnsi="Times New Roman" w:cs="Times New Roman"/>
-          <w:sz w:val="24"/>
-          <w:szCs w:val="24"/>
-        </w:rPr>
-        <w:t>2008)</w:t>
-      </w:r>
-      <w:r>
-        <w:rPr>
-          <w:rFonts w:ascii="Times New Roman" w:hAnsi="Times New Roman" w:cs="Times New Roman"/>
-          <w:sz w:val="24"/>
-          <w:szCs w:val="24"/>
-          <w:lang w:val="en-US"/>
-        </w:rPr>
-        <w:t xml:space="preserve"> based on </w:t>
-      </w:r>
-      <w:r>
-        <w:rPr>
-          <w:rFonts w:ascii="Times New Roman" w:hAnsi="Times New Roman" w:cs="Times New Roman"/>
-          <w:i/>
-          <w:iCs/>
-          <w:sz w:val="24"/>
-          <w:szCs w:val="24"/>
-          <w:lang w:val="en-US"/>
-        </w:rPr>
-        <w:t>M. esculenta</w:t>
-      </w:r>
-      <w:r>
-        <w:rPr>
-          <w:rFonts w:ascii="Times New Roman" w:hAnsi="Times New Roman" w:cs="Times New Roman"/>
-          <w:sz w:val="24"/>
-          <w:szCs w:val="24"/>
-          <w:lang w:val="en-US"/>
-        </w:rPr>
-        <w:t xml:space="preserve"> germplasms concludes that </w:t>
-      </w:r>
-      <w:r>
-        <w:rPr>
-          <w:rFonts w:ascii="Times New Roman" w:hAnsi="Times New Roman" w:cs="Times New Roman"/>
-          <w:sz w:val="24"/>
-          <w:szCs w:val="24"/>
-          <w:lang w:val="en-US"/>
-        </w:rPr>
-        <w:t>most of the Cassava cultivars (</w:t>
-      </w:r>
-      <w:r>
-        <w:rPr>
-          <w:rFonts w:ascii="Times New Roman" w:hAnsi="Times New Roman" w:cs="Times New Roman"/>
-          <w:sz w:val="24"/>
-          <w:szCs w:val="24"/>
-        </w:rPr>
-        <w:t>HORDI 28, HORDI 6,</w:t>
-      </w:r>
-      <w:r>
-        <w:rPr>
-          <w:rFonts w:ascii="Times New Roman" w:hAnsi="Times New Roman" w:cs="Times New Roman"/>
-          <w:sz w:val="24"/>
-          <w:szCs w:val="24"/>
-          <w:lang w:val="en-US"/>
-        </w:rPr>
-        <w:t xml:space="preserve"> </w:t>
-      </w:r>
-      <w:r>
-        <w:rPr>
-          <w:rFonts w:ascii="Times New Roman" w:hAnsi="Times New Roman" w:cs="Times New Roman"/>
-          <w:sz w:val="24"/>
-          <w:szCs w:val="24"/>
-        </w:rPr>
-        <w:t>CARI 555, MU51, Kirikawadi, BW1, BW2,</w:t>
-      </w:r>
-      <w:r>
-        <w:rPr>
-          <w:rFonts w:ascii="Times New Roman" w:hAnsi="Times New Roman" w:cs="Times New Roman"/>
-          <w:sz w:val="24"/>
-          <w:szCs w:val="24"/>
-          <w:lang w:val="en-US"/>
-        </w:rPr>
-        <w:t xml:space="preserve"> </w:t>
-      </w:r>
-      <w:r>
-        <w:rPr>
-          <w:rFonts w:ascii="Times New Roman" w:hAnsi="Times New Roman" w:cs="Times New Roman"/>
-          <w:sz w:val="24"/>
-          <w:szCs w:val="24"/>
-        </w:rPr>
-        <w:t>Wariyapola and Wagolla</w:t>
-      </w:r>
-      <w:r>
-        <w:rPr>
-          <w:rFonts w:ascii="Times New Roman" w:hAnsi="Times New Roman" w:cs="Times New Roman"/>
-          <w:sz w:val="24"/>
-          <w:szCs w:val="24"/>
-          <w:lang w:val="en-US"/>
-        </w:rPr>
-        <w:t>) available in Sri Lanka are susceptible for CMD</w:t>
-      </w:r>
-      <w:r>
-        <w:rPr>
-          <w:rFonts w:ascii="Times New Roman" w:hAnsi="Times New Roman" w:cs="Times New Roman"/>
-          <w:sz w:val="24"/>
-          <w:szCs w:val="24"/>
-          <w:lang w:val="en-US"/>
-        </w:rPr>
-        <w:t xml:space="preserve"> with </w:t>
-      </w:r>
-      <w:r>
-        <w:rPr>
-          <w:rFonts w:ascii="Times New Roman" w:hAnsi="Times New Roman" w:cs="Times New Roman"/>
-          <w:sz w:val="24"/>
-          <w:szCs w:val="24"/>
-          <w:lang w:val="en-US"/>
-        </w:rPr>
-        <w:t>HORDI</w:t>
-      </w:r>
-      <w:r>
-        <w:rPr>
-          <w:rFonts w:ascii="Times New Roman" w:hAnsi="Times New Roman" w:cs="Times New Roman"/>
-          <w:sz w:val="24"/>
-          <w:szCs w:val="24"/>
-          <w:lang w:val="en-US"/>
-        </w:rPr>
-        <w:t xml:space="preserve"> 6 showing the highest susceptibility and identifies cultivars </w:t>
-      </w:r>
-      <w:r>
-        <w:rPr>
-          <w:rFonts w:ascii="Times New Roman" w:hAnsi="Times New Roman" w:cs="Times New Roman"/>
-          <w:sz w:val="24"/>
-          <w:szCs w:val="24"/>
-        </w:rPr>
-        <w:t>WA/KK/10 and 555/KK/2</w:t>
-      </w:r>
-      <w:r>
-        <w:rPr>
-          <w:rFonts w:ascii="Times New Roman" w:hAnsi="Times New Roman" w:cs="Times New Roman"/>
-          <w:sz w:val="24"/>
-          <w:szCs w:val="24"/>
-          <w:lang w:val="en-US"/>
-        </w:rPr>
-        <w:t xml:space="preserve"> to be highly resistant to CMD, based on </w:t>
-      </w:r>
-      <w:r>
-        <w:rPr>
-          <w:rFonts w:ascii="Times New Roman" w:hAnsi="Times New Roman" w:cs="Times New Roman"/>
-          <w:sz w:val="24"/>
-          <w:szCs w:val="24"/>
-        </w:rPr>
-        <w:t>Triple Antibody Sandwich Enzyme-Linked Immunosorbent Assay (TAS ELISA) tests</w:t>
-      </w:r>
-      <w:r>
-        <w:rPr>
-          <w:rFonts w:ascii="Times New Roman" w:hAnsi="Times New Roman" w:cs="Times New Roman"/>
-          <w:sz w:val="24"/>
-          <w:szCs w:val="24"/>
-          <w:lang w:val="en-US"/>
-        </w:rPr>
-        <w:t xml:space="preserve"> performed on cassava germplasms artificially infected through wedge grafting.</w:t>
       </w:r>
     </w:p>
     <w:p>
@@ -2417,19 +2562,8 @@
           <w:szCs w:val="24"/>
           <w:lang w:val="en-US"/>
         </w:rPr>
-        <w:t xml:space="preserve">family </w:t>
-      </w:r>
-      <w:proofErr w:type="spellStart"/>
-      <w:r>
-        <w:rPr>
-          <w:rFonts w:ascii="Times New Roman" w:hAnsi="Times New Roman" w:cs="Times New Roman"/>
-          <w:sz w:val="24"/>
-          <w:szCs w:val="24"/>
-          <w:lang w:val="en-US"/>
-        </w:rPr>
-        <w:t>Geminiviridae</w:t>
-      </w:r>
-      <w:proofErr w:type="spellEnd"/>
+        <w:t>family Geminiviridae</w:t>
+      </w:r>
       <w:r>
         <w:rPr>
           <w:rFonts w:ascii="Times New Roman" w:hAnsi="Times New Roman" w:cs="Times New Roman"/>
@@ -2457,7 +2591,6 @@
         </w:rPr>
         <w:t xml:space="preserve">genus </w:t>
       </w:r>
-      <w:proofErr w:type="spellStart"/>
       <w:r>
         <w:rPr>
           <w:rFonts w:ascii="Times New Roman" w:hAnsi="Times New Roman" w:cs="Times New Roman"/>
@@ -2467,9 +2600,8 @@
           <w:szCs w:val="24"/>
           <w:lang w:val="en-US"/>
         </w:rPr>
-        <w:t>Begomovirus</w:t>
-      </w:r>
-      <w:proofErr w:type="spellEnd"/>
+        <w:t>Begomovirus.</w:t>
+      </w:r>
       <w:r>
         <w:rPr>
           <w:rFonts w:ascii="Times New Roman" w:hAnsi="Times New Roman" w:cs="Times New Roman"/>
@@ -2479,7 +2611,720 @@
           <w:szCs w:val="24"/>
           <w:lang w:val="en-US"/>
         </w:rPr>
-        <w:t>.</w:t>
+        <w:t xml:space="preserve"> </w:t>
+      </w:r>
+      <w:r>
+        <w:rPr>
+          <w:rFonts w:ascii="Times New Roman" w:hAnsi="Times New Roman" w:cs="Times New Roman"/>
+          <w:sz w:val="24"/>
+          <w:szCs w:val="24"/>
+          <w:lang w:val="en-US"/>
+        </w:rPr>
+        <w:t xml:space="preserve">The genome of </w:t>
+      </w:r>
+      <w:r>
+        <w:rPr>
+          <w:rFonts w:ascii="Times New Roman" w:hAnsi="Times New Roman" w:cs="Times New Roman"/>
+          <w:sz w:val="24"/>
+          <w:szCs w:val="24"/>
+          <w:lang w:val="en-US"/>
+        </w:rPr>
+        <w:t>SLCMV</w:t>
+      </w:r>
+      <w:r>
+        <w:rPr>
+          <w:rFonts w:ascii="Times New Roman" w:hAnsi="Times New Roman" w:cs="Times New Roman"/>
+          <w:sz w:val="24"/>
+          <w:szCs w:val="24"/>
+          <w:lang w:val="en-US"/>
+        </w:rPr>
+        <w:t xml:space="preserve"> is composed of two circular ssDNAs</w:t>
+      </w:r>
+      <w:r>
+        <w:rPr>
+          <w:rFonts w:ascii="Times New Roman" w:hAnsi="Times New Roman" w:cs="Times New Roman"/>
+          <w:sz w:val="24"/>
+          <w:szCs w:val="24"/>
+          <w:lang w:val="en-US"/>
+        </w:rPr>
+        <w:t>,</w:t>
+      </w:r>
+      <w:r>
+        <w:rPr>
+          <w:rFonts w:ascii="Times New Roman" w:hAnsi="Times New Roman" w:cs="Times New Roman"/>
+          <w:sz w:val="24"/>
+          <w:szCs w:val="24"/>
+          <w:lang w:val="en-US"/>
+        </w:rPr>
+        <w:t xml:space="preserve"> namely DNA-A </w:t>
+      </w:r>
+      <w:r>
+        <w:rPr>
+          <w:rFonts w:ascii="Times New Roman" w:hAnsi="Times New Roman" w:cs="Times New Roman"/>
+          <w:sz w:val="24"/>
+          <w:szCs w:val="24"/>
+          <w:lang w:val="en-US"/>
+        </w:rPr>
+        <w:t xml:space="preserve">(approximately </w:t>
+      </w:r>
+      <w:r>
+        <w:rPr>
+          <w:rFonts w:ascii="Times New Roman" w:hAnsi="Times New Roman" w:cs="Times New Roman"/>
+          <w:sz w:val="24"/>
+          <w:szCs w:val="24"/>
+        </w:rPr>
+        <w:t>2,7</w:t>
+      </w:r>
+      <w:r>
+        <w:rPr>
+          <w:rFonts w:ascii="Times New Roman" w:hAnsi="Times New Roman" w:cs="Times New Roman"/>
+          <w:sz w:val="24"/>
+          <w:szCs w:val="24"/>
+          <w:lang w:val="en-US"/>
+        </w:rPr>
+        <w:t>60 b</w:t>
+      </w:r>
+      <w:r>
+        <w:rPr>
+          <w:rFonts w:ascii="Times New Roman" w:hAnsi="Times New Roman" w:cs="Times New Roman"/>
+          <w:sz w:val="24"/>
+          <w:szCs w:val="24"/>
+          <w:lang w:val="en-US"/>
+        </w:rPr>
+        <w:t>ases</w:t>
+      </w:r>
+      <w:r>
+        <w:rPr>
+          <w:rFonts w:ascii="Times New Roman" w:hAnsi="Times New Roman" w:cs="Times New Roman"/>
+          <w:sz w:val="24"/>
+          <w:szCs w:val="24"/>
+          <w:lang w:val="en-US"/>
+        </w:rPr>
+        <w:t xml:space="preserve"> long) </w:t>
+      </w:r>
+      <w:r>
+        <w:rPr>
+          <w:rFonts w:ascii="Times New Roman" w:hAnsi="Times New Roman" w:cs="Times New Roman"/>
+          <w:sz w:val="24"/>
+          <w:szCs w:val="24"/>
+          <w:lang w:val="en-US"/>
+        </w:rPr>
+        <w:t>and DNA-B</w:t>
+      </w:r>
+      <w:r>
+        <w:rPr>
+          <w:rFonts w:ascii="Times New Roman" w:hAnsi="Times New Roman" w:cs="Times New Roman"/>
+          <w:sz w:val="24"/>
+          <w:szCs w:val="24"/>
+          <w:lang w:val="en-US"/>
+        </w:rPr>
+        <w:t xml:space="preserve"> </w:t>
+      </w:r>
+      <w:r>
+        <w:rPr>
+          <w:rFonts w:ascii="Times New Roman" w:hAnsi="Times New Roman" w:cs="Times New Roman"/>
+          <w:sz w:val="24"/>
+          <w:szCs w:val="24"/>
+          <w:lang w:val="en-US"/>
+        </w:rPr>
+        <w:t xml:space="preserve">(approximately </w:t>
+      </w:r>
+      <w:r>
+        <w:rPr>
+          <w:rFonts w:ascii="Times New Roman" w:hAnsi="Times New Roman" w:cs="Times New Roman"/>
+          <w:sz w:val="24"/>
+          <w:szCs w:val="24"/>
+        </w:rPr>
+        <w:t>2,737</w:t>
+      </w:r>
+      <w:r>
+        <w:rPr>
+          <w:rFonts w:ascii="Times New Roman" w:hAnsi="Times New Roman" w:cs="Times New Roman"/>
+          <w:sz w:val="24"/>
+          <w:szCs w:val="24"/>
+          <w:lang w:val="en-US"/>
+        </w:rPr>
+        <w:t xml:space="preserve"> b</w:t>
+      </w:r>
+      <w:r>
+        <w:rPr>
+          <w:rFonts w:ascii="Times New Roman" w:hAnsi="Times New Roman" w:cs="Times New Roman"/>
+          <w:sz w:val="24"/>
+          <w:szCs w:val="24"/>
+          <w:lang w:val="en-US"/>
+        </w:rPr>
+        <w:t>ases</w:t>
+      </w:r>
+      <w:r>
+        <w:rPr>
+          <w:rFonts w:ascii="Times New Roman" w:hAnsi="Times New Roman" w:cs="Times New Roman"/>
+          <w:sz w:val="24"/>
+          <w:szCs w:val="24"/>
+          <w:lang w:val="en-US"/>
+        </w:rPr>
+        <w:t xml:space="preserve"> long) </w:t>
+      </w:r>
+      <w:r>
+        <w:rPr>
+          <w:rFonts w:ascii="Times New Roman" w:hAnsi="Times New Roman" w:cs="Times New Roman"/>
+          <w:sz w:val="24"/>
+          <w:szCs w:val="24"/>
+          <w:lang w:val="en-US"/>
+        </w:rPr>
+        <w:t xml:space="preserve">each of which are encapsulated in separate twinned icosahedral capsids </w:t>
+      </w:r>
+      <w:r>
+        <w:rPr>
+          <w:rFonts w:ascii="Times New Roman" w:hAnsi="Times New Roman" w:cs="Times New Roman"/>
+          <w:sz w:val="24"/>
+          <w:szCs w:val="24"/>
+        </w:rPr>
+        <w:t>(Stanley and Gay, 1983)</w:t>
+      </w:r>
+      <w:r>
+        <w:rPr>
+          <w:rFonts w:ascii="Times New Roman" w:hAnsi="Times New Roman" w:cs="Times New Roman"/>
+          <w:sz w:val="24"/>
+          <w:szCs w:val="24"/>
+          <w:lang w:val="en-US"/>
+        </w:rPr>
+        <w:t xml:space="preserve">. </w:t>
+      </w:r>
+      <w:r>
+        <w:rPr>
+          <w:rFonts w:ascii="Times New Roman" w:hAnsi="Times New Roman" w:cs="Times New Roman"/>
+          <w:sz w:val="24"/>
+          <w:szCs w:val="24"/>
+          <w:lang w:val="en-US"/>
+        </w:rPr>
+        <w:t xml:space="preserve">Genome organization of Begomoviruses is characterized by </w:t>
+      </w:r>
+      <w:r>
+        <w:rPr>
+          <w:rFonts w:ascii="Times New Roman" w:hAnsi="Times New Roman" w:cs="Times New Roman"/>
+          <w:sz w:val="24"/>
+          <w:szCs w:val="24"/>
+          <w:lang w:val="en-US"/>
+        </w:rPr>
+        <w:t xml:space="preserve">the presence of a coat protein </w:t>
+      </w:r>
+      <w:r>
+        <w:rPr>
+          <w:rFonts w:ascii="Times New Roman" w:hAnsi="Times New Roman" w:cs="Times New Roman"/>
+          <w:sz w:val="24"/>
+          <w:szCs w:val="24"/>
+          <w:lang w:val="en-US"/>
+        </w:rPr>
+        <w:t xml:space="preserve">(CP) </w:t>
+      </w:r>
+      <w:r>
+        <w:rPr>
+          <w:rFonts w:ascii="Times New Roman" w:hAnsi="Times New Roman" w:cs="Times New Roman"/>
+          <w:sz w:val="24"/>
+          <w:szCs w:val="24"/>
+          <w:lang w:val="en-US"/>
+        </w:rPr>
+        <w:t xml:space="preserve">gene (ORF V1/AV1/Coat protein) in the viral sense strand and a replication associated </w:t>
+      </w:r>
+      <w:r>
+        <w:rPr>
+          <w:rFonts w:ascii="Times New Roman" w:hAnsi="Times New Roman" w:cs="Times New Roman"/>
+          <w:sz w:val="24"/>
+          <w:szCs w:val="24"/>
+          <w:lang w:val="en-US"/>
+        </w:rPr>
+        <w:lastRenderedPageBreak/>
+        <w:t xml:space="preserve">protein </w:t>
+      </w:r>
+      <w:r>
+        <w:rPr>
+          <w:rFonts w:ascii="Times New Roman" w:hAnsi="Times New Roman" w:cs="Times New Roman"/>
+          <w:sz w:val="24"/>
+          <w:szCs w:val="24"/>
+          <w:lang w:val="en-US"/>
+        </w:rPr>
+        <w:t xml:space="preserve">(Rep) </w:t>
+      </w:r>
+      <w:r>
+        <w:rPr>
+          <w:rFonts w:ascii="Times New Roman" w:hAnsi="Times New Roman" w:cs="Times New Roman"/>
+          <w:sz w:val="24"/>
+          <w:szCs w:val="24"/>
+          <w:lang w:val="en-US"/>
+        </w:rPr>
+        <w:t xml:space="preserve">gene (C1/AC1/Rep) </w:t>
+      </w:r>
+      <w:r>
+        <w:rPr>
+          <w:rFonts w:ascii="Times New Roman" w:hAnsi="Times New Roman" w:cs="Times New Roman"/>
+          <w:sz w:val="24"/>
+          <w:szCs w:val="24"/>
+          <w:lang w:val="en-US"/>
+        </w:rPr>
+        <w:t xml:space="preserve">in the complimentary strand. </w:t>
+      </w:r>
+      <w:r>
+        <w:rPr>
+          <w:rFonts w:ascii="Times New Roman" w:hAnsi="Times New Roman" w:cs="Times New Roman"/>
+          <w:sz w:val="24"/>
+          <w:szCs w:val="24"/>
+          <w:lang w:val="en-US"/>
+        </w:rPr>
+        <w:t>Both</w:t>
+      </w:r>
+      <w:r>
+        <w:rPr>
+          <w:rFonts w:ascii="Times New Roman" w:hAnsi="Times New Roman" w:cs="Times New Roman"/>
+          <w:sz w:val="24"/>
+          <w:szCs w:val="24"/>
+          <w:lang w:val="en-US"/>
+        </w:rPr>
+        <w:t xml:space="preserve"> two ORFs start off from </w:t>
+      </w:r>
+      <w:r>
+        <w:rPr>
+          <w:rFonts w:ascii="Times New Roman" w:hAnsi="Times New Roman" w:cs="Times New Roman"/>
+          <w:sz w:val="24"/>
+          <w:szCs w:val="24"/>
+          <w:lang w:val="en-US"/>
+        </w:rPr>
+        <w:t>opposite ends of a</w:t>
+      </w:r>
+      <w:r>
+        <w:rPr>
+          <w:rFonts w:ascii="Times New Roman" w:hAnsi="Times New Roman" w:cs="Times New Roman"/>
+          <w:sz w:val="24"/>
+          <w:szCs w:val="24"/>
+          <w:lang w:val="en-US"/>
+        </w:rPr>
+        <w:t xml:space="preserve"> </w:t>
+      </w:r>
+      <w:r>
+        <w:rPr>
+          <w:rFonts w:ascii="Times New Roman" w:hAnsi="Times New Roman" w:cs="Times New Roman"/>
+          <w:sz w:val="24"/>
+          <w:szCs w:val="24"/>
+          <w:lang w:val="en-US"/>
+        </w:rPr>
+        <w:t>non-coding intergenic region containing the origin of replication for the viral sense strand and the promoters of CP and Rep genes</w:t>
+      </w:r>
+      <w:r>
+        <w:rPr>
+          <w:rFonts w:ascii="Times New Roman" w:hAnsi="Times New Roman" w:cs="Times New Roman"/>
+          <w:sz w:val="24"/>
+          <w:szCs w:val="24"/>
+          <w:lang w:val="en-US"/>
+        </w:rPr>
+        <w:t xml:space="preserve"> </w:t>
+      </w:r>
+      <w:r>
+        <w:rPr>
+          <w:rFonts w:ascii="Times New Roman" w:hAnsi="Times New Roman" w:cs="Times New Roman"/>
+          <w:sz w:val="24"/>
+          <w:szCs w:val="24"/>
+        </w:rPr>
+        <w:t>(Malathi et al., 2017)</w:t>
+      </w:r>
+      <w:r>
+        <w:rPr>
+          <w:rFonts w:ascii="Times New Roman" w:hAnsi="Times New Roman" w:cs="Times New Roman"/>
+          <w:sz w:val="24"/>
+          <w:szCs w:val="24"/>
+          <w:lang w:val="en-US"/>
+        </w:rPr>
+        <w:t xml:space="preserve">. </w:t>
+      </w:r>
+      <w:r>
+        <w:rPr>
+          <w:rFonts w:ascii="Times New Roman" w:hAnsi="Times New Roman" w:cs="Times New Roman"/>
+          <w:sz w:val="24"/>
+          <w:szCs w:val="24"/>
+          <w:lang w:val="en-US"/>
+        </w:rPr>
+        <w:t>DNA-A encodes six genes AC1, AC2, AC3, AC4, AV1 and AV2</w:t>
+      </w:r>
+      <w:r>
+        <w:rPr>
+          <w:rFonts w:ascii="Times New Roman" w:hAnsi="Times New Roman" w:cs="Times New Roman"/>
+          <w:sz w:val="24"/>
+          <w:szCs w:val="24"/>
+          <w:lang w:val="en-US"/>
+        </w:rPr>
+        <w:t xml:space="preserve"> that play vital roles in defense, </w:t>
+      </w:r>
+      <w:r>
+        <w:rPr>
+          <w:rFonts w:ascii="Times New Roman" w:hAnsi="Times New Roman" w:cs="Times New Roman"/>
+          <w:sz w:val="24"/>
+          <w:szCs w:val="24"/>
+          <w:lang w:val="en-US"/>
+        </w:rPr>
+        <w:t xml:space="preserve">replication, </w:t>
+      </w:r>
+      <w:r>
+        <w:rPr>
+          <w:rFonts w:ascii="Times New Roman" w:hAnsi="Times New Roman" w:cs="Times New Roman"/>
+          <w:sz w:val="24"/>
+          <w:szCs w:val="24"/>
+          <w:lang w:val="en-US"/>
+        </w:rPr>
+        <w:t xml:space="preserve">transcription and </w:t>
+      </w:r>
+      <w:r>
+        <w:rPr>
+          <w:rFonts w:ascii="Times New Roman" w:hAnsi="Times New Roman" w:cs="Times New Roman"/>
+          <w:sz w:val="24"/>
+          <w:szCs w:val="24"/>
+          <w:lang w:val="en-US"/>
+        </w:rPr>
+        <w:t xml:space="preserve">in </w:t>
+      </w:r>
+      <w:r>
+        <w:rPr>
+          <w:rFonts w:ascii="Times New Roman" w:hAnsi="Times New Roman" w:cs="Times New Roman"/>
+          <w:sz w:val="24"/>
+          <w:szCs w:val="24"/>
+          <w:lang w:val="en-US"/>
+        </w:rPr>
+        <w:t>the synthesis of capsids. DNA-B encodes two genes BC1 and BV1</w:t>
+      </w:r>
+      <w:r>
+        <w:rPr>
+          <w:rFonts w:ascii="Times New Roman" w:hAnsi="Times New Roman" w:cs="Times New Roman"/>
+          <w:sz w:val="24"/>
+          <w:szCs w:val="24"/>
+          <w:lang w:val="en-US"/>
+        </w:rPr>
+        <w:t xml:space="preserve"> whereby</w:t>
+      </w:r>
+      <w:r>
+        <w:rPr>
+          <w:rFonts w:ascii="Times New Roman" w:hAnsi="Times New Roman" w:cs="Times New Roman"/>
+          <w:sz w:val="24"/>
+          <w:szCs w:val="24"/>
+          <w:lang w:val="en-US"/>
+        </w:rPr>
+        <w:t xml:space="preserve"> </w:t>
+      </w:r>
+      <w:r>
+        <w:rPr>
+          <w:rFonts w:ascii="Times New Roman" w:hAnsi="Times New Roman" w:cs="Times New Roman"/>
+          <w:sz w:val="24"/>
+          <w:szCs w:val="24"/>
+          <w:lang w:val="en-US"/>
+        </w:rPr>
+        <w:t>BC1</w:t>
+      </w:r>
+      <w:r>
+        <w:rPr>
+          <w:rFonts w:ascii="Times New Roman" w:hAnsi="Times New Roman" w:cs="Times New Roman"/>
+          <w:sz w:val="24"/>
+          <w:szCs w:val="24"/>
+          <w:lang w:val="en-US"/>
+        </w:rPr>
+        <w:t xml:space="preserve"> </w:t>
+      </w:r>
+      <w:r>
+        <w:rPr>
+          <w:rFonts w:ascii="Times New Roman" w:hAnsi="Times New Roman" w:cs="Times New Roman"/>
+          <w:sz w:val="24"/>
+          <w:szCs w:val="24"/>
+          <w:lang w:val="en-US"/>
+        </w:rPr>
+        <w:t xml:space="preserve">gene in the anti-sense strand encodes the movement protein (MP) critical for </w:t>
+      </w:r>
+      <w:r>
+        <w:rPr>
+          <w:rFonts w:ascii="Times New Roman" w:hAnsi="Times New Roman" w:cs="Times New Roman"/>
+          <w:sz w:val="24"/>
+          <w:szCs w:val="24"/>
+          <w:lang w:val="en-US"/>
+        </w:rPr>
+        <w:t xml:space="preserve">intercellular </w:t>
+      </w:r>
+      <w:r>
+        <w:rPr>
+          <w:rFonts w:ascii="Times New Roman" w:hAnsi="Times New Roman" w:cs="Times New Roman"/>
+          <w:sz w:val="24"/>
+          <w:szCs w:val="24"/>
+          <w:lang w:val="en-US"/>
+        </w:rPr>
+        <w:t xml:space="preserve">systemic movement of virus particles in host plants </w:t>
+      </w:r>
+      <w:r>
+        <w:rPr>
+          <w:rFonts w:ascii="Times New Roman" w:hAnsi="Times New Roman" w:cs="Times New Roman"/>
+          <w:sz w:val="24"/>
+          <w:szCs w:val="24"/>
+          <w:lang w:val="en-US"/>
+        </w:rPr>
+        <w:t xml:space="preserve">and </w:t>
+      </w:r>
+      <w:r>
+        <w:rPr>
+          <w:rFonts w:ascii="Times New Roman" w:hAnsi="Times New Roman" w:cs="Times New Roman"/>
+          <w:sz w:val="24"/>
+          <w:szCs w:val="24"/>
+          <w:lang w:val="en-US"/>
+        </w:rPr>
+        <w:t xml:space="preserve">BV1 in the viral sense strand encodes the nuclear shuttle protein (NSP) </w:t>
+      </w:r>
+      <w:r>
+        <w:rPr>
+          <w:rFonts w:ascii="Times New Roman" w:hAnsi="Times New Roman" w:cs="Times New Roman"/>
+          <w:sz w:val="24"/>
+          <w:szCs w:val="24"/>
+          <w:lang w:val="en-US"/>
+        </w:rPr>
+        <w:t>that facilitate</w:t>
+      </w:r>
+      <w:r>
+        <w:rPr>
+          <w:rFonts w:ascii="Times New Roman" w:hAnsi="Times New Roman" w:cs="Times New Roman"/>
+          <w:sz w:val="24"/>
+          <w:szCs w:val="24"/>
+          <w:lang w:val="en-US"/>
+        </w:rPr>
+        <w:t>s</w:t>
+      </w:r>
+      <w:r>
+        <w:rPr>
+          <w:rFonts w:ascii="Times New Roman" w:hAnsi="Times New Roman" w:cs="Times New Roman"/>
+          <w:sz w:val="24"/>
+          <w:szCs w:val="24"/>
+          <w:lang w:val="en-US"/>
+        </w:rPr>
+        <w:t xml:space="preserve"> intr</w:t>
+      </w:r>
+      <w:r>
+        <w:rPr>
+          <w:rFonts w:ascii="Times New Roman" w:hAnsi="Times New Roman" w:cs="Times New Roman"/>
+          <w:sz w:val="24"/>
+          <w:szCs w:val="24"/>
+          <w:lang w:val="en-US"/>
+        </w:rPr>
+        <w:t>a</w:t>
+      </w:r>
+      <w:r>
+        <w:rPr>
+          <w:rFonts w:ascii="Times New Roman" w:hAnsi="Times New Roman" w:cs="Times New Roman"/>
+          <w:sz w:val="24"/>
+          <w:szCs w:val="24"/>
+          <w:lang w:val="en-US"/>
+        </w:rPr>
+        <w:t xml:space="preserve">cellular </w:t>
+      </w:r>
+      <w:r>
+        <w:rPr>
+          <w:rFonts w:ascii="Times New Roman" w:hAnsi="Times New Roman" w:cs="Times New Roman"/>
+          <w:sz w:val="24"/>
+          <w:szCs w:val="24"/>
+          <w:lang w:val="en-US"/>
+        </w:rPr>
+        <w:t xml:space="preserve">transport of the virions </w:t>
+      </w:r>
+      <w:r>
+        <w:rPr>
+          <w:rFonts w:ascii="Times New Roman" w:hAnsi="Times New Roman" w:cs="Times New Roman"/>
+          <w:sz w:val="24"/>
+          <w:szCs w:val="24"/>
+          <w:lang w:val="en-US"/>
+        </w:rPr>
+        <w:t>(</w:t>
+      </w:r>
+      <w:r>
+        <w:rPr>
+          <w:rFonts w:ascii="Times New Roman" w:hAnsi="Times New Roman" w:cs="Times New Roman"/>
+          <w:sz w:val="24"/>
+          <w:szCs w:val="24"/>
+        </w:rPr>
+        <w:t>Hareesh et al., 2023)</w:t>
+      </w:r>
+      <w:r>
+        <w:rPr>
+          <w:rFonts w:ascii="Times New Roman" w:hAnsi="Times New Roman" w:cs="Times New Roman"/>
+          <w:sz w:val="24"/>
+          <w:szCs w:val="24"/>
+          <w:lang w:val="en-US"/>
+        </w:rPr>
+        <w:t xml:space="preserve"> </w:t>
+      </w:r>
+      <w:r>
+        <w:rPr>
+          <w:rFonts w:ascii="Times New Roman" w:hAnsi="Times New Roman" w:cs="Times New Roman"/>
+          <w:sz w:val="24"/>
+          <w:szCs w:val="24"/>
+        </w:rPr>
+        <w:t>(Malathi et al., 2017)</w:t>
+      </w:r>
+      <w:r>
+        <w:rPr>
+          <w:rFonts w:ascii="Times New Roman" w:hAnsi="Times New Roman" w:cs="Times New Roman"/>
+          <w:sz w:val="24"/>
+          <w:szCs w:val="24"/>
+          <w:lang w:val="en-US"/>
+        </w:rPr>
+        <w:t xml:space="preserve">. </w:t>
+      </w:r>
+      <w:r>
+        <w:rPr>
+          <w:rFonts w:ascii="Times New Roman" w:hAnsi="Times New Roman" w:cs="Times New Roman"/>
+          <w:sz w:val="24"/>
+          <w:szCs w:val="24"/>
+          <w:lang w:val="en-US"/>
+        </w:rPr>
+        <w:t xml:space="preserve"> </w:t>
+      </w:r>
+      <w:r>
+        <w:rPr>
+          <w:rFonts w:ascii="Times New Roman" w:hAnsi="Times New Roman" w:cs="Times New Roman"/>
+          <w:sz w:val="24"/>
+          <w:szCs w:val="24"/>
+          <w:lang w:val="en-US"/>
+        </w:rPr>
+        <w:t xml:space="preserve">DNA-A and DNA-B of SLCMVs also share a common </w:t>
+      </w:r>
+      <w:r>
+        <w:rPr>
+          <w:rFonts w:ascii="Times New Roman" w:hAnsi="Times New Roman" w:cs="Times New Roman"/>
+          <w:sz w:val="24"/>
+          <w:szCs w:val="24"/>
+          <w:lang w:val="en-US"/>
+        </w:rPr>
+        <w:t xml:space="preserve">intergenic </w:t>
+      </w:r>
+      <w:r>
+        <w:rPr>
+          <w:rFonts w:ascii="Times New Roman" w:hAnsi="Times New Roman" w:cs="Times New Roman"/>
+          <w:sz w:val="24"/>
+          <w:szCs w:val="24"/>
+          <w:lang w:val="en-US"/>
+        </w:rPr>
+        <w:t>region (~200 bases long) that encodes elements involved in replication and transcription</w:t>
+      </w:r>
+      <w:r>
+        <w:rPr>
+          <w:rFonts w:ascii="Times New Roman" w:hAnsi="Times New Roman" w:cs="Times New Roman"/>
+          <w:sz w:val="24"/>
+          <w:szCs w:val="24"/>
+          <w:lang w:val="en-US"/>
+        </w:rPr>
+        <w:t xml:space="preserve"> </w:t>
+      </w:r>
+      <w:r>
+        <w:rPr>
+          <w:rFonts w:ascii="Times New Roman" w:hAnsi="Times New Roman" w:cs="Times New Roman"/>
+          <w:sz w:val="24"/>
+          <w:szCs w:val="24"/>
+        </w:rPr>
+        <w:t>(Saunders et al., 2002)</w:t>
+      </w:r>
+      <w:r>
+        <w:rPr>
+          <w:rFonts w:ascii="Times New Roman" w:hAnsi="Times New Roman" w:cs="Times New Roman"/>
+          <w:sz w:val="24"/>
+          <w:szCs w:val="24"/>
+          <w:lang w:val="en-US"/>
+        </w:rPr>
+        <w:t xml:space="preserve">. </w:t>
+      </w:r>
+      <w:r>
+        <w:rPr>
+          <w:rFonts w:ascii="Times New Roman" w:hAnsi="Times New Roman" w:cs="Times New Roman"/>
+          <w:sz w:val="24"/>
+          <w:szCs w:val="24"/>
+          <w:lang w:val="en-US"/>
+        </w:rPr>
+        <w:t>DNA-A and DNA-B of SLCMV are mutually interdependent since DNA-A depends on DNA-B for its intracellular and intercellular movement while DNA-B depends on DNA-A for</w:t>
+      </w:r>
+      <w:r>
+        <w:rPr>
+          <w:rFonts w:ascii="Times New Roman" w:hAnsi="Times New Roman" w:cs="Times New Roman"/>
+          <w:sz w:val="24"/>
+          <w:szCs w:val="24"/>
+          <w:lang w:val="en-US"/>
+        </w:rPr>
+        <w:t xml:space="preserve"> its</w:t>
+      </w:r>
+      <w:r>
+        <w:rPr>
+          <w:rFonts w:ascii="Times New Roman" w:hAnsi="Times New Roman" w:cs="Times New Roman"/>
+          <w:sz w:val="24"/>
+          <w:szCs w:val="24"/>
+          <w:lang w:val="en-US"/>
+        </w:rPr>
+        <w:t xml:space="preserve"> replication and encapsidation</w:t>
+      </w:r>
+      <w:r>
+        <w:rPr>
+          <w:rFonts w:ascii="Times New Roman" w:hAnsi="Times New Roman" w:cs="Times New Roman"/>
+          <w:sz w:val="24"/>
+          <w:szCs w:val="24"/>
+          <w:lang w:val="en-US"/>
+        </w:rPr>
+        <w:t xml:space="preserve"> </w:t>
+      </w:r>
+      <w:r>
+        <w:rPr>
+          <w:rFonts w:ascii="Times New Roman" w:hAnsi="Times New Roman" w:cs="Times New Roman"/>
+          <w:sz w:val="24"/>
+          <w:szCs w:val="24"/>
+        </w:rPr>
+        <w:t>(Malathi et al., 2017)</w:t>
+      </w:r>
+      <w:r>
+        <w:rPr>
+          <w:rFonts w:ascii="Times New Roman" w:hAnsi="Times New Roman" w:cs="Times New Roman"/>
+          <w:sz w:val="24"/>
+          <w:szCs w:val="24"/>
+          <w:lang w:val="en-US"/>
+        </w:rPr>
+        <w:t xml:space="preserve">. </w:t>
+      </w:r>
+      <w:r>
+        <w:rPr>
+          <w:rFonts w:ascii="Times New Roman" w:hAnsi="Times New Roman" w:cs="Times New Roman"/>
+          <w:sz w:val="24"/>
+          <w:szCs w:val="24"/>
+          <w:lang w:val="en-US"/>
+        </w:rPr>
+        <w:t xml:space="preserve">And the sizes of these two DNAs </w:t>
+      </w:r>
+      <w:r>
+        <w:rPr>
+          <w:rFonts w:ascii="Times New Roman" w:hAnsi="Times New Roman" w:cs="Times New Roman"/>
+          <w:sz w:val="24"/>
+          <w:szCs w:val="24"/>
+          <w:lang w:val="en-US"/>
+        </w:rPr>
+        <w:t>differ by a small number of nucleotides</w:t>
+      </w:r>
+      <w:r>
+        <w:rPr>
+          <w:rFonts w:ascii="Times New Roman" w:hAnsi="Times New Roman" w:cs="Times New Roman"/>
+          <w:sz w:val="24"/>
+          <w:szCs w:val="24"/>
+          <w:lang w:val="en-US"/>
+        </w:rPr>
+        <w:t>, whereby DNA-A happens to be 21 to 23 bases longer than its DNA-B counterpart.</w:t>
+      </w:r>
+      <w:r>
+        <w:rPr>
+          <w:rFonts w:ascii="Times New Roman" w:hAnsi="Times New Roman" w:cs="Times New Roman"/>
+          <w:sz w:val="24"/>
+          <w:szCs w:val="24"/>
+          <w:lang w:val="en-US"/>
+        </w:rPr>
+        <w:t xml:space="preserve"> </w:t>
+      </w:r>
+      <w:r>
+        <w:rPr>
+          <w:rFonts w:ascii="Times New Roman" w:hAnsi="Times New Roman" w:cs="Times New Roman"/>
+          <w:sz w:val="24"/>
+          <w:szCs w:val="24"/>
+          <w:lang w:val="en-US"/>
+        </w:rPr>
+        <w:t>Host-to-host transmission of SLCMV is mediated by a specific biotype of whiteflies (</w:t>
       </w:r>
       <w:r>
         <w:rPr>
@@ -2490,337 +3335,70 @@
           <w:szCs w:val="24"/>
           <w:lang w:val="en-US"/>
         </w:rPr>
+        <w:t>Bemisia tabaci</w:t>
+      </w:r>
+      <w:r>
+        <w:rPr>
+          <w:rFonts w:ascii="Times New Roman" w:hAnsi="Times New Roman" w:cs="Times New Roman"/>
+          <w:sz w:val="24"/>
+          <w:szCs w:val="24"/>
+          <w:lang w:val="en-US"/>
+        </w:rPr>
+        <w:t xml:space="preserve">) </w:t>
+      </w:r>
+      <w:r>
+        <w:rPr>
+          <w:rFonts w:ascii="Times New Roman" w:hAnsi="Times New Roman" w:cs="Times New Roman"/>
+          <w:sz w:val="24"/>
+          <w:szCs w:val="24"/>
+          <w:lang w:val="en-US"/>
+        </w:rPr>
+        <w:t>and SLCMV is highly sap transmissible</w:t>
+      </w:r>
+      <w:r>
+        <w:rPr>
+          <w:rFonts w:ascii="Times New Roman" w:hAnsi="Times New Roman" w:cs="Times New Roman"/>
+          <w:sz w:val="24"/>
+          <w:szCs w:val="24"/>
+          <w:lang w:val="en-US"/>
+        </w:rPr>
+        <w:t xml:space="preserve"> and could be transmitted to 39 species in family Sol</w:t>
+      </w:r>
+      <w:r>
+        <w:rPr>
+          <w:rFonts w:ascii="Times New Roman" w:hAnsi="Times New Roman" w:cs="Times New Roman"/>
+          <w:sz w:val="24"/>
+          <w:szCs w:val="24"/>
+          <w:lang w:val="en-US"/>
+        </w:rPr>
+        <w:t>a</w:t>
+      </w:r>
+      <w:r>
+        <w:rPr>
+          <w:rFonts w:ascii="Times New Roman" w:hAnsi="Times New Roman" w:cs="Times New Roman"/>
+          <w:sz w:val="24"/>
+          <w:szCs w:val="24"/>
+          <w:lang w:val="en-US"/>
+        </w:rPr>
+        <w:t xml:space="preserve">naceae via mechanical sap inoculation </w:t>
+      </w:r>
+      <w:r>
+        <w:rPr>
+          <w:rFonts w:ascii="Times New Roman" w:hAnsi="Times New Roman" w:cs="Times New Roman"/>
+          <w:sz w:val="24"/>
+          <w:szCs w:val="24"/>
+          <w:lang w:val="en-US"/>
+        </w:rPr>
+        <w:t>.</w:t>
+      </w:r>
+      <w:r>
+        <w:rPr>
+          <w:rFonts w:ascii="Times New Roman" w:hAnsi="Times New Roman" w:cs="Times New Roman"/>
+          <w:sz w:val="24"/>
+          <w:szCs w:val="24"/>
+          <w:lang w:val="en-US"/>
+        </w:rPr>
         <w:t xml:space="preserve"> </w:t>
-      </w:r>
-      <w:r>
-        <w:rPr>
-          <w:rFonts w:ascii="Times New Roman" w:hAnsi="Times New Roman" w:cs="Times New Roman"/>
-          <w:sz w:val="24"/>
-          <w:szCs w:val="24"/>
-          <w:lang w:val="en-US"/>
-        </w:rPr>
-        <w:t xml:space="preserve">The genome of </w:t>
-      </w:r>
-      <w:r>
-        <w:rPr>
-          <w:rFonts w:ascii="Times New Roman" w:hAnsi="Times New Roman" w:cs="Times New Roman"/>
-          <w:sz w:val="24"/>
-          <w:szCs w:val="24"/>
-          <w:lang w:val="en-US"/>
-        </w:rPr>
-        <w:t>SLCMV</w:t>
-      </w:r>
-      <w:r>
-        <w:rPr>
-          <w:rFonts w:ascii="Times New Roman" w:hAnsi="Times New Roman" w:cs="Times New Roman"/>
-          <w:sz w:val="24"/>
-          <w:szCs w:val="24"/>
-          <w:lang w:val="en-US"/>
-        </w:rPr>
-        <w:t xml:space="preserve"> is composed of two circular </w:t>
-      </w:r>
-      <w:proofErr w:type="spellStart"/>
-      <w:r>
-        <w:rPr>
-          <w:rFonts w:ascii="Times New Roman" w:hAnsi="Times New Roman" w:cs="Times New Roman"/>
-          <w:sz w:val="24"/>
-          <w:szCs w:val="24"/>
-          <w:lang w:val="en-US"/>
-        </w:rPr>
-        <w:t>ssDNAs</w:t>
-      </w:r>
-      <w:proofErr w:type="spellEnd"/>
-      <w:r>
-        <w:rPr>
-          <w:rFonts w:ascii="Times New Roman" w:hAnsi="Times New Roman" w:cs="Times New Roman"/>
-          <w:sz w:val="24"/>
-          <w:szCs w:val="24"/>
-          <w:lang w:val="en-US"/>
-        </w:rPr>
-        <w:t>,</w:t>
-      </w:r>
-      <w:r>
-        <w:rPr>
-          <w:rFonts w:ascii="Times New Roman" w:hAnsi="Times New Roman" w:cs="Times New Roman"/>
-          <w:sz w:val="24"/>
-          <w:szCs w:val="24"/>
-          <w:lang w:val="en-US"/>
-        </w:rPr>
-        <w:t xml:space="preserve"> namely DNA-A </w:t>
-      </w:r>
-      <w:r>
-        <w:rPr>
-          <w:rFonts w:ascii="Times New Roman" w:hAnsi="Times New Roman" w:cs="Times New Roman"/>
-          <w:sz w:val="24"/>
-          <w:szCs w:val="24"/>
-          <w:lang w:val="en-US"/>
-        </w:rPr>
-        <w:lastRenderedPageBreak/>
-        <w:t xml:space="preserve">(approximately </w:t>
-      </w:r>
-      <w:r>
-        <w:rPr>
-          <w:rFonts w:ascii="Times New Roman" w:hAnsi="Times New Roman" w:cs="Times New Roman"/>
-          <w:sz w:val="24"/>
-          <w:szCs w:val="24"/>
-        </w:rPr>
-        <w:t>2,7</w:t>
-      </w:r>
-      <w:r>
-        <w:rPr>
-          <w:rFonts w:ascii="Times New Roman" w:hAnsi="Times New Roman" w:cs="Times New Roman"/>
-          <w:sz w:val="24"/>
-          <w:szCs w:val="24"/>
-          <w:lang w:val="en-US"/>
-        </w:rPr>
-        <w:t>60 b</w:t>
-      </w:r>
-      <w:r>
-        <w:rPr>
-          <w:rFonts w:ascii="Times New Roman" w:hAnsi="Times New Roman" w:cs="Times New Roman"/>
-          <w:sz w:val="24"/>
-          <w:szCs w:val="24"/>
-          <w:lang w:val="en-US"/>
-        </w:rPr>
-        <w:t>ases</w:t>
-      </w:r>
-      <w:r>
-        <w:rPr>
-          <w:rFonts w:ascii="Times New Roman" w:hAnsi="Times New Roman" w:cs="Times New Roman"/>
-          <w:sz w:val="24"/>
-          <w:szCs w:val="24"/>
-          <w:lang w:val="en-US"/>
-        </w:rPr>
-        <w:t xml:space="preserve"> long) </w:t>
-      </w:r>
-      <w:r>
-        <w:rPr>
-          <w:rFonts w:ascii="Times New Roman" w:hAnsi="Times New Roman" w:cs="Times New Roman"/>
-          <w:sz w:val="24"/>
-          <w:szCs w:val="24"/>
-          <w:lang w:val="en-US"/>
-        </w:rPr>
-        <w:t>and DNA-B</w:t>
-      </w:r>
-      <w:r>
-        <w:rPr>
-          <w:rFonts w:ascii="Times New Roman" w:hAnsi="Times New Roman" w:cs="Times New Roman"/>
-          <w:sz w:val="24"/>
-          <w:szCs w:val="24"/>
-          <w:lang w:val="en-US"/>
-        </w:rPr>
-        <w:t xml:space="preserve"> </w:t>
-      </w:r>
-      <w:r>
-        <w:rPr>
-          <w:rFonts w:ascii="Times New Roman" w:hAnsi="Times New Roman" w:cs="Times New Roman"/>
-          <w:sz w:val="24"/>
-          <w:szCs w:val="24"/>
-          <w:lang w:val="en-US"/>
-        </w:rPr>
-        <w:t xml:space="preserve">(approximately </w:t>
-      </w:r>
-      <w:r>
-        <w:rPr>
-          <w:rFonts w:ascii="Times New Roman" w:hAnsi="Times New Roman" w:cs="Times New Roman"/>
-          <w:sz w:val="24"/>
-          <w:szCs w:val="24"/>
-        </w:rPr>
-        <w:t>2,737</w:t>
-      </w:r>
-      <w:r>
-        <w:rPr>
-          <w:rFonts w:ascii="Times New Roman" w:hAnsi="Times New Roman" w:cs="Times New Roman"/>
-          <w:sz w:val="24"/>
-          <w:szCs w:val="24"/>
-          <w:lang w:val="en-US"/>
-        </w:rPr>
-        <w:t xml:space="preserve"> b</w:t>
-      </w:r>
-      <w:r>
-        <w:rPr>
-          <w:rFonts w:ascii="Times New Roman" w:hAnsi="Times New Roman" w:cs="Times New Roman"/>
-          <w:sz w:val="24"/>
-          <w:szCs w:val="24"/>
-          <w:lang w:val="en-US"/>
-        </w:rPr>
-        <w:t>ases</w:t>
-      </w:r>
-      <w:r>
-        <w:rPr>
-          <w:rFonts w:ascii="Times New Roman" w:hAnsi="Times New Roman" w:cs="Times New Roman"/>
-          <w:sz w:val="24"/>
-          <w:szCs w:val="24"/>
-          <w:lang w:val="en-US"/>
-        </w:rPr>
-        <w:t xml:space="preserve"> long) </w:t>
-      </w:r>
-      <w:r>
-        <w:rPr>
-          <w:rFonts w:ascii="Times New Roman" w:hAnsi="Times New Roman" w:cs="Times New Roman"/>
-          <w:sz w:val="24"/>
-          <w:szCs w:val="24"/>
-          <w:lang w:val="en-US"/>
-        </w:rPr>
-        <w:t xml:space="preserve">each of which are encapsulated in separate twinned icosahedral capsids </w:t>
-      </w:r>
-      <w:r>
-        <w:rPr>
-          <w:rFonts w:ascii="Times New Roman" w:hAnsi="Times New Roman" w:cs="Times New Roman"/>
-          <w:i/>
-          <w:iCs/>
-          <w:sz w:val="24"/>
-          <w:szCs w:val="24"/>
-        </w:rPr>
-        <w:t>(Stanley and Gay, 1983)</w:t>
-      </w:r>
-      <w:r>
-        <w:rPr>
-          <w:rFonts w:ascii="Times New Roman" w:hAnsi="Times New Roman" w:cs="Times New Roman"/>
-          <w:sz w:val="24"/>
-          <w:szCs w:val="24"/>
-          <w:lang w:val="en-US"/>
-        </w:rPr>
-        <w:t xml:space="preserve">. </w:t>
-      </w:r>
-      <w:r>
-        <w:rPr>
-          <w:rFonts w:ascii="Times New Roman" w:hAnsi="Times New Roman" w:cs="Times New Roman"/>
-          <w:sz w:val="24"/>
-          <w:szCs w:val="24"/>
-          <w:lang w:val="en-US"/>
-        </w:rPr>
-        <w:t xml:space="preserve"> DNA-A encodes six genes (AC1, AC2, AC3, AC4, AV1 and AV2)</w:t>
-      </w:r>
-      <w:r>
-        <w:rPr>
-          <w:rFonts w:ascii="Times New Roman" w:hAnsi="Times New Roman" w:cs="Times New Roman"/>
-          <w:sz w:val="24"/>
-          <w:szCs w:val="24"/>
-          <w:lang w:val="en-US"/>
-        </w:rPr>
-        <w:t xml:space="preserve">, that play vital roles in replication, defense, transcription and </w:t>
-      </w:r>
-      <w:r>
-        <w:rPr>
-          <w:rFonts w:ascii="Times New Roman" w:hAnsi="Times New Roman" w:cs="Times New Roman"/>
-          <w:sz w:val="24"/>
-          <w:szCs w:val="24"/>
-          <w:lang w:val="en-US"/>
-        </w:rPr>
-        <w:t xml:space="preserve">in </w:t>
-      </w:r>
-      <w:r>
-        <w:rPr>
-          <w:rFonts w:ascii="Times New Roman" w:hAnsi="Times New Roman" w:cs="Times New Roman"/>
-          <w:sz w:val="24"/>
-          <w:szCs w:val="24"/>
-          <w:lang w:val="en-US"/>
-        </w:rPr>
-        <w:t xml:space="preserve">the synthesis of capsids. DNA-B encodes two genes (BC1 and BV1) that facilitate intercellular and systemic movement of virus particles </w:t>
-      </w:r>
-      <w:r>
-        <w:rPr>
-          <w:rFonts w:ascii="Times New Roman" w:hAnsi="Times New Roman" w:cs="Times New Roman"/>
-          <w:i/>
-          <w:iCs/>
-          <w:sz w:val="24"/>
-          <w:szCs w:val="24"/>
-          <w:lang w:val="en-US"/>
-        </w:rPr>
-        <w:t>(</w:t>
-      </w:r>
-      <w:r>
-        <w:rPr>
-          <w:rFonts w:ascii="Times New Roman" w:hAnsi="Times New Roman" w:cs="Times New Roman"/>
-          <w:i/>
-          <w:iCs/>
-          <w:sz w:val="24"/>
-          <w:szCs w:val="24"/>
-        </w:rPr>
-        <w:t>Hareesh et al., 2023)</w:t>
-      </w:r>
-      <w:r>
-        <w:rPr>
-          <w:rFonts w:ascii="Times New Roman" w:hAnsi="Times New Roman" w:cs="Times New Roman"/>
-          <w:sz w:val="24"/>
-          <w:szCs w:val="24"/>
-          <w:lang w:val="en-US"/>
-        </w:rPr>
-        <w:t xml:space="preserve">. </w:t>
-      </w:r>
-      <w:r>
-        <w:rPr>
-          <w:rFonts w:ascii="Times New Roman" w:hAnsi="Times New Roman" w:cs="Times New Roman"/>
-          <w:sz w:val="24"/>
-          <w:szCs w:val="24"/>
-          <w:lang w:val="en-US"/>
-        </w:rPr>
-        <w:t xml:space="preserve"> </w:t>
-      </w:r>
-      <w:r>
-        <w:rPr>
-          <w:rFonts w:ascii="Times New Roman" w:hAnsi="Times New Roman" w:cs="Times New Roman"/>
-          <w:sz w:val="24"/>
-          <w:szCs w:val="24"/>
-          <w:lang w:val="en-US"/>
-        </w:rPr>
-        <w:t>DNA-A and DNA-B of SLCMVs also share a common region (~200 bases long) that encodes elements involved in replication and transcription</w:t>
-      </w:r>
-      <w:r>
-        <w:rPr>
-          <w:rFonts w:ascii="Times New Roman" w:hAnsi="Times New Roman" w:cs="Times New Roman"/>
-          <w:sz w:val="24"/>
-          <w:szCs w:val="24"/>
-          <w:lang w:val="en-US"/>
-        </w:rPr>
-        <w:t xml:space="preserve"> </w:t>
-      </w:r>
-      <w:r>
-        <w:rPr>
-          <w:rFonts w:ascii="Times New Roman" w:hAnsi="Times New Roman" w:cs="Times New Roman"/>
-          <w:i/>
-          <w:iCs/>
-          <w:sz w:val="24"/>
-          <w:szCs w:val="24"/>
-        </w:rPr>
-        <w:t>(Saunders et al., 2002)</w:t>
-      </w:r>
-      <w:r>
-        <w:rPr>
-          <w:rFonts w:ascii="Times New Roman" w:hAnsi="Times New Roman" w:cs="Times New Roman"/>
-          <w:sz w:val="24"/>
-          <w:szCs w:val="24"/>
-          <w:lang w:val="en-US"/>
-        </w:rPr>
-        <w:t xml:space="preserve">. </w:t>
-      </w:r>
-      <w:r>
-        <w:rPr>
-          <w:rFonts w:ascii="Times New Roman" w:hAnsi="Times New Roman" w:cs="Times New Roman"/>
-          <w:sz w:val="24"/>
-          <w:szCs w:val="24"/>
-          <w:lang w:val="en-US"/>
-        </w:rPr>
-        <w:t xml:space="preserve">And the sizes of these two DNAs show only a </w:t>
-      </w:r>
-      <w:r>
-        <w:rPr>
-          <w:rFonts w:ascii="Times New Roman" w:hAnsi="Times New Roman" w:cs="Times New Roman"/>
-          <w:sz w:val="24"/>
-          <w:szCs w:val="24"/>
-          <w:lang w:val="en-US"/>
-        </w:rPr>
-        <w:t>minute</w:t>
-      </w:r>
-      <w:r>
-        <w:rPr>
-          <w:rFonts w:ascii="Times New Roman" w:hAnsi="Times New Roman" w:cs="Times New Roman"/>
-          <w:sz w:val="24"/>
-          <w:szCs w:val="24"/>
-          <w:lang w:val="en-US"/>
-        </w:rPr>
-        <w:t xml:space="preserve"> difference, whereby DNA-A happens to be 21 to 23 bases longer than its DNA-B counterpart.</w:t>
       </w:r>
     </w:p>
     <w:p>
@@ -2851,25 +3429,41 @@
           <w:szCs w:val="24"/>
           <w:lang w:val="en-US"/>
         </w:rPr>
-        <w:t>This study sample</w:t>
-      </w:r>
-      <w:r>
-        <w:rPr>
-          <w:rFonts w:ascii="Times New Roman" w:hAnsi="Times New Roman" w:cs="Times New Roman"/>
-          <w:sz w:val="24"/>
-          <w:szCs w:val="24"/>
-          <w:lang w:val="en-US"/>
-        </w:rPr>
-        <w:t>d</w:t>
-      </w:r>
-      <w:r>
-        <w:rPr>
-          <w:rFonts w:ascii="Times New Roman" w:hAnsi="Times New Roman" w:cs="Times New Roman"/>
-          <w:sz w:val="24"/>
-          <w:szCs w:val="24"/>
-          <w:lang w:val="en-US"/>
-        </w:rPr>
-        <w:t xml:space="preserve"> diseased </w:t>
+        <w:t xml:space="preserve">A study from </w:t>
+      </w:r>
+      <w:r>
+        <w:rPr>
+          <w:rFonts w:ascii="Times New Roman" w:hAnsi="Times New Roman" w:cs="Times New Roman"/>
+          <w:sz w:val="24"/>
+          <w:szCs w:val="24"/>
+        </w:rPr>
+        <w:t>Prasangika et al.</w:t>
+      </w:r>
+      <w:r>
+        <w:rPr>
+          <w:rFonts w:ascii="Times New Roman" w:hAnsi="Times New Roman" w:cs="Times New Roman"/>
+          <w:sz w:val="24"/>
+          <w:szCs w:val="24"/>
+          <w:lang w:val="en-US"/>
+        </w:rPr>
+        <w:t xml:space="preserve"> (</w:t>
+      </w:r>
+      <w:r>
+        <w:rPr>
+          <w:rFonts w:ascii="Times New Roman" w:hAnsi="Times New Roman" w:cs="Times New Roman"/>
+          <w:sz w:val="24"/>
+          <w:szCs w:val="24"/>
+        </w:rPr>
+        <w:t>2008)</w:t>
+      </w:r>
+      <w:r>
+        <w:rPr>
+          <w:rFonts w:ascii="Times New Roman" w:hAnsi="Times New Roman" w:cs="Times New Roman"/>
+          <w:sz w:val="24"/>
+          <w:szCs w:val="24"/>
+          <w:lang w:val="en-US"/>
+        </w:rPr>
+        <w:t xml:space="preserve"> based on </w:t>
       </w:r>
       <w:r>
         <w:rPr>
@@ -2880,153 +3474,136 @@
           <w:szCs w:val="24"/>
           <w:lang w:val="en-US"/>
         </w:rPr>
-        <w:t xml:space="preserve">M. esculenta </w:t>
-      </w:r>
-      <w:r>
-        <w:rPr>
-          <w:rFonts w:ascii="Times New Roman" w:hAnsi="Times New Roman" w:cs="Times New Roman"/>
-          <w:sz w:val="24"/>
-          <w:szCs w:val="24"/>
-          <w:lang w:val="en-US"/>
-        </w:rPr>
-        <w:t>leaves from select fields in Trincomalee district</w:t>
-      </w:r>
-      <w:r>
-        <w:rPr>
-          <w:rFonts w:ascii="Times New Roman" w:hAnsi="Times New Roman" w:cs="Times New Roman"/>
-          <w:sz w:val="24"/>
-          <w:szCs w:val="24"/>
-          <w:lang w:val="en-US"/>
-        </w:rPr>
-        <w:t>, Sri Lanka</w:t>
-      </w:r>
-      <w:r>
-        <w:rPr>
-          <w:rFonts w:ascii="Times New Roman" w:hAnsi="Times New Roman" w:cs="Times New Roman"/>
-          <w:sz w:val="24"/>
-          <w:szCs w:val="24"/>
-          <w:lang w:val="en-US"/>
-        </w:rPr>
-        <w:t xml:space="preserve"> and compare</w:t>
-      </w:r>
-      <w:r>
-        <w:rPr>
-          <w:rFonts w:ascii="Times New Roman" w:hAnsi="Times New Roman" w:cs="Times New Roman"/>
-          <w:sz w:val="24"/>
-          <w:szCs w:val="24"/>
-          <w:lang w:val="en-US"/>
-        </w:rPr>
-        <w:t>d</w:t>
-      </w:r>
-      <w:r>
-        <w:rPr>
-          <w:rFonts w:ascii="Times New Roman" w:hAnsi="Times New Roman" w:cs="Times New Roman"/>
-          <w:sz w:val="24"/>
-          <w:szCs w:val="24"/>
-          <w:lang w:val="en-US"/>
-        </w:rPr>
-        <w:t xml:space="preserve"> the SLCMV viral DNA-A sequences with </w:t>
-      </w:r>
-      <w:r>
-        <w:rPr>
-          <w:rFonts w:ascii="Times New Roman" w:hAnsi="Times New Roman" w:cs="Times New Roman"/>
-          <w:sz w:val="24"/>
-          <w:szCs w:val="24"/>
-          <w:lang w:val="en-US"/>
-        </w:rPr>
-        <w:t xml:space="preserve">that of other </w:t>
-      </w:r>
-      <w:r>
-        <w:rPr>
-          <w:rFonts w:ascii="Times New Roman" w:hAnsi="Times New Roman" w:cs="Times New Roman"/>
-          <w:sz w:val="24"/>
-          <w:szCs w:val="24"/>
-          <w:lang w:val="en-US"/>
-        </w:rPr>
-        <w:t xml:space="preserve">known </w:t>
-      </w:r>
-      <w:r>
-        <w:rPr>
-          <w:rFonts w:ascii="Times New Roman" w:hAnsi="Times New Roman" w:cs="Times New Roman"/>
-          <w:sz w:val="24"/>
-          <w:szCs w:val="24"/>
-          <w:lang w:val="en-US"/>
-        </w:rPr>
-        <w:t xml:space="preserve">viral pathogens affecting </w:t>
-      </w:r>
-      <w:r>
-        <w:rPr>
-          <w:rFonts w:ascii="Times New Roman" w:hAnsi="Times New Roman" w:cs="Times New Roman"/>
-          <w:i/>
-          <w:iCs/>
-          <w:sz w:val="24"/>
-          <w:szCs w:val="24"/>
-          <w:lang w:val="en-US"/>
-        </w:rPr>
-        <w:t xml:space="preserve">M. esculenta </w:t>
-      </w:r>
-      <w:r>
-        <w:rPr>
-          <w:rFonts w:ascii="Times New Roman" w:hAnsi="Times New Roman" w:cs="Times New Roman"/>
-          <w:sz w:val="24"/>
-          <w:szCs w:val="24"/>
-          <w:lang w:val="en-US"/>
-        </w:rPr>
-        <w:t xml:space="preserve">plants in Sri Lanka </w:t>
-      </w:r>
-      <w:r>
-        <w:rPr>
-          <w:rFonts w:ascii="Times New Roman" w:hAnsi="Times New Roman" w:cs="Times New Roman"/>
-          <w:sz w:val="24"/>
-          <w:szCs w:val="24"/>
-          <w:lang w:val="en-US"/>
-        </w:rPr>
-        <w:t xml:space="preserve">as well as </w:t>
-      </w:r>
-      <w:r>
-        <w:rPr>
-          <w:rFonts w:ascii="Times New Roman" w:hAnsi="Times New Roman" w:cs="Times New Roman"/>
-          <w:sz w:val="24"/>
-          <w:szCs w:val="24"/>
-          <w:lang w:val="en-US"/>
-        </w:rPr>
-        <w:t xml:space="preserve">all internationally </w:t>
-      </w:r>
-      <w:r>
-        <w:rPr>
-          <w:rFonts w:ascii="Times New Roman" w:hAnsi="Times New Roman" w:cs="Times New Roman"/>
-          <w:sz w:val="24"/>
-          <w:szCs w:val="24"/>
-          <w:lang w:val="en-US"/>
-        </w:rPr>
-        <w:t>occurring</w:t>
-      </w:r>
-      <w:r>
-        <w:rPr>
-          <w:rFonts w:ascii="Times New Roman" w:hAnsi="Times New Roman" w:cs="Times New Roman"/>
-          <w:sz w:val="24"/>
-          <w:szCs w:val="24"/>
-          <w:lang w:val="en-US"/>
-        </w:rPr>
-        <w:t xml:space="preserve"> variants of CMV</w:t>
-      </w:r>
-      <w:r>
-        <w:rPr>
-          <w:rFonts w:ascii="Times New Roman" w:hAnsi="Times New Roman" w:cs="Times New Roman"/>
-          <w:sz w:val="24"/>
-          <w:szCs w:val="24"/>
-          <w:lang w:val="en-US"/>
-        </w:rPr>
-        <w:t>, in a quest to discern the evolutionary relationships between them and to deduce the possible events that might have paved way for this genetic diversity</w:t>
-      </w:r>
-      <w:r>
-        <w:rPr>
-          <w:rFonts w:ascii="Times New Roman" w:hAnsi="Times New Roman" w:cs="Times New Roman"/>
-          <w:sz w:val="24"/>
-          <w:szCs w:val="24"/>
-          <w:lang w:val="en-US"/>
-        </w:rPr>
-        <w:t xml:space="preserve"> to come into existence</w:t>
+        <w:t>M. esculenta</w:t>
+      </w:r>
+      <w:r>
+        <w:rPr>
+          <w:rFonts w:ascii="Times New Roman" w:hAnsi="Times New Roman" w:cs="Times New Roman"/>
+          <w:sz w:val="24"/>
+          <w:szCs w:val="24"/>
+          <w:lang w:val="en-US"/>
+        </w:rPr>
+        <w:t xml:space="preserve"> germplasms concludes that most of the Cassava cultivars (</w:t>
+      </w:r>
+      <w:r>
+        <w:rPr>
+          <w:rFonts w:ascii="Times New Roman" w:hAnsi="Times New Roman" w:cs="Times New Roman"/>
+          <w:sz w:val="24"/>
+          <w:szCs w:val="24"/>
+        </w:rPr>
+        <w:t>HORDI 28, HORDI 6,</w:t>
+      </w:r>
+      <w:r>
+        <w:rPr>
+          <w:rFonts w:ascii="Times New Roman" w:hAnsi="Times New Roman" w:cs="Times New Roman"/>
+          <w:sz w:val="24"/>
+          <w:szCs w:val="24"/>
+          <w:lang w:val="en-US"/>
+        </w:rPr>
+        <w:t xml:space="preserve"> </w:t>
+      </w:r>
+      <w:r>
+        <w:rPr>
+          <w:rFonts w:ascii="Times New Roman" w:hAnsi="Times New Roman" w:cs="Times New Roman"/>
+          <w:sz w:val="24"/>
+          <w:szCs w:val="24"/>
+        </w:rPr>
+        <w:t>CARI 555, MU51, Kirikawadi, BW1, BW2,</w:t>
+      </w:r>
+      <w:r>
+        <w:rPr>
+          <w:rFonts w:ascii="Times New Roman" w:hAnsi="Times New Roman" w:cs="Times New Roman"/>
+          <w:sz w:val="24"/>
+          <w:szCs w:val="24"/>
+          <w:lang w:val="en-US"/>
+        </w:rPr>
+        <w:t xml:space="preserve"> </w:t>
+      </w:r>
+      <w:r>
+        <w:rPr>
+          <w:rFonts w:ascii="Times New Roman" w:hAnsi="Times New Roman" w:cs="Times New Roman"/>
+          <w:sz w:val="24"/>
+          <w:szCs w:val="24"/>
+        </w:rPr>
+        <w:t>Wariyapola and Wagolla</w:t>
+      </w:r>
+      <w:r>
+        <w:rPr>
+          <w:rFonts w:ascii="Times New Roman" w:hAnsi="Times New Roman" w:cs="Times New Roman"/>
+          <w:sz w:val="24"/>
+          <w:szCs w:val="24"/>
+          <w:lang w:val="en-US"/>
+        </w:rPr>
+        <w:t xml:space="preserve">) </w:t>
+      </w:r>
+      <w:r>
+        <w:rPr>
+          <w:rFonts w:ascii="Times New Roman" w:hAnsi="Times New Roman" w:cs="Times New Roman"/>
+          <w:sz w:val="24"/>
+          <w:szCs w:val="24"/>
+          <w:lang w:val="en-US"/>
+        </w:rPr>
+        <w:t>planted commercially</w:t>
+      </w:r>
+      <w:r>
+        <w:rPr>
+          <w:rFonts w:ascii="Times New Roman" w:hAnsi="Times New Roman" w:cs="Times New Roman"/>
+          <w:sz w:val="24"/>
+          <w:szCs w:val="24"/>
+          <w:lang w:val="en-US"/>
+        </w:rPr>
+        <w:t xml:space="preserve"> in Sri Lanka are susceptible for CMD with HORDI 6 showing the highest susceptibility and identifies cultivars </w:t>
+      </w:r>
+      <w:r>
+        <w:rPr>
+          <w:rFonts w:ascii="Times New Roman" w:hAnsi="Times New Roman" w:cs="Times New Roman"/>
+          <w:sz w:val="24"/>
+          <w:szCs w:val="24"/>
+        </w:rPr>
+        <w:t>WA/KK/10 and 555/KK/2</w:t>
+      </w:r>
+      <w:r>
+        <w:rPr>
+          <w:rFonts w:ascii="Times New Roman" w:hAnsi="Times New Roman" w:cs="Times New Roman"/>
+          <w:sz w:val="24"/>
+          <w:szCs w:val="24"/>
+          <w:lang w:val="en-US"/>
+        </w:rPr>
+        <w:t xml:space="preserve"> to be highly resistant to CMD, based on </w:t>
+      </w:r>
+      <w:r>
+        <w:rPr>
+          <w:rFonts w:ascii="Times New Roman" w:hAnsi="Times New Roman" w:cs="Times New Roman"/>
+          <w:sz w:val="24"/>
+          <w:szCs w:val="24"/>
+        </w:rPr>
+        <w:t>Triple Antibody Sandwich Enzyme-Linked Immunosorbent Assay (TAS ELISA) tests</w:t>
+      </w:r>
+      <w:r>
+        <w:rPr>
+          <w:rFonts w:ascii="Times New Roman" w:hAnsi="Times New Roman" w:cs="Times New Roman"/>
+          <w:sz w:val="24"/>
+          <w:szCs w:val="24"/>
+          <w:lang w:val="en-US"/>
+        </w:rPr>
+        <w:t xml:space="preserve"> performed on cassava germplasms artificially infected through wedge grafting</w:t>
+      </w:r>
+      <w:r>
+        <w:rPr>
+          <w:rFonts w:ascii="Times New Roman" w:hAnsi="Times New Roman" w:cs="Times New Roman"/>
+          <w:sz w:val="24"/>
+          <w:szCs w:val="24"/>
+          <w:lang w:val="en-US"/>
+        </w:rPr>
+        <w:t xml:space="preserve"> </w:t>
+      </w:r>
+      <w:r>
+        <w:rPr>
+          <w:rFonts w:ascii="Times New Roman" w:hAnsi="Times New Roman" w:cs="Times New Roman"/>
+          <w:sz w:val="24"/>
+          <w:szCs w:val="24"/>
+        </w:rPr>
+        <w:t>(Prasangika et al., 2008)</w:t>
       </w:r>
       <w:r>
         <w:rPr>
@@ -3036,15 +3613,6 @@
           <w:lang w:val="en-US"/>
         </w:rPr>
         <w:t>.</w:t>
-      </w:r>
-      <w:r>
-        <w:rPr>
-          <w:rFonts w:ascii="Times New Roman" w:hAnsi="Times New Roman" w:cs="Times New Roman"/>
-          <w:sz w:val="24"/>
-          <w:szCs w:val="24"/>
-          <w:lang w:val="en-US"/>
-        </w:rPr>
-        <w:t xml:space="preserve"> </w:t>
       </w:r>
     </w:p>
     <w:p>
@@ -3068,6 +3636,229 @@
           <w:lang w:val="en-US"/>
         </w:rPr>
       </w:pPr>
+      <w:r>
+        <w:rPr>
+          <w:rFonts w:ascii="Times New Roman" w:hAnsi="Times New Roman" w:cs="Times New Roman"/>
+          <w:sz w:val="24"/>
+          <w:szCs w:val="24"/>
+          <w:highlight w:val="yellow"/>
+          <w:lang w:val="en-US"/>
+        </w:rPr>
+        <w:t>This study sample</w:t>
+      </w:r>
+      <w:r>
+        <w:rPr>
+          <w:rFonts w:ascii="Times New Roman" w:hAnsi="Times New Roman" w:cs="Times New Roman"/>
+          <w:sz w:val="24"/>
+          <w:szCs w:val="24"/>
+          <w:highlight w:val="yellow"/>
+          <w:lang w:val="en-US"/>
+        </w:rPr>
+        <w:t>d</w:t>
+      </w:r>
+      <w:r>
+        <w:rPr>
+          <w:rFonts w:ascii="Times New Roman" w:hAnsi="Times New Roman" w:cs="Times New Roman"/>
+          <w:sz w:val="24"/>
+          <w:szCs w:val="24"/>
+          <w:highlight w:val="yellow"/>
+          <w:lang w:val="en-US"/>
+        </w:rPr>
+        <w:t xml:space="preserve"> diseased </w:t>
+      </w:r>
+      <w:r>
+        <w:rPr>
+          <w:rFonts w:ascii="Times New Roman" w:hAnsi="Times New Roman" w:cs="Times New Roman"/>
+          <w:i/>
+          <w:iCs/>
+          <w:sz w:val="24"/>
+          <w:szCs w:val="24"/>
+          <w:highlight w:val="yellow"/>
+          <w:lang w:val="en-US"/>
+        </w:rPr>
+        <w:t xml:space="preserve">M. esculenta </w:t>
+      </w:r>
+      <w:r>
+        <w:rPr>
+          <w:rFonts w:ascii="Times New Roman" w:hAnsi="Times New Roman" w:cs="Times New Roman"/>
+          <w:sz w:val="24"/>
+          <w:szCs w:val="24"/>
+          <w:highlight w:val="yellow"/>
+          <w:lang w:val="en-US"/>
+        </w:rPr>
+        <w:t>leaves from select fields in Trincomalee district</w:t>
+      </w:r>
+      <w:r>
+        <w:rPr>
+          <w:rFonts w:ascii="Times New Roman" w:hAnsi="Times New Roman" w:cs="Times New Roman"/>
+          <w:sz w:val="24"/>
+          <w:szCs w:val="24"/>
+          <w:highlight w:val="yellow"/>
+          <w:lang w:val="en-US"/>
+        </w:rPr>
+        <w:t>, Sri Lanka</w:t>
+      </w:r>
+      <w:r>
+        <w:rPr>
+          <w:rFonts w:ascii="Times New Roman" w:hAnsi="Times New Roman" w:cs="Times New Roman"/>
+          <w:sz w:val="24"/>
+          <w:szCs w:val="24"/>
+          <w:highlight w:val="yellow"/>
+          <w:lang w:val="en-US"/>
+        </w:rPr>
+        <w:t xml:space="preserve"> and compare</w:t>
+      </w:r>
+      <w:r>
+        <w:rPr>
+          <w:rFonts w:ascii="Times New Roman" w:hAnsi="Times New Roman" w:cs="Times New Roman"/>
+          <w:sz w:val="24"/>
+          <w:szCs w:val="24"/>
+          <w:highlight w:val="yellow"/>
+          <w:lang w:val="en-US"/>
+        </w:rPr>
+        <w:t>d</w:t>
+      </w:r>
+      <w:r>
+        <w:rPr>
+          <w:rFonts w:ascii="Times New Roman" w:hAnsi="Times New Roman" w:cs="Times New Roman"/>
+          <w:sz w:val="24"/>
+          <w:szCs w:val="24"/>
+          <w:highlight w:val="yellow"/>
+          <w:lang w:val="en-US"/>
+        </w:rPr>
+        <w:t xml:space="preserve"> the SLCMV viral DNA-A sequences with </w:t>
+      </w:r>
+      <w:r>
+        <w:rPr>
+          <w:rFonts w:ascii="Times New Roman" w:hAnsi="Times New Roman" w:cs="Times New Roman"/>
+          <w:sz w:val="24"/>
+          <w:szCs w:val="24"/>
+          <w:highlight w:val="yellow"/>
+          <w:lang w:val="en-US"/>
+        </w:rPr>
+        <w:t xml:space="preserve">that of other </w:t>
+      </w:r>
+      <w:r>
+        <w:rPr>
+          <w:rFonts w:ascii="Times New Roman" w:hAnsi="Times New Roman" w:cs="Times New Roman"/>
+          <w:sz w:val="24"/>
+          <w:szCs w:val="24"/>
+          <w:highlight w:val="yellow"/>
+          <w:lang w:val="en-US"/>
+        </w:rPr>
+        <w:t xml:space="preserve">known </w:t>
+      </w:r>
+      <w:r>
+        <w:rPr>
+          <w:rFonts w:ascii="Times New Roman" w:hAnsi="Times New Roman" w:cs="Times New Roman"/>
+          <w:sz w:val="24"/>
+          <w:szCs w:val="24"/>
+          <w:highlight w:val="yellow"/>
+          <w:lang w:val="en-US"/>
+        </w:rPr>
+        <w:t xml:space="preserve">viral pathogens affecting </w:t>
+      </w:r>
+      <w:r>
+        <w:rPr>
+          <w:rFonts w:ascii="Times New Roman" w:hAnsi="Times New Roman" w:cs="Times New Roman"/>
+          <w:i/>
+          <w:iCs/>
+          <w:sz w:val="24"/>
+          <w:szCs w:val="24"/>
+          <w:highlight w:val="yellow"/>
+          <w:lang w:val="en-US"/>
+        </w:rPr>
+        <w:t xml:space="preserve">M. esculenta </w:t>
+      </w:r>
+      <w:r>
+        <w:rPr>
+          <w:rFonts w:ascii="Times New Roman" w:hAnsi="Times New Roman" w:cs="Times New Roman"/>
+          <w:sz w:val="24"/>
+          <w:szCs w:val="24"/>
+          <w:highlight w:val="yellow"/>
+          <w:lang w:val="en-US"/>
+        </w:rPr>
+        <w:t xml:space="preserve">plants in Sri Lanka </w:t>
+      </w:r>
+      <w:r>
+        <w:rPr>
+          <w:rFonts w:ascii="Times New Roman" w:hAnsi="Times New Roman" w:cs="Times New Roman"/>
+          <w:sz w:val="24"/>
+          <w:szCs w:val="24"/>
+          <w:highlight w:val="yellow"/>
+          <w:lang w:val="en-US"/>
+        </w:rPr>
+        <w:t xml:space="preserve">as well as </w:t>
+      </w:r>
+      <w:r>
+        <w:rPr>
+          <w:rFonts w:ascii="Times New Roman" w:hAnsi="Times New Roman" w:cs="Times New Roman"/>
+          <w:sz w:val="24"/>
+          <w:szCs w:val="24"/>
+          <w:highlight w:val="yellow"/>
+          <w:lang w:val="en-US"/>
+        </w:rPr>
+        <w:t xml:space="preserve">all internationally </w:t>
+      </w:r>
+      <w:r>
+        <w:rPr>
+          <w:rFonts w:ascii="Times New Roman" w:hAnsi="Times New Roman" w:cs="Times New Roman"/>
+          <w:sz w:val="24"/>
+          <w:szCs w:val="24"/>
+          <w:highlight w:val="yellow"/>
+          <w:lang w:val="en-US"/>
+        </w:rPr>
+        <w:t>occurring</w:t>
+      </w:r>
+      <w:r>
+        <w:rPr>
+          <w:rFonts w:ascii="Times New Roman" w:hAnsi="Times New Roman" w:cs="Times New Roman"/>
+          <w:sz w:val="24"/>
+          <w:szCs w:val="24"/>
+          <w:highlight w:val="yellow"/>
+          <w:lang w:val="en-US"/>
+        </w:rPr>
+        <w:t xml:space="preserve"> variants of CMV</w:t>
+      </w:r>
+      <w:r>
+        <w:rPr>
+          <w:rFonts w:ascii="Times New Roman" w:hAnsi="Times New Roman" w:cs="Times New Roman"/>
+          <w:sz w:val="24"/>
+          <w:szCs w:val="24"/>
+          <w:highlight w:val="yellow"/>
+          <w:lang w:val="en-US"/>
+        </w:rPr>
+        <w:t>, in a quest to discern the evolutionary relationships between them and to deduce the possible events that might have paved way for this genetic diversity</w:t>
+      </w:r>
+      <w:r>
+        <w:rPr>
+          <w:rFonts w:ascii="Times New Roman" w:hAnsi="Times New Roman" w:cs="Times New Roman"/>
+          <w:sz w:val="24"/>
+          <w:szCs w:val="24"/>
+          <w:highlight w:val="yellow"/>
+          <w:lang w:val="en-US"/>
+        </w:rPr>
+        <w:t xml:space="preserve"> to come into existence</w:t>
+      </w:r>
+      <w:r>
+        <w:rPr>
+          <w:rFonts w:ascii="Times New Roman" w:hAnsi="Times New Roman" w:cs="Times New Roman"/>
+          <w:sz w:val="24"/>
+          <w:szCs w:val="24"/>
+          <w:highlight w:val="yellow"/>
+          <w:lang w:val="en-US"/>
+        </w:rPr>
+        <w:t>.</w:t>
+      </w:r>
+      <w:r>
+        <w:rPr>
+          <w:rFonts w:ascii="Times New Roman" w:hAnsi="Times New Roman" w:cs="Times New Roman"/>
+          <w:sz w:val="24"/>
+          <w:szCs w:val="24"/>
+          <w:lang w:val="en-US"/>
+        </w:rPr>
+        <w:t xml:space="preserve"> </w:t>
+      </w:r>
     </w:p>
     <w:p>
       <w:pPr>
@@ -3082,8 +3873,9 @@
     </w:p>
     <w:p>
       <w:pPr>
-        <w:rPr>
-          <w:rFonts w:ascii="Times New Roman" w:eastAsia="Times New Roman" w:hAnsi="Times New Roman" w:cs="Times New Roman"/>
+        <w:spacing w:line="240" w:lineRule="auto"/>
+        <w:rPr>
+          <w:rFonts w:ascii="Times New Roman" w:hAnsi="Times New Roman" w:cs="Times New Roman"/>
           <w:sz w:val="24"/>
           <w:szCs w:val="24"/>
           <w:lang w:val="en-US"/>
@@ -3092,6 +3884,17 @@
     </w:p>
     <w:p>
       <w:pPr>
+        <w:spacing w:line="240" w:lineRule="auto"/>
+        <w:rPr>
+          <w:rFonts w:ascii="Times New Roman" w:hAnsi="Times New Roman" w:cs="Times New Roman"/>
+          <w:sz w:val="24"/>
+          <w:szCs w:val="24"/>
+          <w:lang w:val="en-US"/>
+        </w:rPr>
+      </w:pPr>
+    </w:p>
+    <w:p>
+      <w:pPr>
         <w:rPr>
           <w:rFonts w:ascii="Times New Roman" w:eastAsia="Times New Roman" w:hAnsi="Times New Roman" w:cs="Times New Roman"/>
           <w:sz w:val="24"/>
@@ -3099,6 +3902,351 @@
           <w:lang w:val="en-US"/>
         </w:rPr>
       </w:pPr>
+      <w:r>
+        <w:rPr>
+          <w:rFonts w:ascii="Times New Roman" w:eastAsia="Times New Roman" w:hAnsi="Times New Roman" w:cs="Times New Roman"/>
+          <w:sz w:val="24"/>
+          <w:szCs w:val="24"/>
+          <w:lang w:val="en-US"/>
+        </w:rPr>
+        <w:t>Materials and Methods</w:t>
+      </w:r>
+    </w:p>
+    <w:p>
+      <w:pPr>
+        <w:rPr>
+          <w:rFonts w:ascii="Times New Roman" w:eastAsia="Times New Roman" w:hAnsi="Times New Roman" w:cs="Times New Roman"/>
+          <w:sz w:val="24"/>
+          <w:szCs w:val="24"/>
+          <w:lang w:val="en-US"/>
+        </w:rPr>
+      </w:pPr>
+    </w:p>
+    <w:p>
+      <w:pPr>
+        <w:spacing w:line="240" w:lineRule="auto"/>
+        <w:ind w:left="-450" w:right="-450"/>
+        <w:rPr>
+          <w:rFonts w:ascii="Times New Roman" w:hAnsi="Times New Roman" w:cs="Times New Roman"/>
+          <w:b/>
+          <w:szCs w:val="20"/>
+          <w:lang w:val="en-US"/>
+        </w:rPr>
+      </w:pPr>
+      <w:r>
+        <w:rPr>
+          <w:rFonts w:ascii="Times New Roman" w:hAnsi="Times New Roman" w:cs="Times New Roman"/>
+          <w:b/>
+          <w:sz w:val="24"/>
+          <w:szCs w:val="20"/>
+          <w:lang w:val="en-US"/>
+        </w:rPr>
+        <w:t xml:space="preserve">Survey and Field Assessment of contemporary CMD situation </w:t>
+      </w:r>
+      <w:r>
+        <w:rPr>
+          <w:rFonts w:ascii="Times New Roman" w:hAnsi="Times New Roman" w:cs="Times New Roman"/>
+          <w:b/>
+          <w:sz w:val="24"/>
+          <w:szCs w:val="20"/>
+        </w:rPr>
+        <w:t>in Trincomalee</w:t>
+      </w:r>
+      <w:r>
+        <w:rPr>
+          <w:rFonts w:ascii="Times New Roman" w:hAnsi="Times New Roman" w:cs="Times New Roman"/>
+          <w:b/>
+          <w:sz w:val="24"/>
+          <w:szCs w:val="20"/>
+          <w:lang w:val="en-US"/>
+        </w:rPr>
+        <w:t>, Sri Lanka</w:t>
+      </w:r>
+    </w:p>
+    <w:p>
+      <w:pPr>
+        <w:spacing w:after="0" w:line="240" w:lineRule="auto"/>
+        <w:ind w:left="-450"/>
+        <w:rPr>
+          <w:rFonts w:ascii="Times New Roman" w:hAnsi="Times New Roman" w:cs="Times New Roman"/>
+          <w:sz w:val="24"/>
+          <w:szCs w:val="24"/>
+        </w:rPr>
+      </w:pPr>
+      <w:r>
+        <w:rPr>
+          <w:rFonts w:ascii="Times New Roman" w:hAnsi="Times New Roman" w:cs="Times New Roman"/>
+          <w:sz w:val="24"/>
+          <w:szCs w:val="24"/>
+          <w:lang w:val="en-US"/>
+        </w:rPr>
+        <w:t>A</w:t>
+      </w:r>
+      <w:r>
+        <w:rPr>
+          <w:rFonts w:ascii="Times New Roman" w:hAnsi="Times New Roman" w:cs="Times New Roman"/>
+          <w:sz w:val="24"/>
+          <w:szCs w:val="24"/>
+        </w:rPr>
+        <w:t xml:space="preserve"> </w:t>
+      </w:r>
+      <w:r>
+        <w:rPr>
+          <w:rFonts w:ascii="Times New Roman" w:hAnsi="Times New Roman" w:cs="Times New Roman"/>
+          <w:sz w:val="24"/>
+          <w:szCs w:val="24"/>
+          <w:lang w:val="en-US"/>
+        </w:rPr>
+        <w:t>filed s</w:t>
+      </w:r>
+      <w:r>
+        <w:rPr>
+          <w:rFonts w:ascii="Times New Roman" w:hAnsi="Times New Roman" w:cs="Times New Roman"/>
+          <w:sz w:val="24"/>
+          <w:szCs w:val="24"/>
+        </w:rPr>
+        <w:t xml:space="preserve">urvey was conducted from May to July 2021 to determine the </w:t>
+      </w:r>
+      <w:r>
+        <w:rPr>
+          <w:rFonts w:ascii="Times New Roman" w:hAnsi="Times New Roman" w:cs="Times New Roman"/>
+          <w:sz w:val="24"/>
+          <w:szCs w:val="24"/>
+          <w:lang w:val="en-US"/>
+        </w:rPr>
+        <w:t xml:space="preserve">disease incidence of </w:t>
+      </w:r>
+      <w:r>
+        <w:rPr>
+          <w:rFonts w:ascii="Times New Roman" w:hAnsi="Times New Roman" w:cs="Times New Roman"/>
+          <w:sz w:val="24"/>
+          <w:szCs w:val="24"/>
+        </w:rPr>
+        <w:t xml:space="preserve">CMD </w:t>
+      </w:r>
+      <w:r>
+        <w:rPr>
+          <w:rFonts w:ascii="Times New Roman" w:hAnsi="Times New Roman" w:cs="Times New Roman"/>
+          <w:sz w:val="24"/>
+          <w:szCs w:val="24"/>
+          <w:lang w:val="en-US"/>
+        </w:rPr>
+        <w:t xml:space="preserve">in Trincomalee district, Sri Lanka </w:t>
+      </w:r>
+      <w:r>
+        <w:rPr>
+          <w:rFonts w:ascii="Times New Roman" w:hAnsi="Times New Roman" w:cs="Times New Roman"/>
+          <w:sz w:val="24"/>
+          <w:szCs w:val="24"/>
+        </w:rPr>
+        <w:t xml:space="preserve">and to study </w:t>
+      </w:r>
+      <w:r>
+        <w:rPr>
+          <w:rFonts w:ascii="Times New Roman" w:hAnsi="Times New Roman" w:cs="Times New Roman"/>
+          <w:sz w:val="24"/>
+          <w:szCs w:val="24"/>
+          <w:lang w:val="en-US"/>
+        </w:rPr>
+        <w:t xml:space="preserve">its </w:t>
+      </w:r>
+      <w:r>
+        <w:rPr>
+          <w:rFonts w:ascii="Times New Roman" w:hAnsi="Times New Roman" w:cs="Times New Roman"/>
+          <w:sz w:val="24"/>
+          <w:szCs w:val="24"/>
+          <w:lang w:val="en-US"/>
+        </w:rPr>
+        <w:t>current</w:t>
+      </w:r>
+      <w:r>
+        <w:rPr>
+          <w:rFonts w:ascii="Times New Roman" w:hAnsi="Times New Roman" w:cs="Times New Roman"/>
+          <w:sz w:val="24"/>
+          <w:szCs w:val="24"/>
+        </w:rPr>
+        <w:t xml:space="preserve"> status. Field visits were arranged to three different </w:t>
+      </w:r>
+      <w:r>
+        <w:rPr>
+          <w:rFonts w:ascii="Times New Roman" w:hAnsi="Times New Roman" w:cs="Times New Roman"/>
+          <w:sz w:val="24"/>
+          <w:szCs w:val="24"/>
+          <w:lang w:val="en-US"/>
+        </w:rPr>
+        <w:t xml:space="preserve">divisional secretariat </w:t>
+      </w:r>
+      <w:r>
+        <w:rPr>
+          <w:rFonts w:ascii="Times New Roman" w:hAnsi="Times New Roman" w:cs="Times New Roman"/>
+          <w:sz w:val="24"/>
+          <w:szCs w:val="24"/>
+          <w:lang w:val="en-US"/>
+        </w:rPr>
+        <w:t>(</w:t>
+      </w:r>
+      <w:r>
+        <w:rPr>
+          <w:rFonts w:ascii="Times New Roman" w:hAnsi="Times New Roman" w:cs="Times New Roman"/>
+          <w:sz w:val="24"/>
+          <w:szCs w:val="24"/>
+        </w:rPr>
+        <w:t>DS</w:t>
+      </w:r>
+      <w:r>
+        <w:rPr>
+          <w:rFonts w:ascii="Times New Roman" w:hAnsi="Times New Roman" w:cs="Times New Roman"/>
+          <w:sz w:val="24"/>
+          <w:szCs w:val="24"/>
+          <w:lang w:val="en-US"/>
+        </w:rPr>
+        <w:t>)</w:t>
+      </w:r>
+      <w:r>
+        <w:rPr>
+          <w:rFonts w:ascii="Times New Roman" w:hAnsi="Times New Roman" w:cs="Times New Roman"/>
+          <w:sz w:val="24"/>
+          <w:szCs w:val="24"/>
+        </w:rPr>
+        <w:t xml:space="preserve"> divisions </w:t>
+      </w:r>
+      <w:r>
+        <w:rPr>
+          <w:rFonts w:ascii="Times New Roman" w:hAnsi="Times New Roman" w:cs="Times New Roman"/>
+          <w:sz w:val="24"/>
+          <w:szCs w:val="24"/>
+          <w:lang w:val="en-US"/>
+        </w:rPr>
+        <w:t>in</w:t>
+      </w:r>
+      <w:r>
+        <w:rPr>
+          <w:rFonts w:ascii="Times New Roman" w:hAnsi="Times New Roman" w:cs="Times New Roman"/>
+          <w:sz w:val="24"/>
+          <w:szCs w:val="24"/>
+        </w:rPr>
+        <w:t xml:space="preserve"> Trincomalee district namely Padavisripura, Muthur, and Nilaveli. The pre-prepared questionnaires with </w:t>
+      </w:r>
+      <w:r>
+        <w:rPr>
+          <w:rFonts w:ascii="Times New Roman" w:hAnsi="Times New Roman" w:cs="Times New Roman"/>
+          <w:sz w:val="24"/>
+          <w:szCs w:val="24"/>
+          <w:lang w:val="en-US"/>
+        </w:rPr>
+        <w:t>interrogations</w:t>
+      </w:r>
+      <w:r>
+        <w:rPr>
+          <w:rFonts w:ascii="Times New Roman" w:hAnsi="Times New Roman" w:cs="Times New Roman"/>
+          <w:sz w:val="24"/>
+          <w:szCs w:val="24"/>
+        </w:rPr>
+        <w:t xml:space="preserve"> related to </w:t>
+      </w:r>
+      <w:r>
+        <w:rPr>
+          <w:rFonts w:ascii="Times New Roman" w:hAnsi="Times New Roman" w:cs="Times New Roman"/>
+          <w:sz w:val="24"/>
+          <w:szCs w:val="24"/>
+          <w:lang w:val="en-US"/>
+        </w:rPr>
+        <w:t>c</w:t>
+      </w:r>
+      <w:r>
+        <w:rPr>
+          <w:rFonts w:ascii="Times New Roman" w:hAnsi="Times New Roman" w:cs="Times New Roman"/>
+          <w:sz w:val="24"/>
+          <w:szCs w:val="24"/>
+        </w:rPr>
+        <w:t xml:space="preserve">assava </w:t>
+      </w:r>
+      <w:r>
+        <w:rPr>
+          <w:rFonts w:ascii="Times New Roman" w:hAnsi="Times New Roman" w:cs="Times New Roman"/>
+          <w:sz w:val="24"/>
+          <w:szCs w:val="24"/>
+        </w:rPr>
+        <w:lastRenderedPageBreak/>
+        <w:t xml:space="preserve">cultivation and CMD were </w:t>
+      </w:r>
+      <w:r>
+        <w:rPr>
+          <w:rFonts w:ascii="Times New Roman" w:hAnsi="Times New Roman" w:cs="Times New Roman"/>
+          <w:sz w:val="24"/>
+          <w:szCs w:val="24"/>
+          <w:lang w:val="en-US"/>
+        </w:rPr>
+        <w:t xml:space="preserve">issued to a </w:t>
+      </w:r>
+      <w:r>
+        <w:rPr>
+          <w:rFonts w:ascii="Times New Roman" w:hAnsi="Times New Roman" w:cs="Times New Roman"/>
+          <w:sz w:val="24"/>
+          <w:szCs w:val="24"/>
+        </w:rPr>
+        <w:t>random</w:t>
+      </w:r>
+      <w:r>
+        <w:rPr>
+          <w:rFonts w:ascii="Times New Roman" w:hAnsi="Times New Roman" w:cs="Times New Roman"/>
+          <w:sz w:val="24"/>
+          <w:szCs w:val="24"/>
+          <w:lang w:val="en-US"/>
+        </w:rPr>
+        <w:t xml:space="preserve"> sample of</w:t>
+      </w:r>
+      <w:r>
+        <w:rPr>
+          <w:rFonts w:ascii="Times New Roman" w:hAnsi="Times New Roman" w:cs="Times New Roman"/>
+          <w:sz w:val="24"/>
+          <w:szCs w:val="24"/>
+        </w:rPr>
+        <w:t xml:space="preserve"> 80 </w:t>
+      </w:r>
+      <w:r>
+        <w:rPr>
+          <w:rFonts w:ascii="Times New Roman" w:hAnsi="Times New Roman" w:cs="Times New Roman"/>
+          <w:sz w:val="24"/>
+          <w:szCs w:val="24"/>
+          <w:lang w:val="en-US"/>
+        </w:rPr>
+        <w:t xml:space="preserve">cassava </w:t>
+      </w:r>
+      <w:r>
+        <w:rPr>
+          <w:rFonts w:ascii="Times New Roman" w:hAnsi="Times New Roman" w:cs="Times New Roman"/>
+          <w:sz w:val="24"/>
+          <w:szCs w:val="24"/>
+        </w:rPr>
+        <w:t xml:space="preserve">farmers and </w:t>
+      </w:r>
+      <w:r>
+        <w:rPr>
+          <w:rFonts w:ascii="Times New Roman" w:hAnsi="Times New Roman" w:cs="Times New Roman"/>
+          <w:sz w:val="24"/>
+          <w:szCs w:val="24"/>
+          <w:lang w:val="en-US"/>
+        </w:rPr>
+        <w:t xml:space="preserve">their consented responses were </w:t>
+      </w:r>
+      <w:r>
+        <w:rPr>
+          <w:rFonts w:ascii="Times New Roman" w:hAnsi="Times New Roman" w:cs="Times New Roman"/>
+          <w:sz w:val="24"/>
+          <w:szCs w:val="24"/>
+          <w:lang w:val="en-US"/>
+        </w:rPr>
+        <w:t>gathered</w:t>
+      </w:r>
+      <w:r>
+        <w:rPr>
+          <w:rFonts w:ascii="Times New Roman" w:hAnsi="Times New Roman" w:cs="Times New Roman"/>
+          <w:sz w:val="24"/>
+          <w:szCs w:val="24"/>
+        </w:rPr>
+        <w:t>.</w:t>
+      </w:r>
     </w:p>
     <w:p>
       <w:pPr>
@@ -3327,18 +4475,7 @@
           <w:szCs w:val="24"/>
           <w14:ligatures w14:val="none"/>
         </w:rPr>
-        <w:t xml:space="preserve">Chi, Y., Pan, L.-L., Bouvaine, S., Fan, Y.-Y., Liu, Y.-Q., Liu, S.-S., Seal, S., Wang, X.-W., 2020. Differential transmission of Sri Lankan cassava mosaic virus by three cryptic species of the </w:t>
-      </w:r>
-      <w:r>
-        <w:rPr>
-          <w:rFonts w:ascii="Times New Roman" w:eastAsia="Times New Roman" w:hAnsi="Times New Roman" w:cs="Times New Roman"/>
-          <w:kern w:val="0"/>
-          <w:sz w:val="24"/>
-          <w:szCs w:val="24"/>
-          <w14:ligatures w14:val="none"/>
-        </w:rPr>
-        <w:lastRenderedPageBreak/>
-        <w:t xml:space="preserve">whitefly Bemisia tabaci complex. Virology 540, 141–149. </w:t>
+        <w:t xml:space="preserve">Chi, Y., Pan, L.-L., Bouvaine, S., Fan, Y.-Y., Liu, Y.-Q., Liu, S.-S., Seal, S., Wang, X.-W., 2020. Differential transmission of Sri Lankan cassava mosaic virus by three cryptic species of the whitefly Bemisia tabaci complex. Virology 540, 141–149. </w:t>
       </w:r>
       <w:hyperlink r:id="rId5" w:history="1">
         <w:r>
@@ -3731,6 +4868,35 @@
             <w:szCs w:val="24"/>
           </w:rPr>
           <w:t>https://doi.org/10.4038/vingnanam.v14i2.4150</w:t>
+        </w:r>
+      </w:hyperlink>
+    </w:p>
+    <w:p>
+      <w:pPr>
+        <w:ind w:hanging="480"/>
+        <w:rPr>
+          <w:rFonts w:ascii="Times New Roman" w:hAnsi="Times New Roman" w:cs="Times New Roman"/>
+          <w:sz w:val="24"/>
+          <w:szCs w:val="24"/>
+        </w:rPr>
+      </w:pPr>
+      <w:r>
+        <w:rPr>
+          <w:rFonts w:ascii="Times New Roman" w:hAnsi="Times New Roman" w:cs="Times New Roman"/>
+          <w:sz w:val="24"/>
+          <w:szCs w:val="24"/>
+        </w:rPr>
+        <w:t xml:space="preserve">Malathi, V.G., Renukadevi, P., Chakraborty, S., Biswas, K.K., Roy, A., Sivalingam, P.N., Venkataravanappa, V., Mandal, B., 2017. Begomoviruses and Their Satellites Occurring in India: Distribution, Diversity and Pathogenesis, in: Mandal, B., Rao, G.P., Baranwal, V.K., Jain, R.K. (Eds.), A Century of Plant Virology in India. Springer Singapore, Singapore, pp. 75–177. </w:t>
+      </w:r>
+      <w:hyperlink r:id="rId11" w:history="1">
+        <w:r>
+          <w:rPr>
+            <w:rStyle w:val="Hyperlink"/>
+            <w:rFonts w:ascii="Times New Roman" w:hAnsi="Times New Roman" w:cs="Times New Roman"/>
+            <w:sz w:val="24"/>
+            <w:szCs w:val="24"/>
+          </w:rPr>
+          <w:t>https://doi.org/10.1007/978-981-10-5672-7_5</w:t>
         </w:r>
       </w:hyperlink>
     </w:p>

</xml_diff>

<commit_message>
new file:   BLAST-Scraping.ipynb 	new file:   BLAST.docx modified:   CMVS.xlsx 	modified:   cmv.docx 	new file:   cmvs.png 	new file:   data/BLAST/NC_003861.html 	new file:   data/BLAST/OK362288.html 	new file:   data/BLAST/OK377341.html new file:   data/BLAST/OK377342.html 	new file:   data/BLAST/OK377343.html 	new file:   data/BLAST/OK424595.html 	new file:   data/BLAST/results.csv 	new file:   data/srilanka/edited/sdt_mat.txt 	modified:   ext/Cassava draft.docx 	deleted:    ext/~$ssava draft.docx 	modified:   plots.ipynb 	deleted:    ref/1-s2.0-S0042682219303320-main.pdf 	deleted:    ref/Proceeding-No-2-2022.pdf 	deleted:    ref/SLCMV_status_in_Thailand.pdf 	renamed:    ref/4150-14770-1-SM1.pdf -> ref/Status of Cassava Cultivation in Jaffna Peninsula and Detection of Cassava Mosaic Disease Causing Agent.pdf 	new file:   samples.png 	new file:   sdtmatrix.csv 	new file:   ~$BLAST.docx 	modified:   ~$cmv.docx 	deleted:    ~WRL3631.tmp
</commit_message>
<xml_diff>
--- a/cmv.docx
+++ b/cmv.docx
@@ -1068,8 +1068,19 @@
           <w:szCs w:val="24"/>
           <w:lang w:val="en-US"/>
         </w:rPr>
-        <w:t xml:space="preserve"> flour</w:t>
-      </w:r>
+        <w:t xml:space="preserve"> </w:t>
+      </w:r>
+      <w:proofErr w:type="spellStart"/>
+      <w:r>
+        <w:rPr>
+          <w:rFonts w:ascii="Times New Roman" w:hAnsi="Times New Roman" w:cs="Times New Roman"/>
+          <w:sz w:val="24"/>
+          <w:szCs w:val="24"/>
+          <w:lang w:val="en-US"/>
+        </w:rPr>
+        <w:t>flour</w:t>
+      </w:r>
+      <w:proofErr w:type="spellEnd"/>
       <w:r>
         <w:rPr>
           <w:rFonts w:ascii="Times New Roman" w:hAnsi="Times New Roman" w:cs="Times New Roman"/>
@@ -2562,8 +2573,19 @@
           <w:szCs w:val="24"/>
           <w:lang w:val="en-US"/>
         </w:rPr>
-        <w:t>family Geminiviridae</w:t>
-      </w:r>
+        <w:t xml:space="preserve">family </w:t>
+      </w:r>
+      <w:proofErr w:type="spellStart"/>
+      <w:r>
+        <w:rPr>
+          <w:rFonts w:ascii="Times New Roman" w:hAnsi="Times New Roman" w:cs="Times New Roman"/>
+          <w:sz w:val="24"/>
+          <w:szCs w:val="24"/>
+          <w:lang w:val="en-US"/>
+        </w:rPr>
+        <w:t>Geminiviridae</w:t>
+      </w:r>
+      <w:proofErr w:type="spellEnd"/>
       <w:r>
         <w:rPr>
           <w:rFonts w:ascii="Times New Roman" w:hAnsi="Times New Roman" w:cs="Times New Roman"/>
@@ -2591,6 +2613,7 @@
         </w:rPr>
         <w:t xml:space="preserve">genus </w:t>
       </w:r>
+      <w:proofErr w:type="spellStart"/>
       <w:r>
         <w:rPr>
           <w:rFonts w:ascii="Times New Roman" w:hAnsi="Times New Roman" w:cs="Times New Roman"/>
@@ -2600,8 +2623,9 @@
           <w:szCs w:val="24"/>
           <w:lang w:val="en-US"/>
         </w:rPr>
-        <w:t>Begomovirus.</w:t>
-      </w:r>
+        <w:t>Begomovirus</w:t>
+      </w:r>
+      <w:proofErr w:type="spellEnd"/>
       <w:r>
         <w:rPr>
           <w:rFonts w:ascii="Times New Roman" w:hAnsi="Times New Roman" w:cs="Times New Roman"/>
@@ -2611,6 +2635,17 @@
           <w:szCs w:val="24"/>
           <w:lang w:val="en-US"/>
         </w:rPr>
+        <w:t>.</w:t>
+      </w:r>
+      <w:r>
+        <w:rPr>
+          <w:rFonts w:ascii="Times New Roman" w:hAnsi="Times New Roman" w:cs="Times New Roman"/>
+          <w:i/>
+          <w:iCs/>
+          <w:sz w:val="24"/>
+          <w:szCs w:val="24"/>
+          <w:lang w:val="en-US"/>
+        </w:rPr>
         <w:t xml:space="preserve"> </w:t>
       </w:r>
       <w:r>
@@ -2638,8 +2673,19 @@
           <w:szCs w:val="24"/>
           <w:lang w:val="en-US"/>
         </w:rPr>
-        <w:t xml:space="preserve"> is composed of two circular ssDNAs</w:t>
-      </w:r>
+        <w:t xml:space="preserve"> is composed of two circular </w:t>
+      </w:r>
+      <w:proofErr w:type="spellStart"/>
+      <w:r>
+        <w:rPr>
+          <w:rFonts w:ascii="Times New Roman" w:hAnsi="Times New Roman" w:cs="Times New Roman"/>
+          <w:sz w:val="24"/>
+          <w:szCs w:val="24"/>
+          <w:lang w:val="en-US"/>
+        </w:rPr>
+        <w:t>ssDNAs</w:t>
+      </w:r>
+      <w:proofErr w:type="spellEnd"/>
       <w:r>
         <w:rPr>
           <w:rFonts w:ascii="Times New Roman" w:hAnsi="Times New Roman" w:cs="Times New Roman"/>
@@ -2797,7 +2843,27 @@
           <w:szCs w:val="24"/>
           <w:lang w:val="en-US"/>
         </w:rPr>
-        <w:t xml:space="preserve">Genome organization of Begomoviruses is characterized by </w:t>
+        <w:t xml:space="preserve">Genome organization of </w:t>
+      </w:r>
+      <w:proofErr w:type="spellStart"/>
+      <w:r>
+        <w:rPr>
+          <w:rFonts w:ascii="Times New Roman" w:hAnsi="Times New Roman" w:cs="Times New Roman"/>
+          <w:sz w:val="24"/>
+          <w:szCs w:val="24"/>
+          <w:lang w:val="en-US"/>
+        </w:rPr>
+        <w:t>Begomoviruses</w:t>
+      </w:r>
+      <w:proofErr w:type="spellEnd"/>
+      <w:r>
+        <w:rPr>
+          <w:rFonts w:ascii="Times New Roman" w:hAnsi="Times New Roman" w:cs="Times New Roman"/>
+          <w:sz w:val="24"/>
+          <w:szCs w:val="24"/>
+          <w:lang w:val="en-US"/>
+        </w:rPr>
+        <w:t xml:space="preserve"> is characterized by </w:t>
       </w:r>
       <w:r>
         <w:rPr>
@@ -3049,16 +3115,7 @@
           <w:szCs w:val="24"/>
           <w:lang w:val="en-US"/>
         </w:rPr>
-        <w:t xml:space="preserve">systemic movement of virus particles in host plants </w:t>
-      </w:r>
-      <w:r>
-        <w:rPr>
-          <w:rFonts w:ascii="Times New Roman" w:hAnsi="Times New Roman" w:cs="Times New Roman"/>
-          <w:sz w:val="24"/>
-          <w:szCs w:val="24"/>
-          <w:lang w:val="en-US"/>
-        </w:rPr>
-        <w:t xml:space="preserve">and </w:t>
+        <w:t xml:space="preserve">systemic movement of virus particles in host plants and </w:t>
       </w:r>
       <w:r>
         <w:rPr>
@@ -3253,8 +3310,19 @@
           <w:szCs w:val="24"/>
           <w:lang w:val="en-US"/>
         </w:rPr>
-        <w:t xml:space="preserve"> replication and encapsidation</w:t>
-      </w:r>
+        <w:t xml:space="preserve"> replication and </w:t>
+      </w:r>
+      <w:proofErr w:type="spellStart"/>
+      <w:r>
+        <w:rPr>
+          <w:rFonts w:ascii="Times New Roman" w:hAnsi="Times New Roman" w:cs="Times New Roman"/>
+          <w:sz w:val="24"/>
+          <w:szCs w:val="24"/>
+          <w:lang w:val="en-US"/>
+        </w:rPr>
+        <w:t>encapsidation</w:t>
+      </w:r>
+      <w:proofErr w:type="spellEnd"/>
       <w:r>
         <w:rPr>
           <w:rFonts w:ascii="Times New Roman" w:hAnsi="Times New Roman" w:cs="Times New Roman"/>
@@ -3326,6 +3394,7 @@
         </w:rPr>
         <w:t>Host-to-host transmission of SLCMV is mediated by a specific biotype of whiteflies (</w:t>
       </w:r>
+      <w:proofErr w:type="spellStart"/>
       <w:r>
         <w:rPr>
           <w:rFonts w:ascii="Times New Roman" w:hAnsi="Times New Roman" w:cs="Times New Roman"/>
@@ -3335,8 +3404,33 @@
           <w:szCs w:val="24"/>
           <w:lang w:val="en-US"/>
         </w:rPr>
-        <w:t>Bemisia tabaci</w:t>
-      </w:r>
+        <w:t>Bemisia</w:t>
+      </w:r>
+      <w:proofErr w:type="spellEnd"/>
+      <w:r>
+        <w:rPr>
+          <w:rFonts w:ascii="Times New Roman" w:hAnsi="Times New Roman" w:cs="Times New Roman"/>
+          <w:i/>
+          <w:iCs/>
+          <w:sz w:val="24"/>
+          <w:szCs w:val="24"/>
+          <w:lang w:val="en-US"/>
+        </w:rPr>
+        <w:t xml:space="preserve"> </w:t>
+      </w:r>
+      <w:proofErr w:type="spellStart"/>
+      <w:r>
+        <w:rPr>
+          <w:rFonts w:ascii="Times New Roman" w:hAnsi="Times New Roman" w:cs="Times New Roman"/>
+          <w:i/>
+          <w:iCs/>
+          <w:sz w:val="24"/>
+          <w:szCs w:val="24"/>
+          <w:lang w:val="en-US"/>
+        </w:rPr>
+        <w:t>tabaci</w:t>
+      </w:r>
+      <w:proofErr w:type="spellEnd"/>
       <w:r>
         <w:rPr>
           <w:rFonts w:ascii="Times New Roman" w:hAnsi="Times New Roman" w:cs="Times New Roman"/>
@@ -3380,16 +3474,16 @@
           <w:szCs w:val="24"/>
           <w:lang w:val="en-US"/>
         </w:rPr>
-        <w:t xml:space="preserve">naceae via mechanical sap inoculation </w:t>
-      </w:r>
-      <w:r>
-        <w:rPr>
-          <w:rFonts w:ascii="Times New Roman" w:hAnsi="Times New Roman" w:cs="Times New Roman"/>
-          <w:sz w:val="24"/>
-          <w:szCs w:val="24"/>
-          <w:lang w:val="en-US"/>
-        </w:rPr>
-        <w:t>.</w:t>
+        <w:t xml:space="preserve">naceae via mechanical sap </w:t>
+      </w:r>
+      <w:r>
+        <w:rPr>
+          <w:rFonts w:ascii="Times New Roman" w:hAnsi="Times New Roman" w:cs="Times New Roman"/>
+          <w:sz w:val="24"/>
+          <w:szCs w:val="24"/>
+          <w:lang w:val="en-US"/>
+        </w:rPr>
+        <w:t>inoculation.</w:t>
       </w:r>
       <w:r>
         <w:rPr>
@@ -3483,7 +3577,25 @@
           <w:szCs w:val="24"/>
           <w:lang w:val="en-US"/>
         </w:rPr>
-        <w:t xml:space="preserve"> germplasms concludes that most of the Cassava cultivars (</w:t>
+        <w:t xml:space="preserve"> germplasms concludes that most of the </w:t>
+      </w:r>
+      <w:r>
+        <w:rPr>
+          <w:rFonts w:ascii="Times New Roman" w:hAnsi="Times New Roman" w:cs="Times New Roman"/>
+          <w:sz w:val="24"/>
+          <w:szCs w:val="24"/>
+          <w:lang w:val="en-US"/>
+        </w:rPr>
+        <w:t>c</w:t>
+      </w:r>
+      <w:r>
+        <w:rPr>
+          <w:rFonts w:ascii="Times New Roman" w:hAnsi="Times New Roman" w:cs="Times New Roman"/>
+          <w:sz w:val="24"/>
+          <w:szCs w:val="24"/>
+          <w:lang w:val="en-US"/>
+        </w:rPr>
+        <w:t>assava cultivars (</w:t>
       </w:r>
       <w:r>
         <w:rPr>
@@ -3552,7 +3664,43 @@
           <w:szCs w:val="24"/>
           <w:lang w:val="en-US"/>
         </w:rPr>
-        <w:t xml:space="preserve"> in Sri Lanka are susceptible for CMD with HORDI 6 showing the highest susceptibility and identifies cultivars </w:t>
+        <w:t xml:space="preserve"> in Sri Lanka are susceptible </w:t>
+      </w:r>
+      <w:r>
+        <w:rPr>
+          <w:rFonts w:ascii="Times New Roman" w:hAnsi="Times New Roman" w:cs="Times New Roman"/>
+          <w:sz w:val="24"/>
+          <w:szCs w:val="24"/>
+          <w:lang w:val="en-US"/>
+        </w:rPr>
+        <w:t>to</w:t>
+      </w:r>
+      <w:r>
+        <w:rPr>
+          <w:rFonts w:ascii="Times New Roman" w:hAnsi="Times New Roman" w:cs="Times New Roman"/>
+          <w:sz w:val="24"/>
+          <w:szCs w:val="24"/>
+          <w:lang w:val="en-US"/>
+        </w:rPr>
+        <w:t xml:space="preserve"> CMD with HORDI 6 showing the highest susceptibility and </w:t>
+      </w:r>
+      <w:r>
+        <w:rPr>
+          <w:rFonts w:ascii="Times New Roman" w:hAnsi="Times New Roman" w:cs="Times New Roman"/>
+          <w:sz w:val="24"/>
+          <w:szCs w:val="24"/>
+          <w:lang w:val="en-US"/>
+        </w:rPr>
+        <w:t xml:space="preserve">the study also </w:t>
+      </w:r>
+      <w:r>
+        <w:rPr>
+          <w:rFonts w:ascii="Times New Roman" w:hAnsi="Times New Roman" w:cs="Times New Roman"/>
+          <w:sz w:val="24"/>
+          <w:szCs w:val="24"/>
+          <w:lang w:val="en-US"/>
+        </w:rPr>
+        <w:t xml:space="preserve">identifies cultivars </w:t>
       </w:r>
       <w:r>
         <w:rPr>
@@ -3875,7 +4023,31 @@
       <w:pPr>
         <w:spacing w:line="240" w:lineRule="auto"/>
         <w:rPr>
-          <w:rFonts w:ascii="Times New Roman" w:hAnsi="Times New Roman" w:cs="Times New Roman"/>
+          <w:rFonts w:ascii="Times New Roman" w:eastAsia="Times New Roman" w:hAnsi="Times New Roman" w:cs="Times New Roman"/>
+          <w:b/>
+          <w:bCs/>
+          <w:sz w:val="24"/>
+          <w:szCs w:val="24"/>
+          <w:lang w:val="en-US"/>
+        </w:rPr>
+      </w:pPr>
+      <w:r>
+        <w:rPr>
+          <w:rFonts w:ascii="Times New Roman" w:eastAsia="Times New Roman" w:hAnsi="Times New Roman" w:cs="Times New Roman"/>
+          <w:b/>
+          <w:bCs/>
+          <w:sz w:val="24"/>
+          <w:szCs w:val="24"/>
+          <w:lang w:val="en-US"/>
+        </w:rPr>
+        <w:t>Materials and Methods</w:t>
+      </w:r>
+    </w:p>
+    <w:p>
+      <w:pPr>
+        <w:spacing w:line="240" w:lineRule="auto"/>
+        <w:rPr>
+          <w:rFonts w:ascii="Times New Roman" w:eastAsia="Times New Roman" w:hAnsi="Times New Roman" w:cs="Times New Roman"/>
           <w:sz w:val="24"/>
           <w:szCs w:val="24"/>
           <w:lang w:val="en-US"/>
@@ -3885,8 +4057,52 @@
     <w:p>
       <w:pPr>
         <w:spacing w:line="240" w:lineRule="auto"/>
-        <w:rPr>
-          <w:rFonts w:ascii="Times New Roman" w:hAnsi="Times New Roman" w:cs="Times New Roman"/>
+        <w:ind w:left="-450" w:right="-450" w:firstLine="450"/>
+        <w:rPr>
+          <w:rFonts w:ascii="Times New Roman" w:hAnsi="Times New Roman" w:cs="Times New Roman"/>
+          <w:b/>
+          <w:sz w:val="24"/>
+          <w:szCs w:val="24"/>
+          <w:lang w:val="en-US"/>
+        </w:rPr>
+      </w:pPr>
+      <w:r>
+        <w:rPr>
+          <w:rFonts w:ascii="Times New Roman" w:hAnsi="Times New Roman" w:cs="Times New Roman"/>
+          <w:b/>
+          <w:sz w:val="24"/>
+          <w:szCs w:val="24"/>
+          <w:lang w:val="en-US"/>
+        </w:rPr>
+        <w:t xml:space="preserve">Field Assessment of contemporary CMD situation </w:t>
+      </w:r>
+      <w:r>
+        <w:rPr>
+          <w:rFonts w:ascii="Times New Roman" w:hAnsi="Times New Roman" w:cs="Times New Roman"/>
+          <w:b/>
+          <w:sz w:val="24"/>
+          <w:szCs w:val="24"/>
+        </w:rPr>
+        <w:t>in Trincomalee</w:t>
+      </w:r>
+      <w:r>
+        <w:rPr>
+          <w:rFonts w:ascii="Times New Roman" w:hAnsi="Times New Roman" w:cs="Times New Roman"/>
+          <w:b/>
+          <w:sz w:val="24"/>
+          <w:szCs w:val="24"/>
+          <w:lang w:val="en-US"/>
+        </w:rPr>
+        <w:t>, Sri Lanka</w:t>
+      </w:r>
+    </w:p>
+    <w:p>
+      <w:pPr>
+        <w:spacing w:line="240" w:lineRule="auto"/>
+        <w:ind w:left="-450" w:right="-450" w:firstLine="450"/>
+        <w:rPr>
+          <w:rFonts w:ascii="Times New Roman" w:hAnsi="Times New Roman" w:cs="Times New Roman"/>
+          <w:b/>
           <w:sz w:val="24"/>
           <w:szCs w:val="24"/>
           <w:lang w:val="en-US"/>
@@ -3895,25 +4111,1307 @@
     </w:p>
     <w:p>
       <w:pPr>
-        <w:rPr>
-          <w:rFonts w:ascii="Times New Roman" w:eastAsia="Times New Roman" w:hAnsi="Times New Roman" w:cs="Times New Roman"/>
-          <w:sz w:val="24"/>
-          <w:szCs w:val="24"/>
-          <w:lang w:val="en-US"/>
+        <w:spacing w:after="0" w:line="240" w:lineRule="auto"/>
+        <w:rPr>
+          <w:rFonts w:ascii="Times New Roman" w:hAnsi="Times New Roman" w:cs="Times New Roman"/>
+          <w:sz w:val="24"/>
+          <w:szCs w:val="24"/>
         </w:rPr>
       </w:pPr>
       <w:r>
         <w:rPr>
-          <w:rFonts w:ascii="Times New Roman" w:eastAsia="Times New Roman" w:hAnsi="Times New Roman" w:cs="Times New Roman"/>
-          <w:sz w:val="24"/>
-          <w:szCs w:val="24"/>
-          <w:lang w:val="en-US"/>
-        </w:rPr>
-        <w:t>Materials and Methods</w:t>
+          <w:rFonts w:ascii="Times New Roman" w:hAnsi="Times New Roman" w:cs="Times New Roman"/>
+          <w:sz w:val="24"/>
+          <w:szCs w:val="24"/>
+          <w:lang w:val="en-US"/>
+        </w:rPr>
+        <w:t>A</w:t>
+      </w:r>
+      <w:r>
+        <w:rPr>
+          <w:rFonts w:ascii="Times New Roman" w:hAnsi="Times New Roman" w:cs="Times New Roman"/>
+          <w:sz w:val="24"/>
+          <w:szCs w:val="24"/>
+        </w:rPr>
+        <w:t xml:space="preserve"> </w:t>
+      </w:r>
+      <w:r>
+        <w:rPr>
+          <w:rFonts w:ascii="Times New Roman" w:hAnsi="Times New Roman" w:cs="Times New Roman"/>
+          <w:sz w:val="24"/>
+          <w:szCs w:val="24"/>
+          <w:lang w:val="en-US"/>
+        </w:rPr>
+        <w:t xml:space="preserve">brief </w:t>
+      </w:r>
+      <w:r>
+        <w:rPr>
+          <w:rFonts w:ascii="Times New Roman" w:hAnsi="Times New Roman" w:cs="Times New Roman"/>
+          <w:sz w:val="24"/>
+          <w:szCs w:val="24"/>
+          <w:lang w:val="en-US"/>
+        </w:rPr>
+        <w:t xml:space="preserve">preliminary </w:t>
+      </w:r>
+      <w:r>
+        <w:rPr>
+          <w:rFonts w:ascii="Times New Roman" w:hAnsi="Times New Roman" w:cs="Times New Roman"/>
+          <w:sz w:val="24"/>
+          <w:szCs w:val="24"/>
+          <w:lang w:val="en-US"/>
+        </w:rPr>
+        <w:t>filed s</w:t>
+      </w:r>
+      <w:r>
+        <w:rPr>
+          <w:rFonts w:ascii="Times New Roman" w:hAnsi="Times New Roman" w:cs="Times New Roman"/>
+          <w:sz w:val="24"/>
+          <w:szCs w:val="24"/>
+        </w:rPr>
+        <w:t xml:space="preserve">urvey was </w:t>
+      </w:r>
+      <w:r>
+        <w:rPr>
+          <w:rFonts w:ascii="Times New Roman" w:hAnsi="Times New Roman" w:cs="Times New Roman"/>
+          <w:sz w:val="24"/>
+          <w:szCs w:val="24"/>
+          <w:lang w:val="en-US"/>
+        </w:rPr>
+        <w:t>carried out</w:t>
+      </w:r>
+      <w:r>
+        <w:rPr>
+          <w:rFonts w:ascii="Times New Roman" w:hAnsi="Times New Roman" w:cs="Times New Roman"/>
+          <w:sz w:val="24"/>
+          <w:szCs w:val="24"/>
+        </w:rPr>
+        <w:t xml:space="preserve"> from May </w:t>
+      </w:r>
+      <w:r>
+        <w:rPr>
+          <w:rFonts w:ascii="Times New Roman" w:hAnsi="Times New Roman" w:cs="Times New Roman"/>
+          <w:sz w:val="24"/>
+          <w:szCs w:val="24"/>
+          <w:lang w:val="en-US"/>
+        </w:rPr>
+        <w:t xml:space="preserve">2021 </w:t>
+      </w:r>
+      <w:r>
+        <w:rPr>
+          <w:rFonts w:ascii="Times New Roman" w:hAnsi="Times New Roman" w:cs="Times New Roman"/>
+          <w:sz w:val="24"/>
+          <w:szCs w:val="24"/>
+        </w:rPr>
+        <w:t>to July 2021</w:t>
+      </w:r>
+      <w:r>
+        <w:rPr>
+          <w:rFonts w:ascii="Times New Roman" w:hAnsi="Times New Roman" w:cs="Times New Roman"/>
+          <w:sz w:val="24"/>
+          <w:szCs w:val="24"/>
+          <w:lang w:val="en-US"/>
+        </w:rPr>
+        <w:t>,</w:t>
+      </w:r>
+      <w:r>
+        <w:rPr>
+          <w:rFonts w:ascii="Times New Roman" w:hAnsi="Times New Roman" w:cs="Times New Roman"/>
+          <w:sz w:val="24"/>
+          <w:szCs w:val="24"/>
+        </w:rPr>
+        <w:t xml:space="preserve"> </w:t>
+      </w:r>
+      <w:r>
+        <w:rPr>
+          <w:rFonts w:ascii="Times New Roman" w:hAnsi="Times New Roman" w:cs="Times New Roman"/>
+          <w:sz w:val="24"/>
+          <w:szCs w:val="24"/>
+          <w:lang w:val="en-US"/>
+        </w:rPr>
+        <w:t xml:space="preserve">in order </w:t>
+      </w:r>
+      <w:r>
+        <w:rPr>
+          <w:rFonts w:ascii="Times New Roman" w:hAnsi="Times New Roman" w:cs="Times New Roman"/>
+          <w:sz w:val="24"/>
+          <w:szCs w:val="24"/>
+        </w:rPr>
+        <w:t xml:space="preserve">to determine the </w:t>
+      </w:r>
+      <w:r>
+        <w:rPr>
+          <w:rFonts w:ascii="Times New Roman" w:hAnsi="Times New Roman" w:cs="Times New Roman"/>
+          <w:sz w:val="24"/>
+          <w:szCs w:val="24"/>
+          <w:lang w:val="en-US"/>
+        </w:rPr>
+        <w:t xml:space="preserve">disease incidence of </w:t>
+      </w:r>
+      <w:r>
+        <w:rPr>
+          <w:rFonts w:ascii="Times New Roman" w:hAnsi="Times New Roman" w:cs="Times New Roman"/>
+          <w:sz w:val="24"/>
+          <w:szCs w:val="24"/>
+        </w:rPr>
+        <w:t xml:space="preserve">CMD </w:t>
+      </w:r>
+      <w:r>
+        <w:rPr>
+          <w:rFonts w:ascii="Times New Roman" w:hAnsi="Times New Roman" w:cs="Times New Roman"/>
+          <w:sz w:val="24"/>
+          <w:szCs w:val="24"/>
+          <w:lang w:val="en-US"/>
+        </w:rPr>
+        <w:t>in Trincomalee district, Sri Lanka</w:t>
+      </w:r>
+      <w:r>
+        <w:rPr>
+          <w:rFonts w:ascii="Times New Roman" w:hAnsi="Times New Roman" w:cs="Times New Roman"/>
+          <w:sz w:val="24"/>
+          <w:szCs w:val="24"/>
+        </w:rPr>
+        <w:t xml:space="preserve">. Field visits were arranged to three different </w:t>
+      </w:r>
+      <w:r>
+        <w:rPr>
+          <w:rFonts w:ascii="Times New Roman" w:hAnsi="Times New Roman" w:cs="Times New Roman"/>
+          <w:sz w:val="24"/>
+          <w:szCs w:val="24"/>
+          <w:lang w:val="en-US"/>
+        </w:rPr>
+        <w:t xml:space="preserve">divisional secretariat </w:t>
+      </w:r>
+      <w:r>
+        <w:rPr>
+          <w:rFonts w:ascii="Times New Roman" w:hAnsi="Times New Roman" w:cs="Times New Roman"/>
+          <w:sz w:val="24"/>
+          <w:szCs w:val="24"/>
+          <w:lang w:val="en-US"/>
+        </w:rPr>
+        <w:t>(</w:t>
+      </w:r>
+      <w:r>
+        <w:rPr>
+          <w:rFonts w:ascii="Times New Roman" w:hAnsi="Times New Roman" w:cs="Times New Roman"/>
+          <w:sz w:val="24"/>
+          <w:szCs w:val="24"/>
+        </w:rPr>
+        <w:t>DS</w:t>
+      </w:r>
+      <w:r>
+        <w:rPr>
+          <w:rFonts w:ascii="Times New Roman" w:hAnsi="Times New Roman" w:cs="Times New Roman"/>
+          <w:sz w:val="24"/>
+          <w:szCs w:val="24"/>
+          <w:lang w:val="en-US"/>
+        </w:rPr>
+        <w:t>)</w:t>
+      </w:r>
+      <w:r>
+        <w:rPr>
+          <w:rFonts w:ascii="Times New Roman" w:hAnsi="Times New Roman" w:cs="Times New Roman"/>
+          <w:sz w:val="24"/>
+          <w:szCs w:val="24"/>
+        </w:rPr>
+        <w:t xml:space="preserve"> divisions </w:t>
+      </w:r>
+      <w:r>
+        <w:rPr>
+          <w:rFonts w:ascii="Times New Roman" w:hAnsi="Times New Roman" w:cs="Times New Roman"/>
+          <w:sz w:val="24"/>
+          <w:szCs w:val="24"/>
+          <w:lang w:val="en-US"/>
+        </w:rPr>
+        <w:t>in</w:t>
+      </w:r>
+      <w:r>
+        <w:rPr>
+          <w:rFonts w:ascii="Times New Roman" w:hAnsi="Times New Roman" w:cs="Times New Roman"/>
+          <w:sz w:val="24"/>
+          <w:szCs w:val="24"/>
+        </w:rPr>
+        <w:t xml:space="preserve"> Trincomalee district</w:t>
+      </w:r>
+      <w:r>
+        <w:rPr>
+          <w:rFonts w:ascii="Times New Roman" w:hAnsi="Times New Roman" w:cs="Times New Roman"/>
+          <w:sz w:val="24"/>
+          <w:szCs w:val="24"/>
+          <w:lang w:val="en-US"/>
+        </w:rPr>
+        <w:t>,</w:t>
+      </w:r>
+      <w:r>
+        <w:rPr>
+          <w:rFonts w:ascii="Times New Roman" w:hAnsi="Times New Roman" w:cs="Times New Roman"/>
+          <w:sz w:val="24"/>
+          <w:szCs w:val="24"/>
+        </w:rPr>
+        <w:t xml:space="preserve"> namely Padavisripura, Muthur and Nilaveli.</w:t>
+      </w:r>
+      <w:r>
+        <w:rPr>
+          <w:rFonts w:ascii="Times New Roman" w:hAnsi="Times New Roman" w:cs="Times New Roman"/>
+          <w:sz w:val="24"/>
+          <w:szCs w:val="24"/>
+          <w:lang w:val="en-US"/>
+        </w:rPr>
+        <w:t xml:space="preserve"> </w:t>
+      </w:r>
+      <w:r>
+        <w:rPr>
+          <w:rFonts w:ascii="Times New Roman" w:hAnsi="Times New Roman" w:cs="Times New Roman"/>
+          <w:sz w:val="24"/>
+          <w:szCs w:val="24"/>
+        </w:rPr>
+        <w:t>In each field</w:t>
+      </w:r>
+      <w:r>
+        <w:rPr>
+          <w:rFonts w:ascii="Times New Roman" w:hAnsi="Times New Roman" w:cs="Times New Roman"/>
+          <w:sz w:val="24"/>
+          <w:szCs w:val="24"/>
+          <w:lang w:val="en-US"/>
+        </w:rPr>
+        <w:t>,</w:t>
+      </w:r>
+      <w:r>
+        <w:rPr>
+          <w:rFonts w:ascii="Times New Roman" w:hAnsi="Times New Roman" w:cs="Times New Roman"/>
+          <w:sz w:val="24"/>
+          <w:szCs w:val="24"/>
+        </w:rPr>
+        <w:t xml:space="preserve"> six plots </w:t>
+      </w:r>
+      <w:r>
+        <w:rPr>
+          <w:rFonts w:ascii="Times New Roman" w:hAnsi="Times New Roman" w:cs="Times New Roman"/>
+          <w:sz w:val="24"/>
+          <w:szCs w:val="24"/>
+          <w:lang w:val="en-US"/>
+        </w:rPr>
+        <w:t>(</w:t>
+      </w:r>
+      <w:r>
+        <w:rPr>
+          <w:rFonts w:ascii="Times New Roman" w:hAnsi="Times New Roman" w:cs="Times New Roman"/>
+          <w:sz w:val="24"/>
+          <w:szCs w:val="24"/>
+          <w:lang w:val="en-US"/>
+        </w:rPr>
+        <w:t xml:space="preserve">each </w:t>
+      </w:r>
+      <w:r>
+        <w:rPr>
+          <w:rFonts w:ascii="Times New Roman" w:hAnsi="Times New Roman" w:cs="Times New Roman"/>
+          <w:sz w:val="24"/>
+          <w:szCs w:val="24"/>
+        </w:rPr>
+        <w:t>10</w:t>
+      </w:r>
+      <w:r>
+        <w:rPr>
+          <w:rFonts w:ascii="Times New Roman" w:hAnsi="Times New Roman" w:cs="Times New Roman"/>
+          <w:sz w:val="24"/>
+          <w:szCs w:val="24"/>
+          <w:lang w:val="en-US"/>
+        </w:rPr>
+        <w:t xml:space="preserve"> </w:t>
+      </w:r>
+      <w:r>
+        <w:rPr>
+          <w:rFonts w:ascii="Times New Roman" w:hAnsi="Times New Roman" w:cs="Times New Roman"/>
+          <w:sz w:val="24"/>
+          <w:szCs w:val="24"/>
+        </w:rPr>
+        <w:t>m</w:t>
+      </w:r>
+      <w:r>
+        <w:rPr>
+          <w:rFonts w:ascii="Times New Roman" w:hAnsi="Times New Roman" w:cs="Times New Roman"/>
+          <w:sz w:val="24"/>
+          <w:szCs w:val="24"/>
+          <w:vertAlign w:val="superscript"/>
+        </w:rPr>
+        <w:t>2</w:t>
+      </w:r>
+      <w:r>
+        <w:rPr>
+          <w:rFonts w:ascii="Times New Roman" w:hAnsi="Times New Roman" w:cs="Times New Roman"/>
+          <w:sz w:val="24"/>
+          <w:szCs w:val="24"/>
+        </w:rPr>
+        <w:t xml:space="preserve"> </w:t>
+      </w:r>
+      <w:r>
+        <w:rPr>
+          <w:rFonts w:ascii="Times New Roman" w:hAnsi="Times New Roman" w:cs="Times New Roman"/>
+          <w:sz w:val="24"/>
+          <w:szCs w:val="24"/>
+          <w:lang w:val="en-US"/>
+        </w:rPr>
+        <w:t xml:space="preserve">in </w:t>
+      </w:r>
+      <w:r>
+        <w:rPr>
+          <w:rFonts w:ascii="Times New Roman" w:hAnsi="Times New Roman" w:cs="Times New Roman"/>
+          <w:sz w:val="24"/>
+          <w:szCs w:val="24"/>
+        </w:rPr>
+        <w:t>area</w:t>
+      </w:r>
+      <w:r>
+        <w:rPr>
+          <w:rFonts w:ascii="Times New Roman" w:hAnsi="Times New Roman" w:cs="Times New Roman"/>
+          <w:sz w:val="24"/>
+          <w:szCs w:val="24"/>
+          <w:lang w:val="en-US"/>
+        </w:rPr>
+        <w:t>)</w:t>
+      </w:r>
+      <w:r>
+        <w:rPr>
+          <w:rFonts w:ascii="Times New Roman" w:hAnsi="Times New Roman" w:cs="Times New Roman"/>
+          <w:sz w:val="24"/>
+          <w:szCs w:val="24"/>
+          <w:lang w:val="en-US"/>
+        </w:rPr>
+        <w:t xml:space="preserve"> </w:t>
+      </w:r>
+      <w:r>
+        <w:rPr>
+          <w:rFonts w:ascii="Times New Roman" w:hAnsi="Times New Roman" w:cs="Times New Roman"/>
+          <w:sz w:val="24"/>
+          <w:szCs w:val="24"/>
+        </w:rPr>
+        <w:t xml:space="preserve">were selected and the number of diseased plants (n) showing </w:t>
+      </w:r>
+      <w:r>
+        <w:rPr>
+          <w:rFonts w:ascii="Times New Roman" w:hAnsi="Times New Roman" w:cs="Times New Roman"/>
+          <w:sz w:val="24"/>
+          <w:szCs w:val="24"/>
+          <w:lang w:val="en-US"/>
+        </w:rPr>
+        <w:t xml:space="preserve">stereotypical CMD </w:t>
+      </w:r>
+      <w:r>
+        <w:rPr>
+          <w:rFonts w:ascii="Times New Roman" w:hAnsi="Times New Roman" w:cs="Times New Roman"/>
+          <w:sz w:val="24"/>
+          <w:szCs w:val="24"/>
+        </w:rPr>
+        <w:t xml:space="preserve">symptoms and </w:t>
+      </w:r>
+      <w:r>
+        <w:rPr>
+          <w:rFonts w:ascii="Times New Roman" w:hAnsi="Times New Roman" w:cs="Times New Roman"/>
+          <w:sz w:val="24"/>
+          <w:szCs w:val="24"/>
+          <w:lang w:val="en-US"/>
+        </w:rPr>
+        <w:t xml:space="preserve">the </w:t>
+      </w:r>
+      <w:r>
+        <w:rPr>
+          <w:rFonts w:ascii="Times New Roman" w:hAnsi="Times New Roman" w:cs="Times New Roman"/>
+          <w:sz w:val="24"/>
+          <w:szCs w:val="24"/>
+          <w:lang w:val="en-US"/>
+        </w:rPr>
+        <w:lastRenderedPageBreak/>
+        <w:t>number of total</w:t>
+      </w:r>
+      <w:r>
+        <w:rPr>
+          <w:rFonts w:ascii="Times New Roman" w:hAnsi="Times New Roman" w:cs="Times New Roman"/>
+          <w:sz w:val="24"/>
+          <w:szCs w:val="24"/>
+        </w:rPr>
+        <w:t xml:space="preserve"> plants</w:t>
+      </w:r>
+      <w:r>
+        <w:rPr>
+          <w:rFonts w:ascii="Times New Roman" w:hAnsi="Times New Roman" w:cs="Times New Roman"/>
+          <w:sz w:val="24"/>
+          <w:szCs w:val="24"/>
+          <w:lang w:val="en-US"/>
+        </w:rPr>
+        <w:t xml:space="preserve"> in the </w:t>
+      </w:r>
+      <w:r>
+        <w:rPr>
+          <w:rFonts w:ascii="Times New Roman" w:hAnsi="Times New Roman" w:cs="Times New Roman"/>
+          <w:sz w:val="24"/>
+          <w:szCs w:val="24"/>
+          <w:lang w:val="en-US"/>
+        </w:rPr>
+        <w:t xml:space="preserve">chosen </w:t>
+      </w:r>
+      <w:r>
+        <w:rPr>
+          <w:rFonts w:ascii="Times New Roman" w:hAnsi="Times New Roman" w:cs="Times New Roman"/>
+          <w:sz w:val="24"/>
+          <w:szCs w:val="24"/>
+          <w:lang w:val="en-US"/>
+        </w:rPr>
+        <w:t>plot (N) were documented</w:t>
+      </w:r>
+      <w:r>
+        <w:rPr>
+          <w:rFonts w:ascii="Times New Roman" w:hAnsi="Times New Roman" w:cs="Times New Roman"/>
+          <w:sz w:val="24"/>
+          <w:szCs w:val="24"/>
+        </w:rPr>
+        <w:t>. The percentage of CMD incidence per field was calculated by using the following equation</w:t>
+      </w:r>
+      <w:r>
+        <w:rPr>
+          <w:rFonts w:ascii="Times New Roman" w:hAnsi="Times New Roman" w:cs="Times New Roman"/>
+          <w:sz w:val="24"/>
+          <w:szCs w:val="24"/>
+          <w:lang w:val="en-US"/>
+        </w:rPr>
+        <w:t xml:space="preserve"> </w:t>
+      </w:r>
+      <w:r>
+        <w:rPr>
+          <w:rFonts w:ascii="Times New Roman" w:hAnsi="Times New Roman" w:cs="Times New Roman"/>
+          <w:sz w:val="24"/>
+          <w:szCs w:val="24"/>
+        </w:rPr>
+        <w:t>(Saokham et al., 2021)</w:t>
+      </w:r>
+      <w:r>
+        <w:rPr>
+          <w:rFonts w:ascii="Times New Roman" w:hAnsi="Times New Roman" w:cs="Times New Roman"/>
+          <w:sz w:val="24"/>
+          <w:szCs w:val="24"/>
+        </w:rPr>
+        <w:t xml:space="preserve">.   </w:t>
       </w:r>
     </w:p>
     <w:p>
       <w:pPr>
+        <w:spacing w:after="0" w:line="240" w:lineRule="auto"/>
+        <w:ind w:left="-450"/>
+        <w:rPr>
+          <w:rFonts w:ascii="Times New Roman" w:hAnsi="Times New Roman" w:cs="Times New Roman"/>
+          <w:sz w:val="24"/>
+          <w:szCs w:val="24"/>
+        </w:rPr>
+      </w:pPr>
+      <m:oMathPara>
+        <m:oMath>
+          <m:r>
+            <w:rPr>
+              <w:rFonts w:ascii="Cambria Math" w:hAnsi="Cambria Math" w:cs="Times New Roman"/>
+              <w:sz w:val="24"/>
+              <w:szCs w:val="24"/>
+            </w:rPr>
+            <m:t>Percentage disease incidence=</m:t>
+          </m:r>
+          <m:f>
+            <m:fPr>
+              <m:ctrlPr>
+                <w:rPr>
+                  <w:rFonts w:ascii="Cambria Math" w:hAnsi="Cambria Math" w:cs="Times New Roman"/>
+                  <w:i/>
+                  <w:sz w:val="24"/>
+                  <w:szCs w:val="24"/>
+                </w:rPr>
+              </m:ctrlPr>
+            </m:fPr>
+            <m:num>
+              <m:r>
+                <w:rPr>
+                  <w:rFonts w:ascii="Cambria Math" w:hAnsi="Cambria Math" w:cs="Times New Roman"/>
+                  <w:sz w:val="24"/>
+                  <w:szCs w:val="24"/>
+                </w:rPr>
+                <m:t>n</m:t>
+              </m:r>
+            </m:num>
+            <m:den>
+              <m:r>
+                <w:rPr>
+                  <w:rFonts w:ascii="Cambria Math" w:hAnsi="Cambria Math" w:cs="Times New Roman"/>
+                  <w:sz w:val="24"/>
+                  <w:szCs w:val="24"/>
+                </w:rPr>
+                <m:t>N</m:t>
+              </m:r>
+            </m:den>
+          </m:f>
+          <m:r>
+            <w:rPr>
+              <w:rFonts w:ascii="Cambria Math" w:hAnsi="Cambria Math" w:cs="Times New Roman"/>
+              <w:sz w:val="24"/>
+              <w:szCs w:val="24"/>
+            </w:rPr>
+            <m:t xml:space="preserve"> × 100 %</m:t>
+          </m:r>
+          <m:r>
+            <w:rPr>
+              <w:rFonts w:ascii="Times New Roman" w:hAnsi="Times New Roman" w:cs="Times New Roman"/>
+              <w:sz w:val="24"/>
+              <w:szCs w:val="24"/>
+            </w:rPr>
+            <w:br/>
+          </m:r>
+        </m:oMath>
+      </m:oMathPara>
+      <w:r>
+        <w:rPr>
+          <w:rFonts w:ascii="Times New Roman" w:hAnsi="Times New Roman" w:cs="Times New Roman"/>
+          <w:sz w:val="24"/>
+          <w:szCs w:val="24"/>
+        </w:rPr>
+        <w:t xml:space="preserve">                 </w:t>
+      </w:r>
+    </w:p>
+    <w:p>
+      <w:pPr>
+        <w:spacing w:after="0" w:line="240" w:lineRule="auto"/>
+        <w:ind w:left="-450"/>
+        <w:rPr>
+          <w:rFonts w:ascii="Times New Roman" w:hAnsi="Times New Roman" w:cs="Times New Roman"/>
+          <w:b/>
+          <w:sz w:val="24"/>
+          <w:szCs w:val="24"/>
+        </w:rPr>
+      </w:pPr>
+      <w:r>
+        <w:rPr>
+          <w:rFonts w:ascii="Times New Roman" w:hAnsi="Times New Roman" w:cs="Times New Roman"/>
+          <w:sz w:val="24"/>
+          <w:szCs w:val="24"/>
+        </w:rPr>
+        <w:t xml:space="preserve">  </w:t>
+      </w:r>
+      <w:r>
+        <w:rPr>
+          <w:rFonts w:ascii="Times New Roman" w:hAnsi="Times New Roman" w:cs="Times New Roman"/>
+          <w:sz w:val="24"/>
+          <w:szCs w:val="24"/>
+        </w:rPr>
+        <w:tab/>
+      </w:r>
+      <w:r>
+        <w:rPr>
+          <w:rFonts w:ascii="Times New Roman" w:hAnsi="Times New Roman" w:cs="Times New Roman"/>
+          <w:b/>
+          <w:sz w:val="24"/>
+          <w:szCs w:val="24"/>
+        </w:rPr>
+        <w:t xml:space="preserve">Sample collection </w:t>
+      </w:r>
+    </w:p>
+    <w:p>
+      <w:pPr>
+        <w:spacing w:after="0" w:line="240" w:lineRule="auto"/>
+        <w:ind w:left="-450"/>
+        <w:rPr>
+          <w:rFonts w:ascii="Times New Roman" w:hAnsi="Times New Roman" w:cs="Times New Roman"/>
+          <w:b/>
+          <w:sz w:val="24"/>
+          <w:szCs w:val="24"/>
+        </w:rPr>
+      </w:pPr>
+    </w:p>
+    <w:p>
+      <w:pPr>
+        <w:spacing w:after="0" w:line="240" w:lineRule="auto"/>
+        <w:rPr>
+          <w:rFonts w:ascii="Times New Roman" w:hAnsi="Times New Roman" w:cs="Times New Roman"/>
+          <w:sz w:val="24"/>
+          <w:szCs w:val="24"/>
+        </w:rPr>
+      </w:pPr>
+      <w:r>
+        <w:rPr>
+          <w:rFonts w:ascii="Times New Roman" w:hAnsi="Times New Roman" w:cs="Times New Roman"/>
+          <w:sz w:val="24"/>
+          <w:szCs w:val="24"/>
+          <w:lang w:val="en-US"/>
+        </w:rPr>
+        <w:t xml:space="preserve">Infected cassava leaves showing conspicuous </w:t>
+      </w:r>
+      <w:r>
+        <w:rPr>
+          <w:rFonts w:ascii="Times New Roman" w:hAnsi="Times New Roman" w:cs="Times New Roman"/>
+          <w:sz w:val="24"/>
+          <w:szCs w:val="24"/>
+          <w:lang w:val="en-US"/>
+        </w:rPr>
+        <w:t xml:space="preserve">and characteristic </w:t>
+      </w:r>
+      <w:r>
+        <w:rPr>
+          <w:rFonts w:ascii="Times New Roman" w:hAnsi="Times New Roman" w:cs="Times New Roman"/>
+          <w:sz w:val="24"/>
+          <w:szCs w:val="24"/>
+          <w:lang w:val="en-US"/>
+        </w:rPr>
+        <w:t>CMD f</w:t>
+      </w:r>
+      <w:r>
+        <w:rPr>
+          <w:rFonts w:ascii="Times New Roman" w:hAnsi="Times New Roman" w:cs="Times New Roman"/>
+          <w:sz w:val="24"/>
+          <w:szCs w:val="24"/>
+        </w:rPr>
+        <w:t xml:space="preserve">oliar </w:t>
+      </w:r>
+      <w:r>
+        <w:rPr>
+          <w:rFonts w:ascii="Times New Roman" w:hAnsi="Times New Roman" w:cs="Times New Roman"/>
+          <w:sz w:val="24"/>
+          <w:szCs w:val="24"/>
+          <w:lang w:val="en-US"/>
+        </w:rPr>
+        <w:t xml:space="preserve">symptoms </w:t>
+      </w:r>
+      <w:r>
+        <w:rPr>
+          <w:rFonts w:ascii="Times New Roman" w:hAnsi="Times New Roman" w:cs="Times New Roman"/>
+          <w:sz w:val="24"/>
+          <w:szCs w:val="24"/>
+        </w:rPr>
+        <w:t xml:space="preserve">were collected in June 2021 from </w:t>
+      </w:r>
+      <w:r>
+        <w:rPr>
+          <w:rFonts w:ascii="Times New Roman" w:hAnsi="Times New Roman" w:cs="Times New Roman"/>
+          <w:sz w:val="24"/>
+          <w:szCs w:val="24"/>
+          <w:lang w:val="en-US"/>
+        </w:rPr>
+        <w:t xml:space="preserve">the </w:t>
+      </w:r>
+      <w:r>
+        <w:rPr>
+          <w:rFonts w:ascii="Times New Roman" w:hAnsi="Times New Roman" w:cs="Times New Roman"/>
+          <w:sz w:val="24"/>
+          <w:szCs w:val="24"/>
+        </w:rPr>
+        <w:t xml:space="preserve">five different </w:t>
+      </w:r>
+      <w:r>
+        <w:rPr>
+          <w:rFonts w:ascii="Times New Roman" w:hAnsi="Times New Roman" w:cs="Times New Roman"/>
+          <w:sz w:val="24"/>
+          <w:szCs w:val="24"/>
+          <w:lang w:val="en-US"/>
+        </w:rPr>
+        <w:t>fields</w:t>
+      </w:r>
+      <w:r>
+        <w:rPr>
+          <w:rFonts w:ascii="Times New Roman" w:hAnsi="Times New Roman" w:cs="Times New Roman"/>
+          <w:sz w:val="24"/>
+          <w:szCs w:val="24"/>
+        </w:rPr>
+        <w:t xml:space="preserve"> </w:t>
+      </w:r>
+      <w:r>
+        <w:rPr>
+          <w:rFonts w:ascii="Times New Roman" w:hAnsi="Times New Roman" w:cs="Times New Roman"/>
+          <w:sz w:val="24"/>
+          <w:szCs w:val="24"/>
+          <w:lang w:val="en-US"/>
+        </w:rPr>
+        <w:t>in</w:t>
+      </w:r>
+      <w:r>
+        <w:rPr>
+          <w:rFonts w:ascii="Times New Roman" w:hAnsi="Times New Roman" w:cs="Times New Roman"/>
+          <w:sz w:val="24"/>
+          <w:szCs w:val="24"/>
+        </w:rPr>
+        <w:t xml:space="preserve"> Trincomalee district where </w:t>
+      </w:r>
+      <w:r>
+        <w:rPr>
+          <w:rFonts w:ascii="Times New Roman" w:hAnsi="Times New Roman" w:cs="Times New Roman"/>
+          <w:sz w:val="24"/>
+          <w:szCs w:val="24"/>
+          <w:lang w:val="en-US"/>
+        </w:rPr>
+        <w:t>c</w:t>
+      </w:r>
+      <w:r>
+        <w:rPr>
+          <w:rFonts w:ascii="Times New Roman" w:hAnsi="Times New Roman" w:cs="Times New Roman"/>
+          <w:sz w:val="24"/>
+          <w:szCs w:val="24"/>
+        </w:rPr>
+        <w:t xml:space="preserve">assava </w:t>
+      </w:r>
+      <w:r>
+        <w:rPr>
+          <w:rFonts w:ascii="Times New Roman" w:hAnsi="Times New Roman" w:cs="Times New Roman"/>
+          <w:sz w:val="24"/>
+          <w:szCs w:val="24"/>
+          <w:lang w:val="en-US"/>
+        </w:rPr>
+        <w:t>is</w:t>
+      </w:r>
+      <w:r>
+        <w:rPr>
+          <w:rFonts w:ascii="Times New Roman" w:hAnsi="Times New Roman" w:cs="Times New Roman"/>
+          <w:sz w:val="24"/>
+          <w:szCs w:val="24"/>
+          <w:lang w:val="en-US"/>
+        </w:rPr>
+        <w:t xml:space="preserve"> be</w:t>
+      </w:r>
+      <w:r>
+        <w:rPr>
+          <w:rFonts w:ascii="Times New Roman" w:hAnsi="Times New Roman" w:cs="Times New Roman"/>
+          <w:sz w:val="24"/>
+          <w:szCs w:val="24"/>
+          <w:lang w:val="en-US"/>
+        </w:rPr>
+        <w:t>ing</w:t>
+      </w:r>
+      <w:r>
+        <w:rPr>
+          <w:rFonts w:ascii="Times New Roman" w:hAnsi="Times New Roman" w:cs="Times New Roman"/>
+          <w:sz w:val="24"/>
+          <w:szCs w:val="24"/>
+          <w:lang w:val="en-US"/>
+        </w:rPr>
+        <w:t xml:space="preserve"> </w:t>
+      </w:r>
+      <w:r>
+        <w:rPr>
+          <w:rFonts w:ascii="Times New Roman" w:hAnsi="Times New Roman" w:cs="Times New Roman"/>
+          <w:sz w:val="24"/>
+          <w:szCs w:val="24"/>
+        </w:rPr>
+        <w:t xml:space="preserve">cultivated </w:t>
+      </w:r>
+      <w:r>
+        <w:rPr>
+          <w:rFonts w:ascii="Times New Roman" w:hAnsi="Times New Roman" w:cs="Times New Roman"/>
+          <w:sz w:val="24"/>
+          <w:szCs w:val="24"/>
+          <w:lang w:val="en-US"/>
+        </w:rPr>
+        <w:t>widely</w:t>
+      </w:r>
+      <w:r>
+        <w:rPr>
+          <w:rFonts w:ascii="Times New Roman" w:hAnsi="Times New Roman" w:cs="Times New Roman"/>
+          <w:sz w:val="24"/>
+          <w:szCs w:val="24"/>
+        </w:rPr>
+        <w:t xml:space="preserve"> </w:t>
+      </w:r>
+      <w:r>
+        <w:rPr>
+          <w:rFonts w:ascii="Times New Roman" w:hAnsi="Times New Roman" w:cs="Times New Roman"/>
+          <w:sz w:val="24"/>
+          <w:szCs w:val="24"/>
+          <w:lang w:val="en-US"/>
+        </w:rPr>
+        <w:t>(</w:t>
+      </w:r>
+      <w:r>
+        <w:rPr>
+          <w:rFonts w:ascii="Times New Roman" w:hAnsi="Times New Roman" w:cs="Times New Roman"/>
+          <w:sz w:val="24"/>
+          <w:szCs w:val="24"/>
+        </w:rPr>
+        <w:t>Padavisripura, Muthur</w:t>
+      </w:r>
+      <w:r>
+        <w:rPr>
+          <w:rFonts w:ascii="Times New Roman" w:hAnsi="Times New Roman" w:cs="Times New Roman"/>
+          <w:sz w:val="24"/>
+          <w:szCs w:val="24"/>
+          <w:lang w:val="en-US"/>
+        </w:rPr>
+        <w:t xml:space="preserve">, </w:t>
+      </w:r>
+      <w:r>
+        <w:rPr>
+          <w:rFonts w:ascii="Times New Roman" w:hAnsi="Times New Roman" w:cs="Times New Roman"/>
+          <w:sz w:val="24"/>
+          <w:szCs w:val="24"/>
+        </w:rPr>
+        <w:t>Nilavel</w:t>
+      </w:r>
+      <w:proofErr w:type="spellStart"/>
+      <w:r>
+        <w:rPr>
+          <w:rFonts w:ascii="Times New Roman" w:hAnsi="Times New Roman" w:cs="Times New Roman"/>
+          <w:sz w:val="24"/>
+          <w:szCs w:val="24"/>
+          <w:lang w:val="en-US"/>
+        </w:rPr>
+        <w:t>i</w:t>
+      </w:r>
+      <w:proofErr w:type="spellEnd"/>
+      <w:r>
+        <w:rPr>
+          <w:rFonts w:ascii="Times New Roman" w:hAnsi="Times New Roman" w:cs="Times New Roman"/>
+          <w:sz w:val="24"/>
+          <w:szCs w:val="24"/>
+          <w:lang w:val="en-US"/>
+        </w:rPr>
+        <w:t>,</w:t>
+      </w:r>
+      <w:r>
+        <w:rPr>
+          <w:rFonts w:ascii="Times New Roman" w:hAnsi="Times New Roman" w:cs="Times New Roman"/>
+          <w:sz w:val="24"/>
+          <w:szCs w:val="24"/>
+          <w:lang w:val="en-US"/>
+        </w:rPr>
+        <w:t xml:space="preserve"> </w:t>
+      </w:r>
+      <w:r>
+        <w:rPr>
+          <w:rFonts w:ascii="Times New Roman" w:hAnsi="Times New Roman" w:cs="Times New Roman"/>
+          <w:sz w:val="24"/>
+          <w:szCs w:val="24"/>
+        </w:rPr>
+        <w:t>Kuchchaveli and Kinniya</w:t>
+      </w:r>
+      <w:r>
+        <w:rPr>
+          <w:rFonts w:ascii="Times New Roman" w:hAnsi="Times New Roman" w:cs="Times New Roman"/>
+          <w:sz w:val="24"/>
+          <w:szCs w:val="24"/>
+          <w:lang w:val="en-US"/>
+        </w:rPr>
+        <w:t>)</w:t>
+      </w:r>
+      <w:r>
+        <w:rPr>
+          <w:rFonts w:ascii="Times New Roman" w:hAnsi="Times New Roman" w:cs="Times New Roman"/>
+          <w:sz w:val="24"/>
+          <w:szCs w:val="24"/>
+        </w:rPr>
+        <w:t xml:space="preserve">. </w:t>
+      </w:r>
+      <w:r>
+        <w:rPr>
+          <w:rFonts w:ascii="Times New Roman" w:hAnsi="Times New Roman" w:cs="Times New Roman"/>
+          <w:sz w:val="24"/>
+          <w:szCs w:val="24"/>
+          <w:lang w:val="en-US"/>
+        </w:rPr>
+        <w:t xml:space="preserve">The fields </w:t>
+      </w:r>
+      <w:r>
+        <w:rPr>
+          <w:rFonts w:ascii="Times New Roman" w:hAnsi="Times New Roman" w:cs="Times New Roman"/>
+          <w:sz w:val="24"/>
+          <w:szCs w:val="24"/>
+          <w:lang w:val="en-US"/>
+        </w:rPr>
+        <w:t>have been</w:t>
+      </w:r>
+      <w:r>
+        <w:rPr>
+          <w:rFonts w:ascii="Times New Roman" w:hAnsi="Times New Roman" w:cs="Times New Roman"/>
+          <w:sz w:val="24"/>
+          <w:szCs w:val="24"/>
+          <w:lang w:val="en-US"/>
+        </w:rPr>
+        <w:t xml:space="preserve"> carefully chosen s</w:t>
+      </w:r>
+      <w:r>
+        <w:rPr>
+          <w:rFonts w:ascii="Times New Roman" w:hAnsi="Times New Roman" w:cs="Times New Roman"/>
+          <w:sz w:val="24"/>
+          <w:szCs w:val="24"/>
+          <w:lang w:val="en-US"/>
+        </w:rPr>
+        <w:t>uch</w:t>
+      </w:r>
+      <w:r>
+        <w:rPr>
+          <w:rFonts w:ascii="Times New Roman" w:hAnsi="Times New Roman" w:cs="Times New Roman"/>
+          <w:sz w:val="24"/>
+          <w:szCs w:val="24"/>
+          <w:lang w:val="en-US"/>
+        </w:rPr>
+        <w:t xml:space="preserve"> that there’s at least a </w:t>
+      </w:r>
+      <w:r>
+        <w:rPr>
+          <w:rFonts w:ascii="Times New Roman" w:hAnsi="Times New Roman" w:cs="Times New Roman"/>
+          <w:sz w:val="24"/>
+          <w:szCs w:val="24"/>
+        </w:rPr>
+        <w:t>20</w:t>
+      </w:r>
+      <w:r>
+        <w:rPr>
+          <w:rFonts w:ascii="Times New Roman" w:hAnsi="Times New Roman" w:cs="Times New Roman"/>
+          <w:sz w:val="24"/>
+          <w:szCs w:val="24"/>
+          <w:lang w:val="en-US"/>
+        </w:rPr>
+        <w:t xml:space="preserve"> </w:t>
+      </w:r>
+      <w:r>
+        <w:rPr>
+          <w:rFonts w:ascii="Times New Roman" w:hAnsi="Times New Roman" w:cs="Times New Roman"/>
+          <w:sz w:val="24"/>
+          <w:szCs w:val="24"/>
+        </w:rPr>
+        <w:t>-</w:t>
+      </w:r>
+      <w:r>
+        <w:rPr>
+          <w:rFonts w:ascii="Times New Roman" w:hAnsi="Times New Roman" w:cs="Times New Roman"/>
+          <w:sz w:val="24"/>
+          <w:szCs w:val="24"/>
+          <w:lang w:val="en-US"/>
+        </w:rPr>
+        <w:t xml:space="preserve"> </w:t>
+      </w:r>
+      <w:r>
+        <w:rPr>
+          <w:rFonts w:ascii="Times New Roman" w:hAnsi="Times New Roman" w:cs="Times New Roman"/>
+          <w:sz w:val="24"/>
+          <w:szCs w:val="24"/>
+        </w:rPr>
+        <w:t xml:space="preserve">25 km </w:t>
+      </w:r>
+      <w:r>
+        <w:rPr>
+          <w:rFonts w:ascii="Times New Roman" w:hAnsi="Times New Roman" w:cs="Times New Roman"/>
+          <w:sz w:val="24"/>
+          <w:szCs w:val="24"/>
+          <w:lang w:val="en-US"/>
+        </w:rPr>
+        <w:t xml:space="preserve">distance </w:t>
+      </w:r>
+      <w:r>
+        <w:rPr>
+          <w:rFonts w:ascii="Times New Roman" w:hAnsi="Times New Roman" w:cs="Times New Roman"/>
+          <w:sz w:val="24"/>
+          <w:szCs w:val="24"/>
+        </w:rPr>
+        <w:t xml:space="preserve">from </w:t>
+      </w:r>
+      <w:r>
+        <w:rPr>
+          <w:rFonts w:ascii="Times New Roman" w:hAnsi="Times New Roman" w:cs="Times New Roman"/>
+          <w:sz w:val="24"/>
+          <w:szCs w:val="24"/>
+          <w:lang w:val="en-US"/>
+        </w:rPr>
+        <w:t>one an</w:t>
+      </w:r>
+      <w:r>
+        <w:rPr>
+          <w:rFonts w:ascii="Times New Roman" w:hAnsi="Times New Roman" w:cs="Times New Roman"/>
+          <w:sz w:val="24"/>
+          <w:szCs w:val="24"/>
+        </w:rPr>
+        <w:t xml:space="preserve">other. </w:t>
+      </w:r>
+      <w:r>
+        <w:rPr>
+          <w:rFonts w:ascii="Times New Roman" w:hAnsi="Times New Roman" w:cs="Times New Roman"/>
+          <w:sz w:val="24"/>
+          <w:szCs w:val="24"/>
+          <w:lang w:val="en-US"/>
+        </w:rPr>
+        <w:t xml:space="preserve">The harvested cassava leaves </w:t>
+      </w:r>
+      <w:r>
+        <w:rPr>
+          <w:rFonts w:ascii="Times New Roman" w:hAnsi="Times New Roman" w:cs="Times New Roman"/>
+          <w:sz w:val="24"/>
+          <w:szCs w:val="24"/>
+        </w:rPr>
+        <w:t>were separate</w:t>
+      </w:r>
+      <w:proofErr w:type="spellStart"/>
+      <w:r>
+        <w:rPr>
+          <w:rFonts w:ascii="Times New Roman" w:hAnsi="Times New Roman" w:cs="Times New Roman"/>
+          <w:sz w:val="24"/>
+          <w:szCs w:val="24"/>
+          <w:lang w:val="en-US"/>
+        </w:rPr>
+        <w:t>ly</w:t>
+      </w:r>
+      <w:proofErr w:type="spellEnd"/>
+      <w:r>
+        <w:rPr>
+          <w:rFonts w:ascii="Times New Roman" w:hAnsi="Times New Roman" w:cs="Times New Roman"/>
+          <w:sz w:val="24"/>
+          <w:szCs w:val="24"/>
+          <w:lang w:val="en-US"/>
+        </w:rPr>
+        <w:t xml:space="preserve"> </w:t>
+      </w:r>
+      <w:r>
+        <w:rPr>
+          <w:rFonts w:ascii="Times New Roman" w:hAnsi="Times New Roman" w:cs="Times New Roman"/>
+          <w:sz w:val="24"/>
+          <w:szCs w:val="24"/>
+        </w:rPr>
+        <w:t xml:space="preserve">packed in polythene </w:t>
+      </w:r>
+      <w:r>
+        <w:rPr>
+          <w:rFonts w:ascii="Times New Roman" w:hAnsi="Times New Roman" w:cs="Times New Roman"/>
+          <w:sz w:val="24"/>
+          <w:szCs w:val="24"/>
+          <w:lang w:val="en-US"/>
+        </w:rPr>
+        <w:t xml:space="preserve">freezer </w:t>
+      </w:r>
+      <w:r>
+        <w:rPr>
+          <w:rFonts w:ascii="Times New Roman" w:hAnsi="Times New Roman" w:cs="Times New Roman"/>
+          <w:sz w:val="24"/>
+          <w:szCs w:val="24"/>
+        </w:rPr>
+        <w:t>bags and stored at -20</w:t>
+      </w:r>
+      <w:r>
+        <w:rPr>
+          <w:rFonts w:ascii="Times New Roman" w:hAnsi="Times New Roman" w:cs="Times New Roman"/>
+          <w:sz w:val="24"/>
+          <w:szCs w:val="24"/>
+          <w:lang w:val="en-US"/>
+        </w:rPr>
+        <w:t xml:space="preserve"> </w:t>
+      </w:r>
+      <w:r>
+        <w:rPr>
+          <w:rFonts w:ascii="Times New Roman" w:hAnsi="Times New Roman" w:cs="Times New Roman"/>
+          <w:sz w:val="24"/>
+          <w:szCs w:val="24"/>
+          <w:vertAlign w:val="superscript"/>
+        </w:rPr>
+        <w:t>o</w:t>
+      </w:r>
+      <w:r>
+        <w:rPr>
+          <w:rFonts w:ascii="Times New Roman" w:hAnsi="Times New Roman" w:cs="Times New Roman"/>
+          <w:sz w:val="24"/>
+          <w:szCs w:val="24"/>
+        </w:rPr>
+        <w:t>C</w:t>
+      </w:r>
+      <w:r>
+        <w:rPr>
+          <w:rFonts w:ascii="Times New Roman" w:hAnsi="Times New Roman" w:cs="Times New Roman"/>
+          <w:sz w:val="24"/>
+          <w:szCs w:val="24"/>
+          <w:lang w:val="en-US"/>
+        </w:rPr>
+        <w:t xml:space="preserve"> in a </w:t>
+      </w:r>
+      <w:r>
+        <w:rPr>
+          <w:rFonts w:ascii="Times New Roman" w:hAnsi="Times New Roman" w:cs="Times New Roman"/>
+          <w:sz w:val="24"/>
+          <w:szCs w:val="24"/>
+          <w:lang w:val="en-US"/>
+        </w:rPr>
+        <w:t>refrigerator</w:t>
+      </w:r>
+      <w:r>
+        <w:rPr>
+          <w:rFonts w:ascii="Times New Roman" w:hAnsi="Times New Roman" w:cs="Times New Roman"/>
+          <w:sz w:val="24"/>
+          <w:szCs w:val="24"/>
+          <w:lang w:val="en-US"/>
+        </w:rPr>
+        <w:t xml:space="preserve"> </w:t>
+      </w:r>
+      <w:r>
+        <w:rPr>
+          <w:rFonts w:ascii="Times New Roman" w:hAnsi="Times New Roman" w:cs="Times New Roman"/>
+          <w:sz w:val="24"/>
+          <w:szCs w:val="24"/>
+        </w:rPr>
+        <w:t>(Emmanuel et al., 2019)</w:t>
+      </w:r>
+      <w:r>
+        <w:rPr>
+          <w:rFonts w:ascii="Times New Roman" w:hAnsi="Times New Roman" w:cs="Times New Roman"/>
+          <w:sz w:val="24"/>
+          <w:szCs w:val="24"/>
+        </w:rPr>
+        <w:t>.</w:t>
+      </w:r>
+    </w:p>
+    <w:p>
+      <w:pPr>
+        <w:spacing w:after="0" w:line="240" w:lineRule="auto"/>
+        <w:ind w:left="-450"/>
+        <w:rPr>
+          <w:rFonts w:ascii="Times New Roman" w:hAnsi="Times New Roman" w:cs="Times New Roman"/>
+          <w:sz w:val="24"/>
+          <w:szCs w:val="24"/>
+          <w:lang w:val="en-US"/>
+        </w:rPr>
+      </w:pPr>
+      <w:r>
+        <w:rPr>
+          <w:rFonts w:ascii="Times New Roman" w:hAnsi="Times New Roman" w:cs="Times New Roman"/>
+          <w:sz w:val="24"/>
+          <w:szCs w:val="24"/>
+        </w:rPr>
+        <w:t xml:space="preserve">                                </w:t>
+      </w:r>
+    </w:p>
+    <w:p>
+      <w:pPr>
+        <w:spacing w:line="240" w:lineRule="auto"/>
+        <w:ind w:left="-450" w:firstLine="450"/>
+        <w:jc w:val="both"/>
+        <w:rPr>
+          <w:rFonts w:ascii="Times New Roman" w:hAnsi="Times New Roman" w:cs="Times New Roman"/>
+          <w:b/>
+          <w:sz w:val="24"/>
+          <w:szCs w:val="24"/>
+        </w:rPr>
+      </w:pPr>
+      <w:r>
+        <w:rPr>
+          <w:rFonts w:ascii="Times New Roman" w:hAnsi="Times New Roman" w:cs="Times New Roman"/>
+          <w:b/>
+          <w:sz w:val="24"/>
+          <w:szCs w:val="24"/>
+        </w:rPr>
+        <w:t>Total Genomic DNA extraction from infected leaf samples</w:t>
+      </w:r>
+    </w:p>
+    <w:p>
+      <w:pPr>
+        <w:spacing w:line="240" w:lineRule="auto"/>
+        <w:jc w:val="both"/>
+        <w:rPr>
+          <w:rFonts w:ascii="Times New Roman" w:hAnsi="Times New Roman" w:cs="Times New Roman"/>
+          <w:sz w:val="24"/>
+          <w:szCs w:val="24"/>
+        </w:rPr>
+      </w:pPr>
+      <w:r>
+        <w:rPr>
+          <w:rFonts w:ascii="Times New Roman" w:hAnsi="Times New Roman" w:cs="Times New Roman"/>
+          <w:sz w:val="24"/>
+          <w:szCs w:val="24"/>
+        </w:rPr>
+        <w:t>The sampled and stored CMD infected leaves from different regions were subjected to total DNA extraction by using modified CTAB extraction method. (….). DNA extracts were preserved at -20</w:t>
+      </w:r>
+      <w:r>
+        <w:rPr>
+          <w:rFonts w:ascii="Times New Roman" w:hAnsi="Times New Roman" w:cs="Times New Roman"/>
+          <w:sz w:val="24"/>
+          <w:szCs w:val="24"/>
+          <w:vertAlign w:val="superscript"/>
+        </w:rPr>
+        <w:t>O</w:t>
+      </w:r>
+      <w:r>
+        <w:rPr>
+          <w:rFonts w:ascii="Times New Roman" w:hAnsi="Times New Roman" w:cs="Times New Roman"/>
+          <w:sz w:val="24"/>
+          <w:szCs w:val="24"/>
+        </w:rPr>
+        <w:t>C the virus identification using PCR techniques.</w:t>
+      </w:r>
+    </w:p>
+    <w:p>
+      <w:pPr>
+        <w:spacing w:line="240" w:lineRule="auto"/>
+        <w:jc w:val="both"/>
+        <w:rPr>
+          <w:rFonts w:ascii="Times New Roman" w:hAnsi="Times New Roman" w:cs="Times New Roman"/>
+          <w:b/>
+          <w:sz w:val="24"/>
+          <w:szCs w:val="24"/>
+        </w:rPr>
+      </w:pPr>
+      <w:r>
+        <w:rPr>
+          <w:rFonts w:ascii="Times New Roman" w:hAnsi="Times New Roman" w:cs="Times New Roman"/>
+          <w:b/>
+          <w:sz w:val="24"/>
+          <w:szCs w:val="24"/>
+        </w:rPr>
+        <w:t>Detection of Virus by PCR</w:t>
+      </w:r>
+    </w:p>
+    <w:p>
+      <w:pPr>
+        <w:spacing w:line="240" w:lineRule="auto"/>
+        <w:jc w:val="both"/>
+        <w:rPr>
+          <w:rFonts w:ascii="Times New Roman" w:hAnsi="Times New Roman" w:cs="Times New Roman"/>
+          <w:color w:val="000000" w:themeColor="text1"/>
+          <w:sz w:val="24"/>
+          <w:szCs w:val="24"/>
+        </w:rPr>
+      </w:pPr>
+      <w:r>
+        <w:rPr>
+          <w:rFonts w:ascii="Times New Roman" w:hAnsi="Times New Roman" w:cs="Times New Roman"/>
+          <w:color w:val="000000" w:themeColor="text1"/>
+          <w:sz w:val="24"/>
+          <w:szCs w:val="24"/>
+        </w:rPr>
+        <w:t xml:space="preserve">PCR reactions were carried out to the DNA extracts collected from different regions by using the Deng A and Deng B primers (Deng et al., 1994) that amplifies the partial sequence (530 bp) of Coat protein gene (CP – gene) specific of DNA- A component of Begomo virus. The PCR reaction was performed in a volume of 20 µL containing 3 µL of extracted DNA, </w:t>
+      </w:r>
+      <w:bookmarkStart w:id="0" w:name="_Hlk84144553"/>
+      <w:r>
+        <w:rPr>
+          <w:rFonts w:ascii="Times New Roman" w:hAnsi="Times New Roman" w:cs="Times New Roman"/>
+          <w:color w:val="000000" w:themeColor="text1"/>
+          <w:sz w:val="24"/>
+          <w:szCs w:val="24"/>
+        </w:rPr>
+        <w:t xml:space="preserve">0.4 µL </w:t>
+      </w:r>
+      <w:bookmarkEnd w:id="0"/>
+      <w:r>
+        <w:rPr>
+          <w:rFonts w:ascii="Times New Roman" w:hAnsi="Times New Roman" w:cs="Times New Roman"/>
+          <w:color w:val="000000" w:themeColor="text1"/>
+          <w:sz w:val="24"/>
+          <w:szCs w:val="24"/>
+        </w:rPr>
+        <w:t>of Taq Polymerase (Bio mix), and 0.4 µL of Master mix (Biomix), 0.1 µL of each primer the reaction buffer provided by the manufacturer. The PCR conditions are as followed: a 94°C initial denaturation step of 4 min followed by 30 cycles of 1 min at 94°C, 45 sec at 60</w:t>
+      </w:r>
+      <w:r>
+        <w:rPr>
+          <w:rFonts w:ascii="Times New Roman" w:hAnsi="Times New Roman" w:cs="Times New Roman"/>
+          <w:color w:val="000000" w:themeColor="text1"/>
+          <w:sz w:val="24"/>
+          <w:szCs w:val="24"/>
+          <w:vertAlign w:val="superscript"/>
+        </w:rPr>
+        <w:t>o</w:t>
+      </w:r>
+      <w:r>
+        <w:rPr>
+          <w:rFonts w:ascii="Times New Roman" w:hAnsi="Times New Roman" w:cs="Times New Roman"/>
+          <w:color w:val="000000" w:themeColor="text1"/>
+          <w:sz w:val="24"/>
+          <w:szCs w:val="24"/>
+        </w:rPr>
+        <w:t>C, and 1 min at 72°C and then a final extension step of 5 min at 72°C.</w:t>
+      </w:r>
+    </w:p>
+    <w:p>
+      <w:pPr>
+        <w:spacing w:line="240" w:lineRule="auto"/>
         <w:rPr>
           <w:rFonts w:ascii="Times New Roman" w:eastAsia="Times New Roman" w:hAnsi="Times New Roman" w:cs="Times New Roman"/>
           <w:sz w:val="24"/>
@@ -3925,331 +5423,6 @@
     <w:p>
       <w:pPr>
         <w:spacing w:line="240" w:lineRule="auto"/>
-        <w:ind w:left="-450" w:right="-450"/>
-        <w:rPr>
-          <w:rFonts w:ascii="Times New Roman" w:hAnsi="Times New Roman" w:cs="Times New Roman"/>
-          <w:b/>
-          <w:szCs w:val="20"/>
-          <w:lang w:val="en-US"/>
-        </w:rPr>
-      </w:pPr>
-      <w:r>
-        <w:rPr>
-          <w:rFonts w:ascii="Times New Roman" w:hAnsi="Times New Roman" w:cs="Times New Roman"/>
-          <w:b/>
-          <w:sz w:val="24"/>
-          <w:szCs w:val="20"/>
-          <w:lang w:val="en-US"/>
-        </w:rPr>
-        <w:t xml:space="preserve">Survey and Field Assessment of contemporary CMD situation </w:t>
-      </w:r>
-      <w:r>
-        <w:rPr>
-          <w:rFonts w:ascii="Times New Roman" w:hAnsi="Times New Roman" w:cs="Times New Roman"/>
-          <w:b/>
-          <w:sz w:val="24"/>
-          <w:szCs w:val="20"/>
-        </w:rPr>
-        <w:t>in Trincomalee</w:t>
-      </w:r>
-      <w:r>
-        <w:rPr>
-          <w:rFonts w:ascii="Times New Roman" w:hAnsi="Times New Roman" w:cs="Times New Roman"/>
-          <w:b/>
-          <w:sz w:val="24"/>
-          <w:szCs w:val="20"/>
-          <w:lang w:val="en-US"/>
-        </w:rPr>
-        <w:t>, Sri Lanka</w:t>
-      </w:r>
-    </w:p>
-    <w:p>
-      <w:pPr>
-        <w:spacing w:after="0" w:line="240" w:lineRule="auto"/>
-        <w:ind w:left="-450"/>
-        <w:rPr>
-          <w:rFonts w:ascii="Times New Roman" w:hAnsi="Times New Roman" w:cs="Times New Roman"/>
-          <w:sz w:val="24"/>
-          <w:szCs w:val="24"/>
-        </w:rPr>
-      </w:pPr>
-      <w:r>
-        <w:rPr>
-          <w:rFonts w:ascii="Times New Roman" w:hAnsi="Times New Roman" w:cs="Times New Roman"/>
-          <w:sz w:val="24"/>
-          <w:szCs w:val="24"/>
-          <w:lang w:val="en-US"/>
-        </w:rPr>
-        <w:t>A</w:t>
-      </w:r>
-      <w:r>
-        <w:rPr>
-          <w:rFonts w:ascii="Times New Roman" w:hAnsi="Times New Roman" w:cs="Times New Roman"/>
-          <w:sz w:val="24"/>
-          <w:szCs w:val="24"/>
-        </w:rPr>
-        <w:t xml:space="preserve"> </w:t>
-      </w:r>
-      <w:r>
-        <w:rPr>
-          <w:rFonts w:ascii="Times New Roman" w:hAnsi="Times New Roman" w:cs="Times New Roman"/>
-          <w:sz w:val="24"/>
-          <w:szCs w:val="24"/>
-          <w:lang w:val="en-US"/>
-        </w:rPr>
-        <w:t>filed s</w:t>
-      </w:r>
-      <w:r>
-        <w:rPr>
-          <w:rFonts w:ascii="Times New Roman" w:hAnsi="Times New Roman" w:cs="Times New Roman"/>
-          <w:sz w:val="24"/>
-          <w:szCs w:val="24"/>
-        </w:rPr>
-        <w:t xml:space="preserve">urvey was conducted from May to July 2021 to determine the </w:t>
-      </w:r>
-      <w:r>
-        <w:rPr>
-          <w:rFonts w:ascii="Times New Roman" w:hAnsi="Times New Roman" w:cs="Times New Roman"/>
-          <w:sz w:val="24"/>
-          <w:szCs w:val="24"/>
-          <w:lang w:val="en-US"/>
-        </w:rPr>
-        <w:t xml:space="preserve">disease incidence of </w:t>
-      </w:r>
-      <w:r>
-        <w:rPr>
-          <w:rFonts w:ascii="Times New Roman" w:hAnsi="Times New Roman" w:cs="Times New Roman"/>
-          <w:sz w:val="24"/>
-          <w:szCs w:val="24"/>
-        </w:rPr>
-        <w:t xml:space="preserve">CMD </w:t>
-      </w:r>
-      <w:r>
-        <w:rPr>
-          <w:rFonts w:ascii="Times New Roman" w:hAnsi="Times New Roman" w:cs="Times New Roman"/>
-          <w:sz w:val="24"/>
-          <w:szCs w:val="24"/>
-          <w:lang w:val="en-US"/>
-        </w:rPr>
-        <w:t xml:space="preserve">in Trincomalee district, Sri Lanka </w:t>
-      </w:r>
-      <w:r>
-        <w:rPr>
-          <w:rFonts w:ascii="Times New Roman" w:hAnsi="Times New Roman" w:cs="Times New Roman"/>
-          <w:sz w:val="24"/>
-          <w:szCs w:val="24"/>
-        </w:rPr>
-        <w:t xml:space="preserve">and to study </w:t>
-      </w:r>
-      <w:r>
-        <w:rPr>
-          <w:rFonts w:ascii="Times New Roman" w:hAnsi="Times New Roman" w:cs="Times New Roman"/>
-          <w:sz w:val="24"/>
-          <w:szCs w:val="24"/>
-          <w:lang w:val="en-US"/>
-        </w:rPr>
-        <w:t xml:space="preserve">its </w:t>
-      </w:r>
-      <w:r>
-        <w:rPr>
-          <w:rFonts w:ascii="Times New Roman" w:hAnsi="Times New Roman" w:cs="Times New Roman"/>
-          <w:sz w:val="24"/>
-          <w:szCs w:val="24"/>
-          <w:lang w:val="en-US"/>
-        </w:rPr>
-        <w:t>current</w:t>
-      </w:r>
-      <w:r>
-        <w:rPr>
-          <w:rFonts w:ascii="Times New Roman" w:hAnsi="Times New Roman" w:cs="Times New Roman"/>
-          <w:sz w:val="24"/>
-          <w:szCs w:val="24"/>
-        </w:rPr>
-        <w:t xml:space="preserve"> status. Field visits were arranged to three different </w:t>
-      </w:r>
-      <w:r>
-        <w:rPr>
-          <w:rFonts w:ascii="Times New Roman" w:hAnsi="Times New Roman" w:cs="Times New Roman"/>
-          <w:sz w:val="24"/>
-          <w:szCs w:val="24"/>
-          <w:lang w:val="en-US"/>
-        </w:rPr>
-        <w:t xml:space="preserve">divisional secretariat </w:t>
-      </w:r>
-      <w:r>
-        <w:rPr>
-          <w:rFonts w:ascii="Times New Roman" w:hAnsi="Times New Roman" w:cs="Times New Roman"/>
-          <w:sz w:val="24"/>
-          <w:szCs w:val="24"/>
-          <w:lang w:val="en-US"/>
-        </w:rPr>
-        <w:t>(</w:t>
-      </w:r>
-      <w:r>
-        <w:rPr>
-          <w:rFonts w:ascii="Times New Roman" w:hAnsi="Times New Roman" w:cs="Times New Roman"/>
-          <w:sz w:val="24"/>
-          <w:szCs w:val="24"/>
-        </w:rPr>
-        <w:t>DS</w:t>
-      </w:r>
-      <w:r>
-        <w:rPr>
-          <w:rFonts w:ascii="Times New Roman" w:hAnsi="Times New Roman" w:cs="Times New Roman"/>
-          <w:sz w:val="24"/>
-          <w:szCs w:val="24"/>
-          <w:lang w:val="en-US"/>
-        </w:rPr>
-        <w:t>)</w:t>
-      </w:r>
-      <w:r>
-        <w:rPr>
-          <w:rFonts w:ascii="Times New Roman" w:hAnsi="Times New Roman" w:cs="Times New Roman"/>
-          <w:sz w:val="24"/>
-          <w:szCs w:val="24"/>
-        </w:rPr>
-        <w:t xml:space="preserve"> divisions </w:t>
-      </w:r>
-      <w:r>
-        <w:rPr>
-          <w:rFonts w:ascii="Times New Roman" w:hAnsi="Times New Roman" w:cs="Times New Roman"/>
-          <w:sz w:val="24"/>
-          <w:szCs w:val="24"/>
-          <w:lang w:val="en-US"/>
-        </w:rPr>
-        <w:t>in</w:t>
-      </w:r>
-      <w:r>
-        <w:rPr>
-          <w:rFonts w:ascii="Times New Roman" w:hAnsi="Times New Roman" w:cs="Times New Roman"/>
-          <w:sz w:val="24"/>
-          <w:szCs w:val="24"/>
-        </w:rPr>
-        <w:t xml:space="preserve"> Trincomalee district namely Padavisripura, Muthur, and Nilaveli. The pre-prepared questionnaires with </w:t>
-      </w:r>
-      <w:r>
-        <w:rPr>
-          <w:rFonts w:ascii="Times New Roman" w:hAnsi="Times New Roman" w:cs="Times New Roman"/>
-          <w:sz w:val="24"/>
-          <w:szCs w:val="24"/>
-          <w:lang w:val="en-US"/>
-        </w:rPr>
-        <w:t>interrogations</w:t>
-      </w:r>
-      <w:r>
-        <w:rPr>
-          <w:rFonts w:ascii="Times New Roman" w:hAnsi="Times New Roman" w:cs="Times New Roman"/>
-          <w:sz w:val="24"/>
-          <w:szCs w:val="24"/>
-        </w:rPr>
-        <w:t xml:space="preserve"> related to </w:t>
-      </w:r>
-      <w:r>
-        <w:rPr>
-          <w:rFonts w:ascii="Times New Roman" w:hAnsi="Times New Roman" w:cs="Times New Roman"/>
-          <w:sz w:val="24"/>
-          <w:szCs w:val="24"/>
-          <w:lang w:val="en-US"/>
-        </w:rPr>
-        <w:t>c</w:t>
-      </w:r>
-      <w:r>
-        <w:rPr>
-          <w:rFonts w:ascii="Times New Roman" w:hAnsi="Times New Roman" w:cs="Times New Roman"/>
-          <w:sz w:val="24"/>
-          <w:szCs w:val="24"/>
-        </w:rPr>
-        <w:t xml:space="preserve">assava </w:t>
-      </w:r>
-      <w:r>
-        <w:rPr>
-          <w:rFonts w:ascii="Times New Roman" w:hAnsi="Times New Roman" w:cs="Times New Roman"/>
-          <w:sz w:val="24"/>
-          <w:szCs w:val="24"/>
-        </w:rPr>
-        <w:lastRenderedPageBreak/>
-        <w:t xml:space="preserve">cultivation and CMD were </w:t>
-      </w:r>
-      <w:r>
-        <w:rPr>
-          <w:rFonts w:ascii="Times New Roman" w:hAnsi="Times New Roman" w:cs="Times New Roman"/>
-          <w:sz w:val="24"/>
-          <w:szCs w:val="24"/>
-          <w:lang w:val="en-US"/>
-        </w:rPr>
-        <w:t xml:space="preserve">issued to a </w:t>
-      </w:r>
-      <w:r>
-        <w:rPr>
-          <w:rFonts w:ascii="Times New Roman" w:hAnsi="Times New Roman" w:cs="Times New Roman"/>
-          <w:sz w:val="24"/>
-          <w:szCs w:val="24"/>
-        </w:rPr>
-        <w:t>random</w:t>
-      </w:r>
-      <w:r>
-        <w:rPr>
-          <w:rFonts w:ascii="Times New Roman" w:hAnsi="Times New Roman" w:cs="Times New Roman"/>
-          <w:sz w:val="24"/>
-          <w:szCs w:val="24"/>
-          <w:lang w:val="en-US"/>
-        </w:rPr>
-        <w:t xml:space="preserve"> sample of</w:t>
-      </w:r>
-      <w:r>
-        <w:rPr>
-          <w:rFonts w:ascii="Times New Roman" w:hAnsi="Times New Roman" w:cs="Times New Roman"/>
-          <w:sz w:val="24"/>
-          <w:szCs w:val="24"/>
-        </w:rPr>
-        <w:t xml:space="preserve"> 80 </w:t>
-      </w:r>
-      <w:r>
-        <w:rPr>
-          <w:rFonts w:ascii="Times New Roman" w:hAnsi="Times New Roman" w:cs="Times New Roman"/>
-          <w:sz w:val="24"/>
-          <w:szCs w:val="24"/>
-          <w:lang w:val="en-US"/>
-        </w:rPr>
-        <w:t xml:space="preserve">cassava </w:t>
-      </w:r>
-      <w:r>
-        <w:rPr>
-          <w:rFonts w:ascii="Times New Roman" w:hAnsi="Times New Roman" w:cs="Times New Roman"/>
-          <w:sz w:val="24"/>
-          <w:szCs w:val="24"/>
-        </w:rPr>
-        <w:t xml:space="preserve">farmers and </w:t>
-      </w:r>
-      <w:r>
-        <w:rPr>
-          <w:rFonts w:ascii="Times New Roman" w:hAnsi="Times New Roman" w:cs="Times New Roman"/>
-          <w:sz w:val="24"/>
-          <w:szCs w:val="24"/>
-          <w:lang w:val="en-US"/>
-        </w:rPr>
-        <w:t xml:space="preserve">their consented responses were </w:t>
-      </w:r>
-      <w:r>
-        <w:rPr>
-          <w:rFonts w:ascii="Times New Roman" w:hAnsi="Times New Roman" w:cs="Times New Roman"/>
-          <w:sz w:val="24"/>
-          <w:szCs w:val="24"/>
-          <w:lang w:val="en-US"/>
-        </w:rPr>
-        <w:t>gathered</w:t>
-      </w:r>
-      <w:r>
-        <w:rPr>
-          <w:rFonts w:ascii="Times New Roman" w:hAnsi="Times New Roman" w:cs="Times New Roman"/>
-          <w:sz w:val="24"/>
-          <w:szCs w:val="24"/>
-        </w:rPr>
-        <w:t>.</w:t>
-      </w:r>
-    </w:p>
-    <w:p>
-      <w:pPr>
         <w:rPr>
           <w:rFonts w:ascii="Times New Roman" w:eastAsia="Times New Roman" w:hAnsi="Times New Roman" w:cs="Times New Roman"/>
           <w:sz w:val="24"/>
@@ -4260,26 +5433,7 @@
     </w:p>
     <w:p>
       <w:pPr>
-        <w:rPr>
-          <w:rFonts w:ascii="Times New Roman" w:eastAsia="Times New Roman" w:hAnsi="Times New Roman" w:cs="Times New Roman"/>
-          <w:sz w:val="24"/>
-          <w:szCs w:val="24"/>
-          <w:lang w:val="en-US"/>
-        </w:rPr>
-      </w:pPr>
-    </w:p>
-    <w:p>
-      <w:pPr>
-        <w:rPr>
-          <w:rFonts w:ascii="Times New Roman" w:eastAsia="Times New Roman" w:hAnsi="Times New Roman" w:cs="Times New Roman"/>
-          <w:sz w:val="24"/>
-          <w:szCs w:val="24"/>
-          <w:lang w:val="en-US"/>
-        </w:rPr>
-      </w:pPr>
-    </w:p>
-    <w:p>
-      <w:pPr>
+        <w:spacing w:line="240" w:lineRule="auto"/>
         <w:rPr>
           <w:rFonts w:ascii="Times New Roman" w:hAnsi="Times New Roman" w:cs="Times New Roman"/>
           <w:sz w:val="24"/>
@@ -4293,6 +5447,7 @@
         <w:tabs>
           <w:tab w:val="left" w:pos="1774"/>
         </w:tabs>
+        <w:spacing w:line="240" w:lineRule="auto"/>
         <w:rPr>
           <w:rFonts w:ascii="Times New Roman" w:eastAsia="Times New Roman" w:hAnsi="Times New Roman" w:cs="Times New Roman"/>
           <w:sz w:val="24"/>
@@ -4315,6 +5470,7 @@
         <w:tabs>
           <w:tab w:val="left" w:pos="1774"/>
         </w:tabs>
+        <w:spacing w:line="240" w:lineRule="auto"/>
         <w:rPr>
           <w:rFonts w:ascii="Times New Roman" w:eastAsia="Times New Roman" w:hAnsi="Times New Roman" w:cs="Times New Roman"/>
           <w:sz w:val="24"/>
@@ -4328,6 +5484,7 @@
         <w:tabs>
           <w:tab w:val="left" w:pos="1774"/>
         </w:tabs>
+        <w:spacing w:line="240" w:lineRule="auto"/>
         <w:rPr>
           <w:rFonts w:ascii="Times New Roman" w:eastAsia="Times New Roman" w:hAnsi="Times New Roman" w:cs="Times New Roman"/>
           <w:sz w:val="24"/>
@@ -4341,6 +5498,7 @@
         <w:tabs>
           <w:tab w:val="left" w:pos="1774"/>
         </w:tabs>
+        <w:spacing w:line="240" w:lineRule="auto"/>
         <w:rPr>
           <w:rFonts w:ascii="Times New Roman" w:eastAsia="Times New Roman" w:hAnsi="Times New Roman" w:cs="Times New Roman"/>
           <w:sz w:val="24"/>
@@ -4384,6 +5542,7 @@
         <w:tabs>
           <w:tab w:val="left" w:pos="1774"/>
         </w:tabs>
+        <w:spacing w:line="240" w:lineRule="auto"/>
         <w:rPr>
           <w:rFonts w:ascii="Times New Roman" w:eastAsia="Times New Roman" w:hAnsi="Times New Roman" w:cs="Times New Roman"/>
           <w:sz w:val="24"/>
@@ -4434,6 +5593,7 @@
         <w:tabs>
           <w:tab w:val="left" w:pos="1774"/>
         </w:tabs>
+        <w:spacing w:line="240" w:lineRule="auto"/>
         <w:rPr>
           <w:rFonts w:ascii="Times New Roman" w:eastAsia="Times New Roman" w:hAnsi="Times New Roman" w:cs="Times New Roman"/>
           <w:sz w:val="24"/>
@@ -4447,6 +5607,7 @@
         <w:tabs>
           <w:tab w:val="left" w:pos="1774"/>
         </w:tabs>
+        <w:spacing w:line="240" w:lineRule="auto"/>
         <w:rPr>
           <w:rFonts w:ascii="Times New Roman" w:eastAsia="Times New Roman" w:hAnsi="Times New Roman" w:cs="Times New Roman"/>
           <w:sz w:val="24"/>
@@ -4475,6 +5636,7 @@
           <w:szCs w:val="24"/>
           <w14:ligatures w14:val="none"/>
         </w:rPr>
+        <w:lastRenderedPageBreak/>
         <w:t xml:space="preserve">Chi, Y., Pan, L.-L., Bouvaine, S., Fan, Y.-Y., Liu, Y.-Q., Liu, S.-S., Seal, S., Wang, X.-W., 2020. Differential transmission of Sri Lankan cassava mosaic virus by three cryptic species of the whitefly Bemisia tabaci complex. Virology 540, 141–149. </w:t>
       </w:r>
       <w:hyperlink r:id="rId5" w:history="1">
@@ -4497,6 +5659,7 @@
         <w:tabs>
           <w:tab w:val="left" w:pos="1774"/>
         </w:tabs>
+        <w:spacing w:line="240" w:lineRule="auto"/>
         <w:rPr>
           <w:rFonts w:ascii="Times New Roman" w:eastAsia="Times New Roman" w:hAnsi="Times New Roman" w:cs="Times New Roman"/>
           <w:sz w:val="24"/>
@@ -4510,6 +5673,7 @@
         <w:tabs>
           <w:tab w:val="left" w:pos="1774"/>
         </w:tabs>
+        <w:spacing w:line="240" w:lineRule="auto"/>
         <w:rPr>
           <w:rFonts w:ascii="Times New Roman" w:hAnsi="Times New Roman" w:cs="Times New Roman"/>
           <w:sz w:val="24"/>
@@ -4578,6 +5742,7 @@
     </w:p>
     <w:p>
       <w:pPr>
+        <w:spacing w:line="240" w:lineRule="auto"/>
         <w:rPr>
           <w:rFonts w:ascii="Times New Roman" w:hAnsi="Times New Roman" w:cs="Times New Roman"/>
           <w:sz w:val="24"/>
@@ -4646,6 +5811,7 @@
     </w:p>
     <w:p>
       <w:pPr>
+        <w:spacing w:line="240" w:lineRule="auto"/>
         <w:rPr>
           <w:rFonts w:ascii="Times New Roman" w:hAnsi="Times New Roman" w:cs="Times New Roman"/>
           <w:sz w:val="24"/>
@@ -4692,6 +5858,7 @@
     </w:p>
     <w:p>
       <w:pPr>
+        <w:spacing w:line="240" w:lineRule="auto"/>
         <w:rPr>
           <w:rFonts w:ascii="Times New Roman" w:hAnsi="Times New Roman" w:cs="Times New Roman"/>
           <w:sz w:val="24"/>
@@ -4701,6 +5868,7 @@
     </w:p>
     <w:p>
       <w:pPr>
+        <w:spacing w:line="240" w:lineRule="auto"/>
         <w:rPr>
           <w:rFonts w:ascii="Times New Roman" w:hAnsi="Times New Roman" w:cs="Times New Roman"/>
           <w:sz w:val="24"/>
@@ -4781,6 +5949,7 @@
     </w:p>
     <w:p>
       <w:pPr>
+        <w:spacing w:line="240" w:lineRule="auto"/>
         <w:rPr>
           <w:rFonts w:ascii="Times New Roman" w:hAnsi="Times New Roman" w:cs="Times New Roman"/>
           <w:sz w:val="24"/>
@@ -4844,6 +6013,7 @@
     </w:p>
     <w:p>
       <w:pPr>
+        <w:spacing w:line="240" w:lineRule="auto"/>
         <w:ind w:hanging="480"/>
         <w:rPr>
           <w:rFonts w:ascii="Times New Roman" w:hAnsi="Times New Roman" w:cs="Times New Roman"/>
@@ -4873,6 +6043,7 @@
     </w:p>
     <w:p>
       <w:pPr>
+        <w:spacing w:line="240" w:lineRule="auto"/>
         <w:ind w:hanging="480"/>
         <w:rPr>
           <w:rFonts w:ascii="Times New Roman" w:hAnsi="Times New Roman" w:cs="Times New Roman"/>
@@ -4897,6 +6068,48 @@
             <w:szCs w:val="24"/>
           </w:rPr>
           <w:t>https://doi.org/10.1007/978-981-10-5672-7_5</w:t>
+        </w:r>
+      </w:hyperlink>
+    </w:p>
+    <w:p>
+      <w:pPr>
+        <w:spacing w:after="0" w:line="240" w:lineRule="auto"/>
+        <w:ind w:hanging="480"/>
+        <w:rPr>
+          <w:rFonts w:ascii="Times New Roman" w:eastAsia="Times New Roman" w:hAnsi="Times New Roman" w:cs="Times New Roman"/>
+          <w:sz w:val="24"/>
+          <w:szCs w:val="24"/>
+          <w:lang w:val="en-US"/>
+        </w:rPr>
+      </w:pPr>
+    </w:p>
+    <w:p>
+      <w:pPr>
+        <w:spacing w:line="240" w:lineRule="auto"/>
+        <w:ind w:hanging="480"/>
+        <w:rPr>
+          <w:rFonts w:ascii="Times New Roman" w:hAnsi="Times New Roman" w:cs="Times New Roman"/>
+          <w:sz w:val="24"/>
+          <w:szCs w:val="24"/>
+        </w:rPr>
+      </w:pPr>
+      <w:r>
+        <w:rPr>
+          <w:rFonts w:ascii="Times New Roman" w:hAnsi="Times New Roman" w:cs="Times New Roman"/>
+          <w:sz w:val="24"/>
+          <w:szCs w:val="24"/>
+        </w:rPr>
+        <w:t xml:space="preserve">Saokham, K., Hemniam, N., Roekwan, S., Hunsawattanakul, S., Thawinampan, J., Siriwan, W., 2021. Survey and molecular detection of Sri Lankan cassava mosaic virus in Thailand. PLoS ONE 16, e0252846. </w:t>
+      </w:r>
+      <w:hyperlink r:id="rId12" w:history="1">
+        <w:r>
+          <w:rPr>
+            <w:rStyle w:val="Hyperlink"/>
+            <w:rFonts w:ascii="Times New Roman" w:hAnsi="Times New Roman" w:cs="Times New Roman"/>
+            <w:sz w:val="24"/>
+            <w:szCs w:val="24"/>
+          </w:rPr>
+          <w:t>https://doi.org/10.1371/journal.pone.0252846</w:t>
         </w:r>
       </w:hyperlink>
     </w:p>
@@ -5372,6 +6585,16 @@
     <w:basedOn w:val="DefaultParagraphFont"/>
     <w:rsid w:val="00433AB6"/>
   </w:style>
+  <w:style w:type="character" w:styleId="PlaceholderText">
+    <w:name w:val="Placeholder Text"/>
+    <w:basedOn w:val="DefaultParagraphFont"/>
+    <w:uiPriority w:val="99"/>
+    <w:semiHidden/>
+    <w:rsid w:val="00EA0C91"/>
+    <w:rPr>
+      <w:color w:val="808080"/>
+    </w:rPr>
+  </w:style>
 </w:styles>
 </file>
 

</xml_diff>

<commit_message>
modified:   CMVS.xlsx 	new file:   blast_mat.bmp 	modified:   cmv.docx 	new file:   data/BLAST/std_scores_mat.txt 	renamed:    sdtmatrix.csv -> data/refseqs/sdtmatrix.csv 	modified:   ~$cmv.docx 	new file:   ~WRL1383.tmp
</commit_message>
<xml_diff>
--- a/cmv.docx
+++ b/cmv.docx
@@ -2303,7 +2303,25 @@
           <w:szCs w:val="24"/>
           <w:lang w:val="en-US"/>
         </w:rPr>
-        <w:t xml:space="preserve"> albeit meriting a sustained, serious attention</w:t>
+        <w:t xml:space="preserve"> albeit meriting a sustained, </w:t>
+      </w:r>
+      <w:r>
+        <w:rPr>
+          <w:rFonts w:ascii="Times New Roman" w:hAnsi="Times New Roman" w:cs="Times New Roman"/>
+          <w:sz w:val="24"/>
+          <w:szCs w:val="24"/>
+          <w:lang w:val="en-US"/>
+        </w:rPr>
+        <w:t xml:space="preserve">dedicated </w:t>
+      </w:r>
+      <w:r>
+        <w:rPr>
+          <w:rFonts w:ascii="Times New Roman" w:hAnsi="Times New Roman" w:cs="Times New Roman"/>
+          <w:sz w:val="24"/>
+          <w:szCs w:val="24"/>
+          <w:lang w:val="en-US"/>
+        </w:rPr>
+        <w:t>attention</w:t>
       </w:r>
       <w:r>
         <w:rPr>
@@ -2366,7 +2384,16 @@
           <w:szCs w:val="24"/>
           <w:lang w:val="en-US"/>
         </w:rPr>
-        <w:t>academic attention</w:t>
+        <w:t xml:space="preserve">academic </w:t>
+      </w:r>
+      <w:r>
+        <w:rPr>
+          <w:rFonts w:ascii="Times New Roman" w:hAnsi="Times New Roman" w:cs="Times New Roman"/>
+          <w:sz w:val="24"/>
+          <w:szCs w:val="24"/>
+          <w:lang w:val="en-US"/>
+        </w:rPr>
+        <w:t>interest</w:t>
       </w:r>
       <w:r>
         <w:rPr>
@@ -2501,6 +2528,17 @@
         </w:rPr>
         <w:t xml:space="preserve"> </w:t>
       </w:r>
+    </w:p>
+    <w:p>
+      <w:pPr>
+        <w:spacing w:after="0" w:line="240" w:lineRule="auto"/>
+        <w:rPr>
+          <w:rFonts w:ascii="Times New Roman" w:hAnsi="Times New Roman" w:cs="Times New Roman"/>
+          <w:sz w:val="24"/>
+          <w:szCs w:val="24"/>
+          <w:lang w:val="en-US"/>
+        </w:rPr>
+      </w:pPr>
     </w:p>
     <w:p>
       <w:pPr>
@@ -2808,7 +2846,25 @@
           <w:szCs w:val="24"/>
           <w:lang w:val="en-US"/>
         </w:rPr>
-        <w:t xml:space="preserve"> long) </w:t>
+        <w:t xml:space="preserve"> long)</w:t>
+      </w:r>
+      <w:r>
+        <w:rPr>
+          <w:rFonts w:ascii="Times New Roman" w:hAnsi="Times New Roman" w:cs="Times New Roman"/>
+          <w:sz w:val="24"/>
+          <w:szCs w:val="24"/>
+          <w:lang w:val="en-US"/>
+        </w:rPr>
+        <w:t>,</w:t>
+      </w:r>
+      <w:r>
+        <w:rPr>
+          <w:rFonts w:ascii="Times New Roman" w:hAnsi="Times New Roman" w:cs="Times New Roman"/>
+          <w:sz w:val="24"/>
+          <w:szCs w:val="24"/>
+          <w:lang w:val="en-US"/>
+        </w:rPr>
+        <w:t xml:space="preserve"> </w:t>
       </w:r>
       <w:r>
         <w:rPr>
@@ -2853,7 +2909,7 @@
           <w:szCs w:val="24"/>
           <w:lang w:val="en-US"/>
         </w:rPr>
-        <w:t>Begomoviruses</w:t>
+        <w:t>Begomovirus</w:t>
       </w:r>
       <w:proofErr w:type="spellEnd"/>
       <w:r>
@@ -2997,7 +3053,17 @@
           <w:szCs w:val="24"/>
           <w:lang w:val="en-US"/>
         </w:rPr>
-        <w:t>DNA-A encodes six genes AC1, AC2, AC3, AC4, AV1 and AV2</w:t>
+        <w:t xml:space="preserve">DNA-A </w:t>
+      </w:r>
+      <w:r>
+        <w:rPr>
+          <w:rFonts w:ascii="Times New Roman" w:hAnsi="Times New Roman" w:cs="Times New Roman"/>
+          <w:sz w:val="24"/>
+          <w:szCs w:val="24"/>
+          <w:lang w:val="en-US"/>
+        </w:rPr>
+        <w:lastRenderedPageBreak/>
+        <w:t>encodes six genes AC1, AC2, AC3, AC4, AV1 and AV2</w:t>
       </w:r>
       <w:r>
         <w:rPr>
@@ -3015,7 +3081,6 @@
           <w:szCs w:val="24"/>
           <w:lang w:val="en-US"/>
         </w:rPr>
-        <w:lastRenderedPageBreak/>
         <w:t xml:space="preserve">replication, </w:t>
       </w:r>
       <w:r>
@@ -3043,7 +3108,25 @@
           <w:szCs w:val="24"/>
           <w:lang w:val="en-US"/>
         </w:rPr>
-        <w:t>the synthesis of capsids. DNA-B encodes two genes BC1 and BV1</w:t>
+        <w:t xml:space="preserve">the synthesis of </w:t>
+      </w:r>
+      <w:r>
+        <w:rPr>
+          <w:rFonts w:ascii="Times New Roman" w:hAnsi="Times New Roman" w:cs="Times New Roman"/>
+          <w:sz w:val="24"/>
+          <w:szCs w:val="24"/>
+          <w:lang w:val="en-US"/>
+        </w:rPr>
+        <w:t xml:space="preserve">viral </w:t>
+      </w:r>
+      <w:r>
+        <w:rPr>
+          <w:rFonts w:ascii="Times New Roman" w:hAnsi="Times New Roman" w:cs="Times New Roman"/>
+          <w:sz w:val="24"/>
+          <w:szCs w:val="24"/>
+          <w:lang w:val="en-US"/>
+        </w:rPr>
+        <w:t>capsids. DNA-B encodes two genes BC1 and BV1</w:t>
       </w:r>
       <w:r>
         <w:rPr>
@@ -3088,7 +3171,7 @@
           <w:szCs w:val="24"/>
           <w:lang w:val="en-US"/>
         </w:rPr>
-        <w:t xml:space="preserve">gene in the anti-sense strand encodes the movement protein (MP) critical for </w:t>
+        <w:t xml:space="preserve">in the anti-sense strand encodes the movement protein (MP) critical for </w:t>
       </w:r>
       <w:r>
         <w:rPr>
@@ -3213,15 +3296,6 @@
           <w:lang w:val="en-US"/>
         </w:rPr>
         <w:t xml:space="preserve">. </w:t>
-      </w:r>
-      <w:r>
-        <w:rPr>
-          <w:rFonts w:ascii="Times New Roman" w:hAnsi="Times New Roman" w:cs="Times New Roman"/>
-          <w:sz w:val="24"/>
-          <w:szCs w:val="24"/>
-          <w:lang w:val="en-US"/>
-        </w:rPr>
-        <w:t xml:space="preserve"> </w:t>
       </w:r>
       <w:r>
         <w:rPr>
@@ -3429,25 +3503,70 @@
           <w:szCs w:val="24"/>
           <w:lang w:val="en-US"/>
         </w:rPr>
-        <w:t xml:space="preserve">) </w:t>
-      </w:r>
-      <w:r>
-        <w:rPr>
-          <w:rFonts w:ascii="Times New Roman" w:hAnsi="Times New Roman" w:cs="Times New Roman"/>
-          <w:sz w:val="24"/>
-          <w:szCs w:val="24"/>
-          <w:lang w:val="en-US"/>
-        </w:rPr>
-        <w:t>and SLCMV is highly sap transmissible</w:t>
-      </w:r>
-      <w:r>
-        <w:rPr>
-          <w:rFonts w:ascii="Times New Roman" w:hAnsi="Times New Roman" w:cs="Times New Roman"/>
-          <w:sz w:val="24"/>
-          <w:szCs w:val="24"/>
-          <w:lang w:val="en-US"/>
-        </w:rPr>
-        <w:t xml:space="preserve"> and could be transmitted to 39 species in family Sol</w:t>
+        <w:t>)</w:t>
+      </w:r>
+      <w:r>
+        <w:rPr>
+          <w:rFonts w:ascii="Times New Roman" w:hAnsi="Times New Roman" w:cs="Times New Roman"/>
+          <w:sz w:val="24"/>
+          <w:szCs w:val="24"/>
+          <w:lang w:val="en-US"/>
+        </w:rPr>
+        <w:t>.</w:t>
+      </w:r>
+      <w:r>
+        <w:rPr>
+          <w:rFonts w:ascii="Times New Roman" w:hAnsi="Times New Roman" w:cs="Times New Roman"/>
+          <w:sz w:val="24"/>
+          <w:szCs w:val="24"/>
+          <w:lang w:val="en-US"/>
+        </w:rPr>
+        <w:t xml:space="preserve"> SLCMV is </w:t>
+      </w:r>
+      <w:r>
+        <w:rPr>
+          <w:rFonts w:ascii="Times New Roman" w:hAnsi="Times New Roman" w:cs="Times New Roman"/>
+          <w:sz w:val="24"/>
+          <w:szCs w:val="24"/>
+          <w:lang w:val="en-US"/>
+        </w:rPr>
+        <w:t xml:space="preserve">also </w:t>
+      </w:r>
+      <w:r>
+        <w:rPr>
+          <w:rFonts w:ascii="Times New Roman" w:hAnsi="Times New Roman" w:cs="Times New Roman"/>
+          <w:sz w:val="24"/>
+          <w:szCs w:val="24"/>
+          <w:lang w:val="en-US"/>
+        </w:rPr>
+        <w:t>highly sap transmissible</w:t>
+      </w:r>
+      <w:r>
+        <w:rPr>
+          <w:rFonts w:ascii="Times New Roman" w:hAnsi="Times New Roman" w:cs="Times New Roman"/>
+          <w:sz w:val="24"/>
+          <w:szCs w:val="24"/>
+          <w:lang w:val="en-US"/>
+        </w:rPr>
+        <w:t xml:space="preserve"> and could be </w:t>
+      </w:r>
+      <w:r>
+        <w:rPr>
+          <w:rFonts w:ascii="Times New Roman" w:hAnsi="Times New Roman" w:cs="Times New Roman"/>
+          <w:sz w:val="24"/>
+          <w:szCs w:val="24"/>
+          <w:lang w:val="en-US"/>
+        </w:rPr>
+        <w:t xml:space="preserve">successfully </w:t>
+      </w:r>
+      <w:r>
+        <w:rPr>
+          <w:rFonts w:ascii="Times New Roman" w:hAnsi="Times New Roman" w:cs="Times New Roman"/>
+          <w:sz w:val="24"/>
+          <w:szCs w:val="24"/>
+          <w:lang w:val="en-US"/>
+        </w:rPr>
+        <w:t>transmitted to 39 species in family Sol</w:t>
       </w:r>
       <w:r>
         <w:rPr>
@@ -3474,7 +3593,7 @@
           <w:szCs w:val="24"/>
           <w:lang w:val="en-US"/>
         </w:rPr>
-        <w:t>inoculation.</w:t>
+        <w:t>inoculation</w:t>
       </w:r>
       <w:r>
         <w:rPr>
@@ -3485,28 +3604,187 @@
         </w:rPr>
         <w:t xml:space="preserve"> </w:t>
       </w:r>
-    </w:p>
-    <w:p>
-      <w:pPr>
-        <w:spacing w:after="0" w:line="240" w:lineRule="auto"/>
-        <w:rPr>
-          <w:rFonts w:ascii="Times New Roman" w:hAnsi="Times New Roman" w:cs="Times New Roman"/>
-          <w:sz w:val="24"/>
-          <w:szCs w:val="24"/>
-          <w:lang w:val="en-US"/>
-        </w:rPr>
-      </w:pPr>
-    </w:p>
-    <w:p>
-      <w:pPr>
-        <w:spacing w:after="0" w:line="240" w:lineRule="auto"/>
-        <w:rPr>
-          <w:rFonts w:ascii="Times New Roman" w:hAnsi="Times New Roman" w:cs="Times New Roman"/>
-          <w:sz w:val="24"/>
-          <w:szCs w:val="24"/>
-          <w:lang w:val="en-US"/>
-        </w:rPr>
-      </w:pPr>
+      <w:r>
+        <w:rPr>
+          <w:rFonts w:ascii="Times New Roman" w:hAnsi="Times New Roman" w:cs="Times New Roman"/>
+          <w:sz w:val="24"/>
+          <w:szCs w:val="24"/>
+        </w:rPr>
+        <w:t xml:space="preserve">(Jose et al., </w:t>
+      </w:r>
+      <w:r>
+        <w:rPr>
+          <w:rFonts w:ascii="Times New Roman" w:hAnsi="Times New Roman" w:cs="Times New Roman"/>
+          <w:sz w:val="24"/>
+          <w:szCs w:val="24"/>
+          <w:lang w:val="en-US"/>
+        </w:rPr>
+        <w:t>2008</w:t>
+      </w:r>
+      <w:r>
+        <w:rPr>
+          <w:rFonts w:ascii="Times New Roman" w:hAnsi="Times New Roman" w:cs="Times New Roman"/>
+          <w:sz w:val="24"/>
+          <w:szCs w:val="24"/>
+        </w:rPr>
+        <w:t>)</w:t>
+      </w:r>
+      <w:r>
+        <w:rPr>
+          <w:rFonts w:ascii="Times New Roman" w:hAnsi="Times New Roman" w:cs="Times New Roman"/>
+          <w:sz w:val="24"/>
+          <w:szCs w:val="24"/>
+          <w:lang w:val="en-US"/>
+        </w:rPr>
+        <w:t>.</w:t>
+      </w:r>
+      <w:r>
+        <w:rPr>
+          <w:rFonts w:ascii="Times New Roman" w:hAnsi="Times New Roman" w:cs="Times New Roman"/>
+          <w:sz w:val="24"/>
+          <w:szCs w:val="24"/>
+          <w:lang w:val="en-US"/>
+        </w:rPr>
+        <w:t xml:space="preserve"> </w:t>
+      </w:r>
+    </w:p>
+    <w:p>
+      <w:pPr>
+        <w:spacing w:after="0" w:line="240" w:lineRule="auto"/>
+        <w:rPr>
+          <w:rFonts w:ascii="Times New Roman" w:hAnsi="Times New Roman" w:cs="Times New Roman"/>
+          <w:sz w:val="24"/>
+          <w:szCs w:val="24"/>
+          <w:lang w:val="en-US"/>
+        </w:rPr>
+      </w:pPr>
+    </w:p>
+    <w:p>
+      <w:pPr>
+        <w:spacing w:after="0" w:line="240" w:lineRule="auto"/>
+        <w:rPr>
+          <w:rFonts w:ascii="Times New Roman" w:hAnsi="Times New Roman" w:cs="Times New Roman"/>
+          <w:sz w:val="24"/>
+          <w:szCs w:val="24"/>
+          <w:lang w:val="en-US"/>
+        </w:rPr>
+      </w:pPr>
+      <w:r>
+        <w:rPr>
+          <w:rFonts w:ascii="Times New Roman" w:hAnsi="Times New Roman" w:cs="Times New Roman"/>
+          <w:sz w:val="24"/>
+          <w:szCs w:val="24"/>
+          <w:lang w:val="en-US"/>
+        </w:rPr>
+        <w:t>T</w:t>
+      </w:r>
+      <w:r>
+        <w:rPr>
+          <w:rFonts w:ascii="Times New Roman" w:hAnsi="Times New Roman" w:cs="Times New Roman"/>
+          <w:sz w:val="24"/>
+          <w:szCs w:val="24"/>
+          <w:lang w:val="en-US"/>
+        </w:rPr>
+        <w:t xml:space="preserve">he genome of SLCMV is reported to be very volatile since it’s prone to high rates of mutations, which </w:t>
+      </w:r>
+      <w:r>
+        <w:rPr>
+          <w:rFonts w:ascii="Times New Roman" w:hAnsi="Times New Roman" w:cs="Times New Roman"/>
+          <w:sz w:val="24"/>
+          <w:szCs w:val="24"/>
+          <w:lang w:val="en-US"/>
+        </w:rPr>
+        <w:t>renders i</w:t>
+      </w:r>
+      <w:r>
+        <w:rPr>
+          <w:rFonts w:ascii="Times New Roman" w:hAnsi="Times New Roman" w:cs="Times New Roman"/>
+          <w:sz w:val="24"/>
+          <w:szCs w:val="24"/>
+          <w:lang w:val="en-US"/>
+        </w:rPr>
+        <w:t>t</w:t>
+      </w:r>
+      <w:r>
+        <w:rPr>
+          <w:rFonts w:ascii="Times New Roman" w:hAnsi="Times New Roman" w:cs="Times New Roman"/>
+          <w:sz w:val="24"/>
+          <w:szCs w:val="24"/>
+          <w:lang w:val="en-US"/>
+        </w:rPr>
+        <w:t xml:space="preserve"> more aggressive</w:t>
+      </w:r>
+      <w:r>
+        <w:rPr>
+          <w:rFonts w:ascii="Times New Roman" w:hAnsi="Times New Roman" w:cs="Times New Roman"/>
+          <w:sz w:val="24"/>
+          <w:szCs w:val="24"/>
+          <w:lang w:val="en-US"/>
+        </w:rPr>
+        <w:t xml:space="preserve">, </w:t>
+      </w:r>
+      <w:r>
+        <w:rPr>
+          <w:rFonts w:ascii="Times New Roman" w:hAnsi="Times New Roman" w:cs="Times New Roman"/>
+          <w:sz w:val="24"/>
+          <w:szCs w:val="24"/>
+          <w:lang w:val="en-US"/>
+        </w:rPr>
+        <w:t xml:space="preserve">virulent </w:t>
+      </w:r>
+      <w:r>
+        <w:rPr>
+          <w:rFonts w:ascii="Times New Roman" w:hAnsi="Times New Roman" w:cs="Times New Roman"/>
+          <w:sz w:val="24"/>
+          <w:szCs w:val="24"/>
+          <w:lang w:val="en-US"/>
+        </w:rPr>
+        <w:t xml:space="preserve">and capable of infecting a diverse array of hosts </w:t>
+      </w:r>
+      <w:r>
+        <w:rPr>
+          <w:rFonts w:ascii="Times New Roman" w:hAnsi="Times New Roman" w:cs="Times New Roman"/>
+          <w:sz w:val="24"/>
+          <w:szCs w:val="24"/>
+          <w:lang w:val="en-US"/>
+        </w:rPr>
+        <w:t>compared to ICMV</w:t>
+      </w:r>
+      <w:r>
+        <w:rPr>
+          <w:rFonts w:ascii="Times New Roman" w:hAnsi="Times New Roman" w:cs="Times New Roman"/>
+          <w:sz w:val="24"/>
+          <w:szCs w:val="24"/>
+          <w:lang w:val="en-US"/>
+        </w:rPr>
+        <w:t xml:space="preserve"> </w:t>
+      </w:r>
+      <w:r>
+        <w:rPr>
+          <w:rFonts w:ascii="Times New Roman" w:hAnsi="Times New Roman" w:cs="Times New Roman"/>
+          <w:sz w:val="24"/>
+          <w:szCs w:val="24"/>
+        </w:rPr>
+        <w:t>(Patil et al., 2005)</w:t>
+      </w:r>
+      <w:r>
+        <w:rPr>
+          <w:rFonts w:ascii="Times New Roman" w:hAnsi="Times New Roman" w:cs="Times New Roman"/>
+          <w:sz w:val="24"/>
+          <w:szCs w:val="24"/>
+          <w:lang w:val="en-US"/>
+        </w:rPr>
+        <w:t>.</w:t>
+      </w:r>
+      <w:r>
+        <w:rPr>
+          <w:rFonts w:ascii="Times New Roman" w:hAnsi="Times New Roman" w:cs="Times New Roman"/>
+          <w:sz w:val="24"/>
+          <w:szCs w:val="24"/>
+          <w:lang w:val="en-US"/>
+        </w:rPr>
+        <w:t xml:space="preserve"> </w:t>
+      </w:r>
       <w:r>
         <w:rPr>
           <w:rFonts w:ascii="Times New Roman" w:hAnsi="Times New Roman" w:cs="Times New Roman"/>
@@ -4150,7 +4428,24 @@
           <w:sz w:val="24"/>
           <w:szCs w:val="24"/>
         </w:rPr>
-        <w:t xml:space="preserve"> from May </w:t>
+        <w:t xml:space="preserve"> </w:t>
+      </w:r>
+      <w:r>
+        <w:rPr>
+          <w:rFonts w:ascii="Times New Roman" w:hAnsi="Times New Roman" w:cs="Times New Roman"/>
+          <w:sz w:val="24"/>
+          <w:szCs w:val="24"/>
+          <w:lang w:val="en-US"/>
+        </w:rPr>
+        <w:t xml:space="preserve">starting </w:t>
+      </w:r>
+      <w:r>
+        <w:rPr>
+          <w:rFonts w:ascii="Times New Roman" w:hAnsi="Times New Roman" w:cs="Times New Roman"/>
+          <w:sz w:val="24"/>
+          <w:szCs w:val="24"/>
+        </w:rPr>
+        <w:t xml:space="preserve">from May </w:t>
       </w:r>
       <w:r>
         <w:rPr>
@@ -4518,7 +4813,7 @@
           <w:sz w:val="24"/>
           <w:szCs w:val="24"/>
         </w:rPr>
-        <w:t>. The percentage of CMD incidence per field was calculated using the following equation</w:t>
+        <w:t>. The percentage CMD incidence per field was calculated using the following equation</w:t>
       </w:r>
       <w:r>
         <w:rPr>
@@ -4574,6 +4869,7 @@
               <w:sz w:val="24"/>
               <w:szCs w:val="24"/>
             </w:rPr>
+            <w:lastRenderedPageBreak/>
             <m:t>Percentage disease incidence=</m:t>
           </m:r>
           <m:f>
@@ -4710,6 +5006,7 @@
           <w:b/>
           <w:sz w:val="24"/>
           <w:szCs w:val="24"/>
+          <w:lang w:val="en-US"/>
         </w:rPr>
       </w:pPr>
       <w:r>
@@ -4735,7 +5032,17 @@
           <w:sz w:val="24"/>
           <w:szCs w:val="24"/>
         </w:rPr>
-        <w:t xml:space="preserve">Sample collection </w:t>
+        <w:t>Sample collection</w:t>
+      </w:r>
+      <w:r>
+        <w:rPr>
+          <w:rFonts w:ascii="Times New Roman" w:hAnsi="Times New Roman" w:cs="Times New Roman"/>
+          <w:b/>
+          <w:sz w:val="24"/>
+          <w:szCs w:val="24"/>
+          <w:lang w:val="en-US"/>
+        </w:rPr>
+        <w:t>.</w:t>
       </w:r>
     </w:p>
     <w:p>
@@ -4766,7 +5073,6 @@
           <w:szCs w:val="24"/>
           <w:lang w:val="en-US"/>
         </w:rPr>
-        <w:lastRenderedPageBreak/>
         <w:t>Infected cassava leaves showing conspicuous</w:t>
       </w:r>
       <w:r>
@@ -4776,7 +5082,25 @@
           <w:szCs w:val="24"/>
           <w:lang w:val="en-US"/>
         </w:rPr>
-        <w:t xml:space="preserve"> characteristic </w:t>
+        <w:t xml:space="preserve"> </w:t>
+      </w:r>
+      <w:r>
+        <w:rPr>
+          <w:rFonts w:ascii="Times New Roman" w:hAnsi="Times New Roman" w:cs="Times New Roman"/>
+          <w:sz w:val="24"/>
+          <w:szCs w:val="24"/>
+          <w:lang w:val="en-US"/>
+        </w:rPr>
+        <w:t xml:space="preserve">and </w:t>
+      </w:r>
+      <w:r>
+        <w:rPr>
+          <w:rFonts w:ascii="Times New Roman" w:hAnsi="Times New Roman" w:cs="Times New Roman"/>
+          <w:sz w:val="24"/>
+          <w:szCs w:val="24"/>
+          <w:lang w:val="en-US"/>
+        </w:rPr>
+        <w:t xml:space="preserve">characteristic </w:t>
       </w:r>
       <w:r>
         <w:rPr>
@@ -5324,7 +5648,37 @@
           <w:szCs w:val="24"/>
           <w:lang w:val="en-US"/>
         </w:rPr>
-        <w:t>Extraction of Total Genomic DNA and PCR</w:t>
+        <w:t>Extraction of total genomic DNA</w:t>
+      </w:r>
+      <w:r>
+        <w:rPr>
+          <w:rFonts w:ascii="Times New Roman" w:hAnsi="Times New Roman" w:cs="Times New Roman"/>
+          <w:b/>
+          <w:sz w:val="24"/>
+          <w:szCs w:val="24"/>
+          <w:lang w:val="en-US"/>
+        </w:rPr>
+        <w:t xml:space="preserve">, </w:t>
+      </w:r>
+      <w:r>
+        <w:rPr>
+          <w:rFonts w:ascii="Times New Roman" w:hAnsi="Times New Roman" w:cs="Times New Roman"/>
+          <w:b/>
+          <w:sz w:val="24"/>
+          <w:szCs w:val="24"/>
+          <w:lang w:val="en-US"/>
+        </w:rPr>
+        <w:t>PCR</w:t>
+      </w:r>
+      <w:r>
+        <w:rPr>
+          <w:rFonts w:ascii="Times New Roman" w:hAnsi="Times New Roman" w:cs="Times New Roman"/>
+          <w:b/>
+          <w:sz w:val="24"/>
+          <w:szCs w:val="24"/>
+          <w:lang w:val="en-US"/>
+        </w:rPr>
+        <w:t xml:space="preserve"> and sequencing.</w:t>
       </w:r>
     </w:p>
     <w:p>
@@ -5537,7 +5891,43 @@
           <w:szCs w:val="24"/>
           <w:lang w:val="en-US"/>
         </w:rPr>
-        <w:t xml:space="preserve">100 mg of leaf sample was ground in </w:t>
+        <w:t>100 mg of leaf sample</w:t>
+      </w:r>
+      <w:r>
+        <w:rPr>
+          <w:rFonts w:ascii="Times New Roman" w:hAnsi="Times New Roman" w:cs="Times New Roman"/>
+          <w:sz w:val="24"/>
+          <w:szCs w:val="24"/>
+          <w:lang w:val="en-US"/>
+        </w:rPr>
+        <w:t>s</w:t>
+      </w:r>
+      <w:r>
+        <w:rPr>
+          <w:rFonts w:ascii="Times New Roman" w:hAnsi="Times New Roman" w:cs="Times New Roman"/>
+          <w:sz w:val="24"/>
+          <w:szCs w:val="24"/>
+          <w:lang w:val="en-US"/>
+        </w:rPr>
+        <w:t xml:space="preserve"> </w:t>
+      </w:r>
+      <w:r>
+        <w:rPr>
+          <w:rFonts w:ascii="Times New Roman" w:hAnsi="Times New Roman" w:cs="Times New Roman"/>
+          <w:sz w:val="24"/>
+          <w:szCs w:val="24"/>
+          <w:lang w:val="en-US"/>
+        </w:rPr>
+        <w:t xml:space="preserve">were </w:t>
+      </w:r>
+      <w:r>
+        <w:rPr>
+          <w:rFonts w:ascii="Times New Roman" w:hAnsi="Times New Roman" w:cs="Times New Roman"/>
+          <w:sz w:val="24"/>
+          <w:szCs w:val="24"/>
+          <w:lang w:val="en-US"/>
+        </w:rPr>
+        <w:t xml:space="preserve">ground in </w:t>
       </w:r>
       <w:r>
         <w:rPr>
@@ -5582,7 +5972,25 @@
           <w:szCs w:val="24"/>
           <w:lang w:val="en-US"/>
         </w:rPr>
-        <w:t xml:space="preserve"> Subsequently, the total genomic DNA was extracted following </w:t>
+        <w:t xml:space="preserve"> Subsequently, the total genomic DNA was extracted </w:t>
+      </w:r>
+      <w:r>
+        <w:rPr>
+          <w:rFonts w:ascii="Times New Roman" w:hAnsi="Times New Roman" w:cs="Times New Roman"/>
+          <w:sz w:val="24"/>
+          <w:szCs w:val="24"/>
+          <w:lang w:val="en-US"/>
+        </w:rPr>
+        <w:t xml:space="preserve">from the lysates </w:t>
+      </w:r>
+      <w:r>
+        <w:rPr>
+          <w:rFonts w:ascii="Times New Roman" w:hAnsi="Times New Roman" w:cs="Times New Roman"/>
+          <w:sz w:val="24"/>
+          <w:szCs w:val="24"/>
+          <w:lang w:val="en-US"/>
+        </w:rPr>
+        <w:t xml:space="preserve">following </w:t>
       </w:r>
       <w:r>
         <w:rPr>
@@ -5634,84 +6042,1103 @@
     <w:p>
       <w:pPr>
         <w:spacing w:after="0" w:line="240" w:lineRule="auto"/>
-        <w:jc w:val="both"/>
-        <w:rPr>
-          <w:rFonts w:ascii="Times New Roman" w:hAnsi="Times New Roman" w:cs="Times New Roman"/>
-          <w:color w:val="000000" w:themeColor="text1"/>
-          <w:sz w:val="24"/>
-          <w:szCs w:val="24"/>
-        </w:rPr>
-      </w:pPr>
-      <w:r>
-        <w:rPr>
-          <w:rFonts w:ascii="Times New Roman" w:hAnsi="Times New Roman" w:cs="Times New Roman"/>
-          <w:color w:val="000000" w:themeColor="text1"/>
-          <w:sz w:val="24"/>
-          <w:szCs w:val="24"/>
-        </w:rPr>
-        <w:t xml:space="preserve">PCR reactions were carried out to the DNA extracts collected from different regions by using the Deng A and Deng B primers (Deng et al., 1994) that amplifies the partial sequence (530 bp) of Coat protein gene (CP – gene) specific of DNA- A component of Begomo virus. The PCR reaction was performed in a volume of 20 µL containing 3 µL of extracted DNA, </w:t>
-      </w:r>
-      <w:bookmarkStart w:id="0" w:name="_Hlk84144553"/>
-      <w:r>
-        <w:rPr>
-          <w:rFonts w:ascii="Times New Roman" w:hAnsi="Times New Roman" w:cs="Times New Roman"/>
-          <w:color w:val="000000" w:themeColor="text1"/>
-          <w:sz w:val="24"/>
-          <w:szCs w:val="24"/>
-        </w:rPr>
-        <w:t xml:space="preserve">0.4 µL </w:t>
-      </w:r>
-      <w:bookmarkEnd w:id="0"/>
-      <w:r>
-        <w:rPr>
-          <w:rFonts w:ascii="Times New Roman" w:hAnsi="Times New Roman" w:cs="Times New Roman"/>
-          <w:color w:val="000000" w:themeColor="text1"/>
-          <w:sz w:val="24"/>
-          <w:szCs w:val="24"/>
-        </w:rPr>
-        <w:t>of Taq Polymerase (Bio mix), and 0.4 µL of Master mix (Biomix), 0.1 µL of each primer the reaction buffer provided by the manufacturer. The PCR conditions are as followed: a 94°C initial denaturation step of 4 min followed by 30 cycles of 1 min at 94°C, 45 sec at 60</w:t>
-      </w:r>
-      <w:r>
-        <w:rPr>
-          <w:rFonts w:ascii="Times New Roman" w:hAnsi="Times New Roman" w:cs="Times New Roman"/>
-          <w:color w:val="000000" w:themeColor="text1"/>
-          <w:sz w:val="24"/>
-          <w:szCs w:val="24"/>
-          <w:vertAlign w:val="superscript"/>
-        </w:rPr>
-        <w:t>o</w:t>
-      </w:r>
-      <w:r>
-        <w:rPr>
-          <w:rFonts w:ascii="Times New Roman" w:hAnsi="Times New Roman" w:cs="Times New Roman"/>
-          <w:color w:val="000000" w:themeColor="text1"/>
-          <w:sz w:val="24"/>
-          <w:szCs w:val="24"/>
-        </w:rPr>
-        <w:t>C, and 1 min at 72°C and then a final extension step of 5 min at 72°C.</w:t>
-      </w:r>
-    </w:p>
-    <w:p>
-      <w:pPr>
-        <w:spacing w:after="0" w:line="240" w:lineRule="auto"/>
-        <w:rPr>
-          <w:rFonts w:ascii="Times New Roman" w:eastAsia="Times New Roman" w:hAnsi="Times New Roman" w:cs="Times New Roman"/>
-          <w:sz w:val="24"/>
-          <w:szCs w:val="24"/>
-          <w:lang w:val="en-US"/>
-        </w:rPr>
-      </w:pPr>
-    </w:p>
-    <w:p>
-      <w:pPr>
-        <w:spacing w:after="0" w:line="240" w:lineRule="auto"/>
-        <w:rPr>
-          <w:rFonts w:ascii="Times New Roman" w:eastAsia="Times New Roman" w:hAnsi="Times New Roman" w:cs="Times New Roman"/>
-          <w:sz w:val="24"/>
-          <w:szCs w:val="24"/>
-          <w:lang w:val="en-US"/>
-        </w:rPr>
-      </w:pPr>
+        <w:rPr>
+          <w:rFonts w:ascii="Times New Roman" w:eastAsia="Times New Roman" w:hAnsi="Times New Roman" w:cs="Times New Roman"/>
+          <w:sz w:val="24"/>
+          <w:szCs w:val="24"/>
+          <w:lang w:val="en-US"/>
+        </w:rPr>
+      </w:pPr>
+      <w:r>
+        <w:rPr>
+          <w:rFonts w:ascii="Times New Roman" w:hAnsi="Times New Roman" w:cs="Times New Roman"/>
+          <w:sz w:val="24"/>
+          <w:szCs w:val="24"/>
+        </w:rPr>
+        <w:t>The</w:t>
+      </w:r>
+      <w:r>
+        <w:rPr>
+          <w:rFonts w:ascii="Times New Roman" w:hAnsi="Times New Roman" w:cs="Times New Roman"/>
+          <w:sz w:val="24"/>
+          <w:szCs w:val="24"/>
+          <w:lang w:val="en-US"/>
+        </w:rPr>
+        <w:t xml:space="preserve"> complete </w:t>
+      </w:r>
+      <w:r>
+        <w:rPr>
+          <w:rFonts w:ascii="Times New Roman" w:hAnsi="Times New Roman" w:cs="Times New Roman"/>
+          <w:sz w:val="24"/>
+          <w:szCs w:val="24"/>
+        </w:rPr>
+        <w:t xml:space="preserve">DNA-A </w:t>
+      </w:r>
+      <w:r>
+        <w:rPr>
+          <w:rFonts w:ascii="Times New Roman" w:hAnsi="Times New Roman" w:cs="Times New Roman"/>
+          <w:sz w:val="24"/>
+          <w:szCs w:val="24"/>
+          <w:lang w:val="en-US"/>
+        </w:rPr>
+        <w:t>sequence</w:t>
+      </w:r>
+      <w:r>
+        <w:rPr>
+          <w:rFonts w:ascii="Times New Roman" w:hAnsi="Times New Roman" w:cs="Times New Roman"/>
+          <w:sz w:val="24"/>
+          <w:szCs w:val="24"/>
+          <w:lang w:val="en-US"/>
+        </w:rPr>
+        <w:t>s</w:t>
+      </w:r>
+      <w:r>
+        <w:rPr>
+          <w:rFonts w:ascii="Times New Roman" w:hAnsi="Times New Roman" w:cs="Times New Roman"/>
+          <w:sz w:val="24"/>
+          <w:szCs w:val="24"/>
+          <w:lang w:val="en-US"/>
+        </w:rPr>
+        <w:t xml:space="preserve"> </w:t>
+      </w:r>
+      <w:r>
+        <w:rPr>
+          <w:rFonts w:ascii="Times New Roman" w:hAnsi="Times New Roman" w:cs="Times New Roman"/>
+          <w:sz w:val="24"/>
+          <w:szCs w:val="24"/>
+        </w:rPr>
+        <w:t xml:space="preserve">of </w:t>
+      </w:r>
+      <w:r>
+        <w:rPr>
+          <w:rFonts w:ascii="Times New Roman" w:hAnsi="Times New Roman" w:cs="Times New Roman"/>
+          <w:sz w:val="24"/>
+          <w:szCs w:val="24"/>
+          <w:lang w:val="en-US"/>
+        </w:rPr>
+        <w:t xml:space="preserve">the five </w:t>
+      </w:r>
+      <w:r>
+        <w:rPr>
+          <w:rFonts w:ascii="Times New Roman" w:hAnsi="Times New Roman" w:cs="Times New Roman"/>
+          <w:sz w:val="24"/>
+          <w:szCs w:val="24"/>
+          <w:lang w:val="en-US"/>
+        </w:rPr>
+        <w:t>SLCMV</w:t>
+      </w:r>
+      <w:r>
+        <w:rPr>
+          <w:rFonts w:ascii="Times New Roman" w:hAnsi="Times New Roman" w:cs="Times New Roman"/>
+          <w:sz w:val="24"/>
+          <w:szCs w:val="24"/>
+          <w:lang w:val="en-US"/>
+        </w:rPr>
+        <w:t xml:space="preserve"> samples</w:t>
+      </w:r>
+      <w:r>
+        <w:rPr>
+          <w:rFonts w:ascii="Times New Roman" w:hAnsi="Times New Roman" w:cs="Times New Roman"/>
+          <w:sz w:val="24"/>
+          <w:szCs w:val="24"/>
+        </w:rPr>
+        <w:t xml:space="preserve"> were amplifed using three sets of degenerate </w:t>
+      </w:r>
+      <w:r>
+        <w:rPr>
+          <w:rFonts w:ascii="Times New Roman" w:hAnsi="Times New Roman" w:cs="Times New Roman"/>
+          <w:sz w:val="24"/>
+          <w:szCs w:val="24"/>
+          <w:lang w:val="en-US"/>
+        </w:rPr>
+        <w:t xml:space="preserve">PCR </w:t>
+      </w:r>
+      <w:r>
+        <w:rPr>
+          <w:rFonts w:ascii="Times New Roman" w:hAnsi="Times New Roman" w:cs="Times New Roman"/>
+          <w:sz w:val="24"/>
+          <w:szCs w:val="24"/>
+        </w:rPr>
+        <w:t>primers (</w:t>
+      </w:r>
+      <w:r>
+        <w:rPr>
+          <w:rFonts w:ascii="Times New Roman" w:hAnsi="Times New Roman" w:cs="Times New Roman"/>
+          <w:sz w:val="24"/>
+          <w:szCs w:val="24"/>
+        </w:rPr>
+        <w:t>Integrated DNA Technologies, Inc.</w:t>
+      </w:r>
+      <w:r>
+        <w:rPr>
+          <w:rFonts w:ascii="Times New Roman" w:hAnsi="Times New Roman" w:cs="Times New Roman"/>
+          <w:sz w:val="24"/>
+          <w:szCs w:val="24"/>
+        </w:rPr>
+        <w:t xml:space="preserve">) </w:t>
+      </w:r>
+      <w:r>
+        <w:rPr>
+          <w:rFonts w:ascii="Times New Roman" w:hAnsi="Times New Roman" w:cs="Times New Roman"/>
+          <w:sz w:val="24"/>
+          <w:szCs w:val="24"/>
+          <w:lang w:val="en-US"/>
+        </w:rPr>
+        <w:t>(</w:t>
+      </w:r>
+      <w:r>
+        <w:rPr>
+          <w:rFonts w:ascii="Times New Roman" w:hAnsi="Times New Roman" w:cs="Times New Roman"/>
+          <w:sz w:val="24"/>
+          <w:szCs w:val="24"/>
+        </w:rPr>
+        <w:t>OY2395F 5</w:t>
+      </w:r>
+      <w:r>
+        <w:rPr>
+          <w:rFonts w:ascii="Times New Roman" w:hAnsi="Times New Roman" w:cs="Times New Roman"/>
+          <w:sz w:val="24"/>
+          <w:szCs w:val="24"/>
+          <w:lang w:val="en-US"/>
+        </w:rPr>
+        <w:t>´-</w:t>
+      </w:r>
+      <w:r>
+        <w:rPr>
+          <w:rFonts w:ascii="Times New Roman" w:hAnsi="Times New Roman" w:cs="Times New Roman"/>
+          <w:sz w:val="24"/>
+          <w:szCs w:val="24"/>
+        </w:rPr>
+        <w:t>GCT CCCTGAATGTTCGGATGG</w:t>
+      </w:r>
+      <w:r>
+        <w:rPr>
+          <w:rFonts w:ascii="Times New Roman" w:hAnsi="Times New Roman" w:cs="Times New Roman"/>
+          <w:sz w:val="24"/>
+          <w:szCs w:val="24"/>
+          <w:lang w:val="en-US"/>
+        </w:rPr>
+        <w:t>- 3´,</w:t>
+      </w:r>
+      <w:r>
+        <w:rPr>
+          <w:rFonts w:ascii="Times New Roman" w:hAnsi="Times New Roman" w:cs="Times New Roman"/>
+          <w:sz w:val="24"/>
+          <w:szCs w:val="24"/>
+        </w:rPr>
+        <w:t xml:space="preserve"> OY680R</w:t>
+      </w:r>
+      <w:r>
+        <w:rPr>
+          <w:rFonts w:ascii="Times New Roman" w:hAnsi="Times New Roman" w:cs="Times New Roman"/>
+          <w:sz w:val="24"/>
+          <w:szCs w:val="24"/>
+          <w:lang w:val="en-US"/>
+        </w:rPr>
+        <w:t xml:space="preserve"> </w:t>
+      </w:r>
+      <w:r>
+        <w:rPr>
+          <w:rFonts w:ascii="Times New Roman" w:hAnsi="Times New Roman" w:cs="Times New Roman"/>
+          <w:sz w:val="24"/>
+          <w:szCs w:val="24"/>
+        </w:rPr>
+        <w:t>5</w:t>
+      </w:r>
+      <w:r>
+        <w:rPr>
+          <w:rFonts w:ascii="Times New Roman" w:hAnsi="Times New Roman" w:cs="Times New Roman"/>
+          <w:sz w:val="24"/>
+          <w:szCs w:val="24"/>
+          <w:lang w:val="en-US"/>
+        </w:rPr>
+        <w:t>´-</w:t>
+      </w:r>
+      <w:r>
+        <w:rPr>
+          <w:rFonts w:ascii="Times New Roman" w:hAnsi="Times New Roman" w:cs="Times New Roman"/>
+          <w:sz w:val="24"/>
+          <w:szCs w:val="24"/>
+        </w:rPr>
+        <w:t>GTTCTCRTCCATCCATATCTTAC</w:t>
+      </w:r>
+      <w:r>
+        <w:rPr>
+          <w:rFonts w:ascii="Times New Roman" w:hAnsi="Times New Roman" w:cs="Times New Roman"/>
+          <w:sz w:val="24"/>
+          <w:szCs w:val="24"/>
+          <w:lang w:val="en-US"/>
+        </w:rPr>
+        <w:t>-</w:t>
+      </w:r>
+      <w:r>
+        <w:rPr>
+          <w:rFonts w:ascii="Times New Roman" w:hAnsi="Times New Roman" w:cs="Times New Roman"/>
+          <w:sz w:val="24"/>
+          <w:szCs w:val="24"/>
+        </w:rPr>
+        <w:t>3</w:t>
+      </w:r>
+      <w:r>
+        <w:rPr>
+          <w:rFonts w:ascii="Times New Roman" w:hAnsi="Times New Roman" w:cs="Times New Roman"/>
+          <w:sz w:val="24"/>
+          <w:szCs w:val="24"/>
+          <w:lang w:val="en-US"/>
+        </w:rPr>
+        <w:t>´;</w:t>
+      </w:r>
+      <w:r>
+        <w:rPr>
+          <w:rFonts w:ascii="Times New Roman" w:hAnsi="Times New Roman" w:cs="Times New Roman"/>
+          <w:sz w:val="24"/>
+          <w:szCs w:val="24"/>
+        </w:rPr>
+        <w:t xml:space="preserve"> MKBEGF4 5</w:t>
+      </w:r>
+      <w:r>
+        <w:rPr>
+          <w:rFonts w:ascii="Times New Roman" w:hAnsi="Times New Roman" w:cs="Times New Roman"/>
+          <w:sz w:val="24"/>
+          <w:szCs w:val="24"/>
+          <w:lang w:val="en-US"/>
+        </w:rPr>
+        <w:t>´-</w:t>
+      </w:r>
+      <w:r>
+        <w:rPr>
+          <w:rFonts w:ascii="Times New Roman" w:hAnsi="Times New Roman" w:cs="Times New Roman"/>
+          <w:sz w:val="24"/>
+          <w:szCs w:val="24"/>
+        </w:rPr>
+        <w:t>ATATCTGCAGGGNAARATHTGGATGGA</w:t>
+      </w:r>
+      <w:r>
+        <w:rPr>
+          <w:rFonts w:ascii="Times New Roman" w:hAnsi="Times New Roman" w:cs="Times New Roman"/>
+          <w:sz w:val="24"/>
+          <w:szCs w:val="24"/>
+          <w:lang w:val="en-US"/>
+        </w:rPr>
+        <w:t>-</w:t>
+      </w:r>
+      <w:r>
+        <w:rPr>
+          <w:rFonts w:ascii="Times New Roman" w:hAnsi="Times New Roman" w:cs="Times New Roman"/>
+          <w:sz w:val="24"/>
+          <w:szCs w:val="24"/>
+        </w:rPr>
+        <w:t>3</w:t>
+      </w:r>
+      <w:r>
+        <w:rPr>
+          <w:rFonts w:ascii="Times New Roman" w:hAnsi="Times New Roman" w:cs="Times New Roman"/>
+          <w:sz w:val="24"/>
+          <w:szCs w:val="24"/>
+          <w:lang w:val="en-US"/>
+        </w:rPr>
+        <w:t xml:space="preserve">´, </w:t>
+      </w:r>
+      <w:r>
+        <w:rPr>
+          <w:rFonts w:ascii="Times New Roman" w:hAnsi="Times New Roman" w:cs="Times New Roman"/>
+          <w:sz w:val="24"/>
+          <w:szCs w:val="24"/>
+        </w:rPr>
+        <w:t>MKBEGR5 5</w:t>
+      </w:r>
+      <w:r>
+        <w:rPr>
+          <w:rFonts w:ascii="Times New Roman" w:hAnsi="Times New Roman" w:cs="Times New Roman"/>
+          <w:sz w:val="24"/>
+          <w:szCs w:val="24"/>
+          <w:lang w:val="en-US"/>
+        </w:rPr>
+        <w:t>´-</w:t>
+      </w:r>
+      <w:r>
+        <w:rPr>
+          <w:rFonts w:ascii="Times New Roman" w:hAnsi="Times New Roman" w:cs="Times New Roman"/>
+          <w:sz w:val="24"/>
+          <w:szCs w:val="24"/>
+        </w:rPr>
+        <w:t>TGGACTGCAGACNGGNAARACNATGTGGGC</w:t>
+      </w:r>
+      <w:r>
+        <w:rPr>
+          <w:rFonts w:ascii="Times New Roman" w:hAnsi="Times New Roman" w:cs="Times New Roman"/>
+          <w:sz w:val="24"/>
+          <w:szCs w:val="24"/>
+          <w:lang w:val="en-US"/>
+        </w:rPr>
+        <w:t>-</w:t>
+      </w:r>
+      <w:r>
+        <w:rPr>
+          <w:rFonts w:ascii="Times New Roman" w:hAnsi="Times New Roman" w:cs="Times New Roman"/>
+          <w:sz w:val="24"/>
+          <w:szCs w:val="24"/>
+        </w:rPr>
+        <w:t>3</w:t>
+      </w:r>
+      <w:r>
+        <w:rPr>
+          <w:rFonts w:ascii="Times New Roman" w:hAnsi="Times New Roman" w:cs="Times New Roman"/>
+          <w:sz w:val="24"/>
+          <w:szCs w:val="24"/>
+          <w:lang w:val="en-US"/>
+        </w:rPr>
+        <w:t>´</w:t>
+      </w:r>
+      <w:r>
+        <w:rPr>
+          <w:rFonts w:ascii="Times New Roman" w:hAnsi="Times New Roman" w:cs="Times New Roman"/>
+          <w:sz w:val="24"/>
+          <w:szCs w:val="24"/>
+        </w:rPr>
+        <w:t>; and GEMA 1223F</w:t>
+      </w:r>
+      <w:r>
+        <w:rPr>
+          <w:rFonts w:ascii="Times New Roman" w:hAnsi="Times New Roman" w:cs="Times New Roman"/>
+          <w:sz w:val="24"/>
+          <w:szCs w:val="24"/>
+          <w:lang w:val="en-US"/>
+        </w:rPr>
+        <w:t xml:space="preserve"> </w:t>
+      </w:r>
+      <w:r>
+        <w:rPr>
+          <w:rFonts w:ascii="Times New Roman" w:hAnsi="Times New Roman" w:cs="Times New Roman"/>
+          <w:sz w:val="24"/>
+          <w:szCs w:val="24"/>
+        </w:rPr>
+        <w:t>5</w:t>
+      </w:r>
+      <w:r>
+        <w:rPr>
+          <w:rFonts w:ascii="Times New Roman" w:hAnsi="Times New Roman" w:cs="Times New Roman"/>
+          <w:sz w:val="24"/>
+          <w:szCs w:val="24"/>
+          <w:lang w:val="en-US"/>
+        </w:rPr>
+        <w:t>´-</w:t>
+      </w:r>
+      <w:r>
+        <w:rPr>
+          <w:rFonts w:ascii="Times New Roman" w:hAnsi="Times New Roman" w:cs="Times New Roman"/>
+          <w:sz w:val="24"/>
+          <w:szCs w:val="24"/>
+        </w:rPr>
+        <w:t>TCGGAGGSTGTAAGGTCGTCCAG</w:t>
+      </w:r>
+      <w:r>
+        <w:rPr>
+          <w:rFonts w:ascii="Times New Roman" w:hAnsi="Times New Roman" w:cs="Times New Roman"/>
+          <w:sz w:val="24"/>
+          <w:szCs w:val="24"/>
+          <w:lang w:val="en-US"/>
+        </w:rPr>
+        <w:t>-</w:t>
+      </w:r>
+      <w:r>
+        <w:rPr>
+          <w:rFonts w:ascii="Times New Roman" w:hAnsi="Times New Roman" w:cs="Times New Roman"/>
+          <w:sz w:val="24"/>
+          <w:szCs w:val="24"/>
+        </w:rPr>
+        <w:t>3</w:t>
+      </w:r>
+      <w:r>
+        <w:rPr>
+          <w:rFonts w:ascii="Times New Roman" w:hAnsi="Times New Roman" w:cs="Times New Roman"/>
+          <w:sz w:val="24"/>
+          <w:szCs w:val="24"/>
+          <w:lang w:val="en-US"/>
+        </w:rPr>
+        <w:t>´,</w:t>
+      </w:r>
+      <w:r>
+        <w:rPr>
+          <w:rFonts w:ascii="Times New Roman" w:hAnsi="Times New Roman" w:cs="Times New Roman"/>
+          <w:sz w:val="24"/>
+          <w:szCs w:val="24"/>
+        </w:rPr>
+        <w:t xml:space="preserve"> GE MA2454R</w:t>
+      </w:r>
+      <w:r>
+        <w:rPr>
+          <w:rFonts w:ascii="Times New Roman" w:hAnsi="Times New Roman" w:cs="Times New Roman"/>
+          <w:sz w:val="24"/>
+          <w:szCs w:val="24"/>
+          <w:lang w:val="en-US"/>
+        </w:rPr>
+        <w:t xml:space="preserve"> </w:t>
+      </w:r>
+      <w:r>
+        <w:rPr>
+          <w:rFonts w:ascii="Times New Roman" w:hAnsi="Times New Roman" w:cs="Times New Roman"/>
+          <w:sz w:val="24"/>
+          <w:szCs w:val="24"/>
+        </w:rPr>
+        <w:t>5</w:t>
+      </w:r>
+      <w:r>
+        <w:rPr>
+          <w:rFonts w:ascii="Times New Roman" w:hAnsi="Times New Roman" w:cs="Times New Roman"/>
+          <w:sz w:val="24"/>
+          <w:szCs w:val="24"/>
+          <w:lang w:val="en-US"/>
+        </w:rPr>
+        <w:t>´-</w:t>
+      </w:r>
+      <w:r>
+        <w:rPr>
+          <w:rFonts w:ascii="Times New Roman" w:hAnsi="Times New Roman" w:cs="Times New Roman"/>
+          <w:sz w:val="24"/>
+          <w:szCs w:val="24"/>
+        </w:rPr>
+        <w:t>CTCACWTAYCHCAARTGCTCTC</w:t>
+      </w:r>
+      <w:r>
+        <w:rPr>
+          <w:rFonts w:ascii="Times New Roman" w:hAnsi="Times New Roman" w:cs="Times New Roman"/>
+          <w:sz w:val="24"/>
+          <w:szCs w:val="24"/>
+          <w:lang w:val="en-US"/>
+        </w:rPr>
+        <w:t>-</w:t>
+      </w:r>
+      <w:r>
+        <w:rPr>
+          <w:rFonts w:ascii="Times New Roman" w:hAnsi="Times New Roman" w:cs="Times New Roman"/>
+          <w:sz w:val="24"/>
+          <w:szCs w:val="24"/>
+        </w:rPr>
+        <w:t>3</w:t>
+      </w:r>
+      <w:r>
+        <w:rPr>
+          <w:rFonts w:ascii="Times New Roman" w:hAnsi="Times New Roman" w:cs="Times New Roman"/>
+          <w:sz w:val="24"/>
+          <w:szCs w:val="24"/>
+          <w:lang w:val="en-US"/>
+        </w:rPr>
+        <w:t>´</w:t>
+      </w:r>
+      <w:r>
+        <w:rPr>
+          <w:rFonts w:ascii="Times New Roman" w:hAnsi="Times New Roman" w:cs="Times New Roman"/>
+          <w:sz w:val="24"/>
+          <w:szCs w:val="24"/>
+          <w:lang w:val="en-US"/>
+        </w:rPr>
+        <w:t>)</w:t>
+      </w:r>
+      <w:r>
+        <w:rPr>
+          <w:rFonts w:ascii="Times New Roman" w:hAnsi="Times New Roman" w:cs="Times New Roman"/>
+          <w:sz w:val="24"/>
+          <w:szCs w:val="24"/>
+          <w:lang w:val="en-US"/>
+        </w:rPr>
+        <w:t xml:space="preserve"> </w:t>
+      </w:r>
+      <w:r>
+        <w:rPr>
+          <w:rFonts w:ascii="Times New Roman" w:hAnsi="Times New Roman" w:cs="Times New Roman"/>
+          <w:sz w:val="24"/>
+          <w:szCs w:val="24"/>
+          <w:lang w:val="en-US"/>
+        </w:rPr>
+        <w:t>that</w:t>
+      </w:r>
+      <w:r>
+        <w:rPr>
+          <w:rFonts w:ascii="Times New Roman" w:hAnsi="Times New Roman" w:cs="Times New Roman"/>
+          <w:sz w:val="24"/>
+          <w:szCs w:val="24"/>
+        </w:rPr>
+        <w:t xml:space="preserve"> were designed to </w:t>
+      </w:r>
+      <w:r>
+        <w:rPr>
+          <w:rFonts w:ascii="Times New Roman" w:hAnsi="Times New Roman" w:cs="Times New Roman"/>
+          <w:sz w:val="24"/>
+          <w:szCs w:val="24"/>
+          <w:lang w:val="en-US"/>
+        </w:rPr>
+        <w:t>yield</w:t>
+      </w:r>
+      <w:r>
+        <w:rPr>
+          <w:rFonts w:ascii="Times New Roman" w:hAnsi="Times New Roman" w:cs="Times New Roman"/>
+          <w:sz w:val="24"/>
+          <w:szCs w:val="24"/>
+        </w:rPr>
+        <w:t xml:space="preserve"> overlapping </w:t>
+      </w:r>
+      <w:r>
+        <w:rPr>
+          <w:rFonts w:ascii="Times New Roman" w:hAnsi="Times New Roman" w:cs="Times New Roman"/>
+          <w:sz w:val="24"/>
+          <w:szCs w:val="24"/>
+          <w:lang w:val="en-US"/>
+        </w:rPr>
+        <w:t>amplicons</w:t>
+      </w:r>
+      <w:r>
+        <w:rPr>
+          <w:rFonts w:ascii="Times New Roman" w:hAnsi="Times New Roman" w:cs="Times New Roman"/>
+          <w:sz w:val="24"/>
+          <w:szCs w:val="24"/>
+        </w:rPr>
+        <w:t xml:space="preserve"> of </w:t>
+      </w:r>
+      <w:r>
+        <w:rPr>
+          <w:rFonts w:ascii="Times New Roman" w:hAnsi="Times New Roman" w:cs="Times New Roman"/>
+          <w:sz w:val="24"/>
+          <w:szCs w:val="24"/>
+          <w:lang w:val="en-US"/>
+        </w:rPr>
+        <w:t>DNA-A</w:t>
+      </w:r>
+      <w:r>
+        <w:rPr>
+          <w:rFonts w:ascii="Times New Roman" w:hAnsi="Times New Roman" w:cs="Times New Roman"/>
+          <w:sz w:val="24"/>
+          <w:szCs w:val="24"/>
+        </w:rPr>
+        <w:t xml:space="preserve"> of old world </w:t>
+      </w:r>
+      <w:r>
+        <w:rPr>
+          <w:rFonts w:ascii="Times New Roman" w:hAnsi="Times New Roman" w:cs="Times New Roman"/>
+          <w:sz w:val="24"/>
+          <w:szCs w:val="24"/>
+          <w:lang w:val="en-US"/>
+        </w:rPr>
+        <w:t>B</w:t>
+      </w:r>
+      <w:r>
+        <w:rPr>
+          <w:rFonts w:ascii="Times New Roman" w:hAnsi="Times New Roman" w:cs="Times New Roman"/>
+          <w:sz w:val="24"/>
+          <w:szCs w:val="24"/>
+        </w:rPr>
+        <w:t>egomoviruses</w:t>
+      </w:r>
+      <w:r>
+        <w:rPr>
+          <w:rFonts w:ascii="Times New Roman" w:hAnsi="Times New Roman" w:cs="Times New Roman"/>
+          <w:sz w:val="24"/>
+          <w:szCs w:val="24"/>
+          <w:lang w:val="en-US"/>
+        </w:rPr>
+        <w:t xml:space="preserve"> </w:t>
+      </w:r>
+      <w:r>
+        <w:rPr>
+          <w:rFonts w:ascii="Times New Roman" w:hAnsi="Times New Roman" w:cs="Times New Roman"/>
+          <w:sz w:val="24"/>
+          <w:szCs w:val="24"/>
+        </w:rPr>
+        <w:t>(Venkataravanappa et al., 2013)</w:t>
+      </w:r>
+      <w:r>
+        <w:rPr>
+          <w:rFonts w:ascii="Times New Roman" w:hAnsi="Times New Roman" w:cs="Times New Roman"/>
+          <w:sz w:val="24"/>
+          <w:szCs w:val="24"/>
+          <w:lang w:val="en-US"/>
+        </w:rPr>
+        <w:t xml:space="preserve">, </w:t>
+      </w:r>
+      <w:r>
+        <w:rPr>
+          <w:rFonts w:ascii="Times New Roman" w:hAnsi="Times New Roman" w:cs="Times New Roman"/>
+          <w:sz w:val="24"/>
+          <w:szCs w:val="24"/>
+        </w:rPr>
+        <w:t>(Venkataravanappa et al., 2012)</w:t>
+      </w:r>
+      <w:r>
+        <w:rPr>
+          <w:rFonts w:ascii="Times New Roman" w:hAnsi="Times New Roman" w:cs="Times New Roman"/>
+          <w:sz w:val="24"/>
+          <w:szCs w:val="24"/>
+        </w:rPr>
+        <w:t xml:space="preserve">. </w:t>
+      </w:r>
+      <w:r>
+        <w:rPr>
+          <w:rFonts w:ascii="Times New Roman" w:hAnsi="Times New Roman" w:cs="Times New Roman"/>
+          <w:sz w:val="24"/>
+          <w:szCs w:val="24"/>
+          <w:lang w:val="en-US"/>
+        </w:rPr>
+        <w:t>In order to eliminate the possibility of interference</w:t>
+      </w:r>
+      <w:r>
+        <w:rPr>
+          <w:rFonts w:ascii="Times New Roman" w:hAnsi="Times New Roman" w:cs="Times New Roman"/>
+          <w:sz w:val="24"/>
+          <w:szCs w:val="24"/>
+          <w:lang w:val="en-US"/>
+        </w:rPr>
+        <w:t>s</w:t>
+      </w:r>
+      <w:r>
+        <w:rPr>
+          <w:rFonts w:ascii="Times New Roman" w:hAnsi="Times New Roman" w:cs="Times New Roman"/>
+          <w:sz w:val="24"/>
+          <w:szCs w:val="24"/>
+          <w:lang w:val="en-US"/>
+        </w:rPr>
+        <w:t xml:space="preserve"> from</w:t>
+      </w:r>
+      <w:r>
+        <w:rPr>
+          <w:rFonts w:ascii="Times New Roman" w:hAnsi="Times New Roman" w:cs="Times New Roman"/>
+          <w:sz w:val="24"/>
+          <w:szCs w:val="24"/>
+        </w:rPr>
+        <w:t xml:space="preserve"> mixed infections, the primers were designed such that the </w:t>
+      </w:r>
+      <w:r>
+        <w:rPr>
+          <w:rFonts w:ascii="Times New Roman" w:hAnsi="Times New Roman" w:cs="Times New Roman"/>
+          <w:sz w:val="24"/>
+          <w:szCs w:val="24"/>
+          <w:lang w:val="en-US"/>
+        </w:rPr>
+        <w:t xml:space="preserve">amplicons </w:t>
+      </w:r>
+      <w:r>
+        <w:rPr>
+          <w:rFonts w:ascii="Times New Roman" w:hAnsi="Times New Roman" w:cs="Times New Roman"/>
+          <w:sz w:val="24"/>
+          <w:szCs w:val="24"/>
+          <w:lang w:val="en-US"/>
+        </w:rPr>
+        <w:t>were</w:t>
+      </w:r>
+      <w:r>
+        <w:rPr>
+          <w:rFonts w:ascii="Times New Roman" w:hAnsi="Times New Roman" w:cs="Times New Roman"/>
+          <w:sz w:val="24"/>
+          <w:szCs w:val="24"/>
+          <w:lang w:val="en-US"/>
+        </w:rPr>
+        <w:t xml:space="preserve"> deemed to share</w:t>
+      </w:r>
+      <w:r>
+        <w:rPr>
+          <w:rFonts w:ascii="Times New Roman" w:hAnsi="Times New Roman" w:cs="Times New Roman"/>
+          <w:sz w:val="24"/>
+          <w:szCs w:val="24"/>
+          <w:lang w:val="en-US"/>
+        </w:rPr>
+        <w:t xml:space="preserve"> common</w:t>
+      </w:r>
+      <w:r>
+        <w:rPr>
+          <w:rFonts w:ascii="Times New Roman" w:hAnsi="Times New Roman" w:cs="Times New Roman"/>
+          <w:sz w:val="24"/>
+          <w:szCs w:val="24"/>
+        </w:rPr>
+        <w:t xml:space="preserve"> overlapped (approximately 200 bp) </w:t>
+      </w:r>
+      <w:r>
+        <w:rPr>
+          <w:rFonts w:ascii="Times New Roman" w:hAnsi="Times New Roman" w:cs="Times New Roman"/>
+          <w:sz w:val="24"/>
+          <w:szCs w:val="24"/>
+          <w:lang w:val="en-US"/>
+        </w:rPr>
+        <w:t>sequences at their terminals</w:t>
+      </w:r>
+      <w:r>
+        <w:rPr>
+          <w:rFonts w:ascii="Times New Roman" w:hAnsi="Times New Roman" w:cs="Times New Roman"/>
+          <w:sz w:val="24"/>
+          <w:szCs w:val="24"/>
+        </w:rPr>
+        <w:t>. P</w:t>
+      </w:r>
+      <w:proofErr w:type="spellStart"/>
+      <w:r>
+        <w:rPr>
+          <w:rFonts w:ascii="Times New Roman" w:hAnsi="Times New Roman" w:cs="Times New Roman"/>
+          <w:sz w:val="24"/>
+          <w:szCs w:val="24"/>
+          <w:lang w:val="en-US"/>
+        </w:rPr>
+        <w:t>olymerase</w:t>
+      </w:r>
+      <w:proofErr w:type="spellEnd"/>
+      <w:r>
+        <w:rPr>
+          <w:rFonts w:ascii="Times New Roman" w:hAnsi="Times New Roman" w:cs="Times New Roman"/>
+          <w:sz w:val="24"/>
+          <w:szCs w:val="24"/>
+          <w:lang w:val="en-US"/>
+        </w:rPr>
+        <w:t xml:space="preserve"> chain</w:t>
+      </w:r>
+      <w:r>
+        <w:rPr>
+          <w:rFonts w:ascii="Times New Roman" w:hAnsi="Times New Roman" w:cs="Times New Roman"/>
+          <w:sz w:val="24"/>
+          <w:szCs w:val="24"/>
+        </w:rPr>
+        <w:t xml:space="preserve"> reactions were carried out in a 20 µL reaction mix</w:t>
+      </w:r>
+      <w:proofErr w:type="spellStart"/>
+      <w:r>
+        <w:rPr>
+          <w:rFonts w:ascii="Times New Roman" w:hAnsi="Times New Roman" w:cs="Times New Roman"/>
+          <w:sz w:val="24"/>
+          <w:szCs w:val="24"/>
+          <w:lang w:val="en-US"/>
+        </w:rPr>
+        <w:t>ture</w:t>
+      </w:r>
+      <w:proofErr w:type="spellEnd"/>
+      <w:r>
+        <w:rPr>
+          <w:rFonts w:ascii="Times New Roman" w:hAnsi="Times New Roman" w:cs="Times New Roman"/>
+          <w:sz w:val="24"/>
+          <w:szCs w:val="24"/>
+        </w:rPr>
+        <w:t xml:space="preserve"> containing 10 µL ready</w:t>
+      </w:r>
+      <w:r>
+        <w:rPr>
+          <w:rFonts w:ascii="Times New Roman" w:hAnsi="Times New Roman" w:cs="Times New Roman"/>
+          <w:sz w:val="24"/>
+          <w:szCs w:val="24"/>
+          <w:lang w:val="en-US"/>
+        </w:rPr>
+        <w:t xml:space="preserve"> </w:t>
+      </w:r>
+      <w:r>
+        <w:rPr>
+          <w:rFonts w:ascii="Times New Roman" w:hAnsi="Times New Roman" w:cs="Times New Roman"/>
+          <w:sz w:val="24"/>
+          <w:szCs w:val="24"/>
+        </w:rPr>
+        <w:t xml:space="preserve">made PCR mix (PCR Biosystems, UK), 1 µL of forward and reverse primers (10 µM) and 1 µL DNA sample (about 50 ng). The thermocycler was </w:t>
+      </w:r>
+      <w:r>
+        <w:rPr>
+          <w:rFonts w:ascii="Times New Roman" w:hAnsi="Times New Roman" w:cs="Times New Roman"/>
+          <w:sz w:val="24"/>
+          <w:szCs w:val="24"/>
+          <w:lang w:val="en-US"/>
+        </w:rPr>
+        <w:t>programmed to iterate through 35</w:t>
+      </w:r>
+      <w:r>
+        <w:rPr>
+          <w:rFonts w:ascii="Times New Roman" w:hAnsi="Times New Roman" w:cs="Times New Roman"/>
+          <w:sz w:val="24"/>
+          <w:szCs w:val="24"/>
+          <w:lang w:val="en-US"/>
+        </w:rPr>
+        <w:t xml:space="preserve"> cycles</w:t>
+      </w:r>
+      <w:r>
+        <w:rPr>
+          <w:rFonts w:ascii="Times New Roman" w:hAnsi="Times New Roman" w:cs="Times New Roman"/>
+          <w:sz w:val="24"/>
+          <w:szCs w:val="24"/>
+          <w:lang w:val="en-US"/>
+        </w:rPr>
+        <w:t xml:space="preserve"> of PCR, each consisting</w:t>
+      </w:r>
+      <w:r>
+        <w:rPr>
+          <w:rFonts w:ascii="Times New Roman" w:hAnsi="Times New Roman" w:cs="Times New Roman"/>
+          <w:sz w:val="24"/>
+          <w:szCs w:val="24"/>
+        </w:rPr>
+        <w:t xml:space="preserve"> denaturation at 94 °C for 1 min, annealing at 58 °C for 45 s and extension at 72 °C for 90 s. </w:t>
+      </w:r>
+      <w:r>
+        <w:rPr>
+          <w:rFonts w:ascii="Times New Roman" w:hAnsi="Times New Roman" w:cs="Times New Roman"/>
+          <w:sz w:val="24"/>
+          <w:szCs w:val="24"/>
+          <w:lang w:val="en-US"/>
+        </w:rPr>
+        <w:t>This amplification process also</w:t>
+      </w:r>
+      <w:r>
+        <w:rPr>
+          <w:rFonts w:ascii="Times New Roman" w:hAnsi="Times New Roman" w:cs="Times New Roman"/>
+          <w:sz w:val="24"/>
+          <w:szCs w:val="24"/>
+        </w:rPr>
+        <w:t xml:space="preserve"> included an initial denaturation at 94 °C for 3 min and a f</w:t>
+      </w:r>
+      <w:proofErr w:type="spellStart"/>
+      <w:r>
+        <w:rPr>
+          <w:rFonts w:ascii="Times New Roman" w:hAnsi="Times New Roman" w:cs="Times New Roman"/>
+          <w:sz w:val="24"/>
+          <w:szCs w:val="24"/>
+          <w:lang w:val="en-US"/>
+        </w:rPr>
+        <w:t>i</w:t>
+      </w:r>
+      <w:proofErr w:type="spellEnd"/>
+      <w:r>
+        <w:rPr>
+          <w:rFonts w:ascii="Times New Roman" w:hAnsi="Times New Roman" w:cs="Times New Roman"/>
+          <w:sz w:val="24"/>
+          <w:szCs w:val="24"/>
+        </w:rPr>
+        <w:t xml:space="preserve">nal extension at 72 °C for 15 min. </w:t>
+      </w:r>
+      <w:r>
+        <w:rPr>
+          <w:rFonts w:ascii="Times New Roman" w:hAnsi="Times New Roman" w:cs="Times New Roman"/>
+          <w:sz w:val="24"/>
+          <w:szCs w:val="24"/>
+          <w:lang w:val="en-US"/>
+        </w:rPr>
+        <w:t>T</w:t>
+      </w:r>
+      <w:r>
+        <w:rPr>
+          <w:rFonts w:ascii="Times New Roman" w:hAnsi="Times New Roman" w:cs="Times New Roman"/>
+          <w:sz w:val="24"/>
+          <w:szCs w:val="24"/>
+          <w:lang w:val="en-US"/>
+        </w:rPr>
+        <w:t>he am</w:t>
+      </w:r>
+      <w:r>
+        <w:rPr>
+          <w:rFonts w:ascii="Times New Roman" w:hAnsi="Times New Roman" w:cs="Times New Roman"/>
+          <w:sz w:val="24"/>
+          <w:szCs w:val="24"/>
+          <w:lang w:val="en-US"/>
+        </w:rPr>
+        <w:t>plicons obtained from PCR</w:t>
+      </w:r>
+      <w:r>
+        <w:rPr>
+          <w:rFonts w:ascii="Times New Roman" w:hAnsi="Times New Roman" w:cs="Times New Roman"/>
+          <w:sz w:val="24"/>
+          <w:szCs w:val="24"/>
+        </w:rPr>
+        <w:t xml:space="preserve"> were electrophoresed </w:t>
+      </w:r>
+      <w:r>
+        <w:rPr>
+          <w:rFonts w:ascii="Times New Roman" w:hAnsi="Times New Roman" w:cs="Times New Roman"/>
+          <w:sz w:val="24"/>
+          <w:szCs w:val="24"/>
+          <w:lang w:val="en-US"/>
+        </w:rPr>
+        <w:t>in</w:t>
+      </w:r>
+      <w:r>
+        <w:rPr>
+          <w:rFonts w:ascii="Times New Roman" w:hAnsi="Times New Roman" w:cs="Times New Roman"/>
+          <w:sz w:val="24"/>
+          <w:szCs w:val="24"/>
+        </w:rPr>
+        <w:t xml:space="preserve"> 0.8% agarose gel </w:t>
+      </w:r>
+      <w:r>
+        <w:rPr>
+          <w:rFonts w:ascii="Times New Roman" w:hAnsi="Times New Roman" w:cs="Times New Roman"/>
+          <w:sz w:val="24"/>
+          <w:szCs w:val="24"/>
+          <w:lang w:val="en-US"/>
+        </w:rPr>
+        <w:t xml:space="preserve">incorporated with </w:t>
+      </w:r>
+      <w:r>
+        <w:rPr>
+          <w:rFonts w:ascii="Times New Roman" w:hAnsi="Times New Roman" w:cs="Times New Roman"/>
+          <w:sz w:val="24"/>
+          <w:szCs w:val="24"/>
+        </w:rPr>
+        <w:t xml:space="preserve">ethidium bromide (10 mg/ml) and were </w:t>
+      </w:r>
+      <w:r>
+        <w:rPr>
+          <w:rFonts w:ascii="Times New Roman" w:hAnsi="Times New Roman" w:cs="Times New Roman"/>
+          <w:sz w:val="24"/>
+          <w:szCs w:val="24"/>
+          <w:lang w:val="en-US"/>
+        </w:rPr>
+        <w:t>visually examined</w:t>
+      </w:r>
+      <w:r>
+        <w:rPr>
+          <w:rFonts w:ascii="Times New Roman" w:hAnsi="Times New Roman" w:cs="Times New Roman"/>
+          <w:sz w:val="24"/>
+          <w:szCs w:val="24"/>
+        </w:rPr>
+        <w:t xml:space="preserve"> in a gel documentation system</w:t>
+      </w:r>
+      <w:r>
+        <w:rPr>
+          <w:rFonts w:ascii="Times New Roman" w:hAnsi="Times New Roman" w:cs="Times New Roman"/>
+          <w:sz w:val="24"/>
+          <w:szCs w:val="24"/>
+          <w:lang w:val="en-US"/>
+        </w:rPr>
+        <w:t>.</w:t>
+      </w:r>
+      <w:r>
+        <w:rPr>
+          <w:rFonts w:ascii="Times New Roman" w:hAnsi="Times New Roman" w:cs="Times New Roman"/>
+          <w:sz w:val="24"/>
+          <w:szCs w:val="24"/>
+        </w:rPr>
+        <w:t xml:space="preserve"> </w:t>
+      </w:r>
+      <w:r>
+        <w:rPr>
+          <w:rFonts w:ascii="Times New Roman" w:hAnsi="Times New Roman" w:cs="Times New Roman"/>
+          <w:b/>
+          <w:bCs/>
+          <w:color w:val="FF0000"/>
+          <w:sz w:val="24"/>
+          <w:szCs w:val="24"/>
+          <w:lang w:val="en-US"/>
+        </w:rPr>
+        <w:t>&lt;what type of sequencing &amp; where was it done?&gt;</w:t>
+      </w:r>
+      <w:r>
+        <w:rPr>
+          <w:rFonts w:ascii="Times New Roman" w:hAnsi="Times New Roman" w:cs="Times New Roman"/>
+          <w:b/>
+          <w:bCs/>
+          <w:color w:val="FF0000"/>
+          <w:sz w:val="24"/>
+          <w:szCs w:val="24"/>
+          <w:lang w:val="en-US"/>
+        </w:rPr>
+        <w:t xml:space="preserve"> </w:t>
+      </w:r>
+      <w:r>
+        <w:rPr>
+          <w:rFonts w:ascii="Times New Roman" w:eastAsia="Times New Roman" w:hAnsi="Times New Roman" w:cs="Times New Roman"/>
+          <w:sz w:val="24"/>
+          <w:szCs w:val="24"/>
+          <w:lang w:val="en-US"/>
+        </w:rPr>
+        <w:t xml:space="preserve">The sequences of the overlapping amplicons </w:t>
+      </w:r>
+      <w:r>
+        <w:rPr>
+          <w:rFonts w:ascii="Times New Roman" w:eastAsia="Times New Roman" w:hAnsi="Times New Roman" w:cs="Times New Roman"/>
+          <w:sz w:val="24"/>
+          <w:szCs w:val="24"/>
+          <w:lang w:val="en-US"/>
+        </w:rPr>
+        <w:t xml:space="preserve">from each five samples </w:t>
+      </w:r>
+      <w:r>
+        <w:rPr>
+          <w:rFonts w:ascii="Times New Roman" w:eastAsia="Times New Roman" w:hAnsi="Times New Roman" w:cs="Times New Roman"/>
+          <w:sz w:val="24"/>
+          <w:szCs w:val="24"/>
+          <w:lang w:val="en-US"/>
+        </w:rPr>
+        <w:t xml:space="preserve">were finally aligned using </w:t>
+      </w:r>
+      <w:r>
+        <w:rPr>
+          <w:rFonts w:ascii="Times New Roman" w:eastAsia="Times New Roman" w:hAnsi="Times New Roman" w:cs="Times New Roman"/>
+          <w:sz w:val="24"/>
+          <w:szCs w:val="24"/>
+          <w:lang w:val="en-US"/>
+        </w:rPr>
+        <w:t>DNA Dragon - DNA Sequence Contig Assembler Software</w:t>
+      </w:r>
+      <w:r>
+        <w:rPr>
+          <w:rFonts w:ascii="Times New Roman" w:eastAsia="Times New Roman" w:hAnsi="Times New Roman" w:cs="Times New Roman"/>
+          <w:sz w:val="24"/>
+          <w:szCs w:val="24"/>
+          <w:lang w:val="en-US"/>
+        </w:rPr>
+        <w:t xml:space="preserve"> (</w:t>
+      </w:r>
+      <w:proofErr w:type="spellStart"/>
+      <w:r>
+        <w:rPr>
+          <w:rFonts w:ascii="Times New Roman" w:eastAsia="Times New Roman" w:hAnsi="Times New Roman" w:cs="Times New Roman"/>
+          <w:sz w:val="24"/>
+          <w:szCs w:val="24"/>
+          <w:lang w:val="en-US"/>
+        </w:rPr>
+        <w:t>SequentiX</w:t>
+      </w:r>
+      <w:proofErr w:type="spellEnd"/>
+      <w:r>
+        <w:rPr>
+          <w:rFonts w:ascii="Times New Roman" w:eastAsia="Times New Roman" w:hAnsi="Times New Roman" w:cs="Times New Roman"/>
+          <w:sz w:val="24"/>
+          <w:szCs w:val="24"/>
+          <w:lang w:val="en-US"/>
+        </w:rPr>
+        <w:t xml:space="preserve"> - Digital DNA Processing</w:t>
+      </w:r>
+      <w:r>
+        <w:rPr>
+          <w:rFonts w:ascii="Times New Roman" w:eastAsia="Times New Roman" w:hAnsi="Times New Roman" w:cs="Times New Roman"/>
+          <w:sz w:val="24"/>
+          <w:szCs w:val="24"/>
+          <w:lang w:val="en-US"/>
+        </w:rPr>
+        <w:t xml:space="preserve">) </w:t>
+      </w:r>
+      <w:r>
+        <w:rPr>
+          <w:rFonts w:ascii="Times New Roman" w:eastAsia="Times New Roman" w:hAnsi="Times New Roman" w:cs="Times New Roman"/>
+          <w:sz w:val="24"/>
+          <w:szCs w:val="24"/>
+          <w:lang w:val="en-US"/>
+        </w:rPr>
+        <w:t>leveraging the shared regions to discern the order and position of assembly</w:t>
+      </w:r>
+      <w:r>
+        <w:rPr>
+          <w:rFonts w:ascii="Times New Roman" w:eastAsia="Times New Roman" w:hAnsi="Times New Roman" w:cs="Times New Roman"/>
+          <w:sz w:val="24"/>
+          <w:szCs w:val="24"/>
+          <w:lang w:val="en-US"/>
+        </w:rPr>
+        <w:t xml:space="preserve"> to formulate the complete DNA-A sequence</w:t>
+      </w:r>
+      <w:r>
+        <w:rPr>
+          <w:rFonts w:ascii="Times New Roman" w:eastAsia="Times New Roman" w:hAnsi="Times New Roman" w:cs="Times New Roman"/>
+          <w:sz w:val="24"/>
+          <w:szCs w:val="24"/>
+          <w:lang w:val="en-US"/>
+        </w:rPr>
+        <w:t>s</w:t>
+      </w:r>
+      <w:r>
+        <w:rPr>
+          <w:rFonts w:ascii="Times New Roman" w:eastAsia="Times New Roman" w:hAnsi="Times New Roman" w:cs="Times New Roman"/>
+          <w:sz w:val="24"/>
+          <w:szCs w:val="24"/>
+          <w:lang w:val="en-US"/>
+        </w:rPr>
+        <w:t>.</w:t>
+      </w:r>
     </w:p>
     <w:p>
       <w:pPr>
@@ -5788,6 +7215,748 @@
           <w:lang w:val="en-US"/>
         </w:rPr>
       </w:pPr>
+    </w:p>
+    <w:p>
+      <w:pPr>
+        <w:tabs>
+          <w:tab w:val="left" w:pos="1774"/>
+        </w:tabs>
+        <w:spacing w:after="0" w:line="240" w:lineRule="auto"/>
+        <w:rPr>
+          <w:rFonts w:ascii="Times New Roman" w:eastAsia="Times New Roman" w:hAnsi="Times New Roman" w:cs="Times New Roman"/>
+          <w:sz w:val="24"/>
+          <w:szCs w:val="24"/>
+          <w:lang w:val="en-US"/>
+        </w:rPr>
+      </w:pPr>
+    </w:p>
+    <w:p>
+      <w:pPr>
+        <w:tabs>
+          <w:tab w:val="left" w:pos="1774"/>
+        </w:tabs>
+        <w:spacing w:after="0" w:line="240" w:lineRule="auto"/>
+        <w:rPr>
+          <w:rFonts w:ascii="Times New Roman" w:eastAsia="Times New Roman" w:hAnsi="Times New Roman" w:cs="Times New Roman"/>
+          <w:sz w:val="24"/>
+          <w:szCs w:val="24"/>
+          <w:lang w:val="en-US"/>
+        </w:rPr>
+      </w:pPr>
+    </w:p>
+    <w:p>
+      <w:pPr>
+        <w:tabs>
+          <w:tab w:val="left" w:pos="1774"/>
+        </w:tabs>
+        <w:spacing w:after="0" w:line="240" w:lineRule="auto"/>
+        <w:rPr>
+          <w:rFonts w:ascii="Times New Roman" w:eastAsia="Times New Roman" w:hAnsi="Times New Roman" w:cs="Times New Roman"/>
+          <w:sz w:val="24"/>
+          <w:szCs w:val="24"/>
+          <w:lang w:val="en-US"/>
+        </w:rPr>
+      </w:pPr>
+    </w:p>
+    <w:p>
+      <w:pPr>
+        <w:tabs>
+          <w:tab w:val="left" w:pos="1774"/>
+        </w:tabs>
+        <w:spacing w:after="0" w:line="240" w:lineRule="auto"/>
+        <w:rPr>
+          <w:rFonts w:ascii="Times New Roman" w:eastAsia="Times New Roman" w:hAnsi="Times New Roman" w:cs="Times New Roman"/>
+          <w:sz w:val="24"/>
+          <w:szCs w:val="24"/>
+          <w:lang w:val="en-US"/>
+        </w:rPr>
+      </w:pPr>
+    </w:p>
+    <w:p>
+      <w:pPr>
+        <w:tabs>
+          <w:tab w:val="left" w:pos="1774"/>
+        </w:tabs>
+        <w:spacing w:after="0" w:line="240" w:lineRule="auto"/>
+        <w:rPr>
+          <w:rFonts w:ascii="Times New Roman" w:eastAsia="Times New Roman" w:hAnsi="Times New Roman" w:cs="Times New Roman"/>
+          <w:sz w:val="24"/>
+          <w:szCs w:val="24"/>
+          <w:lang w:val="en-US"/>
+        </w:rPr>
+      </w:pPr>
+    </w:p>
+    <w:p>
+      <w:pPr>
+        <w:tabs>
+          <w:tab w:val="left" w:pos="1774"/>
+        </w:tabs>
+        <w:spacing w:after="0" w:line="240" w:lineRule="auto"/>
+        <w:rPr>
+          <w:rFonts w:ascii="Times New Roman" w:eastAsia="Times New Roman" w:hAnsi="Times New Roman" w:cs="Times New Roman"/>
+          <w:sz w:val="24"/>
+          <w:szCs w:val="24"/>
+          <w:lang w:val="en-US"/>
+        </w:rPr>
+      </w:pPr>
+    </w:p>
+    <w:p>
+      <w:pPr>
+        <w:tabs>
+          <w:tab w:val="left" w:pos="1774"/>
+        </w:tabs>
+        <w:spacing w:after="0" w:line="240" w:lineRule="auto"/>
+        <w:rPr>
+          <w:rFonts w:ascii="Times New Roman" w:eastAsia="Times New Roman" w:hAnsi="Times New Roman" w:cs="Times New Roman"/>
+          <w:sz w:val="24"/>
+          <w:szCs w:val="24"/>
+          <w:lang w:val="en-US"/>
+        </w:rPr>
+      </w:pPr>
+    </w:p>
+    <w:p>
+      <w:pPr>
+        <w:tabs>
+          <w:tab w:val="left" w:pos="1774"/>
+        </w:tabs>
+        <w:spacing w:after="0" w:line="240" w:lineRule="auto"/>
+        <w:rPr>
+          <w:rFonts w:ascii="Times New Roman" w:eastAsia="Times New Roman" w:hAnsi="Times New Roman" w:cs="Times New Roman"/>
+          <w:sz w:val="24"/>
+          <w:szCs w:val="24"/>
+          <w:lang w:val="en-US"/>
+        </w:rPr>
+      </w:pPr>
+    </w:p>
+    <w:p>
+      <w:pPr>
+        <w:tabs>
+          <w:tab w:val="left" w:pos="1774"/>
+        </w:tabs>
+        <w:spacing w:after="0" w:line="240" w:lineRule="auto"/>
+        <w:rPr>
+          <w:rFonts w:ascii="Times New Roman" w:eastAsia="Times New Roman" w:hAnsi="Times New Roman" w:cs="Times New Roman"/>
+          <w:sz w:val="24"/>
+          <w:szCs w:val="24"/>
+          <w:lang w:val="en-US"/>
+        </w:rPr>
+      </w:pPr>
+    </w:p>
+    <w:p>
+      <w:pPr>
+        <w:tabs>
+          <w:tab w:val="left" w:pos="1774"/>
+        </w:tabs>
+        <w:spacing w:after="0" w:line="240" w:lineRule="auto"/>
+        <w:rPr>
+          <w:rFonts w:ascii="Times New Roman" w:eastAsia="Times New Roman" w:hAnsi="Times New Roman" w:cs="Times New Roman"/>
+          <w:sz w:val="24"/>
+          <w:szCs w:val="24"/>
+          <w:lang w:val="en-US"/>
+        </w:rPr>
+      </w:pPr>
+    </w:p>
+    <w:p>
+      <w:pPr>
+        <w:tabs>
+          <w:tab w:val="left" w:pos="1774"/>
+        </w:tabs>
+        <w:spacing w:after="0" w:line="240" w:lineRule="auto"/>
+        <w:rPr>
+          <w:rFonts w:ascii="Times New Roman" w:eastAsia="Times New Roman" w:hAnsi="Times New Roman" w:cs="Times New Roman"/>
+          <w:sz w:val="24"/>
+          <w:szCs w:val="24"/>
+          <w:lang w:val="en-US"/>
+        </w:rPr>
+      </w:pPr>
+    </w:p>
+    <w:p>
+      <w:pPr>
+        <w:tabs>
+          <w:tab w:val="left" w:pos="1774"/>
+        </w:tabs>
+        <w:spacing w:after="0" w:line="240" w:lineRule="auto"/>
+        <w:rPr>
+          <w:rFonts w:ascii="Times New Roman" w:eastAsia="Times New Roman" w:hAnsi="Times New Roman" w:cs="Times New Roman"/>
+          <w:sz w:val="24"/>
+          <w:szCs w:val="24"/>
+          <w:lang w:val="en-US"/>
+        </w:rPr>
+      </w:pPr>
+    </w:p>
+    <w:p>
+      <w:pPr>
+        <w:tabs>
+          <w:tab w:val="left" w:pos="1774"/>
+        </w:tabs>
+        <w:spacing w:after="0" w:line="240" w:lineRule="auto"/>
+        <w:rPr>
+          <w:rFonts w:ascii="Times New Roman" w:eastAsia="Times New Roman" w:hAnsi="Times New Roman" w:cs="Times New Roman"/>
+          <w:sz w:val="24"/>
+          <w:szCs w:val="24"/>
+          <w:lang w:val="en-US"/>
+        </w:rPr>
+      </w:pPr>
+    </w:p>
+    <w:p>
+      <w:pPr>
+        <w:tabs>
+          <w:tab w:val="left" w:pos="1774"/>
+        </w:tabs>
+        <w:spacing w:after="0" w:line="240" w:lineRule="auto"/>
+        <w:rPr>
+          <w:rFonts w:ascii="Times New Roman" w:eastAsia="Times New Roman" w:hAnsi="Times New Roman" w:cs="Times New Roman"/>
+          <w:sz w:val="24"/>
+          <w:szCs w:val="24"/>
+          <w:lang w:val="en-US"/>
+        </w:rPr>
+      </w:pPr>
+    </w:p>
+    <w:p>
+      <w:pPr>
+        <w:tabs>
+          <w:tab w:val="left" w:pos="1774"/>
+        </w:tabs>
+        <w:spacing w:after="0" w:line="240" w:lineRule="auto"/>
+        <w:rPr>
+          <w:rFonts w:ascii="Times New Roman" w:eastAsia="Times New Roman" w:hAnsi="Times New Roman" w:cs="Times New Roman"/>
+          <w:sz w:val="24"/>
+          <w:szCs w:val="24"/>
+          <w:lang w:val="en-US"/>
+        </w:rPr>
+      </w:pPr>
+    </w:p>
+    <w:p>
+      <w:pPr>
+        <w:tabs>
+          <w:tab w:val="left" w:pos="1774"/>
+        </w:tabs>
+        <w:spacing w:after="0" w:line="240" w:lineRule="auto"/>
+        <w:rPr>
+          <w:rFonts w:ascii="Times New Roman" w:eastAsia="Times New Roman" w:hAnsi="Times New Roman" w:cs="Times New Roman"/>
+          <w:sz w:val="24"/>
+          <w:szCs w:val="24"/>
+          <w:lang w:val="en-US"/>
+        </w:rPr>
+      </w:pPr>
+    </w:p>
+    <w:p>
+      <w:pPr>
+        <w:tabs>
+          <w:tab w:val="left" w:pos="1774"/>
+        </w:tabs>
+        <w:spacing w:after="0" w:line="240" w:lineRule="auto"/>
+        <w:rPr>
+          <w:rFonts w:ascii="Times New Roman" w:eastAsia="Times New Roman" w:hAnsi="Times New Roman" w:cs="Times New Roman"/>
+          <w:sz w:val="24"/>
+          <w:szCs w:val="24"/>
+          <w:lang w:val="en-US"/>
+        </w:rPr>
+      </w:pPr>
+    </w:p>
+    <w:p>
+      <w:pPr>
+        <w:tabs>
+          <w:tab w:val="left" w:pos="1774"/>
+        </w:tabs>
+        <w:spacing w:after="0" w:line="240" w:lineRule="auto"/>
+        <w:rPr>
+          <w:rFonts w:ascii="Times New Roman" w:eastAsia="Times New Roman" w:hAnsi="Times New Roman" w:cs="Times New Roman"/>
+          <w:sz w:val="24"/>
+          <w:szCs w:val="24"/>
+          <w:lang w:val="en-US"/>
+        </w:rPr>
+      </w:pPr>
+    </w:p>
+    <w:p>
+      <w:pPr>
+        <w:tabs>
+          <w:tab w:val="left" w:pos="1774"/>
+        </w:tabs>
+        <w:spacing w:after="0" w:line="240" w:lineRule="auto"/>
+        <w:rPr>
+          <w:rFonts w:ascii="Times New Roman" w:eastAsia="Times New Roman" w:hAnsi="Times New Roman" w:cs="Times New Roman"/>
+          <w:sz w:val="24"/>
+          <w:szCs w:val="24"/>
+          <w:lang w:val="en-US"/>
+        </w:rPr>
+      </w:pPr>
+    </w:p>
+    <w:p>
+      <w:pPr>
+        <w:tabs>
+          <w:tab w:val="left" w:pos="1774"/>
+        </w:tabs>
+        <w:spacing w:after="0" w:line="240" w:lineRule="auto"/>
+        <w:rPr>
+          <w:rFonts w:ascii="Times New Roman" w:eastAsia="Times New Roman" w:hAnsi="Times New Roman" w:cs="Times New Roman"/>
+          <w:sz w:val="24"/>
+          <w:szCs w:val="24"/>
+          <w:lang w:val="en-US"/>
+        </w:rPr>
+      </w:pPr>
+    </w:p>
+    <w:p>
+      <w:pPr>
+        <w:tabs>
+          <w:tab w:val="left" w:pos="1774"/>
+        </w:tabs>
+        <w:spacing w:after="0" w:line="240" w:lineRule="auto"/>
+        <w:rPr>
+          <w:rFonts w:ascii="Times New Roman" w:eastAsia="Times New Roman" w:hAnsi="Times New Roman" w:cs="Times New Roman"/>
+          <w:sz w:val="24"/>
+          <w:szCs w:val="24"/>
+          <w:lang w:val="en-US"/>
+        </w:rPr>
+      </w:pPr>
+    </w:p>
+    <w:p>
+      <w:pPr>
+        <w:tabs>
+          <w:tab w:val="left" w:pos="1774"/>
+        </w:tabs>
+        <w:spacing w:after="0" w:line="240" w:lineRule="auto"/>
+        <w:rPr>
+          <w:rFonts w:ascii="Times New Roman" w:eastAsia="Times New Roman" w:hAnsi="Times New Roman" w:cs="Times New Roman"/>
+          <w:sz w:val="24"/>
+          <w:szCs w:val="24"/>
+          <w:lang w:val="en-US"/>
+        </w:rPr>
+      </w:pPr>
+    </w:p>
+    <w:p>
+      <w:pPr>
+        <w:tabs>
+          <w:tab w:val="left" w:pos="1774"/>
+        </w:tabs>
+        <w:spacing w:after="0" w:line="240" w:lineRule="auto"/>
+        <w:rPr>
+          <w:rFonts w:ascii="Times New Roman" w:eastAsia="Times New Roman" w:hAnsi="Times New Roman" w:cs="Times New Roman"/>
+          <w:sz w:val="24"/>
+          <w:szCs w:val="24"/>
+          <w:lang w:val="en-US"/>
+        </w:rPr>
+      </w:pPr>
+    </w:p>
+    <w:p>
+      <w:pPr>
+        <w:tabs>
+          <w:tab w:val="left" w:pos="1774"/>
+        </w:tabs>
+        <w:spacing w:after="0" w:line="240" w:lineRule="auto"/>
+        <w:rPr>
+          <w:rFonts w:ascii="Times New Roman" w:eastAsia="Times New Roman" w:hAnsi="Times New Roman" w:cs="Times New Roman"/>
+          <w:sz w:val="24"/>
+          <w:szCs w:val="24"/>
+          <w:lang w:val="en-US"/>
+        </w:rPr>
+      </w:pPr>
+    </w:p>
+    <w:p>
+      <w:pPr>
+        <w:tabs>
+          <w:tab w:val="left" w:pos="1774"/>
+        </w:tabs>
+        <w:spacing w:after="0" w:line="240" w:lineRule="auto"/>
+        <w:rPr>
+          <w:rFonts w:ascii="Times New Roman" w:eastAsia="Times New Roman" w:hAnsi="Times New Roman" w:cs="Times New Roman"/>
+          <w:sz w:val="24"/>
+          <w:szCs w:val="24"/>
+          <w:lang w:val="en-US"/>
+        </w:rPr>
+      </w:pPr>
+    </w:p>
+    <w:p>
+      <w:pPr>
+        <w:tabs>
+          <w:tab w:val="left" w:pos="1774"/>
+        </w:tabs>
+        <w:spacing w:after="0" w:line="240" w:lineRule="auto"/>
+        <w:rPr>
+          <w:rFonts w:ascii="Times New Roman" w:eastAsia="Times New Roman" w:hAnsi="Times New Roman" w:cs="Times New Roman"/>
+          <w:sz w:val="24"/>
+          <w:szCs w:val="24"/>
+          <w:lang w:val="en-US"/>
+        </w:rPr>
+      </w:pPr>
+    </w:p>
+    <w:p>
+      <w:pPr>
+        <w:tabs>
+          <w:tab w:val="left" w:pos="1774"/>
+        </w:tabs>
+        <w:spacing w:after="0" w:line="240" w:lineRule="auto"/>
+        <w:rPr>
+          <w:rFonts w:ascii="Times New Roman" w:eastAsia="Times New Roman" w:hAnsi="Times New Roman" w:cs="Times New Roman"/>
+          <w:sz w:val="24"/>
+          <w:szCs w:val="24"/>
+          <w:lang w:val="en-US"/>
+        </w:rPr>
+      </w:pPr>
+    </w:p>
+    <w:p>
+      <w:pPr>
+        <w:tabs>
+          <w:tab w:val="left" w:pos="1774"/>
+        </w:tabs>
+        <w:spacing w:after="0" w:line="240" w:lineRule="auto"/>
+        <w:rPr>
+          <w:rFonts w:ascii="Times New Roman" w:eastAsia="Times New Roman" w:hAnsi="Times New Roman" w:cs="Times New Roman"/>
+          <w:sz w:val="24"/>
+          <w:szCs w:val="24"/>
+          <w:lang w:val="en-US"/>
+        </w:rPr>
+      </w:pPr>
+    </w:p>
+    <w:p>
+      <w:pPr>
+        <w:tabs>
+          <w:tab w:val="left" w:pos="1774"/>
+        </w:tabs>
+        <w:spacing w:after="0" w:line="240" w:lineRule="auto"/>
+        <w:rPr>
+          <w:rFonts w:ascii="Times New Roman" w:eastAsia="Times New Roman" w:hAnsi="Times New Roman" w:cs="Times New Roman"/>
+          <w:sz w:val="24"/>
+          <w:szCs w:val="24"/>
+          <w:lang w:val="en-US"/>
+        </w:rPr>
+      </w:pPr>
+    </w:p>
+    <w:p>
+      <w:pPr>
+        <w:tabs>
+          <w:tab w:val="left" w:pos="1774"/>
+        </w:tabs>
+        <w:spacing w:after="0" w:line="240" w:lineRule="auto"/>
+        <w:rPr>
+          <w:rFonts w:ascii="Times New Roman" w:eastAsia="Times New Roman" w:hAnsi="Times New Roman" w:cs="Times New Roman"/>
+          <w:sz w:val="24"/>
+          <w:szCs w:val="24"/>
+          <w:lang w:val="en-US"/>
+        </w:rPr>
+      </w:pPr>
+    </w:p>
+    <w:p>
+      <w:pPr>
+        <w:tabs>
+          <w:tab w:val="left" w:pos="1774"/>
+        </w:tabs>
+        <w:spacing w:after="0" w:line="240" w:lineRule="auto"/>
+        <w:rPr>
+          <w:rFonts w:ascii="Times New Roman" w:eastAsia="Times New Roman" w:hAnsi="Times New Roman" w:cs="Times New Roman"/>
+          <w:sz w:val="24"/>
+          <w:szCs w:val="24"/>
+          <w:lang w:val="en-US"/>
+        </w:rPr>
+      </w:pPr>
+    </w:p>
+    <w:p>
+      <w:pPr>
+        <w:tabs>
+          <w:tab w:val="left" w:pos="1774"/>
+        </w:tabs>
+        <w:spacing w:after="0" w:line="240" w:lineRule="auto"/>
+        <w:rPr>
+          <w:rFonts w:ascii="Times New Roman" w:eastAsia="Times New Roman" w:hAnsi="Times New Roman" w:cs="Times New Roman"/>
+          <w:sz w:val="24"/>
+          <w:szCs w:val="24"/>
+          <w:lang w:val="en-US"/>
+        </w:rPr>
+      </w:pPr>
+    </w:p>
+    <w:p>
+      <w:pPr>
+        <w:tabs>
+          <w:tab w:val="left" w:pos="1774"/>
+        </w:tabs>
+        <w:spacing w:after="0" w:line="240" w:lineRule="auto"/>
+        <w:rPr>
+          <w:rFonts w:ascii="Times New Roman" w:eastAsia="Times New Roman" w:hAnsi="Times New Roman" w:cs="Times New Roman"/>
+          <w:sz w:val="24"/>
+          <w:szCs w:val="24"/>
+          <w:lang w:val="en-US"/>
+        </w:rPr>
+      </w:pPr>
+    </w:p>
+    <w:p>
+      <w:pPr>
+        <w:tabs>
+          <w:tab w:val="left" w:pos="1774"/>
+        </w:tabs>
+        <w:spacing w:after="0" w:line="240" w:lineRule="auto"/>
+        <w:rPr>
+          <w:rFonts w:ascii="Times New Roman" w:eastAsia="Times New Roman" w:hAnsi="Times New Roman" w:cs="Times New Roman"/>
+          <w:sz w:val="24"/>
+          <w:szCs w:val="24"/>
+          <w:lang w:val="en-US"/>
+        </w:rPr>
+      </w:pPr>
+    </w:p>
+    <w:p>
+      <w:pPr>
+        <w:tabs>
+          <w:tab w:val="left" w:pos="1774"/>
+        </w:tabs>
+        <w:spacing w:after="0" w:line="240" w:lineRule="auto"/>
+        <w:rPr>
+          <w:rFonts w:ascii="Times New Roman" w:eastAsia="Times New Roman" w:hAnsi="Times New Roman" w:cs="Times New Roman"/>
+          <w:sz w:val="24"/>
+          <w:szCs w:val="24"/>
+          <w:lang w:val="en-US"/>
+        </w:rPr>
+      </w:pPr>
+    </w:p>
+    <w:p>
+      <w:pPr>
+        <w:tabs>
+          <w:tab w:val="left" w:pos="1774"/>
+        </w:tabs>
+        <w:spacing w:after="0" w:line="240" w:lineRule="auto"/>
+        <w:rPr>
+          <w:rFonts w:ascii="Times New Roman" w:eastAsia="Times New Roman" w:hAnsi="Times New Roman" w:cs="Times New Roman"/>
+          <w:sz w:val="24"/>
+          <w:szCs w:val="24"/>
+          <w:lang w:val="en-US"/>
+        </w:rPr>
+      </w:pPr>
+    </w:p>
+    <w:p>
+      <w:pPr>
+        <w:tabs>
+          <w:tab w:val="left" w:pos="1774"/>
+        </w:tabs>
+        <w:spacing w:after="0" w:line="240" w:lineRule="auto"/>
+        <w:rPr>
+          <w:rFonts w:ascii="Times New Roman" w:eastAsia="Times New Roman" w:hAnsi="Times New Roman" w:cs="Times New Roman"/>
+          <w:sz w:val="24"/>
+          <w:szCs w:val="24"/>
+          <w:lang w:val="en-US"/>
+        </w:rPr>
+      </w:pPr>
+    </w:p>
+    <w:p>
+      <w:pPr>
+        <w:tabs>
+          <w:tab w:val="left" w:pos="1774"/>
+        </w:tabs>
+        <w:spacing w:after="0" w:line="240" w:lineRule="auto"/>
+        <w:rPr>
+          <w:rFonts w:ascii="Times New Roman" w:eastAsia="Times New Roman" w:hAnsi="Times New Roman" w:cs="Times New Roman"/>
+          <w:sz w:val="24"/>
+          <w:szCs w:val="24"/>
+          <w:lang w:val="en-US"/>
+        </w:rPr>
+      </w:pPr>
+    </w:p>
+    <w:p>
+      <w:pPr>
+        <w:tabs>
+          <w:tab w:val="left" w:pos="1774"/>
+        </w:tabs>
+        <w:spacing w:after="0" w:line="240" w:lineRule="auto"/>
+        <w:rPr>
+          <w:rFonts w:ascii="Times New Roman" w:eastAsia="Times New Roman" w:hAnsi="Times New Roman" w:cs="Times New Roman"/>
+          <w:sz w:val="24"/>
+          <w:szCs w:val="24"/>
+          <w:lang w:val="en-US"/>
+        </w:rPr>
+      </w:pPr>
+    </w:p>
+    <w:p>
+      <w:pPr>
+        <w:tabs>
+          <w:tab w:val="left" w:pos="1774"/>
+        </w:tabs>
+        <w:spacing w:after="0" w:line="240" w:lineRule="auto"/>
+        <w:rPr>
+          <w:rFonts w:ascii="Times New Roman" w:eastAsia="Times New Roman" w:hAnsi="Times New Roman" w:cs="Times New Roman"/>
+          <w:sz w:val="24"/>
+          <w:szCs w:val="24"/>
+          <w:lang w:val="en-US"/>
+        </w:rPr>
+      </w:pPr>
+    </w:p>
+    <w:p>
+      <w:pPr>
+        <w:tabs>
+          <w:tab w:val="left" w:pos="1774"/>
+        </w:tabs>
+        <w:spacing w:after="0" w:line="240" w:lineRule="auto"/>
+        <w:rPr>
+          <w:rFonts w:ascii="Times New Roman" w:eastAsia="Times New Roman" w:hAnsi="Times New Roman" w:cs="Times New Roman"/>
+          <w:sz w:val="24"/>
+          <w:szCs w:val="24"/>
+          <w:lang w:val="en-US"/>
+        </w:rPr>
+      </w:pPr>
+    </w:p>
+    <w:p>
+      <w:pPr>
+        <w:tabs>
+          <w:tab w:val="left" w:pos="1774"/>
+        </w:tabs>
+        <w:spacing w:after="0" w:line="240" w:lineRule="auto"/>
+        <w:rPr>
+          <w:rFonts w:ascii="Times New Roman" w:eastAsia="Times New Roman" w:hAnsi="Times New Roman" w:cs="Times New Roman"/>
+          <w:sz w:val="24"/>
+          <w:szCs w:val="24"/>
+          <w:lang w:val="en-US"/>
+        </w:rPr>
+      </w:pPr>
+    </w:p>
+    <w:p>
+      <w:pPr>
+        <w:tabs>
+          <w:tab w:val="left" w:pos="1774"/>
+        </w:tabs>
+        <w:spacing w:after="0" w:line="240" w:lineRule="auto"/>
+        <w:rPr>
+          <w:rFonts w:ascii="Times New Roman" w:eastAsia="Times New Roman" w:hAnsi="Times New Roman" w:cs="Times New Roman"/>
+          <w:sz w:val="24"/>
+          <w:szCs w:val="24"/>
+          <w:lang w:val="en-US"/>
+        </w:rPr>
+      </w:pPr>
+    </w:p>
+    <w:p>
+      <w:pPr>
+        <w:tabs>
+          <w:tab w:val="left" w:pos="1774"/>
+        </w:tabs>
+        <w:spacing w:after="0" w:line="240" w:lineRule="auto"/>
+        <w:rPr>
+          <w:rFonts w:ascii="Times New Roman" w:eastAsia="Times New Roman" w:hAnsi="Times New Roman" w:cs="Times New Roman"/>
+          <w:sz w:val="24"/>
+          <w:szCs w:val="24"/>
+          <w:lang w:val="en-US"/>
+        </w:rPr>
+      </w:pPr>
+    </w:p>
+    <w:p>
+      <w:pPr>
+        <w:tabs>
+          <w:tab w:val="left" w:pos="1774"/>
+        </w:tabs>
+        <w:spacing w:after="0" w:line="240" w:lineRule="auto"/>
+        <w:rPr>
+          <w:rFonts w:ascii="Times New Roman" w:eastAsia="Times New Roman" w:hAnsi="Times New Roman" w:cs="Times New Roman"/>
+          <w:sz w:val="24"/>
+          <w:szCs w:val="24"/>
+          <w:lang w:val="en-US"/>
+        </w:rPr>
+      </w:pPr>
+    </w:p>
+    <w:p>
+      <w:pPr>
+        <w:tabs>
+          <w:tab w:val="left" w:pos="1774"/>
+        </w:tabs>
+        <w:spacing w:after="0" w:line="240" w:lineRule="auto"/>
+        <w:rPr>
+          <w:rFonts w:ascii="Times New Roman" w:eastAsia="Times New Roman" w:hAnsi="Times New Roman" w:cs="Times New Roman"/>
+          <w:sz w:val="24"/>
+          <w:szCs w:val="24"/>
+          <w:lang w:val="en-US"/>
+        </w:rPr>
+      </w:pPr>
+    </w:p>
+    <w:p>
+      <w:pPr>
+        <w:tabs>
+          <w:tab w:val="left" w:pos="1774"/>
+        </w:tabs>
+        <w:spacing w:after="0" w:line="240" w:lineRule="auto"/>
+        <w:rPr>
+          <w:rFonts w:ascii="Times New Roman" w:eastAsia="Times New Roman" w:hAnsi="Times New Roman" w:cs="Times New Roman"/>
+          <w:sz w:val="24"/>
+          <w:szCs w:val="24"/>
+          <w:lang w:val="en-US"/>
+        </w:rPr>
+      </w:pPr>
+    </w:p>
+    <w:p>
+      <w:pPr>
+        <w:tabs>
+          <w:tab w:val="left" w:pos="1774"/>
+        </w:tabs>
+        <w:spacing w:after="0" w:line="240" w:lineRule="auto"/>
+        <w:rPr>
+          <w:rFonts w:ascii="Times New Roman" w:eastAsia="Times New Roman" w:hAnsi="Times New Roman" w:cs="Times New Roman"/>
+          <w:sz w:val="24"/>
+          <w:szCs w:val="24"/>
+          <w:lang w:val="en-US"/>
+        </w:rPr>
+      </w:pPr>
+    </w:p>
+    <w:p>
+      <w:pPr>
+        <w:tabs>
+          <w:tab w:val="left" w:pos="1774"/>
+        </w:tabs>
+        <w:spacing w:after="0" w:line="240" w:lineRule="auto"/>
+        <w:rPr>
+          <w:rFonts w:ascii="Times New Roman" w:eastAsia="Times New Roman" w:hAnsi="Times New Roman" w:cs="Times New Roman"/>
+          <w:sz w:val="24"/>
+          <w:szCs w:val="24"/>
+          <w:lang w:val="en-US"/>
+        </w:rPr>
+      </w:pPr>
+    </w:p>
+    <w:p>
+      <w:pPr>
+        <w:tabs>
+          <w:tab w:val="left" w:pos="1774"/>
+        </w:tabs>
+        <w:spacing w:after="0" w:line="240" w:lineRule="auto"/>
+        <w:rPr>
+          <w:rFonts w:ascii="Times New Roman" w:eastAsia="Times New Roman" w:hAnsi="Times New Roman" w:cs="Times New Roman"/>
+          <w:sz w:val="24"/>
+          <w:szCs w:val="24"/>
+          <w:lang w:val="en-US"/>
+        </w:rPr>
+      </w:pPr>
+    </w:p>
+    <w:p>
+      <w:pPr>
+        <w:tabs>
+          <w:tab w:val="left" w:pos="1774"/>
+        </w:tabs>
+        <w:spacing w:after="0" w:line="240" w:lineRule="auto"/>
+        <w:rPr>
+          <w:rFonts w:ascii="Times New Roman" w:eastAsia="Times New Roman" w:hAnsi="Times New Roman" w:cs="Times New Roman"/>
+          <w:sz w:val="24"/>
+          <w:szCs w:val="24"/>
+          <w:lang w:val="en-US"/>
+        </w:rPr>
+      </w:pPr>
+    </w:p>
+    <w:p>
+      <w:pPr>
+        <w:tabs>
+          <w:tab w:val="left" w:pos="1774"/>
+        </w:tabs>
+        <w:spacing w:after="0" w:line="240" w:lineRule="auto"/>
+        <w:rPr>
+          <w:rFonts w:ascii="Times New Roman" w:eastAsia="Times New Roman" w:hAnsi="Times New Roman" w:cs="Times New Roman"/>
+          <w:sz w:val="24"/>
+          <w:szCs w:val="24"/>
+          <w:lang w:val="en-US"/>
+        </w:rPr>
+      </w:pPr>
+    </w:p>
+    <w:p>
+      <w:pPr>
+        <w:tabs>
+          <w:tab w:val="left" w:pos="1774"/>
+        </w:tabs>
+        <w:spacing w:after="0" w:line="240" w:lineRule="auto"/>
+        <w:rPr>
+          <w:rFonts w:ascii="Times New Roman" w:eastAsia="Times New Roman" w:hAnsi="Times New Roman" w:cs="Times New Roman"/>
+          <w:sz w:val="24"/>
+          <w:szCs w:val="24"/>
+          <w:lang w:val="en-US"/>
+        </w:rPr>
+      </w:pPr>
       <w:r>
         <w:rPr>
           <w:rFonts w:ascii="Times New Roman" w:eastAsia="Times New Roman" w:hAnsi="Times New Roman" w:cs="Times New Roman"/>
@@ -5798,6 +7967,7 @@
           <w:szCs w:val="24"/>
           <w:lang w:val="en-US"/>
         </w:rPr>
+        <w:lastRenderedPageBreak/>
         <w:t xml:space="preserve">&lt;needs formatting&gt; </w:t>
       </w:r>
       <w:r>
@@ -5968,14 +8138,39 @@
           <w:sz w:val="24"/>
           <w:szCs w:val="24"/>
         </w:rPr>
-        <w:t>Characterisation of a geminivirus infecting cassava in Sri Lanka Salim, N. and Bandumala S. H,' Department of Botany, University of Sri Jayewardenepura 'Forest Research Centre Boyagane, Kurunagala.</w:t>
-      </w:r>
-      <w:r>
-        <w:rPr>
-          <w:rFonts w:ascii="Times New Roman" w:hAnsi="Times New Roman" w:cs="Times New Roman"/>
-          <w:sz w:val="24"/>
-          <w:szCs w:val="24"/>
-          <w:lang w:val="en-US"/>
+        <w:t>Salim, N. and Bandumala S. H</w:t>
+      </w:r>
+      <w:r>
+        <w:rPr>
+          <w:rFonts w:ascii="Times New Roman" w:hAnsi="Times New Roman" w:cs="Times New Roman"/>
+          <w:sz w:val="24"/>
+          <w:szCs w:val="24"/>
+          <w:lang w:val="en-US"/>
+        </w:rPr>
+        <w:t xml:space="preserve">, </w:t>
+      </w:r>
+      <w:r>
+        <w:rPr>
+          <w:rFonts w:ascii="Times New Roman" w:hAnsi="Times New Roman" w:cs="Times New Roman"/>
+          <w:sz w:val="24"/>
+          <w:szCs w:val="24"/>
+        </w:rPr>
+        <w:t>2001</w:t>
+      </w:r>
+      <w:r>
+        <w:rPr>
+          <w:rFonts w:ascii="Times New Roman" w:hAnsi="Times New Roman" w:cs="Times New Roman"/>
+          <w:sz w:val="24"/>
+          <w:szCs w:val="24"/>
+          <w:lang w:val="en-US"/>
+        </w:rPr>
+        <w:t>.</w:t>
+      </w:r>
+      <w:r>
+        <w:rPr>
+          <w:rFonts w:ascii="Times New Roman" w:hAnsi="Times New Roman" w:cs="Times New Roman"/>
+          <w:sz w:val="24"/>
+          <w:szCs w:val="24"/>
         </w:rPr>
         <w:t xml:space="preserve"> </w:t>
       </w:r>
@@ -5985,6 +8180,23 @@
           <w:sz w:val="24"/>
           <w:szCs w:val="24"/>
         </w:rPr>
+        <w:t>Characterisation of a geminivirus infecting cassava in Sri Lanka, Department of Botany, University of Sri Jayewardenepura Forest Research Centre Boyagane, Kurunagala.</w:t>
+      </w:r>
+      <w:r>
+        <w:rPr>
+          <w:rFonts w:ascii="Times New Roman" w:hAnsi="Times New Roman" w:cs="Times New Roman"/>
+          <w:sz w:val="24"/>
+          <w:szCs w:val="24"/>
+          <w:lang w:val="en-US"/>
+        </w:rPr>
+        <w:t xml:space="preserve"> </w:t>
+      </w:r>
+      <w:r>
+        <w:rPr>
+          <w:rFonts w:ascii="Times New Roman" w:hAnsi="Times New Roman" w:cs="Times New Roman"/>
+          <w:sz w:val="24"/>
+          <w:szCs w:val="24"/>
+        </w:rPr>
         <w:t xml:space="preserve">VidyodayaJ. </w:t>
       </w:r>
       <w:r>
@@ -6018,7 +8230,24 @@
           <w:sz w:val="24"/>
           <w:szCs w:val="24"/>
         </w:rPr>
-        <w:t>Sci. (2001) Vol. lO.pp 151-16</w:t>
+        <w:t xml:space="preserve">Sci. Vol. </w:t>
+      </w:r>
+      <w:r>
+        <w:rPr>
+          <w:rFonts w:ascii="Times New Roman" w:hAnsi="Times New Roman" w:cs="Times New Roman"/>
+          <w:sz w:val="24"/>
+          <w:szCs w:val="24"/>
+          <w:lang w:val="en-US"/>
+        </w:rPr>
+        <w:t>10</w:t>
+      </w:r>
+      <w:r>
+        <w:rPr>
+          <w:rFonts w:ascii="Times New Roman" w:hAnsi="Times New Roman" w:cs="Times New Roman"/>
+          <w:sz w:val="24"/>
+          <w:szCs w:val="24"/>
+        </w:rPr>
+        <w:t>.pp 151-16</w:t>
       </w:r>
     </w:p>
     <w:p>
@@ -6120,7 +8349,6 @@
           <w:szCs w:val="24"/>
           <w14:ligatures w14:val="none"/>
         </w:rPr>
-        <w:lastRenderedPageBreak/>
         <w:t xml:space="preserve">Allem, A.C., 1994. The origin of Manihot esculenta Crantz (Euphorbiaceae). Genet Resour Crop Evol 41, 133–150. </w:t>
       </w:r>
       <w:hyperlink r:id="rId7" w:history="1">
@@ -6427,6 +8655,250 @@
             <w:szCs w:val="24"/>
           </w:rPr>
           <w:t>https://doi.org/10.1371/journal.pone.0252846</w:t>
+        </w:r>
+      </w:hyperlink>
+    </w:p>
+    <w:p>
+      <w:pPr>
+        <w:spacing w:after="0" w:line="240" w:lineRule="auto"/>
+        <w:ind w:hanging="480"/>
+        <w:rPr>
+          <w:rFonts w:ascii="Times New Roman" w:eastAsia="Times New Roman" w:hAnsi="Times New Roman" w:cs="Times New Roman"/>
+          <w:sz w:val="24"/>
+          <w:szCs w:val="24"/>
+          <w:lang w:val="en-US"/>
+        </w:rPr>
+      </w:pPr>
+    </w:p>
+    <w:p>
+      <w:pPr>
+        <w:ind w:hanging="480"/>
+        <w:rPr>
+          <w:rFonts w:ascii="Times New Roman" w:hAnsi="Times New Roman" w:cs="Times New Roman"/>
+          <w:sz w:val="24"/>
+          <w:szCs w:val="24"/>
+        </w:rPr>
+      </w:pPr>
+      <w:r>
+        <w:rPr>
+          <w:rFonts w:ascii="Times New Roman" w:hAnsi="Times New Roman" w:cs="Times New Roman"/>
+          <w:sz w:val="24"/>
+          <w:szCs w:val="24"/>
+        </w:rPr>
+        <w:lastRenderedPageBreak/>
+        <w:t xml:space="preserve">Venkataravanappa, V., Lakshminarayana Reddy, C.N., Devaraju, A., Jalali, S., Krishna Reddy, M., 2013. Association of a recombinant Cotton leaf curl Bangalore virus with yellow vein and leaf curl disease of okra in India. Indian J. Virol. 24, 188–198. </w:t>
+      </w:r>
+      <w:hyperlink r:id="rId14" w:history="1">
+        <w:r>
+          <w:rPr>
+            <w:rStyle w:val="Hyperlink"/>
+            <w:rFonts w:ascii="Times New Roman" w:hAnsi="Times New Roman" w:cs="Times New Roman"/>
+            <w:sz w:val="24"/>
+            <w:szCs w:val="24"/>
+          </w:rPr>
+          <w:t>https://doi.org/10.1007/s13337-013-0141-4</w:t>
+        </w:r>
+      </w:hyperlink>
+    </w:p>
+    <w:p>
+      <w:pPr>
+        <w:spacing w:after="0" w:line="240" w:lineRule="auto"/>
+        <w:ind w:hanging="480"/>
+        <w:rPr>
+          <w:rFonts w:ascii="Times New Roman" w:eastAsia="Times New Roman" w:hAnsi="Times New Roman" w:cs="Times New Roman"/>
+          <w:sz w:val="24"/>
+          <w:szCs w:val="24"/>
+          <w:lang w:val="en-US"/>
+        </w:rPr>
+      </w:pPr>
+    </w:p>
+    <w:p>
+      <w:pPr>
+        <w:ind w:hanging="480"/>
+        <w:rPr>
+          <w:rFonts w:ascii="Times New Roman" w:hAnsi="Times New Roman" w:cs="Times New Roman"/>
+          <w:sz w:val="24"/>
+          <w:szCs w:val="24"/>
+        </w:rPr>
+      </w:pPr>
+      <w:r>
+        <w:rPr>
+          <w:rFonts w:ascii="Times New Roman" w:hAnsi="Times New Roman" w:cs="Times New Roman"/>
+          <w:sz w:val="24"/>
+          <w:szCs w:val="24"/>
+        </w:rPr>
+        <w:t xml:space="preserve">Prasangika, H., Salim, N., Razak, M., 2008. Evaluation of susceptibility of cassava germplasm to cassava mosaic disease. J. Natn. Sci. Foundation Sri Lanka 36, 99. </w:t>
+      </w:r>
+      <w:hyperlink r:id="rId15" w:history="1">
+        <w:r>
+          <w:rPr>
+            <w:rStyle w:val="Hyperlink"/>
+            <w:rFonts w:ascii="Times New Roman" w:hAnsi="Times New Roman" w:cs="Times New Roman"/>
+            <w:sz w:val="24"/>
+            <w:szCs w:val="24"/>
+          </w:rPr>
+          <w:t>https://doi.org/10.4038/jnsfsr.v36i1.137</w:t>
+        </w:r>
+      </w:hyperlink>
+    </w:p>
+    <w:p>
+      <w:pPr>
+        <w:spacing w:after="0" w:line="240" w:lineRule="auto"/>
+        <w:ind w:hanging="480"/>
+        <w:rPr>
+          <w:rFonts w:ascii="Times New Roman" w:eastAsia="Times New Roman" w:hAnsi="Times New Roman" w:cs="Times New Roman"/>
+          <w:sz w:val="24"/>
+          <w:szCs w:val="24"/>
+          <w:lang w:val="en-US"/>
+        </w:rPr>
+      </w:pPr>
+    </w:p>
+    <w:p>
+      <w:pPr>
+        <w:ind w:hanging="480"/>
+        <w:rPr>
+          <w:rFonts w:ascii="Times New Roman" w:hAnsi="Times New Roman" w:cs="Times New Roman"/>
+          <w:sz w:val="24"/>
+          <w:szCs w:val="24"/>
+        </w:rPr>
+      </w:pPr>
+      <w:r>
+        <w:rPr>
+          <w:rFonts w:ascii="Times New Roman" w:hAnsi="Times New Roman" w:cs="Times New Roman"/>
+          <w:sz w:val="24"/>
+          <w:szCs w:val="24"/>
+        </w:rPr>
+        <w:t xml:space="preserve">Patil, B.L., Rajasubramaniam, S., Bagchi, C., Dasgupta, I., 2005. Both Indian cassava mosaic virus and Sri Lankan cassava mosaic virus are found in India and exhibit high variability as assessed by PCR-RFLP. Arch Virol 150, 389–397. </w:t>
+      </w:r>
+      <w:hyperlink r:id="rId16" w:history="1">
+        <w:r>
+          <w:rPr>
+            <w:rStyle w:val="Hyperlink"/>
+            <w:rFonts w:ascii="Times New Roman" w:hAnsi="Times New Roman" w:cs="Times New Roman"/>
+            <w:sz w:val="24"/>
+            <w:szCs w:val="24"/>
+          </w:rPr>
+          <w:t>https://doi.org/10.1007/s00705-004-0399-3</w:t>
+        </w:r>
+      </w:hyperlink>
+    </w:p>
+    <w:p>
+      <w:pPr>
+        <w:ind w:hanging="480"/>
+        <w:rPr>
+          <w:rFonts w:ascii="Times New Roman" w:hAnsi="Times New Roman" w:cs="Times New Roman"/>
+          <w:sz w:val="24"/>
+          <w:szCs w:val="24"/>
+        </w:rPr>
+      </w:pPr>
+    </w:p>
+    <w:p>
+      <w:pPr>
+        <w:spacing w:after="0" w:line="240" w:lineRule="auto"/>
+        <w:ind w:hanging="480"/>
+        <w:rPr>
+          <w:rFonts w:ascii="Times New Roman" w:eastAsia="Times New Roman" w:hAnsi="Times New Roman" w:cs="Times New Roman"/>
+          <w:kern w:val="0"/>
+          <w:sz w:val="24"/>
+          <w:szCs w:val="24"/>
+          <w:lang/>
+          <w14:ligatures w14:val="none"/>
+        </w:rPr>
+      </w:pPr>
+      <w:r>
+        <w:rPr>
+          <w:rFonts w:ascii="Times New Roman" w:eastAsia="Times New Roman" w:hAnsi="Times New Roman" w:cs="Times New Roman"/>
+          <w:kern w:val="0"/>
+          <w:sz w:val="24"/>
+          <w:szCs w:val="24"/>
+          <w:lang/>
+          <w14:ligatures w14:val="none"/>
+        </w:rPr>
+        <w:t xml:space="preserve">Jose, A., Makeshkumar, T., Edison, S., </w:t>
+      </w:r>
+      <w:r>
+        <w:rPr>
+          <w:rFonts w:ascii="Times New Roman" w:eastAsia="Times New Roman" w:hAnsi="Times New Roman" w:cs="Times New Roman"/>
+          <w:kern w:val="0"/>
+          <w:sz w:val="24"/>
+          <w:szCs w:val="24"/>
+          <w:lang w:val="en-US"/>
+          <w14:ligatures w14:val="none"/>
+        </w:rPr>
+        <w:t>2008</w:t>
+      </w:r>
+      <w:r>
+        <w:rPr>
+          <w:rFonts w:ascii="Times New Roman" w:eastAsia="Times New Roman" w:hAnsi="Times New Roman" w:cs="Times New Roman"/>
+          <w:kern w:val="0"/>
+          <w:sz w:val="24"/>
+          <w:szCs w:val="24"/>
+          <w:lang/>
+          <w14:ligatures w14:val="none"/>
+        </w:rPr>
+        <w:t>. Host Range of Sri Lankan Cassava Mosaic Virus.</w:t>
+      </w:r>
+    </w:p>
+    <w:p>
+      <w:pPr>
+        <w:spacing w:after="0" w:line="240" w:lineRule="auto"/>
+        <w:ind w:hanging="480"/>
+        <w:rPr>
+          <w:rFonts w:ascii="Times New Roman" w:eastAsia="Times New Roman" w:hAnsi="Times New Roman" w:cs="Times New Roman"/>
+          <w:kern w:val="0"/>
+          <w:sz w:val="24"/>
+          <w:szCs w:val="24"/>
+          <w:lang/>
+          <w14:ligatures w14:val="none"/>
+        </w:rPr>
+      </w:pPr>
+      <w:r>
+        <w:rPr>
+          <w:rFonts w:ascii="Times New Roman" w:hAnsi="Times New Roman" w:cs="Times New Roman"/>
+          <w:sz w:val="24"/>
+          <w:szCs w:val="24"/>
+        </w:rPr>
+        <w:t>Journal of Root Crops, Vol. 34 No. 1, pp. 21-25 Indian Society for Root Crops</w:t>
+      </w:r>
+    </w:p>
+    <w:p>
+      <w:pPr>
+        <w:spacing w:after="0" w:line="240" w:lineRule="auto"/>
+        <w:ind w:hanging="480"/>
+        <w:rPr>
+          <w:rFonts w:ascii="Times New Roman" w:eastAsia="Times New Roman" w:hAnsi="Times New Roman" w:cs="Times New Roman"/>
+          <w:sz w:val="24"/>
+          <w:szCs w:val="24"/>
+          <w:lang w:val="en-US"/>
+        </w:rPr>
+      </w:pPr>
+    </w:p>
+    <w:p>
+      <w:pPr>
+        <w:ind w:hanging="480"/>
+        <w:rPr>
+          <w:rFonts w:ascii="Times New Roman" w:hAnsi="Times New Roman" w:cs="Times New Roman"/>
+          <w:sz w:val="24"/>
+          <w:szCs w:val="24"/>
+        </w:rPr>
+      </w:pPr>
+      <w:r>
+        <w:rPr>
+          <w:rFonts w:ascii="Times New Roman" w:hAnsi="Times New Roman" w:cs="Times New Roman"/>
+          <w:sz w:val="24"/>
+          <w:szCs w:val="24"/>
+        </w:rPr>
+        <w:t xml:space="preserve">Venkataravanappa, V., Lakshminarayana Reddy, C.N., Jalali, S., Krishna Reddy, M., 2012. Molecular characterization of distinct bipartite begomovirus infecting bhendi (Abelmoschus esculentus L.) in India. Virus Genes 44, 522–535. </w:t>
+      </w:r>
+      <w:hyperlink r:id="rId17" w:history="1">
+        <w:r>
+          <w:rPr>
+            <w:rStyle w:val="Hyperlink"/>
+            <w:rFonts w:ascii="Times New Roman" w:hAnsi="Times New Roman" w:cs="Times New Roman"/>
+            <w:sz w:val="24"/>
+            <w:szCs w:val="24"/>
+          </w:rPr>
+          <w:t>https://doi.org/10.1007/s11262-012-0732-y</w:t>
         </w:r>
       </w:hyperlink>
     </w:p>
@@ -6923,6 +9395,25 @@
       <w:shd w:val="clear" w:color="auto" w:fill="E1DFDD"/>
     </w:rPr>
   </w:style>
+  <w:style w:type="table" w:styleId="TableGrid">
+    <w:name w:val="Table Grid"/>
+    <w:basedOn w:val="TableNormal"/>
+    <w:uiPriority w:val="39"/>
+    <w:rsid w:val="001814FC"/>
+    <w:pPr>
+      <w:spacing w:after="0" w:line="240" w:lineRule="auto"/>
+    </w:pPr>
+    <w:tblPr>
+      <w:tblBorders>
+        <w:top w:val="single" w:sz="4" w:space="0" w:color="auto"/>
+        <w:left w:val="single" w:sz="4" w:space="0" w:color="auto"/>
+        <w:bottom w:val="single" w:sz="4" w:space="0" w:color="auto"/>
+        <w:right w:val="single" w:sz="4" w:space="0" w:color="auto"/>
+        <w:insideH w:val="single" w:sz="4" w:space="0" w:color="auto"/>
+        <w:insideV w:val="single" w:sz="4" w:space="0" w:color="auto"/>
+      </w:tblBorders>
+    </w:tblPr>
+  </w:style>
 </w:styles>
 </file>
 

</xml_diff>

<commit_message>
modified:   CMVS.xlsx 	modified:   cmv.docx 	new file:   data/muscle64f.exe 	new file:   data/muscle64p.exe 	new file:   data/seqs/edited/matrix_mat.txt 	new file:   ref/Begomovirus characterization, and development of phenotypic and DNA-based diagnostics for screening of okra genotype resistance against Bhendi yellow vein mosaic virus.pdf new file:   ref/Doyle_plantDNAextractCTAB_1987.pdf 	new file:   ref/Host_range_of_Sri_Lankan_cassava_mosaic_virus.pdf 	new file:   ref/Molecular characterization of distinct bipartite begomovirus infecting bhendi (Abelmoschus esculentus L.) in India.pdf 	new file:   ref/venkataravanappa2013.pdf 	deleted:    ~$cmv.docx 	deleted:    ~WRL1383.tmp
</commit_message>
<xml_diff>
--- a/cmv.docx
+++ b/cmv.docx
@@ -1068,19 +1068,8 @@
           <w:szCs w:val="24"/>
           <w:lang w:val="en-US"/>
         </w:rPr>
-        <w:t xml:space="preserve"> </w:t>
-      </w:r>
-      <w:proofErr w:type="spellStart"/>
-      <w:r>
-        <w:rPr>
-          <w:rFonts w:ascii="Times New Roman" w:hAnsi="Times New Roman" w:cs="Times New Roman"/>
-          <w:sz w:val="24"/>
-          <w:szCs w:val="24"/>
-          <w:lang w:val="en-US"/>
-        </w:rPr>
-        <w:t>flour</w:t>
-      </w:r>
-      <w:proofErr w:type="spellEnd"/>
+        <w:t xml:space="preserve"> flour</w:t>
+      </w:r>
       <w:r>
         <w:rPr>
           <w:rFonts w:ascii="Times New Roman" w:hAnsi="Times New Roman" w:cs="Times New Roman"/>
@@ -2611,19 +2600,8 @@
           <w:szCs w:val="24"/>
           <w:lang w:val="en-US"/>
         </w:rPr>
-        <w:t xml:space="preserve">family </w:t>
-      </w:r>
-      <w:proofErr w:type="spellStart"/>
-      <w:r>
-        <w:rPr>
-          <w:rFonts w:ascii="Times New Roman" w:hAnsi="Times New Roman" w:cs="Times New Roman"/>
-          <w:sz w:val="24"/>
-          <w:szCs w:val="24"/>
-          <w:lang w:val="en-US"/>
-        </w:rPr>
-        <w:t>Geminiviridae</w:t>
-      </w:r>
-      <w:proofErr w:type="spellEnd"/>
+        <w:t>family Geminiviridae</w:t>
+      </w:r>
       <w:r>
         <w:rPr>
           <w:rFonts w:ascii="Times New Roman" w:hAnsi="Times New Roman" w:cs="Times New Roman"/>
@@ -2651,7 +2629,6 @@
         </w:rPr>
         <w:t xml:space="preserve">genus </w:t>
       </w:r>
-      <w:proofErr w:type="spellStart"/>
       <w:r>
         <w:rPr>
           <w:rFonts w:ascii="Times New Roman" w:hAnsi="Times New Roman" w:cs="Times New Roman"/>
@@ -2661,9 +2638,8 @@
           <w:szCs w:val="24"/>
           <w:lang w:val="en-US"/>
         </w:rPr>
-        <w:t>Begomovirus</w:t>
-      </w:r>
-      <w:proofErr w:type="spellEnd"/>
+        <w:t>Begomovirus.</w:t>
+      </w:r>
       <w:r>
         <w:rPr>
           <w:rFonts w:ascii="Times New Roman" w:hAnsi="Times New Roman" w:cs="Times New Roman"/>
@@ -2673,7 +2649,738 @@
           <w:szCs w:val="24"/>
           <w:lang w:val="en-US"/>
         </w:rPr>
-        <w:t>.</w:t>
+        <w:t xml:space="preserve"> </w:t>
+      </w:r>
+      <w:r>
+        <w:rPr>
+          <w:rFonts w:ascii="Times New Roman" w:hAnsi="Times New Roman" w:cs="Times New Roman"/>
+          <w:sz w:val="24"/>
+          <w:szCs w:val="24"/>
+          <w:lang w:val="en-US"/>
+        </w:rPr>
+        <w:t xml:space="preserve">The genome of </w:t>
+      </w:r>
+      <w:r>
+        <w:rPr>
+          <w:rFonts w:ascii="Times New Roman" w:hAnsi="Times New Roman" w:cs="Times New Roman"/>
+          <w:sz w:val="24"/>
+          <w:szCs w:val="24"/>
+          <w:lang w:val="en-US"/>
+        </w:rPr>
+        <w:t>SLCMV</w:t>
+      </w:r>
+      <w:r>
+        <w:rPr>
+          <w:rFonts w:ascii="Times New Roman" w:hAnsi="Times New Roman" w:cs="Times New Roman"/>
+          <w:sz w:val="24"/>
+          <w:szCs w:val="24"/>
+          <w:lang w:val="en-US"/>
+        </w:rPr>
+        <w:t xml:space="preserve"> is composed of two circular ssDNAs</w:t>
+      </w:r>
+      <w:r>
+        <w:rPr>
+          <w:rFonts w:ascii="Times New Roman" w:hAnsi="Times New Roman" w:cs="Times New Roman"/>
+          <w:sz w:val="24"/>
+          <w:szCs w:val="24"/>
+          <w:lang w:val="en-US"/>
+        </w:rPr>
+        <w:t>,</w:t>
+      </w:r>
+      <w:r>
+        <w:rPr>
+          <w:rFonts w:ascii="Times New Roman" w:hAnsi="Times New Roman" w:cs="Times New Roman"/>
+          <w:sz w:val="24"/>
+          <w:szCs w:val="24"/>
+          <w:lang w:val="en-US"/>
+        </w:rPr>
+        <w:t xml:space="preserve"> namely DNA-A </w:t>
+      </w:r>
+      <w:r>
+        <w:rPr>
+          <w:rFonts w:ascii="Times New Roman" w:hAnsi="Times New Roman" w:cs="Times New Roman"/>
+          <w:sz w:val="24"/>
+          <w:szCs w:val="24"/>
+          <w:lang w:val="en-US"/>
+        </w:rPr>
+        <w:t xml:space="preserve">(approximately </w:t>
+      </w:r>
+      <w:r>
+        <w:rPr>
+          <w:rFonts w:ascii="Times New Roman" w:hAnsi="Times New Roman" w:cs="Times New Roman"/>
+          <w:sz w:val="24"/>
+          <w:szCs w:val="24"/>
+        </w:rPr>
+        <w:t>2,7</w:t>
+      </w:r>
+      <w:r>
+        <w:rPr>
+          <w:rFonts w:ascii="Times New Roman" w:hAnsi="Times New Roman" w:cs="Times New Roman"/>
+          <w:sz w:val="24"/>
+          <w:szCs w:val="24"/>
+          <w:lang w:val="en-US"/>
+        </w:rPr>
+        <w:t>60 b</w:t>
+      </w:r>
+      <w:r>
+        <w:rPr>
+          <w:rFonts w:ascii="Times New Roman" w:hAnsi="Times New Roman" w:cs="Times New Roman"/>
+          <w:sz w:val="24"/>
+          <w:szCs w:val="24"/>
+          <w:lang w:val="en-US"/>
+        </w:rPr>
+        <w:t>ases</w:t>
+      </w:r>
+      <w:r>
+        <w:rPr>
+          <w:rFonts w:ascii="Times New Roman" w:hAnsi="Times New Roman" w:cs="Times New Roman"/>
+          <w:sz w:val="24"/>
+          <w:szCs w:val="24"/>
+          <w:lang w:val="en-US"/>
+        </w:rPr>
+        <w:t xml:space="preserve"> long) </w:t>
+      </w:r>
+      <w:r>
+        <w:rPr>
+          <w:rFonts w:ascii="Times New Roman" w:hAnsi="Times New Roman" w:cs="Times New Roman"/>
+          <w:sz w:val="24"/>
+          <w:szCs w:val="24"/>
+          <w:lang w:val="en-US"/>
+        </w:rPr>
+        <w:t>and DNA-B</w:t>
+      </w:r>
+      <w:r>
+        <w:rPr>
+          <w:rFonts w:ascii="Times New Roman" w:hAnsi="Times New Roman" w:cs="Times New Roman"/>
+          <w:sz w:val="24"/>
+          <w:szCs w:val="24"/>
+          <w:lang w:val="en-US"/>
+        </w:rPr>
+        <w:t xml:space="preserve"> </w:t>
+      </w:r>
+      <w:r>
+        <w:rPr>
+          <w:rFonts w:ascii="Times New Roman" w:hAnsi="Times New Roman" w:cs="Times New Roman"/>
+          <w:sz w:val="24"/>
+          <w:szCs w:val="24"/>
+          <w:lang w:val="en-US"/>
+        </w:rPr>
+        <w:t xml:space="preserve">(approximately </w:t>
+      </w:r>
+      <w:r>
+        <w:rPr>
+          <w:rFonts w:ascii="Times New Roman" w:hAnsi="Times New Roman" w:cs="Times New Roman"/>
+          <w:sz w:val="24"/>
+          <w:szCs w:val="24"/>
+        </w:rPr>
+        <w:t>2,737</w:t>
+      </w:r>
+      <w:r>
+        <w:rPr>
+          <w:rFonts w:ascii="Times New Roman" w:hAnsi="Times New Roman" w:cs="Times New Roman"/>
+          <w:sz w:val="24"/>
+          <w:szCs w:val="24"/>
+          <w:lang w:val="en-US"/>
+        </w:rPr>
+        <w:t xml:space="preserve"> b</w:t>
+      </w:r>
+      <w:r>
+        <w:rPr>
+          <w:rFonts w:ascii="Times New Roman" w:hAnsi="Times New Roman" w:cs="Times New Roman"/>
+          <w:sz w:val="24"/>
+          <w:szCs w:val="24"/>
+          <w:lang w:val="en-US"/>
+        </w:rPr>
+        <w:t>ases</w:t>
+      </w:r>
+      <w:r>
+        <w:rPr>
+          <w:rFonts w:ascii="Times New Roman" w:hAnsi="Times New Roman" w:cs="Times New Roman"/>
+          <w:sz w:val="24"/>
+          <w:szCs w:val="24"/>
+          <w:lang w:val="en-US"/>
+        </w:rPr>
+        <w:t xml:space="preserve"> long)</w:t>
+      </w:r>
+      <w:r>
+        <w:rPr>
+          <w:rFonts w:ascii="Times New Roman" w:hAnsi="Times New Roman" w:cs="Times New Roman"/>
+          <w:sz w:val="24"/>
+          <w:szCs w:val="24"/>
+          <w:lang w:val="en-US"/>
+        </w:rPr>
+        <w:t>,</w:t>
+      </w:r>
+      <w:r>
+        <w:rPr>
+          <w:rFonts w:ascii="Times New Roman" w:hAnsi="Times New Roman" w:cs="Times New Roman"/>
+          <w:sz w:val="24"/>
+          <w:szCs w:val="24"/>
+          <w:lang w:val="en-US"/>
+        </w:rPr>
+        <w:t xml:space="preserve"> </w:t>
+      </w:r>
+      <w:r>
+        <w:rPr>
+          <w:rFonts w:ascii="Times New Roman" w:hAnsi="Times New Roman" w:cs="Times New Roman"/>
+          <w:sz w:val="24"/>
+          <w:szCs w:val="24"/>
+          <w:lang w:val="en-US"/>
+        </w:rPr>
+        <w:t xml:space="preserve">each of which are encapsulated in separate twinned icosahedral capsids </w:t>
+      </w:r>
+      <w:r>
+        <w:rPr>
+          <w:rFonts w:ascii="Times New Roman" w:hAnsi="Times New Roman" w:cs="Times New Roman"/>
+          <w:sz w:val="24"/>
+          <w:szCs w:val="24"/>
+        </w:rPr>
+        <w:t>(Stanley and Gay, 1983)</w:t>
+      </w:r>
+      <w:r>
+        <w:rPr>
+          <w:rFonts w:ascii="Times New Roman" w:hAnsi="Times New Roman" w:cs="Times New Roman"/>
+          <w:sz w:val="24"/>
+          <w:szCs w:val="24"/>
+          <w:lang w:val="en-US"/>
+        </w:rPr>
+        <w:t xml:space="preserve">. </w:t>
+      </w:r>
+      <w:r>
+        <w:rPr>
+          <w:rFonts w:ascii="Times New Roman" w:hAnsi="Times New Roman" w:cs="Times New Roman"/>
+          <w:sz w:val="24"/>
+          <w:szCs w:val="24"/>
+          <w:lang w:val="en-US"/>
+        </w:rPr>
+        <w:t xml:space="preserve">Genome organization of Begomovirus is characterized by </w:t>
+      </w:r>
+      <w:r>
+        <w:rPr>
+          <w:rFonts w:ascii="Times New Roman" w:hAnsi="Times New Roman" w:cs="Times New Roman"/>
+          <w:sz w:val="24"/>
+          <w:szCs w:val="24"/>
+          <w:lang w:val="en-US"/>
+        </w:rPr>
+        <w:t xml:space="preserve">the presence of a coat protein </w:t>
+      </w:r>
+      <w:r>
+        <w:rPr>
+          <w:rFonts w:ascii="Times New Roman" w:hAnsi="Times New Roman" w:cs="Times New Roman"/>
+          <w:sz w:val="24"/>
+          <w:szCs w:val="24"/>
+          <w:lang w:val="en-US"/>
+        </w:rPr>
+        <w:t xml:space="preserve">(CP) </w:t>
+      </w:r>
+      <w:r>
+        <w:rPr>
+          <w:rFonts w:ascii="Times New Roman" w:hAnsi="Times New Roman" w:cs="Times New Roman"/>
+          <w:sz w:val="24"/>
+          <w:szCs w:val="24"/>
+          <w:lang w:val="en-US"/>
+        </w:rPr>
+        <w:t xml:space="preserve">gene (ORF V1/AV1/Coat protein) in the viral sense strand and a replication associated protein </w:t>
+      </w:r>
+      <w:r>
+        <w:rPr>
+          <w:rFonts w:ascii="Times New Roman" w:hAnsi="Times New Roman" w:cs="Times New Roman"/>
+          <w:sz w:val="24"/>
+          <w:szCs w:val="24"/>
+          <w:lang w:val="en-US"/>
+        </w:rPr>
+        <w:t xml:space="preserve">(Rep) </w:t>
+      </w:r>
+      <w:r>
+        <w:rPr>
+          <w:rFonts w:ascii="Times New Roman" w:hAnsi="Times New Roman" w:cs="Times New Roman"/>
+          <w:sz w:val="24"/>
+          <w:szCs w:val="24"/>
+          <w:lang w:val="en-US"/>
+        </w:rPr>
+        <w:t xml:space="preserve">gene (C1/AC1/Rep) </w:t>
+      </w:r>
+      <w:r>
+        <w:rPr>
+          <w:rFonts w:ascii="Times New Roman" w:hAnsi="Times New Roman" w:cs="Times New Roman"/>
+          <w:sz w:val="24"/>
+          <w:szCs w:val="24"/>
+          <w:lang w:val="en-US"/>
+        </w:rPr>
+        <w:t xml:space="preserve">in the complimentary strand. </w:t>
+      </w:r>
+      <w:r>
+        <w:rPr>
+          <w:rFonts w:ascii="Times New Roman" w:hAnsi="Times New Roman" w:cs="Times New Roman"/>
+          <w:sz w:val="24"/>
+          <w:szCs w:val="24"/>
+          <w:lang w:val="en-US"/>
+        </w:rPr>
+        <w:t>Both</w:t>
+      </w:r>
+      <w:r>
+        <w:rPr>
+          <w:rFonts w:ascii="Times New Roman" w:hAnsi="Times New Roman" w:cs="Times New Roman"/>
+          <w:sz w:val="24"/>
+          <w:szCs w:val="24"/>
+          <w:lang w:val="en-US"/>
+        </w:rPr>
+        <w:t xml:space="preserve"> two ORFs start off from </w:t>
+      </w:r>
+      <w:r>
+        <w:rPr>
+          <w:rFonts w:ascii="Times New Roman" w:hAnsi="Times New Roman" w:cs="Times New Roman"/>
+          <w:sz w:val="24"/>
+          <w:szCs w:val="24"/>
+          <w:lang w:val="en-US"/>
+        </w:rPr>
+        <w:t>opposite ends of a</w:t>
+      </w:r>
+      <w:r>
+        <w:rPr>
+          <w:rFonts w:ascii="Times New Roman" w:hAnsi="Times New Roman" w:cs="Times New Roman"/>
+          <w:sz w:val="24"/>
+          <w:szCs w:val="24"/>
+          <w:lang w:val="en-US"/>
+        </w:rPr>
+        <w:t xml:space="preserve"> </w:t>
+      </w:r>
+      <w:r>
+        <w:rPr>
+          <w:rFonts w:ascii="Times New Roman" w:hAnsi="Times New Roman" w:cs="Times New Roman"/>
+          <w:sz w:val="24"/>
+          <w:szCs w:val="24"/>
+          <w:lang w:val="en-US"/>
+        </w:rPr>
+        <w:t>non-coding intergenic region containing the origin of replication for the viral sense strand and the promoters of CP and Rep genes</w:t>
+      </w:r>
+      <w:r>
+        <w:rPr>
+          <w:rFonts w:ascii="Times New Roman" w:hAnsi="Times New Roman" w:cs="Times New Roman"/>
+          <w:sz w:val="24"/>
+          <w:szCs w:val="24"/>
+          <w:lang w:val="en-US"/>
+        </w:rPr>
+        <w:t xml:space="preserve"> </w:t>
+      </w:r>
+      <w:r>
+        <w:rPr>
+          <w:rFonts w:ascii="Times New Roman" w:hAnsi="Times New Roman" w:cs="Times New Roman"/>
+          <w:sz w:val="24"/>
+          <w:szCs w:val="24"/>
+        </w:rPr>
+        <w:t>(Malathi et al., 2017)</w:t>
+      </w:r>
+      <w:r>
+        <w:rPr>
+          <w:rFonts w:ascii="Times New Roman" w:hAnsi="Times New Roman" w:cs="Times New Roman"/>
+          <w:sz w:val="24"/>
+          <w:szCs w:val="24"/>
+          <w:lang w:val="en-US"/>
+        </w:rPr>
+        <w:t xml:space="preserve">. </w:t>
+      </w:r>
+      <w:r>
+        <w:rPr>
+          <w:rFonts w:ascii="Times New Roman" w:hAnsi="Times New Roman" w:cs="Times New Roman"/>
+          <w:sz w:val="24"/>
+          <w:szCs w:val="24"/>
+          <w:lang w:val="en-US"/>
+        </w:rPr>
+        <w:t xml:space="preserve">DNA-A </w:t>
+      </w:r>
+      <w:r>
+        <w:rPr>
+          <w:rFonts w:ascii="Times New Roman" w:hAnsi="Times New Roman" w:cs="Times New Roman"/>
+          <w:sz w:val="24"/>
+          <w:szCs w:val="24"/>
+          <w:lang w:val="en-US"/>
+        </w:rPr>
+        <w:lastRenderedPageBreak/>
+        <w:t>encodes six genes AC1, AC2, AC3, AC4, AV1 and AV2</w:t>
+      </w:r>
+      <w:r>
+        <w:rPr>
+          <w:rFonts w:ascii="Times New Roman" w:hAnsi="Times New Roman" w:cs="Times New Roman"/>
+          <w:sz w:val="24"/>
+          <w:szCs w:val="24"/>
+          <w:lang w:val="en-US"/>
+        </w:rPr>
+        <w:t xml:space="preserve"> that play vital roles in defense, </w:t>
+      </w:r>
+      <w:r>
+        <w:rPr>
+          <w:rFonts w:ascii="Times New Roman" w:hAnsi="Times New Roman" w:cs="Times New Roman"/>
+          <w:sz w:val="24"/>
+          <w:szCs w:val="24"/>
+          <w:lang w:val="en-US"/>
+        </w:rPr>
+        <w:t xml:space="preserve">replication, </w:t>
+      </w:r>
+      <w:r>
+        <w:rPr>
+          <w:rFonts w:ascii="Times New Roman" w:hAnsi="Times New Roman" w:cs="Times New Roman"/>
+          <w:sz w:val="24"/>
+          <w:szCs w:val="24"/>
+          <w:lang w:val="en-US"/>
+        </w:rPr>
+        <w:t xml:space="preserve">transcription and </w:t>
+      </w:r>
+      <w:r>
+        <w:rPr>
+          <w:rFonts w:ascii="Times New Roman" w:hAnsi="Times New Roman" w:cs="Times New Roman"/>
+          <w:sz w:val="24"/>
+          <w:szCs w:val="24"/>
+          <w:lang w:val="en-US"/>
+        </w:rPr>
+        <w:t xml:space="preserve">in </w:t>
+      </w:r>
+      <w:r>
+        <w:rPr>
+          <w:rFonts w:ascii="Times New Roman" w:hAnsi="Times New Roman" w:cs="Times New Roman"/>
+          <w:sz w:val="24"/>
+          <w:szCs w:val="24"/>
+          <w:lang w:val="en-US"/>
+        </w:rPr>
+        <w:t xml:space="preserve">the synthesis of </w:t>
+      </w:r>
+      <w:r>
+        <w:rPr>
+          <w:rFonts w:ascii="Times New Roman" w:hAnsi="Times New Roman" w:cs="Times New Roman"/>
+          <w:sz w:val="24"/>
+          <w:szCs w:val="24"/>
+          <w:lang w:val="en-US"/>
+        </w:rPr>
+        <w:t xml:space="preserve">viral </w:t>
+      </w:r>
+      <w:r>
+        <w:rPr>
+          <w:rFonts w:ascii="Times New Roman" w:hAnsi="Times New Roman" w:cs="Times New Roman"/>
+          <w:sz w:val="24"/>
+          <w:szCs w:val="24"/>
+          <w:lang w:val="en-US"/>
+        </w:rPr>
+        <w:t>capsids. DNA-B encodes two genes BC1 and BV1</w:t>
+      </w:r>
+      <w:r>
+        <w:rPr>
+          <w:rFonts w:ascii="Times New Roman" w:hAnsi="Times New Roman" w:cs="Times New Roman"/>
+          <w:sz w:val="24"/>
+          <w:szCs w:val="24"/>
+          <w:lang w:val="en-US"/>
+        </w:rPr>
+        <w:t xml:space="preserve"> whereby</w:t>
+      </w:r>
+      <w:r>
+        <w:rPr>
+          <w:rFonts w:ascii="Times New Roman" w:hAnsi="Times New Roman" w:cs="Times New Roman"/>
+          <w:sz w:val="24"/>
+          <w:szCs w:val="24"/>
+          <w:lang w:val="en-US"/>
+        </w:rPr>
+        <w:t xml:space="preserve"> </w:t>
+      </w:r>
+      <w:r>
+        <w:rPr>
+          <w:rFonts w:ascii="Times New Roman" w:hAnsi="Times New Roman" w:cs="Times New Roman"/>
+          <w:sz w:val="24"/>
+          <w:szCs w:val="24"/>
+          <w:lang w:val="en-US"/>
+        </w:rPr>
+        <w:t>BC1</w:t>
+      </w:r>
+      <w:r>
+        <w:rPr>
+          <w:rFonts w:ascii="Times New Roman" w:hAnsi="Times New Roman" w:cs="Times New Roman"/>
+          <w:sz w:val="24"/>
+          <w:szCs w:val="24"/>
+          <w:lang w:val="en-US"/>
+        </w:rPr>
+        <w:t xml:space="preserve"> </w:t>
+      </w:r>
+      <w:r>
+        <w:rPr>
+          <w:rFonts w:ascii="Times New Roman" w:hAnsi="Times New Roman" w:cs="Times New Roman"/>
+          <w:sz w:val="24"/>
+          <w:szCs w:val="24"/>
+          <w:lang w:val="en-US"/>
+        </w:rPr>
+        <w:t xml:space="preserve">in the anti-sense strand encodes the movement protein (MP) critical for </w:t>
+      </w:r>
+      <w:r>
+        <w:rPr>
+          <w:rFonts w:ascii="Times New Roman" w:hAnsi="Times New Roman" w:cs="Times New Roman"/>
+          <w:sz w:val="24"/>
+          <w:szCs w:val="24"/>
+          <w:lang w:val="en-US"/>
+        </w:rPr>
+        <w:t xml:space="preserve">intercellular </w:t>
+      </w:r>
+      <w:r>
+        <w:rPr>
+          <w:rFonts w:ascii="Times New Roman" w:hAnsi="Times New Roman" w:cs="Times New Roman"/>
+          <w:sz w:val="24"/>
+          <w:szCs w:val="24"/>
+          <w:lang w:val="en-US"/>
+        </w:rPr>
+        <w:t xml:space="preserve">systemic movement of virus particles in host plants and </w:t>
+      </w:r>
+      <w:r>
+        <w:rPr>
+          <w:rFonts w:ascii="Times New Roman" w:hAnsi="Times New Roman" w:cs="Times New Roman"/>
+          <w:sz w:val="24"/>
+          <w:szCs w:val="24"/>
+          <w:lang w:val="en-US"/>
+        </w:rPr>
+        <w:t xml:space="preserve">BV1 in the viral sense strand encodes the nuclear shuttle protein (NSP) </w:t>
+      </w:r>
+      <w:r>
+        <w:rPr>
+          <w:rFonts w:ascii="Times New Roman" w:hAnsi="Times New Roman" w:cs="Times New Roman"/>
+          <w:sz w:val="24"/>
+          <w:szCs w:val="24"/>
+          <w:lang w:val="en-US"/>
+        </w:rPr>
+        <w:t>that facilitate</w:t>
+      </w:r>
+      <w:r>
+        <w:rPr>
+          <w:rFonts w:ascii="Times New Roman" w:hAnsi="Times New Roman" w:cs="Times New Roman"/>
+          <w:sz w:val="24"/>
+          <w:szCs w:val="24"/>
+          <w:lang w:val="en-US"/>
+        </w:rPr>
+        <w:t>s</w:t>
+      </w:r>
+      <w:r>
+        <w:rPr>
+          <w:rFonts w:ascii="Times New Roman" w:hAnsi="Times New Roman" w:cs="Times New Roman"/>
+          <w:sz w:val="24"/>
+          <w:szCs w:val="24"/>
+          <w:lang w:val="en-US"/>
+        </w:rPr>
+        <w:t xml:space="preserve"> intr</w:t>
+      </w:r>
+      <w:r>
+        <w:rPr>
+          <w:rFonts w:ascii="Times New Roman" w:hAnsi="Times New Roman" w:cs="Times New Roman"/>
+          <w:sz w:val="24"/>
+          <w:szCs w:val="24"/>
+          <w:lang w:val="en-US"/>
+        </w:rPr>
+        <w:t>a</w:t>
+      </w:r>
+      <w:r>
+        <w:rPr>
+          <w:rFonts w:ascii="Times New Roman" w:hAnsi="Times New Roman" w:cs="Times New Roman"/>
+          <w:sz w:val="24"/>
+          <w:szCs w:val="24"/>
+          <w:lang w:val="en-US"/>
+        </w:rPr>
+        <w:t xml:space="preserve">cellular </w:t>
+      </w:r>
+      <w:r>
+        <w:rPr>
+          <w:rFonts w:ascii="Times New Roman" w:hAnsi="Times New Roman" w:cs="Times New Roman"/>
+          <w:sz w:val="24"/>
+          <w:szCs w:val="24"/>
+          <w:lang w:val="en-US"/>
+        </w:rPr>
+        <w:t xml:space="preserve">transport of the virions </w:t>
+      </w:r>
+      <w:r>
+        <w:rPr>
+          <w:rFonts w:ascii="Times New Roman" w:hAnsi="Times New Roman" w:cs="Times New Roman"/>
+          <w:sz w:val="24"/>
+          <w:szCs w:val="24"/>
+          <w:lang w:val="en-US"/>
+        </w:rPr>
+        <w:t>(</w:t>
+      </w:r>
+      <w:r>
+        <w:rPr>
+          <w:rFonts w:ascii="Times New Roman" w:hAnsi="Times New Roman" w:cs="Times New Roman"/>
+          <w:sz w:val="24"/>
+          <w:szCs w:val="24"/>
+        </w:rPr>
+        <w:t>Hareesh et al., 2023)</w:t>
+      </w:r>
+      <w:r>
+        <w:rPr>
+          <w:rFonts w:ascii="Times New Roman" w:hAnsi="Times New Roman" w:cs="Times New Roman"/>
+          <w:sz w:val="24"/>
+          <w:szCs w:val="24"/>
+          <w:lang w:val="en-US"/>
+        </w:rPr>
+        <w:t xml:space="preserve"> </w:t>
+      </w:r>
+      <w:r>
+        <w:rPr>
+          <w:rFonts w:ascii="Times New Roman" w:hAnsi="Times New Roman" w:cs="Times New Roman"/>
+          <w:sz w:val="24"/>
+          <w:szCs w:val="24"/>
+        </w:rPr>
+        <w:t>(Malathi et al., 2017)</w:t>
+      </w:r>
+      <w:r>
+        <w:rPr>
+          <w:rFonts w:ascii="Times New Roman" w:hAnsi="Times New Roman" w:cs="Times New Roman"/>
+          <w:sz w:val="24"/>
+          <w:szCs w:val="24"/>
+          <w:lang w:val="en-US"/>
+        </w:rPr>
+        <w:t xml:space="preserve">. </w:t>
+      </w:r>
+      <w:r>
+        <w:rPr>
+          <w:rFonts w:ascii="Times New Roman" w:hAnsi="Times New Roman" w:cs="Times New Roman"/>
+          <w:sz w:val="24"/>
+          <w:szCs w:val="24"/>
+          <w:lang w:val="en-US"/>
+        </w:rPr>
+        <w:t xml:space="preserve">DNA-A and DNA-B of SLCMVs also share a common </w:t>
+      </w:r>
+      <w:r>
+        <w:rPr>
+          <w:rFonts w:ascii="Times New Roman" w:hAnsi="Times New Roman" w:cs="Times New Roman"/>
+          <w:sz w:val="24"/>
+          <w:szCs w:val="24"/>
+          <w:lang w:val="en-US"/>
+        </w:rPr>
+        <w:t xml:space="preserve">intergenic </w:t>
+      </w:r>
+      <w:r>
+        <w:rPr>
+          <w:rFonts w:ascii="Times New Roman" w:hAnsi="Times New Roman" w:cs="Times New Roman"/>
+          <w:sz w:val="24"/>
+          <w:szCs w:val="24"/>
+          <w:lang w:val="en-US"/>
+        </w:rPr>
+        <w:t>region (~200 bases long) that encodes elements involved in replication and transcription</w:t>
+      </w:r>
+      <w:r>
+        <w:rPr>
+          <w:rFonts w:ascii="Times New Roman" w:hAnsi="Times New Roman" w:cs="Times New Roman"/>
+          <w:sz w:val="24"/>
+          <w:szCs w:val="24"/>
+          <w:lang w:val="en-US"/>
+        </w:rPr>
+        <w:t xml:space="preserve"> </w:t>
+      </w:r>
+      <w:r>
+        <w:rPr>
+          <w:rFonts w:ascii="Times New Roman" w:hAnsi="Times New Roman" w:cs="Times New Roman"/>
+          <w:sz w:val="24"/>
+          <w:szCs w:val="24"/>
+        </w:rPr>
+        <w:t>(Saunders et al., 2002)</w:t>
+      </w:r>
+      <w:r>
+        <w:rPr>
+          <w:rFonts w:ascii="Times New Roman" w:hAnsi="Times New Roman" w:cs="Times New Roman"/>
+          <w:sz w:val="24"/>
+          <w:szCs w:val="24"/>
+          <w:lang w:val="en-US"/>
+        </w:rPr>
+        <w:t xml:space="preserve">. </w:t>
+      </w:r>
+      <w:r>
+        <w:rPr>
+          <w:rFonts w:ascii="Times New Roman" w:hAnsi="Times New Roman" w:cs="Times New Roman"/>
+          <w:sz w:val="24"/>
+          <w:szCs w:val="24"/>
+          <w:lang w:val="en-US"/>
+        </w:rPr>
+        <w:t>DNA-A and DNA-B of SLCMV are mutually interdependent since DNA-A depends on DNA-B for its intracellular and intercellular movement while DNA-B depends on DNA-A for</w:t>
+      </w:r>
+      <w:r>
+        <w:rPr>
+          <w:rFonts w:ascii="Times New Roman" w:hAnsi="Times New Roman" w:cs="Times New Roman"/>
+          <w:sz w:val="24"/>
+          <w:szCs w:val="24"/>
+          <w:lang w:val="en-US"/>
+        </w:rPr>
+        <w:t xml:space="preserve"> its</w:t>
+      </w:r>
+      <w:r>
+        <w:rPr>
+          <w:rFonts w:ascii="Times New Roman" w:hAnsi="Times New Roman" w:cs="Times New Roman"/>
+          <w:sz w:val="24"/>
+          <w:szCs w:val="24"/>
+          <w:lang w:val="en-US"/>
+        </w:rPr>
+        <w:t xml:space="preserve"> replication and encapsidation</w:t>
+      </w:r>
+      <w:r>
+        <w:rPr>
+          <w:rFonts w:ascii="Times New Roman" w:hAnsi="Times New Roman" w:cs="Times New Roman"/>
+          <w:sz w:val="24"/>
+          <w:szCs w:val="24"/>
+          <w:lang w:val="en-US"/>
+        </w:rPr>
+        <w:t xml:space="preserve"> </w:t>
+      </w:r>
+      <w:r>
+        <w:rPr>
+          <w:rFonts w:ascii="Times New Roman" w:hAnsi="Times New Roman" w:cs="Times New Roman"/>
+          <w:sz w:val="24"/>
+          <w:szCs w:val="24"/>
+        </w:rPr>
+        <w:t>(Malathi et al., 2017)</w:t>
+      </w:r>
+      <w:r>
+        <w:rPr>
+          <w:rFonts w:ascii="Times New Roman" w:hAnsi="Times New Roman" w:cs="Times New Roman"/>
+          <w:sz w:val="24"/>
+          <w:szCs w:val="24"/>
+          <w:lang w:val="en-US"/>
+        </w:rPr>
+        <w:t xml:space="preserve">. </w:t>
+      </w:r>
+      <w:r>
+        <w:rPr>
+          <w:rFonts w:ascii="Times New Roman" w:hAnsi="Times New Roman" w:cs="Times New Roman"/>
+          <w:sz w:val="24"/>
+          <w:szCs w:val="24"/>
+          <w:lang w:val="en-US"/>
+        </w:rPr>
+        <w:t xml:space="preserve">And the sizes of these two DNAs </w:t>
+      </w:r>
+      <w:r>
+        <w:rPr>
+          <w:rFonts w:ascii="Times New Roman" w:hAnsi="Times New Roman" w:cs="Times New Roman"/>
+          <w:sz w:val="24"/>
+          <w:szCs w:val="24"/>
+          <w:lang w:val="en-US"/>
+        </w:rPr>
+        <w:t>differ by a small number of nucleotides</w:t>
+      </w:r>
+      <w:r>
+        <w:rPr>
+          <w:rFonts w:ascii="Times New Roman" w:hAnsi="Times New Roman" w:cs="Times New Roman"/>
+          <w:sz w:val="24"/>
+          <w:szCs w:val="24"/>
+          <w:lang w:val="en-US"/>
+        </w:rPr>
+        <w:t>, whereby DNA-A happens to be 21 to 23 bases longer than its DNA-B counterpart.</w:t>
+      </w:r>
+      <w:r>
+        <w:rPr>
+          <w:rFonts w:ascii="Times New Roman" w:hAnsi="Times New Roman" w:cs="Times New Roman"/>
+          <w:sz w:val="24"/>
+          <w:szCs w:val="24"/>
+          <w:lang w:val="en-US"/>
+        </w:rPr>
+        <w:t xml:space="preserve"> </w:t>
+      </w:r>
+      <w:r>
+        <w:rPr>
+          <w:rFonts w:ascii="Times New Roman" w:hAnsi="Times New Roman" w:cs="Times New Roman"/>
+          <w:sz w:val="24"/>
+          <w:szCs w:val="24"/>
+          <w:lang w:val="en-US"/>
+        </w:rPr>
+        <w:t>Host-to-host transmission of SLCMV is mediated by a specific biotype of whiteflies (</w:t>
       </w:r>
       <w:r>
         <w:rPr>
@@ -2684,818 +3391,8 @@
           <w:szCs w:val="24"/>
           <w:lang w:val="en-US"/>
         </w:rPr>
-        <w:t xml:space="preserve"> </w:t>
-      </w:r>
-      <w:r>
-        <w:rPr>
-          <w:rFonts w:ascii="Times New Roman" w:hAnsi="Times New Roman" w:cs="Times New Roman"/>
-          <w:sz w:val="24"/>
-          <w:szCs w:val="24"/>
-          <w:lang w:val="en-US"/>
-        </w:rPr>
-        <w:t xml:space="preserve">The genome of </w:t>
-      </w:r>
-      <w:r>
-        <w:rPr>
-          <w:rFonts w:ascii="Times New Roman" w:hAnsi="Times New Roman" w:cs="Times New Roman"/>
-          <w:sz w:val="24"/>
-          <w:szCs w:val="24"/>
-          <w:lang w:val="en-US"/>
-        </w:rPr>
-        <w:t>SLCMV</w:t>
-      </w:r>
-      <w:r>
-        <w:rPr>
-          <w:rFonts w:ascii="Times New Roman" w:hAnsi="Times New Roman" w:cs="Times New Roman"/>
-          <w:sz w:val="24"/>
-          <w:szCs w:val="24"/>
-          <w:lang w:val="en-US"/>
-        </w:rPr>
-        <w:t xml:space="preserve"> is composed of two circular </w:t>
-      </w:r>
-      <w:proofErr w:type="spellStart"/>
-      <w:r>
-        <w:rPr>
-          <w:rFonts w:ascii="Times New Roman" w:hAnsi="Times New Roman" w:cs="Times New Roman"/>
-          <w:sz w:val="24"/>
-          <w:szCs w:val="24"/>
-          <w:lang w:val="en-US"/>
-        </w:rPr>
-        <w:t>ssDNAs</w:t>
-      </w:r>
-      <w:proofErr w:type="spellEnd"/>
-      <w:r>
-        <w:rPr>
-          <w:rFonts w:ascii="Times New Roman" w:hAnsi="Times New Roman" w:cs="Times New Roman"/>
-          <w:sz w:val="24"/>
-          <w:szCs w:val="24"/>
-          <w:lang w:val="en-US"/>
-        </w:rPr>
-        <w:t>,</w:t>
-      </w:r>
-      <w:r>
-        <w:rPr>
-          <w:rFonts w:ascii="Times New Roman" w:hAnsi="Times New Roman" w:cs="Times New Roman"/>
-          <w:sz w:val="24"/>
-          <w:szCs w:val="24"/>
-          <w:lang w:val="en-US"/>
-        </w:rPr>
-        <w:t xml:space="preserve"> namely DNA-A </w:t>
-      </w:r>
-      <w:r>
-        <w:rPr>
-          <w:rFonts w:ascii="Times New Roman" w:hAnsi="Times New Roman" w:cs="Times New Roman"/>
-          <w:sz w:val="24"/>
-          <w:szCs w:val="24"/>
-          <w:lang w:val="en-US"/>
-        </w:rPr>
-        <w:t xml:space="preserve">(approximately </w:t>
-      </w:r>
-      <w:r>
-        <w:rPr>
-          <w:rFonts w:ascii="Times New Roman" w:hAnsi="Times New Roman" w:cs="Times New Roman"/>
-          <w:sz w:val="24"/>
-          <w:szCs w:val="24"/>
-        </w:rPr>
-        <w:t>2,7</w:t>
-      </w:r>
-      <w:r>
-        <w:rPr>
-          <w:rFonts w:ascii="Times New Roman" w:hAnsi="Times New Roman" w:cs="Times New Roman"/>
-          <w:sz w:val="24"/>
-          <w:szCs w:val="24"/>
-          <w:lang w:val="en-US"/>
-        </w:rPr>
-        <w:t>60 b</w:t>
-      </w:r>
-      <w:r>
-        <w:rPr>
-          <w:rFonts w:ascii="Times New Roman" w:hAnsi="Times New Roman" w:cs="Times New Roman"/>
-          <w:sz w:val="24"/>
-          <w:szCs w:val="24"/>
-          <w:lang w:val="en-US"/>
-        </w:rPr>
-        <w:t>ases</w:t>
-      </w:r>
-      <w:r>
-        <w:rPr>
-          <w:rFonts w:ascii="Times New Roman" w:hAnsi="Times New Roman" w:cs="Times New Roman"/>
-          <w:sz w:val="24"/>
-          <w:szCs w:val="24"/>
-          <w:lang w:val="en-US"/>
-        </w:rPr>
-        <w:t xml:space="preserve"> long) </w:t>
-      </w:r>
-      <w:r>
-        <w:rPr>
-          <w:rFonts w:ascii="Times New Roman" w:hAnsi="Times New Roman" w:cs="Times New Roman"/>
-          <w:sz w:val="24"/>
-          <w:szCs w:val="24"/>
-          <w:lang w:val="en-US"/>
-        </w:rPr>
-        <w:t>and DNA-B</w:t>
-      </w:r>
-      <w:r>
-        <w:rPr>
-          <w:rFonts w:ascii="Times New Roman" w:hAnsi="Times New Roman" w:cs="Times New Roman"/>
-          <w:sz w:val="24"/>
-          <w:szCs w:val="24"/>
-          <w:lang w:val="en-US"/>
-        </w:rPr>
-        <w:t xml:space="preserve"> </w:t>
-      </w:r>
-      <w:r>
-        <w:rPr>
-          <w:rFonts w:ascii="Times New Roman" w:hAnsi="Times New Roman" w:cs="Times New Roman"/>
-          <w:sz w:val="24"/>
-          <w:szCs w:val="24"/>
-          <w:lang w:val="en-US"/>
-        </w:rPr>
-        <w:t xml:space="preserve">(approximately </w:t>
-      </w:r>
-      <w:r>
-        <w:rPr>
-          <w:rFonts w:ascii="Times New Roman" w:hAnsi="Times New Roman" w:cs="Times New Roman"/>
-          <w:sz w:val="24"/>
-          <w:szCs w:val="24"/>
-        </w:rPr>
-        <w:t>2,737</w:t>
-      </w:r>
-      <w:r>
-        <w:rPr>
-          <w:rFonts w:ascii="Times New Roman" w:hAnsi="Times New Roman" w:cs="Times New Roman"/>
-          <w:sz w:val="24"/>
-          <w:szCs w:val="24"/>
-          <w:lang w:val="en-US"/>
-        </w:rPr>
-        <w:t xml:space="preserve"> b</w:t>
-      </w:r>
-      <w:r>
-        <w:rPr>
-          <w:rFonts w:ascii="Times New Roman" w:hAnsi="Times New Roman" w:cs="Times New Roman"/>
-          <w:sz w:val="24"/>
-          <w:szCs w:val="24"/>
-          <w:lang w:val="en-US"/>
-        </w:rPr>
-        <w:t>ases</w:t>
-      </w:r>
-      <w:r>
-        <w:rPr>
-          <w:rFonts w:ascii="Times New Roman" w:hAnsi="Times New Roman" w:cs="Times New Roman"/>
-          <w:sz w:val="24"/>
-          <w:szCs w:val="24"/>
-          <w:lang w:val="en-US"/>
-        </w:rPr>
-        <w:t xml:space="preserve"> long)</w:t>
-      </w:r>
-      <w:r>
-        <w:rPr>
-          <w:rFonts w:ascii="Times New Roman" w:hAnsi="Times New Roman" w:cs="Times New Roman"/>
-          <w:sz w:val="24"/>
-          <w:szCs w:val="24"/>
-          <w:lang w:val="en-US"/>
-        </w:rPr>
-        <w:t>,</w:t>
-      </w:r>
-      <w:r>
-        <w:rPr>
-          <w:rFonts w:ascii="Times New Roman" w:hAnsi="Times New Roman" w:cs="Times New Roman"/>
-          <w:sz w:val="24"/>
-          <w:szCs w:val="24"/>
-          <w:lang w:val="en-US"/>
-        </w:rPr>
-        <w:t xml:space="preserve"> </w:t>
-      </w:r>
-      <w:r>
-        <w:rPr>
-          <w:rFonts w:ascii="Times New Roman" w:hAnsi="Times New Roman" w:cs="Times New Roman"/>
-          <w:sz w:val="24"/>
-          <w:szCs w:val="24"/>
-          <w:lang w:val="en-US"/>
-        </w:rPr>
-        <w:t xml:space="preserve">each of which are encapsulated in separate twinned icosahedral capsids </w:t>
-      </w:r>
-      <w:r>
-        <w:rPr>
-          <w:rFonts w:ascii="Times New Roman" w:hAnsi="Times New Roman" w:cs="Times New Roman"/>
-          <w:sz w:val="24"/>
-          <w:szCs w:val="24"/>
-        </w:rPr>
-        <w:t>(Stanley and Gay, 1983)</w:t>
-      </w:r>
-      <w:r>
-        <w:rPr>
-          <w:rFonts w:ascii="Times New Roman" w:hAnsi="Times New Roman" w:cs="Times New Roman"/>
-          <w:sz w:val="24"/>
-          <w:szCs w:val="24"/>
-          <w:lang w:val="en-US"/>
-        </w:rPr>
-        <w:t xml:space="preserve">. </w:t>
-      </w:r>
-      <w:r>
-        <w:rPr>
-          <w:rFonts w:ascii="Times New Roman" w:hAnsi="Times New Roman" w:cs="Times New Roman"/>
-          <w:sz w:val="24"/>
-          <w:szCs w:val="24"/>
-          <w:lang w:val="en-US"/>
-        </w:rPr>
-        <w:t xml:space="preserve">Genome organization of </w:t>
-      </w:r>
-      <w:proofErr w:type="spellStart"/>
-      <w:r>
-        <w:rPr>
-          <w:rFonts w:ascii="Times New Roman" w:hAnsi="Times New Roman" w:cs="Times New Roman"/>
-          <w:sz w:val="24"/>
-          <w:szCs w:val="24"/>
-          <w:lang w:val="en-US"/>
-        </w:rPr>
-        <w:t>Begomovirus</w:t>
-      </w:r>
-      <w:proofErr w:type="spellEnd"/>
-      <w:r>
-        <w:rPr>
-          <w:rFonts w:ascii="Times New Roman" w:hAnsi="Times New Roman" w:cs="Times New Roman"/>
-          <w:sz w:val="24"/>
-          <w:szCs w:val="24"/>
-          <w:lang w:val="en-US"/>
-        </w:rPr>
-        <w:t xml:space="preserve"> is characterized by </w:t>
-      </w:r>
-      <w:r>
-        <w:rPr>
-          <w:rFonts w:ascii="Times New Roman" w:hAnsi="Times New Roman" w:cs="Times New Roman"/>
-          <w:sz w:val="24"/>
-          <w:szCs w:val="24"/>
-          <w:lang w:val="en-US"/>
-        </w:rPr>
-        <w:t xml:space="preserve">the presence of a coat protein </w:t>
-      </w:r>
-      <w:r>
-        <w:rPr>
-          <w:rFonts w:ascii="Times New Roman" w:hAnsi="Times New Roman" w:cs="Times New Roman"/>
-          <w:sz w:val="24"/>
-          <w:szCs w:val="24"/>
-          <w:lang w:val="en-US"/>
-        </w:rPr>
-        <w:t xml:space="preserve">(CP) </w:t>
-      </w:r>
-      <w:r>
-        <w:rPr>
-          <w:rFonts w:ascii="Times New Roman" w:hAnsi="Times New Roman" w:cs="Times New Roman"/>
-          <w:sz w:val="24"/>
-          <w:szCs w:val="24"/>
-          <w:lang w:val="en-US"/>
-        </w:rPr>
-        <w:t xml:space="preserve">gene (ORF V1/AV1/Coat protein) in the viral sense strand and a replication associated protein </w:t>
-      </w:r>
-      <w:r>
-        <w:rPr>
-          <w:rFonts w:ascii="Times New Roman" w:hAnsi="Times New Roman" w:cs="Times New Roman"/>
-          <w:sz w:val="24"/>
-          <w:szCs w:val="24"/>
-          <w:lang w:val="en-US"/>
-        </w:rPr>
-        <w:t xml:space="preserve">(Rep) </w:t>
-      </w:r>
-      <w:r>
-        <w:rPr>
-          <w:rFonts w:ascii="Times New Roman" w:hAnsi="Times New Roman" w:cs="Times New Roman"/>
-          <w:sz w:val="24"/>
-          <w:szCs w:val="24"/>
-          <w:lang w:val="en-US"/>
-        </w:rPr>
-        <w:t xml:space="preserve">gene (C1/AC1/Rep) </w:t>
-      </w:r>
-      <w:r>
-        <w:rPr>
-          <w:rFonts w:ascii="Times New Roman" w:hAnsi="Times New Roman" w:cs="Times New Roman"/>
-          <w:sz w:val="24"/>
-          <w:szCs w:val="24"/>
-          <w:lang w:val="en-US"/>
-        </w:rPr>
-        <w:t xml:space="preserve">in the complimentary strand. </w:t>
-      </w:r>
-      <w:r>
-        <w:rPr>
-          <w:rFonts w:ascii="Times New Roman" w:hAnsi="Times New Roman" w:cs="Times New Roman"/>
-          <w:sz w:val="24"/>
-          <w:szCs w:val="24"/>
-          <w:lang w:val="en-US"/>
-        </w:rPr>
-        <w:t>Both</w:t>
-      </w:r>
-      <w:r>
-        <w:rPr>
-          <w:rFonts w:ascii="Times New Roman" w:hAnsi="Times New Roman" w:cs="Times New Roman"/>
-          <w:sz w:val="24"/>
-          <w:szCs w:val="24"/>
-          <w:lang w:val="en-US"/>
-        </w:rPr>
-        <w:t xml:space="preserve"> two ORFs start off from </w:t>
-      </w:r>
-      <w:r>
-        <w:rPr>
-          <w:rFonts w:ascii="Times New Roman" w:hAnsi="Times New Roman" w:cs="Times New Roman"/>
-          <w:sz w:val="24"/>
-          <w:szCs w:val="24"/>
-          <w:lang w:val="en-US"/>
-        </w:rPr>
-        <w:t>opposite ends of a</w:t>
-      </w:r>
-      <w:r>
-        <w:rPr>
-          <w:rFonts w:ascii="Times New Roman" w:hAnsi="Times New Roman" w:cs="Times New Roman"/>
-          <w:sz w:val="24"/>
-          <w:szCs w:val="24"/>
-          <w:lang w:val="en-US"/>
-        </w:rPr>
-        <w:t xml:space="preserve"> </w:t>
-      </w:r>
-      <w:r>
-        <w:rPr>
-          <w:rFonts w:ascii="Times New Roman" w:hAnsi="Times New Roman" w:cs="Times New Roman"/>
-          <w:sz w:val="24"/>
-          <w:szCs w:val="24"/>
-          <w:lang w:val="en-US"/>
-        </w:rPr>
-        <w:t>non-coding intergenic region containing the origin of replication for the viral sense strand and the promoters of CP and Rep genes</w:t>
-      </w:r>
-      <w:r>
-        <w:rPr>
-          <w:rFonts w:ascii="Times New Roman" w:hAnsi="Times New Roman" w:cs="Times New Roman"/>
-          <w:sz w:val="24"/>
-          <w:szCs w:val="24"/>
-          <w:lang w:val="en-US"/>
-        </w:rPr>
-        <w:t xml:space="preserve"> </w:t>
-      </w:r>
-      <w:r>
-        <w:rPr>
-          <w:rFonts w:ascii="Times New Roman" w:hAnsi="Times New Roman" w:cs="Times New Roman"/>
-          <w:sz w:val="24"/>
-          <w:szCs w:val="24"/>
-        </w:rPr>
-        <w:t>(Malathi et al., 2017)</w:t>
-      </w:r>
-      <w:r>
-        <w:rPr>
-          <w:rFonts w:ascii="Times New Roman" w:hAnsi="Times New Roman" w:cs="Times New Roman"/>
-          <w:sz w:val="24"/>
-          <w:szCs w:val="24"/>
-          <w:lang w:val="en-US"/>
-        </w:rPr>
-        <w:t xml:space="preserve">. </w:t>
-      </w:r>
-      <w:r>
-        <w:rPr>
-          <w:rFonts w:ascii="Times New Roman" w:hAnsi="Times New Roman" w:cs="Times New Roman"/>
-          <w:sz w:val="24"/>
-          <w:szCs w:val="24"/>
-          <w:lang w:val="en-US"/>
-        </w:rPr>
-        <w:t xml:space="preserve">DNA-A </w:t>
-      </w:r>
-      <w:r>
-        <w:rPr>
-          <w:rFonts w:ascii="Times New Roman" w:hAnsi="Times New Roman" w:cs="Times New Roman"/>
-          <w:sz w:val="24"/>
-          <w:szCs w:val="24"/>
-          <w:lang w:val="en-US"/>
-        </w:rPr>
-        <w:lastRenderedPageBreak/>
-        <w:t>encodes six genes AC1, AC2, AC3, AC4, AV1 and AV2</w:t>
-      </w:r>
-      <w:r>
-        <w:rPr>
-          <w:rFonts w:ascii="Times New Roman" w:hAnsi="Times New Roman" w:cs="Times New Roman"/>
-          <w:sz w:val="24"/>
-          <w:szCs w:val="24"/>
-          <w:lang w:val="en-US"/>
-        </w:rPr>
-        <w:t xml:space="preserve"> that play vital roles in defense, </w:t>
-      </w:r>
-      <w:r>
-        <w:rPr>
-          <w:rFonts w:ascii="Times New Roman" w:hAnsi="Times New Roman" w:cs="Times New Roman"/>
-          <w:sz w:val="24"/>
-          <w:szCs w:val="24"/>
-          <w:lang w:val="en-US"/>
-        </w:rPr>
-        <w:t xml:space="preserve">replication, </w:t>
-      </w:r>
-      <w:r>
-        <w:rPr>
-          <w:rFonts w:ascii="Times New Roman" w:hAnsi="Times New Roman" w:cs="Times New Roman"/>
-          <w:sz w:val="24"/>
-          <w:szCs w:val="24"/>
-          <w:lang w:val="en-US"/>
-        </w:rPr>
-        <w:t xml:space="preserve">transcription and </w:t>
-      </w:r>
-      <w:r>
-        <w:rPr>
-          <w:rFonts w:ascii="Times New Roman" w:hAnsi="Times New Roman" w:cs="Times New Roman"/>
-          <w:sz w:val="24"/>
-          <w:szCs w:val="24"/>
-          <w:lang w:val="en-US"/>
-        </w:rPr>
-        <w:t xml:space="preserve">in </w:t>
-      </w:r>
-      <w:r>
-        <w:rPr>
-          <w:rFonts w:ascii="Times New Roman" w:hAnsi="Times New Roman" w:cs="Times New Roman"/>
-          <w:sz w:val="24"/>
-          <w:szCs w:val="24"/>
-          <w:lang w:val="en-US"/>
-        </w:rPr>
-        <w:t xml:space="preserve">the synthesis of </w:t>
-      </w:r>
-      <w:r>
-        <w:rPr>
-          <w:rFonts w:ascii="Times New Roman" w:hAnsi="Times New Roman" w:cs="Times New Roman"/>
-          <w:sz w:val="24"/>
-          <w:szCs w:val="24"/>
-          <w:lang w:val="en-US"/>
-        </w:rPr>
-        <w:t xml:space="preserve">viral </w:t>
-      </w:r>
-      <w:r>
-        <w:rPr>
-          <w:rFonts w:ascii="Times New Roman" w:hAnsi="Times New Roman" w:cs="Times New Roman"/>
-          <w:sz w:val="24"/>
-          <w:szCs w:val="24"/>
-          <w:lang w:val="en-US"/>
-        </w:rPr>
-        <w:t>capsids. DNA-B encodes two genes BC1 and BV1</w:t>
-      </w:r>
-      <w:r>
-        <w:rPr>
-          <w:rFonts w:ascii="Times New Roman" w:hAnsi="Times New Roman" w:cs="Times New Roman"/>
-          <w:sz w:val="24"/>
-          <w:szCs w:val="24"/>
-          <w:lang w:val="en-US"/>
-        </w:rPr>
-        <w:t xml:space="preserve"> whereby</w:t>
-      </w:r>
-      <w:r>
-        <w:rPr>
-          <w:rFonts w:ascii="Times New Roman" w:hAnsi="Times New Roman" w:cs="Times New Roman"/>
-          <w:sz w:val="24"/>
-          <w:szCs w:val="24"/>
-          <w:lang w:val="en-US"/>
-        </w:rPr>
-        <w:t xml:space="preserve"> </w:t>
-      </w:r>
-      <w:r>
-        <w:rPr>
-          <w:rFonts w:ascii="Times New Roman" w:hAnsi="Times New Roman" w:cs="Times New Roman"/>
-          <w:sz w:val="24"/>
-          <w:szCs w:val="24"/>
-          <w:lang w:val="en-US"/>
-        </w:rPr>
-        <w:t>BC1</w:t>
-      </w:r>
-      <w:r>
-        <w:rPr>
-          <w:rFonts w:ascii="Times New Roman" w:hAnsi="Times New Roman" w:cs="Times New Roman"/>
-          <w:sz w:val="24"/>
-          <w:szCs w:val="24"/>
-          <w:lang w:val="en-US"/>
-        </w:rPr>
-        <w:t xml:space="preserve"> </w:t>
-      </w:r>
-      <w:r>
-        <w:rPr>
-          <w:rFonts w:ascii="Times New Roman" w:hAnsi="Times New Roman" w:cs="Times New Roman"/>
-          <w:sz w:val="24"/>
-          <w:szCs w:val="24"/>
-          <w:lang w:val="en-US"/>
-        </w:rPr>
-        <w:t xml:space="preserve">in the anti-sense strand encodes the movement protein (MP) critical for </w:t>
-      </w:r>
-      <w:r>
-        <w:rPr>
-          <w:rFonts w:ascii="Times New Roman" w:hAnsi="Times New Roman" w:cs="Times New Roman"/>
-          <w:sz w:val="24"/>
-          <w:szCs w:val="24"/>
-          <w:lang w:val="en-US"/>
-        </w:rPr>
-        <w:t xml:space="preserve">intercellular </w:t>
-      </w:r>
-      <w:r>
-        <w:rPr>
-          <w:rFonts w:ascii="Times New Roman" w:hAnsi="Times New Roman" w:cs="Times New Roman"/>
-          <w:sz w:val="24"/>
-          <w:szCs w:val="24"/>
-          <w:lang w:val="en-US"/>
-        </w:rPr>
-        <w:t xml:space="preserve">systemic movement of virus particles in host plants and </w:t>
-      </w:r>
-      <w:r>
-        <w:rPr>
-          <w:rFonts w:ascii="Times New Roman" w:hAnsi="Times New Roman" w:cs="Times New Roman"/>
-          <w:sz w:val="24"/>
-          <w:szCs w:val="24"/>
-          <w:lang w:val="en-US"/>
-        </w:rPr>
-        <w:t xml:space="preserve">BV1 in the viral sense strand encodes the nuclear shuttle protein (NSP) </w:t>
-      </w:r>
-      <w:r>
-        <w:rPr>
-          <w:rFonts w:ascii="Times New Roman" w:hAnsi="Times New Roman" w:cs="Times New Roman"/>
-          <w:sz w:val="24"/>
-          <w:szCs w:val="24"/>
-          <w:lang w:val="en-US"/>
-        </w:rPr>
-        <w:t>that facilitate</w:t>
-      </w:r>
-      <w:r>
-        <w:rPr>
-          <w:rFonts w:ascii="Times New Roman" w:hAnsi="Times New Roman" w:cs="Times New Roman"/>
-          <w:sz w:val="24"/>
-          <w:szCs w:val="24"/>
-          <w:lang w:val="en-US"/>
-        </w:rPr>
-        <w:t>s</w:t>
-      </w:r>
-      <w:r>
-        <w:rPr>
-          <w:rFonts w:ascii="Times New Roman" w:hAnsi="Times New Roman" w:cs="Times New Roman"/>
-          <w:sz w:val="24"/>
-          <w:szCs w:val="24"/>
-          <w:lang w:val="en-US"/>
-        </w:rPr>
-        <w:t xml:space="preserve"> intr</w:t>
-      </w:r>
-      <w:r>
-        <w:rPr>
-          <w:rFonts w:ascii="Times New Roman" w:hAnsi="Times New Roman" w:cs="Times New Roman"/>
-          <w:sz w:val="24"/>
-          <w:szCs w:val="24"/>
-          <w:lang w:val="en-US"/>
-        </w:rPr>
-        <w:t>a</w:t>
-      </w:r>
-      <w:r>
-        <w:rPr>
-          <w:rFonts w:ascii="Times New Roman" w:hAnsi="Times New Roman" w:cs="Times New Roman"/>
-          <w:sz w:val="24"/>
-          <w:szCs w:val="24"/>
-          <w:lang w:val="en-US"/>
-        </w:rPr>
-        <w:t xml:space="preserve">cellular </w:t>
-      </w:r>
-      <w:r>
-        <w:rPr>
-          <w:rFonts w:ascii="Times New Roman" w:hAnsi="Times New Roman" w:cs="Times New Roman"/>
-          <w:sz w:val="24"/>
-          <w:szCs w:val="24"/>
-          <w:lang w:val="en-US"/>
-        </w:rPr>
-        <w:t xml:space="preserve">transport of the virions </w:t>
-      </w:r>
-      <w:r>
-        <w:rPr>
-          <w:rFonts w:ascii="Times New Roman" w:hAnsi="Times New Roman" w:cs="Times New Roman"/>
-          <w:sz w:val="24"/>
-          <w:szCs w:val="24"/>
-          <w:lang w:val="en-US"/>
-        </w:rPr>
-        <w:t>(</w:t>
-      </w:r>
-      <w:r>
-        <w:rPr>
-          <w:rFonts w:ascii="Times New Roman" w:hAnsi="Times New Roman" w:cs="Times New Roman"/>
-          <w:sz w:val="24"/>
-          <w:szCs w:val="24"/>
-        </w:rPr>
-        <w:t>Hareesh et al., 2023)</w:t>
-      </w:r>
-      <w:r>
-        <w:rPr>
-          <w:rFonts w:ascii="Times New Roman" w:hAnsi="Times New Roman" w:cs="Times New Roman"/>
-          <w:sz w:val="24"/>
-          <w:szCs w:val="24"/>
-          <w:lang w:val="en-US"/>
-        </w:rPr>
-        <w:t xml:space="preserve"> </w:t>
-      </w:r>
-      <w:r>
-        <w:rPr>
-          <w:rFonts w:ascii="Times New Roman" w:hAnsi="Times New Roman" w:cs="Times New Roman"/>
-          <w:sz w:val="24"/>
-          <w:szCs w:val="24"/>
-        </w:rPr>
-        <w:t>(Malathi et al., 2017)</w:t>
-      </w:r>
-      <w:r>
-        <w:rPr>
-          <w:rFonts w:ascii="Times New Roman" w:hAnsi="Times New Roman" w:cs="Times New Roman"/>
-          <w:sz w:val="24"/>
-          <w:szCs w:val="24"/>
-          <w:lang w:val="en-US"/>
-        </w:rPr>
-        <w:t xml:space="preserve">. </w:t>
-      </w:r>
-      <w:r>
-        <w:rPr>
-          <w:rFonts w:ascii="Times New Roman" w:hAnsi="Times New Roman" w:cs="Times New Roman"/>
-          <w:sz w:val="24"/>
-          <w:szCs w:val="24"/>
-          <w:lang w:val="en-US"/>
-        </w:rPr>
-        <w:t xml:space="preserve">DNA-A and DNA-B of SLCMVs also share a common </w:t>
-      </w:r>
-      <w:r>
-        <w:rPr>
-          <w:rFonts w:ascii="Times New Roman" w:hAnsi="Times New Roman" w:cs="Times New Roman"/>
-          <w:sz w:val="24"/>
-          <w:szCs w:val="24"/>
-          <w:lang w:val="en-US"/>
-        </w:rPr>
-        <w:t xml:space="preserve">intergenic </w:t>
-      </w:r>
-      <w:r>
-        <w:rPr>
-          <w:rFonts w:ascii="Times New Roman" w:hAnsi="Times New Roman" w:cs="Times New Roman"/>
-          <w:sz w:val="24"/>
-          <w:szCs w:val="24"/>
-          <w:lang w:val="en-US"/>
-        </w:rPr>
-        <w:t>region (~200 bases long) that encodes elements involved in replication and transcription</w:t>
-      </w:r>
-      <w:r>
-        <w:rPr>
-          <w:rFonts w:ascii="Times New Roman" w:hAnsi="Times New Roman" w:cs="Times New Roman"/>
-          <w:sz w:val="24"/>
-          <w:szCs w:val="24"/>
-          <w:lang w:val="en-US"/>
-        </w:rPr>
-        <w:t xml:space="preserve"> </w:t>
-      </w:r>
-      <w:r>
-        <w:rPr>
-          <w:rFonts w:ascii="Times New Roman" w:hAnsi="Times New Roman" w:cs="Times New Roman"/>
-          <w:sz w:val="24"/>
-          <w:szCs w:val="24"/>
-        </w:rPr>
-        <w:t>(Saunders et al., 2002)</w:t>
-      </w:r>
-      <w:r>
-        <w:rPr>
-          <w:rFonts w:ascii="Times New Roman" w:hAnsi="Times New Roman" w:cs="Times New Roman"/>
-          <w:sz w:val="24"/>
-          <w:szCs w:val="24"/>
-          <w:lang w:val="en-US"/>
-        </w:rPr>
-        <w:t xml:space="preserve">. </w:t>
-      </w:r>
-      <w:r>
-        <w:rPr>
-          <w:rFonts w:ascii="Times New Roman" w:hAnsi="Times New Roman" w:cs="Times New Roman"/>
-          <w:sz w:val="24"/>
-          <w:szCs w:val="24"/>
-          <w:lang w:val="en-US"/>
-        </w:rPr>
-        <w:t>DNA-A and DNA-B of SLCMV are mutually interdependent since DNA-A depends on DNA-B for its intracellular and intercellular movement while DNA-B depends on DNA-A for</w:t>
-      </w:r>
-      <w:r>
-        <w:rPr>
-          <w:rFonts w:ascii="Times New Roman" w:hAnsi="Times New Roman" w:cs="Times New Roman"/>
-          <w:sz w:val="24"/>
-          <w:szCs w:val="24"/>
-          <w:lang w:val="en-US"/>
-        </w:rPr>
-        <w:t xml:space="preserve"> its</w:t>
-      </w:r>
-      <w:r>
-        <w:rPr>
-          <w:rFonts w:ascii="Times New Roman" w:hAnsi="Times New Roman" w:cs="Times New Roman"/>
-          <w:sz w:val="24"/>
-          <w:szCs w:val="24"/>
-          <w:lang w:val="en-US"/>
-        </w:rPr>
-        <w:t xml:space="preserve"> replication and </w:t>
-      </w:r>
-      <w:proofErr w:type="spellStart"/>
-      <w:r>
-        <w:rPr>
-          <w:rFonts w:ascii="Times New Roman" w:hAnsi="Times New Roman" w:cs="Times New Roman"/>
-          <w:sz w:val="24"/>
-          <w:szCs w:val="24"/>
-          <w:lang w:val="en-US"/>
-        </w:rPr>
-        <w:t>encapsidation</w:t>
-      </w:r>
-      <w:proofErr w:type="spellEnd"/>
-      <w:r>
-        <w:rPr>
-          <w:rFonts w:ascii="Times New Roman" w:hAnsi="Times New Roman" w:cs="Times New Roman"/>
-          <w:sz w:val="24"/>
-          <w:szCs w:val="24"/>
-          <w:lang w:val="en-US"/>
-        </w:rPr>
-        <w:t xml:space="preserve"> </w:t>
-      </w:r>
-      <w:r>
-        <w:rPr>
-          <w:rFonts w:ascii="Times New Roman" w:hAnsi="Times New Roman" w:cs="Times New Roman"/>
-          <w:sz w:val="24"/>
-          <w:szCs w:val="24"/>
-        </w:rPr>
-        <w:t>(Malathi et al., 2017)</w:t>
-      </w:r>
-      <w:r>
-        <w:rPr>
-          <w:rFonts w:ascii="Times New Roman" w:hAnsi="Times New Roman" w:cs="Times New Roman"/>
-          <w:sz w:val="24"/>
-          <w:szCs w:val="24"/>
-          <w:lang w:val="en-US"/>
-        </w:rPr>
-        <w:t xml:space="preserve">. </w:t>
-      </w:r>
-      <w:r>
-        <w:rPr>
-          <w:rFonts w:ascii="Times New Roman" w:hAnsi="Times New Roman" w:cs="Times New Roman"/>
-          <w:sz w:val="24"/>
-          <w:szCs w:val="24"/>
-          <w:lang w:val="en-US"/>
-        </w:rPr>
-        <w:t xml:space="preserve">And the sizes of these two DNAs </w:t>
-      </w:r>
-      <w:r>
-        <w:rPr>
-          <w:rFonts w:ascii="Times New Roman" w:hAnsi="Times New Roman" w:cs="Times New Roman"/>
-          <w:sz w:val="24"/>
-          <w:szCs w:val="24"/>
-          <w:lang w:val="en-US"/>
-        </w:rPr>
-        <w:t>differ by a small number of nucleotides</w:t>
-      </w:r>
-      <w:r>
-        <w:rPr>
-          <w:rFonts w:ascii="Times New Roman" w:hAnsi="Times New Roman" w:cs="Times New Roman"/>
-          <w:sz w:val="24"/>
-          <w:szCs w:val="24"/>
-          <w:lang w:val="en-US"/>
-        </w:rPr>
-        <w:t>, whereby DNA-A happens to be 21 to 23 bases longer than its DNA-B counterpart.</w:t>
-      </w:r>
-      <w:r>
-        <w:rPr>
-          <w:rFonts w:ascii="Times New Roman" w:hAnsi="Times New Roman" w:cs="Times New Roman"/>
-          <w:sz w:val="24"/>
-          <w:szCs w:val="24"/>
-          <w:lang w:val="en-US"/>
-        </w:rPr>
-        <w:t xml:space="preserve"> </w:t>
-      </w:r>
-      <w:r>
-        <w:rPr>
-          <w:rFonts w:ascii="Times New Roman" w:hAnsi="Times New Roman" w:cs="Times New Roman"/>
-          <w:sz w:val="24"/>
-          <w:szCs w:val="24"/>
-          <w:lang w:val="en-US"/>
-        </w:rPr>
-        <w:t>Host-to-host transmission of SLCMV is mediated by a specific biotype of whiteflies (</w:t>
-      </w:r>
-      <w:proofErr w:type="spellStart"/>
-      <w:r>
-        <w:rPr>
-          <w:rFonts w:ascii="Times New Roman" w:hAnsi="Times New Roman" w:cs="Times New Roman"/>
-          <w:i/>
-          <w:iCs/>
-          <w:sz w:val="24"/>
-          <w:szCs w:val="24"/>
-          <w:lang w:val="en-US"/>
-        </w:rPr>
-        <w:t>Bemisia</w:t>
-      </w:r>
-      <w:proofErr w:type="spellEnd"/>
-      <w:r>
-        <w:rPr>
-          <w:rFonts w:ascii="Times New Roman" w:hAnsi="Times New Roman" w:cs="Times New Roman"/>
-          <w:i/>
-          <w:iCs/>
-          <w:sz w:val="24"/>
-          <w:szCs w:val="24"/>
-          <w:lang w:val="en-US"/>
-        </w:rPr>
-        <w:t xml:space="preserve"> </w:t>
-      </w:r>
-      <w:proofErr w:type="spellStart"/>
-      <w:r>
-        <w:rPr>
-          <w:rFonts w:ascii="Times New Roman" w:hAnsi="Times New Roman" w:cs="Times New Roman"/>
-          <w:i/>
-          <w:iCs/>
-          <w:sz w:val="24"/>
-          <w:szCs w:val="24"/>
-          <w:lang w:val="en-US"/>
-        </w:rPr>
-        <w:t>tabaci</w:t>
-      </w:r>
-      <w:proofErr w:type="spellEnd"/>
+        <w:t>Bemisia tabaci</w:t>
+      </w:r>
       <w:r>
         <w:rPr>
           <w:rFonts w:ascii="Times New Roman" w:hAnsi="Times New Roman" w:cs="Times New Roman"/>
@@ -5282,25 +5179,14 @@
         </w:rPr>
         <w:t>Nilavel</w:t>
       </w:r>
-      <w:proofErr w:type="spellStart"/>
-      <w:r>
-        <w:rPr>
-          <w:rFonts w:ascii="Times New Roman" w:hAnsi="Times New Roman" w:cs="Times New Roman"/>
-          <w:sz w:val="24"/>
-          <w:szCs w:val="24"/>
-          <w:lang w:val="en-US"/>
-        </w:rPr>
-        <w:t>i</w:t>
-      </w:r>
-      <w:proofErr w:type="spellEnd"/>
-      <w:r>
-        <w:rPr>
-          <w:rFonts w:ascii="Times New Roman" w:hAnsi="Times New Roman" w:cs="Times New Roman"/>
-          <w:sz w:val="24"/>
-          <w:szCs w:val="24"/>
-          <w:lang w:val="en-US"/>
-        </w:rPr>
-        <w:t>,</w:t>
+      <w:r>
+        <w:rPr>
+          <w:rFonts w:ascii="Times New Roman" w:hAnsi="Times New Roman" w:cs="Times New Roman"/>
+          <w:sz w:val="24"/>
+          <w:szCs w:val="24"/>
+          <w:lang w:val="en-US"/>
+        </w:rPr>
+        <w:t>i,</w:t>
       </w:r>
       <w:r>
         <w:rPr>
@@ -5492,7 +5378,6 @@
         </w:rPr>
         <w:t>were separate</w:t>
       </w:r>
-      <w:proofErr w:type="spellStart"/>
       <w:r>
         <w:rPr>
           <w:rFonts w:ascii="Times New Roman" w:hAnsi="Times New Roman" w:cs="Times New Roman"/>
@@ -5511,7 +5396,6 @@
         </w:rPr>
         <w:t>y</w:t>
       </w:r>
-      <w:proofErr w:type="spellEnd"/>
       <w:r>
         <w:rPr>
           <w:rFonts w:ascii="Times New Roman" w:hAnsi="Times New Roman" w:cs="Times New Roman"/>
@@ -6767,7 +6651,6 @@
         </w:rPr>
         <w:t>. P</w:t>
       </w:r>
-      <w:proofErr w:type="spellStart"/>
       <w:r>
         <w:rPr>
           <w:rFonts w:ascii="Times New Roman" w:hAnsi="Times New Roman" w:cs="Times New Roman"/>
@@ -6777,7 +6660,6 @@
         </w:rPr>
         <w:t>olymerase</w:t>
       </w:r>
-      <w:proofErr w:type="spellEnd"/>
       <w:r>
         <w:rPr>
           <w:rFonts w:ascii="Times New Roman" w:hAnsi="Times New Roman" w:cs="Times New Roman"/>
@@ -6793,9 +6675,8 @@
           <w:sz w:val="24"/>
           <w:szCs w:val="24"/>
         </w:rPr>
-        <w:t xml:space="preserve"> reactions were carried out in a 20 µL reaction mix</w:t>
-      </w:r>
-      <w:proofErr w:type="spellStart"/>
+        <w:t xml:space="preserve"> reactions were carried out in 20 µL reaction mix</w:t>
+      </w:r>
       <w:r>
         <w:rPr>
           <w:rFonts w:ascii="Times New Roman" w:hAnsi="Times New Roman" w:cs="Times New Roman"/>
@@ -6805,7 +6686,15 @@
         </w:rPr>
         <w:t>ture</w:t>
       </w:r>
-      <w:proofErr w:type="spellEnd"/>
+      <w:r>
+        <w:rPr>
+          <w:rFonts w:ascii="Times New Roman" w:hAnsi="Times New Roman" w:cs="Times New Roman"/>
+          <w:sz w:val="24"/>
+          <w:szCs w:val="24"/>
+          <w:lang w:val="en-US"/>
+        </w:rPr>
+        <w:t>s</w:t>
+      </w:r>
       <w:r>
         <w:rPr>
           <w:rFonts w:ascii="Times New Roman" w:hAnsi="Times New Roman" w:cs="Times New Roman"/>
@@ -6829,7 +6718,24 @@
           <w:sz w:val="24"/>
           <w:szCs w:val="24"/>
         </w:rPr>
-        <w:t xml:space="preserve">made PCR mix (PCR Biosystems, UK), 1 µL of forward and reverse primers (10 µM) and 1 µL DNA sample (about 50 ng). The thermocycler was </w:t>
+        <w:t xml:space="preserve">made PCR </w:t>
+      </w:r>
+      <w:r>
+        <w:rPr>
+          <w:rFonts w:ascii="Times New Roman" w:hAnsi="Times New Roman" w:cs="Times New Roman"/>
+          <w:sz w:val="24"/>
+          <w:szCs w:val="24"/>
+          <w:lang w:val="en-US"/>
+        </w:rPr>
+        <w:t xml:space="preserve">master </w:t>
+      </w:r>
+      <w:r>
+        <w:rPr>
+          <w:rFonts w:ascii="Times New Roman" w:hAnsi="Times New Roman" w:cs="Times New Roman"/>
+          <w:sz w:val="24"/>
+          <w:szCs w:val="24"/>
+        </w:rPr>
+        <w:t xml:space="preserve">mix (PCR Biosystems, UK), 1 µL of forward and reverse primers (10 µM) and 1 µL DNA sample (about 50 ng). The thermocycler was </w:t>
       </w:r>
       <w:r>
         <w:rPr>
@@ -6883,7 +6789,6 @@
         </w:rPr>
         <w:t xml:space="preserve"> included an initial denaturation at 94 °C for 3 min and a f</w:t>
       </w:r>
-      <w:proofErr w:type="spellStart"/>
       <w:r>
         <w:rPr>
           <w:rFonts w:ascii="Times New Roman" w:hAnsi="Times New Roman" w:cs="Times New Roman"/>
@@ -6893,7 +6798,6 @@
         </w:rPr>
         <w:t>i</w:t>
       </w:r>
-      <w:proofErr w:type="spellEnd"/>
       <w:r>
         <w:rPr>
           <w:rFonts w:ascii="Times New Roman" w:hAnsi="Times New Roman" w:cs="Times New Roman"/>
@@ -7054,54 +6958,7 @@
           <w:szCs w:val="24"/>
           <w:lang w:val="en-US"/>
         </w:rPr>
-        <w:t xml:space="preserve">were finally aligned using </w:t>
-      </w:r>
-      <w:r>
-        <w:rPr>
-          <w:rFonts w:ascii="Times New Roman" w:eastAsia="Times New Roman" w:hAnsi="Times New Roman" w:cs="Times New Roman"/>
-          <w:sz w:val="24"/>
-          <w:szCs w:val="24"/>
-          <w:lang w:val="en-US"/>
-        </w:rPr>
-        <w:t>DNA Dragon - DNA Sequence Contig Assembler Software</w:t>
-      </w:r>
-      <w:r>
-        <w:rPr>
-          <w:rFonts w:ascii="Times New Roman" w:eastAsia="Times New Roman" w:hAnsi="Times New Roman" w:cs="Times New Roman"/>
-          <w:sz w:val="24"/>
-          <w:szCs w:val="24"/>
-          <w:lang w:val="en-US"/>
-        </w:rPr>
-        <w:t xml:space="preserve"> (</w:t>
-      </w:r>
-      <w:proofErr w:type="spellStart"/>
-      <w:r>
-        <w:rPr>
-          <w:rFonts w:ascii="Times New Roman" w:eastAsia="Times New Roman" w:hAnsi="Times New Roman" w:cs="Times New Roman"/>
-          <w:sz w:val="24"/>
-          <w:szCs w:val="24"/>
-          <w:lang w:val="en-US"/>
-        </w:rPr>
-        <w:t>SequentiX</w:t>
-      </w:r>
-      <w:proofErr w:type="spellEnd"/>
-      <w:r>
-        <w:rPr>
-          <w:rFonts w:ascii="Times New Roman" w:eastAsia="Times New Roman" w:hAnsi="Times New Roman" w:cs="Times New Roman"/>
-          <w:sz w:val="24"/>
-          <w:szCs w:val="24"/>
-          <w:lang w:val="en-US"/>
-        </w:rPr>
-        <w:t xml:space="preserve"> - Digital DNA Processing</w:t>
-      </w:r>
-      <w:r>
-        <w:rPr>
-          <w:rFonts w:ascii="Times New Roman" w:eastAsia="Times New Roman" w:hAnsi="Times New Roman" w:cs="Times New Roman"/>
-          <w:sz w:val="24"/>
-          <w:szCs w:val="24"/>
-          <w:lang w:val="en-US"/>
-        </w:rPr>
-        <w:t xml:space="preserve">) </w:t>
+        <w:t xml:space="preserve">were finally aligned using DNA Dragon - DNA Sequence Contig Assembler Software (SequentiX - Digital DNA Processing) </w:t>
       </w:r>
       <w:r>
         <w:rPr>
@@ -7119,7 +6976,25 @@
           <w:szCs w:val="24"/>
           <w:lang w:val="en-US"/>
         </w:rPr>
-        <w:t xml:space="preserve"> to formulate the complete DNA-A sequence</w:t>
+        <w:t xml:space="preserve"> to formulate the complete </w:t>
+      </w:r>
+      <w:r>
+        <w:rPr>
+          <w:rFonts w:ascii="Times New Roman" w:eastAsia="Times New Roman" w:hAnsi="Times New Roman" w:cs="Times New Roman"/>
+          <w:sz w:val="24"/>
+          <w:szCs w:val="24"/>
+          <w:lang w:val="en-US"/>
+        </w:rPr>
+        <w:t xml:space="preserve">and contiguous </w:t>
+      </w:r>
+      <w:r>
+        <w:rPr>
+          <w:rFonts w:ascii="Times New Roman" w:eastAsia="Times New Roman" w:hAnsi="Times New Roman" w:cs="Times New Roman"/>
+          <w:sz w:val="24"/>
+          <w:szCs w:val="24"/>
+          <w:lang w:val="en-US"/>
+        </w:rPr>
+        <w:t>DNA-A sequence</w:t>
       </w:r>
       <w:r>
         <w:rPr>
@@ -7159,19 +7034,34 @@
         <w:spacing w:after="0" w:line="240" w:lineRule="auto"/>
         <w:rPr>
           <w:rFonts w:ascii="Times New Roman" w:eastAsia="Times New Roman" w:hAnsi="Times New Roman" w:cs="Times New Roman"/>
-          <w:sz w:val="24"/>
-          <w:szCs w:val="24"/>
-          <w:lang w:val="en-US"/>
-        </w:rPr>
-      </w:pPr>
-      <w:r>
-        <w:rPr>
-          <w:rFonts w:ascii="Times New Roman" w:eastAsia="Times New Roman" w:hAnsi="Times New Roman" w:cs="Times New Roman"/>
-          <w:sz w:val="24"/>
-          <w:szCs w:val="24"/>
-          <w:lang w:val="en-US"/>
-        </w:rPr>
-        <w:tab/>
+          <w:b/>
+          <w:bCs/>
+          <w:sz w:val="24"/>
+          <w:szCs w:val="24"/>
+          <w:lang w:val="en-US"/>
+        </w:rPr>
+      </w:pPr>
+      <w:r>
+        <w:rPr>
+          <w:rFonts w:ascii="Times New Roman" w:eastAsia="Times New Roman" w:hAnsi="Times New Roman" w:cs="Times New Roman"/>
+          <w:b/>
+          <w:bCs/>
+          <w:sz w:val="24"/>
+          <w:szCs w:val="24"/>
+          <w:lang w:val="en-US"/>
+        </w:rPr>
+        <w:t xml:space="preserve">Genetic analysis of DNA-A sequences, pairwise alignment, </w:t>
+      </w:r>
+      <w:r>
+        <w:rPr>
+          <w:rFonts w:ascii="Times New Roman" w:eastAsia="Times New Roman" w:hAnsi="Times New Roman" w:cs="Times New Roman"/>
+          <w:b/>
+          <w:bCs/>
+          <w:sz w:val="24"/>
+          <w:szCs w:val="24"/>
+          <w:lang w:val="en-US"/>
+        </w:rPr>
+        <w:t>BLAST and phylogenetic relationships.</w:t>
       </w:r>
     </w:p>
     <w:p>
@@ -7195,12 +7085,722 @@
         </w:tabs>
         <w:spacing w:after="0" w:line="240" w:lineRule="auto"/>
         <w:rPr>
-          <w:rFonts w:ascii="Times New Roman" w:eastAsia="Times New Roman" w:hAnsi="Times New Roman" w:cs="Times New Roman"/>
-          <w:sz w:val="24"/>
-          <w:szCs w:val="24"/>
-          <w:lang w:val="en-US"/>
-        </w:rPr>
-      </w:pPr>
+          <w:rFonts w:ascii="Times New Roman" w:hAnsi="Times New Roman" w:cs="Times New Roman"/>
+          <w:sz w:val="24"/>
+          <w:szCs w:val="24"/>
+          <w:lang w:val="en-US"/>
+        </w:rPr>
+      </w:pPr>
+      <w:r>
+        <w:rPr>
+          <w:rFonts w:ascii="Times New Roman" w:eastAsia="Times New Roman" w:hAnsi="Times New Roman" w:cs="Times New Roman"/>
+          <w:sz w:val="24"/>
+          <w:szCs w:val="24"/>
+          <w:lang w:val="en-US"/>
+        </w:rPr>
+        <w:t xml:space="preserve">The five </w:t>
+      </w:r>
+      <w:r>
+        <w:rPr>
+          <w:rFonts w:ascii="Times New Roman" w:eastAsia="Times New Roman" w:hAnsi="Times New Roman" w:cs="Times New Roman"/>
+          <w:sz w:val="24"/>
+          <w:szCs w:val="24"/>
+          <w:lang w:val="en-US"/>
+        </w:rPr>
+        <w:t xml:space="preserve">DNA </w:t>
+      </w:r>
+      <w:r>
+        <w:rPr>
+          <w:rFonts w:ascii="Times New Roman" w:eastAsia="Times New Roman" w:hAnsi="Times New Roman" w:cs="Times New Roman"/>
+          <w:sz w:val="24"/>
+          <w:szCs w:val="24"/>
+          <w:lang w:val="en-US"/>
+        </w:rPr>
+        <w:t xml:space="preserve">samples </w:t>
+      </w:r>
+      <w:r>
+        <w:rPr>
+          <w:rFonts w:ascii="Times New Roman" w:eastAsia="Times New Roman" w:hAnsi="Times New Roman" w:cs="Times New Roman"/>
+          <w:sz w:val="24"/>
+          <w:szCs w:val="24"/>
+          <w:lang w:val="en-US"/>
+        </w:rPr>
+        <w:t xml:space="preserve">from </w:t>
+      </w:r>
+      <w:r>
+        <w:rPr>
+          <w:rFonts w:ascii="Times New Roman" w:hAnsi="Times New Roman" w:cs="Times New Roman"/>
+          <w:sz w:val="24"/>
+          <w:szCs w:val="24"/>
+        </w:rPr>
+        <w:t>Kinniya</w:t>
+      </w:r>
+      <w:r>
+        <w:rPr>
+          <w:rFonts w:ascii="Times New Roman" w:hAnsi="Times New Roman" w:cs="Times New Roman"/>
+          <w:sz w:val="24"/>
+          <w:szCs w:val="24"/>
+          <w:lang w:val="en-US"/>
+        </w:rPr>
+        <w:t>,</w:t>
+      </w:r>
+      <w:r>
+        <w:rPr>
+          <w:rFonts w:ascii="Times New Roman" w:hAnsi="Times New Roman" w:cs="Times New Roman"/>
+          <w:sz w:val="24"/>
+          <w:szCs w:val="24"/>
+        </w:rPr>
+        <w:t xml:space="preserve"> </w:t>
+      </w:r>
+      <w:r>
+        <w:rPr>
+          <w:rFonts w:ascii="Times New Roman" w:hAnsi="Times New Roman" w:cs="Times New Roman"/>
+          <w:sz w:val="24"/>
+          <w:szCs w:val="24"/>
+        </w:rPr>
+        <w:t>Kuchchaveli</w:t>
+      </w:r>
+      <w:r>
+        <w:rPr>
+          <w:rFonts w:ascii="Times New Roman" w:hAnsi="Times New Roman" w:cs="Times New Roman"/>
+          <w:sz w:val="24"/>
+          <w:szCs w:val="24"/>
+          <w:lang w:val="en-US"/>
+        </w:rPr>
+        <w:t xml:space="preserve">, </w:t>
+      </w:r>
+      <w:r>
+        <w:rPr>
+          <w:rFonts w:ascii="Times New Roman" w:hAnsi="Times New Roman" w:cs="Times New Roman"/>
+          <w:sz w:val="24"/>
+          <w:szCs w:val="24"/>
+        </w:rPr>
+        <w:t>Muthur</w:t>
+      </w:r>
+      <w:r>
+        <w:rPr>
+          <w:rFonts w:ascii="Times New Roman" w:hAnsi="Times New Roman" w:cs="Times New Roman"/>
+          <w:sz w:val="24"/>
+          <w:szCs w:val="24"/>
+          <w:lang w:val="en-US"/>
+        </w:rPr>
+        <w:t xml:space="preserve">, </w:t>
+      </w:r>
+      <w:r>
+        <w:rPr>
+          <w:rFonts w:ascii="Times New Roman" w:hAnsi="Times New Roman" w:cs="Times New Roman"/>
+          <w:sz w:val="24"/>
+          <w:szCs w:val="24"/>
+        </w:rPr>
+        <w:t>Nilavel</w:t>
+      </w:r>
+      <w:r>
+        <w:rPr>
+          <w:rFonts w:ascii="Times New Roman" w:hAnsi="Times New Roman" w:cs="Times New Roman"/>
+          <w:sz w:val="24"/>
+          <w:szCs w:val="24"/>
+          <w:lang w:val="en-US"/>
+        </w:rPr>
+        <w:t xml:space="preserve">i </w:t>
+      </w:r>
+      <w:r>
+        <w:rPr>
+          <w:rFonts w:ascii="Times New Roman" w:hAnsi="Times New Roman" w:cs="Times New Roman"/>
+          <w:sz w:val="24"/>
+          <w:szCs w:val="24"/>
+        </w:rPr>
+        <w:t>and</w:t>
+      </w:r>
+      <w:r>
+        <w:rPr>
+          <w:rFonts w:ascii="Times New Roman" w:hAnsi="Times New Roman" w:cs="Times New Roman"/>
+          <w:sz w:val="24"/>
+          <w:szCs w:val="24"/>
+          <w:lang w:val="en-US"/>
+        </w:rPr>
+        <w:t xml:space="preserve"> </w:t>
+      </w:r>
+      <w:r>
+        <w:rPr>
+          <w:rFonts w:ascii="Times New Roman" w:hAnsi="Times New Roman" w:cs="Times New Roman"/>
+          <w:sz w:val="24"/>
+          <w:szCs w:val="24"/>
+        </w:rPr>
+        <w:t>Padavisripura</w:t>
+      </w:r>
+      <w:r>
+        <w:rPr>
+          <w:rFonts w:ascii="Times New Roman" w:eastAsia="Times New Roman" w:hAnsi="Times New Roman" w:cs="Times New Roman"/>
+          <w:sz w:val="24"/>
+          <w:szCs w:val="24"/>
+          <w:lang w:val="en-US"/>
+        </w:rPr>
+        <w:t xml:space="preserve"> </w:t>
+      </w:r>
+      <w:r>
+        <w:rPr>
+          <w:rFonts w:ascii="Times New Roman" w:eastAsia="Times New Roman" w:hAnsi="Times New Roman" w:cs="Times New Roman"/>
+          <w:sz w:val="24"/>
+          <w:szCs w:val="24"/>
+          <w:lang w:val="en-US"/>
+        </w:rPr>
+        <w:t>yielded</w:t>
+      </w:r>
+      <w:r>
+        <w:rPr>
+          <w:rFonts w:ascii="Times New Roman" w:eastAsia="Times New Roman" w:hAnsi="Times New Roman" w:cs="Times New Roman"/>
+          <w:sz w:val="24"/>
+          <w:szCs w:val="24"/>
+          <w:lang w:val="en-US"/>
+        </w:rPr>
+        <w:t xml:space="preserve"> the following</w:t>
+      </w:r>
+      <w:r>
+        <w:rPr>
+          <w:rFonts w:ascii="Times New Roman" w:eastAsia="Times New Roman" w:hAnsi="Times New Roman" w:cs="Times New Roman"/>
+          <w:sz w:val="24"/>
+          <w:szCs w:val="24"/>
+          <w:lang w:val="en-US"/>
+        </w:rPr>
+        <w:t xml:space="preserve"> five DNA-A sequences </w:t>
+      </w:r>
+      <w:r>
+        <w:rPr>
+          <w:rFonts w:ascii="Times New Roman" w:eastAsia="Times New Roman" w:hAnsi="Times New Roman" w:cs="Times New Roman"/>
+          <w:sz w:val="24"/>
+          <w:szCs w:val="24"/>
+          <w:lang w:val="en-US"/>
+        </w:rPr>
+        <w:t>Kin2021</w:t>
+      </w:r>
+      <w:r>
+        <w:rPr>
+          <w:rFonts w:ascii="Times New Roman" w:eastAsia="Times New Roman" w:hAnsi="Times New Roman" w:cs="Times New Roman"/>
+          <w:sz w:val="24"/>
+          <w:szCs w:val="24"/>
+          <w:lang w:val="en-US"/>
+        </w:rPr>
+        <w:t>,</w:t>
+      </w:r>
+      <w:r>
+        <w:rPr>
+          <w:rFonts w:ascii="Times New Roman" w:eastAsia="Times New Roman" w:hAnsi="Times New Roman" w:cs="Times New Roman"/>
+          <w:sz w:val="24"/>
+          <w:szCs w:val="24"/>
+          <w:lang w:val="en-US"/>
+        </w:rPr>
+        <w:t xml:space="preserve"> </w:t>
+      </w:r>
+      <w:r>
+        <w:rPr>
+          <w:rFonts w:ascii="Times New Roman" w:eastAsia="Times New Roman" w:hAnsi="Times New Roman" w:cs="Times New Roman"/>
+          <w:sz w:val="24"/>
+          <w:szCs w:val="24"/>
+          <w:lang w:val="en-US"/>
+        </w:rPr>
+        <w:t>Kuc2021</w:t>
+      </w:r>
+      <w:r>
+        <w:rPr>
+          <w:rFonts w:ascii="Times New Roman" w:eastAsia="Times New Roman" w:hAnsi="Times New Roman" w:cs="Times New Roman"/>
+          <w:sz w:val="24"/>
+          <w:szCs w:val="24"/>
+          <w:lang w:val="en-US"/>
+        </w:rPr>
+        <w:t>,</w:t>
+      </w:r>
+      <w:r>
+        <w:rPr>
+          <w:rFonts w:ascii="Times New Roman" w:eastAsia="Times New Roman" w:hAnsi="Times New Roman" w:cs="Times New Roman"/>
+          <w:sz w:val="24"/>
+          <w:szCs w:val="24"/>
+          <w:lang w:val="en-US"/>
+        </w:rPr>
+        <w:t xml:space="preserve"> </w:t>
+      </w:r>
+      <w:r>
+        <w:rPr>
+          <w:rFonts w:ascii="Times New Roman" w:eastAsia="Times New Roman" w:hAnsi="Times New Roman" w:cs="Times New Roman"/>
+          <w:sz w:val="24"/>
+          <w:szCs w:val="24"/>
+          <w:lang w:val="en-US"/>
+        </w:rPr>
+        <w:t>Mut2021</w:t>
+      </w:r>
+      <w:r>
+        <w:rPr>
+          <w:rFonts w:ascii="Times New Roman" w:eastAsia="Times New Roman" w:hAnsi="Times New Roman" w:cs="Times New Roman"/>
+          <w:sz w:val="24"/>
+          <w:szCs w:val="24"/>
+          <w:lang w:val="en-US"/>
+        </w:rPr>
+        <w:t>,</w:t>
+      </w:r>
+      <w:r>
+        <w:rPr>
+          <w:rFonts w:ascii="Times New Roman" w:eastAsia="Times New Roman" w:hAnsi="Times New Roman" w:cs="Times New Roman"/>
+          <w:sz w:val="24"/>
+          <w:szCs w:val="24"/>
+          <w:lang w:val="en-US"/>
+        </w:rPr>
+        <w:t xml:space="preserve"> </w:t>
+      </w:r>
+      <w:r>
+        <w:rPr>
+          <w:rFonts w:ascii="Times New Roman" w:eastAsia="Times New Roman" w:hAnsi="Times New Roman" w:cs="Times New Roman"/>
+          <w:sz w:val="24"/>
+          <w:szCs w:val="24"/>
+          <w:lang w:val="en-US"/>
+        </w:rPr>
+        <w:t>Nil2021</w:t>
+      </w:r>
+      <w:r>
+        <w:rPr>
+          <w:rFonts w:ascii="Times New Roman" w:eastAsia="Times New Roman" w:hAnsi="Times New Roman" w:cs="Times New Roman"/>
+          <w:sz w:val="24"/>
+          <w:szCs w:val="24"/>
+          <w:lang w:val="en-US"/>
+        </w:rPr>
+        <w:t xml:space="preserve"> and</w:t>
+      </w:r>
+      <w:r>
+        <w:rPr>
+          <w:rFonts w:ascii="Times New Roman" w:eastAsia="Times New Roman" w:hAnsi="Times New Roman" w:cs="Times New Roman"/>
+          <w:sz w:val="24"/>
+          <w:szCs w:val="24"/>
+          <w:lang w:val="en-US"/>
+        </w:rPr>
+        <w:t xml:space="preserve"> </w:t>
+      </w:r>
+      <w:r>
+        <w:rPr>
+          <w:rFonts w:ascii="Times New Roman" w:eastAsia="Times New Roman" w:hAnsi="Times New Roman" w:cs="Times New Roman"/>
+          <w:sz w:val="24"/>
+          <w:szCs w:val="24"/>
+          <w:lang w:val="en-US"/>
+        </w:rPr>
+        <w:t>P</w:t>
+      </w:r>
+      <w:r>
+        <w:rPr>
+          <w:rFonts w:ascii="Times New Roman" w:eastAsia="Times New Roman" w:hAnsi="Times New Roman" w:cs="Times New Roman"/>
+          <w:sz w:val="24"/>
+          <w:szCs w:val="24"/>
+          <w:lang w:val="en-US"/>
+        </w:rPr>
+        <w:t>d2021</w:t>
+      </w:r>
+      <w:r>
+        <w:rPr>
+          <w:rFonts w:ascii="Times New Roman" w:eastAsia="Times New Roman" w:hAnsi="Times New Roman" w:cs="Times New Roman"/>
+          <w:sz w:val="24"/>
+          <w:szCs w:val="24"/>
+          <w:lang w:val="en-US"/>
+        </w:rPr>
+        <w:t xml:space="preserve"> respectively</w:t>
+      </w:r>
+      <w:r>
+        <w:rPr>
+          <w:rFonts w:ascii="Times New Roman" w:eastAsia="Times New Roman" w:hAnsi="Times New Roman" w:cs="Times New Roman"/>
+          <w:sz w:val="24"/>
+          <w:szCs w:val="24"/>
+          <w:lang w:val="en-US"/>
+        </w:rPr>
+        <w:t xml:space="preserve"> </w:t>
+      </w:r>
+      <w:r>
+        <w:rPr>
+          <w:rFonts w:ascii="Times New Roman" w:eastAsia="Times New Roman" w:hAnsi="Times New Roman" w:cs="Times New Roman"/>
+          <w:sz w:val="24"/>
+          <w:szCs w:val="24"/>
+          <w:lang w:val="en-US"/>
+        </w:rPr>
+        <w:t xml:space="preserve">(GenBank accessions </w:t>
+      </w:r>
+      <w:r>
+        <w:rPr>
+          <w:rFonts w:ascii="Times New Roman" w:eastAsia="Times New Roman" w:hAnsi="Times New Roman" w:cs="Times New Roman"/>
+          <w:sz w:val="24"/>
+          <w:szCs w:val="24"/>
+          <w:lang w:val="en-US"/>
+        </w:rPr>
+        <w:t>OK377342</w:t>
+      </w:r>
+      <w:r>
+        <w:rPr>
+          <w:rFonts w:ascii="Times New Roman" w:eastAsia="Times New Roman" w:hAnsi="Times New Roman" w:cs="Times New Roman"/>
+          <w:sz w:val="24"/>
+          <w:szCs w:val="24"/>
+          <w:lang w:val="en-US"/>
+        </w:rPr>
+        <w:t xml:space="preserve">, </w:t>
+      </w:r>
+      <w:r>
+        <w:rPr>
+          <w:rFonts w:ascii="Times New Roman" w:eastAsia="Times New Roman" w:hAnsi="Times New Roman" w:cs="Times New Roman"/>
+          <w:sz w:val="24"/>
+          <w:szCs w:val="24"/>
+          <w:lang w:val="en-US"/>
+        </w:rPr>
+        <w:t>OK377343</w:t>
+      </w:r>
+      <w:r>
+        <w:rPr>
+          <w:rFonts w:ascii="Times New Roman" w:eastAsia="Times New Roman" w:hAnsi="Times New Roman" w:cs="Times New Roman"/>
+          <w:sz w:val="24"/>
+          <w:szCs w:val="24"/>
+          <w:lang w:val="en-US"/>
+        </w:rPr>
+        <w:t xml:space="preserve">, </w:t>
+      </w:r>
+      <w:r>
+        <w:rPr>
+          <w:rFonts w:ascii="Times New Roman" w:eastAsia="Times New Roman" w:hAnsi="Times New Roman" w:cs="Times New Roman"/>
+          <w:sz w:val="24"/>
+          <w:szCs w:val="24"/>
+          <w:lang w:val="en-US"/>
+        </w:rPr>
+        <w:t>OK424595</w:t>
+      </w:r>
+      <w:r>
+        <w:rPr>
+          <w:rFonts w:ascii="Times New Roman" w:eastAsia="Times New Roman" w:hAnsi="Times New Roman" w:cs="Times New Roman"/>
+          <w:sz w:val="24"/>
+          <w:szCs w:val="24"/>
+          <w:lang w:val="en-US"/>
+        </w:rPr>
+        <w:t xml:space="preserve">, </w:t>
+      </w:r>
+      <w:r>
+        <w:rPr>
+          <w:rFonts w:ascii="Times New Roman" w:eastAsia="Times New Roman" w:hAnsi="Times New Roman" w:cs="Times New Roman"/>
+          <w:sz w:val="24"/>
+          <w:szCs w:val="24"/>
+          <w:lang w:val="en-US"/>
+        </w:rPr>
+        <w:t>OK377341</w:t>
+      </w:r>
+      <w:r>
+        <w:rPr>
+          <w:rFonts w:ascii="Times New Roman" w:eastAsia="Times New Roman" w:hAnsi="Times New Roman" w:cs="Times New Roman"/>
+          <w:sz w:val="24"/>
+          <w:szCs w:val="24"/>
+          <w:lang w:val="en-US"/>
+        </w:rPr>
+        <w:t xml:space="preserve"> </w:t>
+      </w:r>
+      <w:r>
+        <w:rPr>
+          <w:rFonts w:ascii="Times New Roman" w:eastAsia="Times New Roman" w:hAnsi="Times New Roman" w:cs="Times New Roman"/>
+          <w:sz w:val="24"/>
+          <w:szCs w:val="24"/>
+          <w:lang w:val="en-US"/>
+        </w:rPr>
+        <w:lastRenderedPageBreak/>
+        <w:t xml:space="preserve">and </w:t>
+      </w:r>
+      <w:r>
+        <w:rPr>
+          <w:rFonts w:ascii="Times New Roman" w:eastAsia="Times New Roman" w:hAnsi="Times New Roman" w:cs="Times New Roman"/>
+          <w:sz w:val="24"/>
+          <w:szCs w:val="24"/>
+          <w:lang w:val="en-US"/>
+        </w:rPr>
+        <w:t>OK362288</w:t>
+      </w:r>
+      <w:r>
+        <w:rPr>
+          <w:rFonts w:ascii="Times New Roman" w:eastAsia="Times New Roman" w:hAnsi="Times New Roman" w:cs="Times New Roman"/>
+          <w:sz w:val="24"/>
+          <w:szCs w:val="24"/>
+          <w:lang w:val="en-US"/>
+        </w:rPr>
+        <w:t>)</w:t>
+      </w:r>
+      <w:r>
+        <w:rPr>
+          <w:rFonts w:ascii="Times New Roman" w:eastAsia="Times New Roman" w:hAnsi="Times New Roman" w:cs="Times New Roman"/>
+          <w:sz w:val="24"/>
+          <w:szCs w:val="24"/>
+          <w:lang w:val="en-US"/>
+        </w:rPr>
+        <w:t>.</w:t>
+      </w:r>
+      <w:r>
+        <w:rPr>
+          <w:rFonts w:ascii="Times New Roman" w:eastAsia="Times New Roman" w:hAnsi="Times New Roman" w:cs="Times New Roman"/>
+          <w:sz w:val="24"/>
+          <w:szCs w:val="24"/>
+          <w:lang w:val="en-US"/>
+        </w:rPr>
+        <w:t xml:space="preserve"> Initially</w:t>
+      </w:r>
+      <w:r>
+        <w:rPr>
+          <w:rFonts w:ascii="Times New Roman" w:eastAsia="Times New Roman" w:hAnsi="Times New Roman" w:cs="Times New Roman"/>
+          <w:sz w:val="24"/>
+          <w:szCs w:val="24"/>
+          <w:lang w:val="en-US"/>
+        </w:rPr>
+        <w:t>,</w:t>
+      </w:r>
+      <w:r>
+        <w:rPr>
+          <w:rFonts w:ascii="Times New Roman" w:eastAsia="Times New Roman" w:hAnsi="Times New Roman" w:cs="Times New Roman"/>
+          <w:sz w:val="24"/>
+          <w:szCs w:val="24"/>
+          <w:lang w:val="en-US"/>
+        </w:rPr>
+        <w:t xml:space="preserve"> </w:t>
+      </w:r>
+      <w:r>
+        <w:rPr>
+          <w:rFonts w:ascii="Times New Roman" w:eastAsia="Times New Roman" w:hAnsi="Times New Roman" w:cs="Times New Roman"/>
+          <w:sz w:val="24"/>
+          <w:szCs w:val="24"/>
+          <w:lang w:val="en-US"/>
+        </w:rPr>
+        <w:t>these five sequences and a</w:t>
+      </w:r>
+      <w:r>
+        <w:rPr>
+          <w:rFonts w:ascii="Times New Roman" w:eastAsia="Times New Roman" w:hAnsi="Times New Roman" w:cs="Times New Roman"/>
+          <w:sz w:val="24"/>
+          <w:szCs w:val="24"/>
+          <w:lang w:val="en-US"/>
+        </w:rPr>
+        <w:t>n</w:t>
+      </w:r>
+      <w:r>
+        <w:rPr>
+          <w:rFonts w:ascii="Times New Roman" w:eastAsia="Times New Roman" w:hAnsi="Times New Roman" w:cs="Times New Roman"/>
+          <w:sz w:val="24"/>
+          <w:szCs w:val="24"/>
+          <w:lang w:val="en-US"/>
+        </w:rPr>
+        <w:t xml:space="preserve"> SLCMV DNA-A reference sequence from </w:t>
+      </w:r>
+      <w:r>
+        <w:rPr>
+          <w:rFonts w:ascii="Times New Roman" w:hAnsi="Times New Roman" w:cs="Times New Roman"/>
+          <w:sz w:val="24"/>
+          <w:szCs w:val="24"/>
+        </w:rPr>
+        <w:t>Saunders et al.</w:t>
+      </w:r>
+      <w:r>
+        <w:rPr>
+          <w:rFonts w:ascii="Times New Roman" w:hAnsi="Times New Roman" w:cs="Times New Roman"/>
+          <w:sz w:val="24"/>
+          <w:szCs w:val="24"/>
+          <w:lang w:val="en-US"/>
+        </w:rPr>
+        <w:t xml:space="preserve"> (</w:t>
+      </w:r>
+      <w:r>
+        <w:rPr>
+          <w:rFonts w:ascii="Times New Roman" w:hAnsi="Times New Roman" w:cs="Times New Roman"/>
+          <w:sz w:val="24"/>
+          <w:szCs w:val="24"/>
+        </w:rPr>
+        <w:t>2002)</w:t>
+      </w:r>
+      <w:r>
+        <w:rPr>
+          <w:rFonts w:ascii="Times New Roman" w:eastAsia="Times New Roman" w:hAnsi="Times New Roman" w:cs="Times New Roman"/>
+          <w:sz w:val="24"/>
+          <w:szCs w:val="24"/>
+          <w:lang w:val="en-US"/>
+        </w:rPr>
+        <w:t xml:space="preserve"> </w:t>
+      </w:r>
+      <w:r>
+        <w:rPr>
+          <w:rFonts w:ascii="Times New Roman" w:eastAsia="Times New Roman" w:hAnsi="Times New Roman" w:cs="Times New Roman"/>
+          <w:sz w:val="24"/>
+          <w:szCs w:val="24"/>
+          <w:lang w:val="en-US"/>
+        </w:rPr>
+        <w:t xml:space="preserve">(GenBank accession </w:t>
+      </w:r>
+      <w:r>
+        <w:rPr>
+          <w:rFonts w:ascii="Times New Roman" w:eastAsia="Times New Roman" w:hAnsi="Times New Roman" w:cs="Times New Roman"/>
+          <w:sz w:val="24"/>
+          <w:szCs w:val="24"/>
+          <w:lang w:val="en-US"/>
+        </w:rPr>
+        <w:t>AJ314737</w:t>
+      </w:r>
+      <w:r>
+        <w:rPr>
+          <w:rFonts w:ascii="Times New Roman" w:eastAsia="Times New Roman" w:hAnsi="Times New Roman" w:cs="Times New Roman"/>
+          <w:sz w:val="24"/>
+          <w:szCs w:val="24"/>
+          <w:lang w:val="en-US"/>
+        </w:rPr>
+        <w:t xml:space="preserve">) </w:t>
+      </w:r>
+      <w:r>
+        <w:rPr>
+          <w:rFonts w:ascii="Times New Roman" w:eastAsia="Times New Roman" w:hAnsi="Times New Roman" w:cs="Times New Roman"/>
+          <w:sz w:val="24"/>
+          <w:szCs w:val="24"/>
+          <w:lang w:val="en-US"/>
+        </w:rPr>
+        <w:t xml:space="preserve">were </w:t>
+      </w:r>
+      <w:r>
+        <w:rPr>
+          <w:rFonts w:ascii="Times New Roman" w:eastAsia="Times New Roman" w:hAnsi="Times New Roman" w:cs="Times New Roman"/>
+          <w:sz w:val="24"/>
+          <w:szCs w:val="24"/>
+          <w:lang w:val="en-US"/>
+        </w:rPr>
+        <w:t xml:space="preserve">subjected to multiple </w:t>
+      </w:r>
+      <w:r>
+        <w:rPr>
+          <w:rFonts w:ascii="Times New Roman" w:eastAsia="Times New Roman" w:hAnsi="Times New Roman" w:cs="Times New Roman"/>
+          <w:sz w:val="24"/>
+          <w:szCs w:val="24"/>
+          <w:lang w:val="en-US"/>
+        </w:rPr>
+        <w:t>sequence alignment using MUSCLE (muscle v5.1.0)</w:t>
+      </w:r>
+      <w:r>
+        <w:rPr>
+          <w:rFonts w:ascii="Times New Roman" w:eastAsia="Times New Roman" w:hAnsi="Times New Roman" w:cs="Times New Roman"/>
+          <w:sz w:val="24"/>
+          <w:szCs w:val="24"/>
+          <w:lang w:val="en-US"/>
+        </w:rPr>
+        <w:t xml:space="preserve"> </w:t>
+      </w:r>
+      <w:r>
+        <w:rPr>
+          <w:rFonts w:ascii="Times New Roman" w:hAnsi="Times New Roman" w:cs="Times New Roman"/>
+          <w:sz w:val="24"/>
+          <w:szCs w:val="24"/>
+        </w:rPr>
+        <w:t>(Edgar, 2004)</w:t>
+      </w:r>
+      <w:r>
+        <w:rPr>
+          <w:rFonts w:ascii="Times New Roman" w:hAnsi="Times New Roman" w:cs="Times New Roman"/>
+          <w:sz w:val="24"/>
+          <w:szCs w:val="24"/>
+          <w:lang w:val="en-US"/>
+        </w:rPr>
+        <w:t xml:space="preserve"> and the sequence identity scores were computed using Sequence Demarcation Tool (S</w:t>
+      </w:r>
+      <w:r>
+        <w:rPr>
+          <w:rFonts w:ascii="Times New Roman" w:hAnsi="Times New Roman" w:cs="Times New Roman"/>
+          <w:sz w:val="24"/>
+          <w:szCs w:val="24"/>
+          <w:lang w:val="en-US"/>
+        </w:rPr>
+        <w:t>DT</w:t>
+      </w:r>
+      <w:r>
+        <w:rPr>
+          <w:rFonts w:ascii="Times New Roman" w:hAnsi="Times New Roman" w:cs="Times New Roman"/>
+          <w:sz w:val="24"/>
+          <w:szCs w:val="24"/>
+          <w:lang w:val="en-US"/>
+        </w:rPr>
+        <w:t xml:space="preserve"> v1</w:t>
+      </w:r>
+      <w:r>
+        <w:rPr>
+          <w:rFonts w:ascii="Times New Roman" w:eastAsia="Times New Roman" w:hAnsi="Times New Roman" w:cs="Times New Roman"/>
+          <w:sz w:val="24"/>
+          <w:szCs w:val="24"/>
+          <w:lang w:val="en-US"/>
+        </w:rPr>
+        <w:t>.</w:t>
+      </w:r>
+      <w:r>
+        <w:rPr>
+          <w:rFonts w:ascii="Times New Roman" w:eastAsia="Times New Roman" w:hAnsi="Times New Roman" w:cs="Times New Roman"/>
+          <w:sz w:val="24"/>
+          <w:szCs w:val="24"/>
+          <w:lang w:val="en-US"/>
+        </w:rPr>
+        <w:t>2)</w:t>
+      </w:r>
+      <w:r>
+        <w:rPr>
+          <w:rFonts w:ascii="Times New Roman" w:eastAsia="Times New Roman" w:hAnsi="Times New Roman" w:cs="Times New Roman"/>
+          <w:sz w:val="24"/>
+          <w:szCs w:val="24"/>
+          <w:lang w:val="en-US"/>
+        </w:rPr>
+        <w:t xml:space="preserve"> </w:t>
+      </w:r>
+      <w:r>
+        <w:rPr>
+          <w:rFonts w:ascii="Times New Roman" w:hAnsi="Times New Roman" w:cs="Times New Roman"/>
+          <w:sz w:val="24"/>
+          <w:szCs w:val="24"/>
+        </w:rPr>
+        <w:t>(Muhire et al., 2014)</w:t>
+      </w:r>
+      <w:r>
+        <w:rPr>
+          <w:rFonts w:ascii="Times New Roman" w:hAnsi="Times New Roman" w:cs="Times New Roman"/>
+          <w:sz w:val="24"/>
+          <w:szCs w:val="24"/>
+          <w:lang w:val="en-US"/>
+        </w:rPr>
+        <w:t>.</w:t>
+      </w:r>
+      <w:r>
+        <w:rPr>
+          <w:rFonts w:ascii="Times New Roman" w:hAnsi="Times New Roman" w:cs="Times New Roman"/>
+          <w:sz w:val="24"/>
+          <w:szCs w:val="24"/>
+          <w:lang w:val="en-US"/>
+        </w:rPr>
+        <w:t xml:space="preserve"> </w:t>
+      </w:r>
+      <w:r>
+        <w:rPr>
+          <w:rFonts w:ascii="Times New Roman" w:hAnsi="Times New Roman" w:cs="Times New Roman"/>
+          <w:sz w:val="24"/>
+          <w:szCs w:val="24"/>
+          <w:lang w:val="en-US"/>
+        </w:rPr>
+        <w:t>Following, these five sequences were BLASTed using NCBI’s Nucleotide BLAST, to figure out the most similar sequences in GenBank database</w:t>
+      </w:r>
+      <w:r>
+        <w:rPr>
+          <w:rFonts w:ascii="Times New Roman" w:hAnsi="Times New Roman" w:cs="Times New Roman"/>
+          <w:sz w:val="24"/>
+          <w:szCs w:val="24"/>
+          <w:lang w:val="en-US"/>
+        </w:rPr>
+        <w:t xml:space="preserve"> and the results were documented</w:t>
+      </w:r>
+      <w:r>
+        <w:rPr>
+          <w:rFonts w:ascii="Times New Roman" w:hAnsi="Times New Roman" w:cs="Times New Roman"/>
+          <w:sz w:val="24"/>
+          <w:szCs w:val="24"/>
+          <w:lang w:val="en-US"/>
+        </w:rPr>
+        <w:t>.</w:t>
+      </w:r>
+      <w:r>
+        <w:rPr>
+          <w:rFonts w:ascii="Times New Roman" w:hAnsi="Times New Roman" w:cs="Times New Roman"/>
+          <w:sz w:val="24"/>
+          <w:szCs w:val="24"/>
+          <w:lang w:val="en-US"/>
+        </w:rPr>
+        <w:t xml:space="preserve"> </w:t>
+      </w:r>
     </w:p>
     <w:p>
       <w:pPr>
@@ -7209,7 +7809,7 @@
         </w:tabs>
         <w:spacing w:after="0" w:line="240" w:lineRule="auto"/>
         <w:rPr>
-          <w:rFonts w:ascii="Times New Roman" w:eastAsia="Times New Roman" w:hAnsi="Times New Roman" w:cs="Times New Roman"/>
+          <w:rFonts w:ascii="Times New Roman" w:hAnsi="Times New Roman" w:cs="Times New Roman"/>
           <w:sz w:val="24"/>
           <w:szCs w:val="24"/>
           <w:lang w:val="en-US"/>
@@ -7229,6 +7829,123 @@
           <w:lang w:val="en-US"/>
         </w:rPr>
       </w:pPr>
+      <w:r>
+        <w:rPr>
+          <w:rFonts w:ascii="Times New Roman" w:hAnsi="Times New Roman" w:cs="Times New Roman"/>
+          <w:sz w:val="24"/>
+          <w:szCs w:val="24"/>
+          <w:lang w:val="en-US"/>
+        </w:rPr>
+        <w:t>Then</w:t>
+      </w:r>
+      <w:r>
+        <w:rPr>
+          <w:rFonts w:ascii="Times New Roman" w:hAnsi="Times New Roman" w:cs="Times New Roman"/>
+          <w:sz w:val="24"/>
+          <w:szCs w:val="24"/>
+          <w:lang w:val="en-US"/>
+        </w:rPr>
+        <w:t>,</w:t>
+      </w:r>
+      <w:r>
+        <w:rPr>
+          <w:rFonts w:ascii="Times New Roman" w:hAnsi="Times New Roman" w:cs="Times New Roman"/>
+          <w:sz w:val="24"/>
+          <w:szCs w:val="24"/>
+          <w:lang w:val="en-US"/>
+        </w:rPr>
+        <w:t xml:space="preserve"> these five sequences in conjunction with reference accessions </w:t>
+      </w:r>
+      <w:r>
+        <w:rPr>
+          <w:rFonts w:ascii="Times New Roman" w:hAnsi="Times New Roman" w:cs="Times New Roman"/>
+          <w:sz w:val="24"/>
+          <w:szCs w:val="24"/>
+          <w:lang w:val="en-US"/>
+        </w:rPr>
+        <w:t xml:space="preserve">for all </w:t>
+      </w:r>
+      <w:r>
+        <w:rPr>
+          <w:rFonts w:ascii="Times New Roman" w:hAnsi="Times New Roman" w:cs="Times New Roman"/>
+          <w:sz w:val="24"/>
+          <w:szCs w:val="24"/>
+          <w:lang w:val="en-US"/>
+        </w:rPr>
+        <w:t xml:space="preserve">internationally </w:t>
+      </w:r>
+      <w:r>
+        <w:rPr>
+          <w:rFonts w:ascii="Times New Roman" w:hAnsi="Times New Roman" w:cs="Times New Roman"/>
+          <w:sz w:val="24"/>
+          <w:szCs w:val="24"/>
+          <w:lang w:val="en-US"/>
+        </w:rPr>
+        <w:t>known variants of CMV</w:t>
+      </w:r>
+      <w:r>
+        <w:rPr>
+          <w:rFonts w:ascii="Times New Roman" w:hAnsi="Times New Roman" w:cs="Times New Roman"/>
+          <w:sz w:val="24"/>
+          <w:szCs w:val="24"/>
+          <w:lang w:val="en-US"/>
+        </w:rPr>
+        <w:t>s</w:t>
+      </w:r>
+      <w:r>
+        <w:rPr>
+          <w:rFonts w:ascii="Times New Roman" w:hAnsi="Times New Roman" w:cs="Times New Roman"/>
+          <w:sz w:val="24"/>
+          <w:szCs w:val="24"/>
+          <w:lang w:val="en-US"/>
+        </w:rPr>
+        <w:t xml:space="preserve"> scraped</w:t>
+      </w:r>
+      <w:r>
+        <w:rPr>
+          <w:rFonts w:ascii="Times New Roman" w:hAnsi="Times New Roman" w:cs="Times New Roman"/>
+          <w:sz w:val="24"/>
+          <w:szCs w:val="24"/>
+          <w:lang w:val="en-US"/>
+        </w:rPr>
+        <w:t xml:space="preserve"> </w:t>
+      </w:r>
+      <w:r>
+        <w:rPr>
+          <w:rFonts w:ascii="Times New Roman" w:hAnsi="Times New Roman" w:cs="Times New Roman"/>
+          <w:sz w:val="24"/>
+          <w:szCs w:val="24"/>
+          <w:lang w:val="en-US"/>
+        </w:rPr>
+        <w:t>from ICTV were subjected to multiple sequence alignment and sequence identity scoring using the same tools</w:t>
+      </w:r>
+      <w:r>
+        <w:rPr>
+          <w:rFonts w:ascii="Times New Roman" w:hAnsi="Times New Roman" w:cs="Times New Roman"/>
+          <w:sz w:val="24"/>
+          <w:szCs w:val="24"/>
+          <w:lang w:val="en-US"/>
+        </w:rPr>
+        <w:t>.</w:t>
+      </w:r>
+      <w:r>
+        <w:rPr>
+          <w:rFonts w:ascii="Times New Roman" w:hAnsi="Times New Roman" w:cs="Times New Roman"/>
+          <w:sz w:val="24"/>
+          <w:szCs w:val="24"/>
+          <w:lang w:val="en-US"/>
+        </w:rPr>
+        <w:t xml:space="preserve"> Subsequently the sequences were compared with DNA-A sequences of a set of known Begomovirus pathogens causing diseases in Sri Lanka</w:t>
+      </w:r>
+      <w:r>
+        <w:rPr>
+          <w:rFonts w:ascii="Times New Roman" w:hAnsi="Times New Roman" w:cs="Times New Roman"/>
+          <w:sz w:val="24"/>
+          <w:szCs w:val="24"/>
+          <w:lang w:val="en-US"/>
+        </w:rPr>
+        <w:t>, using the same methods and tools.</w:t>
+      </w:r>
     </w:p>
     <w:p>
       <w:pPr>
@@ -7957,6 +8674,20 @@
           <w:lang w:val="en-US"/>
         </w:rPr>
       </w:pPr>
+    </w:p>
+    <w:p>
+      <w:pPr>
+        <w:tabs>
+          <w:tab w:val="left" w:pos="1774"/>
+        </w:tabs>
+        <w:spacing w:after="0" w:line="240" w:lineRule="auto"/>
+        <w:rPr>
+          <w:rFonts w:ascii="Times New Roman" w:eastAsia="Times New Roman" w:hAnsi="Times New Roman" w:cs="Times New Roman"/>
+          <w:sz w:val="24"/>
+          <w:szCs w:val="24"/>
+          <w:lang w:val="en-US"/>
+        </w:rPr>
+      </w:pPr>
       <w:r>
         <w:rPr>
           <w:rFonts w:ascii="Times New Roman" w:eastAsia="Times New Roman" w:hAnsi="Times New Roman" w:cs="Times New Roman"/>
@@ -7967,7 +8698,6 @@
           <w:szCs w:val="24"/>
           <w:lang w:val="en-US"/>
         </w:rPr>
-        <w:lastRenderedPageBreak/>
         <w:t xml:space="preserve">&lt;needs formatting&gt; </w:t>
       </w:r>
       <w:r>
@@ -8561,6 +9291,7 @@
           <w:sz w:val="24"/>
           <w:szCs w:val="24"/>
         </w:rPr>
+        <w:lastRenderedPageBreak/>
         <w:t xml:space="preserve">Emmanuel, C.J., Inthuja, A., Keshiga, A., 2019. Status of Cassava cultivation in Jaffna peninsula and detection of Cassava mosaic disease causing agent. Vingnanam J Sci 14, 1. </w:t>
       </w:r>
       <w:hyperlink r:id="rId11" w:history="1">
@@ -8685,7 +9416,6 @@
           <w:sz w:val="24"/>
           <w:szCs w:val="24"/>
         </w:rPr>
-        <w:lastRenderedPageBreak/>
         <w:t xml:space="preserve">Venkataravanappa, V., Lakshminarayana Reddy, C.N., Devaraju, A., Jalali, S., Krishna Reddy, M., 2013. Association of a recombinant Cotton leaf curl Bangalore virus with yellow vein and leaf curl disease of okra in India. Indian J. Virol. 24, 188–198. </w:t>
       </w:r>
       <w:hyperlink r:id="rId14" w:history="1">
@@ -8801,7 +9531,6 @@
           <w:kern w:val="0"/>
           <w:sz w:val="24"/>
           <w:szCs w:val="24"/>
-          <w:lang/>
           <w14:ligatures w14:val="none"/>
         </w:rPr>
       </w:pPr>
@@ -8811,7 +9540,6 @@
           <w:kern w:val="0"/>
           <w:sz w:val="24"/>
           <w:szCs w:val="24"/>
-          <w:lang/>
           <w14:ligatures w14:val="none"/>
         </w:rPr>
         <w:t xml:space="preserve">Jose, A., Makeshkumar, T., Edison, S., </w:t>
@@ -8833,7 +9561,6 @@
           <w:kern w:val="0"/>
           <w:sz w:val="24"/>
           <w:szCs w:val="24"/>
-          <w:lang/>
           <w14:ligatures w14:val="none"/>
         </w:rPr>
         <w:t>. Host Range of Sri Lankan Cassava Mosaic Virus.</w:t>
@@ -8848,7 +9575,6 @@
           <w:kern w:val="0"/>
           <w:sz w:val="24"/>
           <w:szCs w:val="24"/>
-          <w:lang/>
           <w14:ligatures w14:val="none"/>
         </w:rPr>
       </w:pPr>
@@ -8899,6 +9625,47 @@
             <w:szCs w:val="24"/>
           </w:rPr>
           <w:t>https://doi.org/10.1007/s11262-012-0732-y</w:t>
+        </w:r>
+      </w:hyperlink>
+    </w:p>
+    <w:p>
+      <w:pPr>
+        <w:spacing w:after="0" w:line="240" w:lineRule="auto"/>
+        <w:ind w:hanging="480"/>
+        <w:rPr>
+          <w:rFonts w:ascii="Times New Roman" w:eastAsia="Times New Roman" w:hAnsi="Times New Roman" w:cs="Times New Roman"/>
+          <w:sz w:val="24"/>
+          <w:szCs w:val="24"/>
+          <w:lang w:val="en-US"/>
+        </w:rPr>
+      </w:pPr>
+    </w:p>
+    <w:p>
+      <w:pPr>
+        <w:ind w:hanging="480"/>
+        <w:rPr>
+          <w:rFonts w:ascii="Times New Roman" w:hAnsi="Times New Roman" w:cs="Times New Roman"/>
+          <w:sz w:val="24"/>
+          <w:szCs w:val="24"/>
+        </w:rPr>
+      </w:pPr>
+      <w:r>
+        <w:rPr>
+          <w:rFonts w:ascii="Times New Roman" w:hAnsi="Times New Roman" w:cs="Times New Roman"/>
+          <w:sz w:val="24"/>
+          <w:szCs w:val="24"/>
+        </w:rPr>
+        <w:t xml:space="preserve">Muhire, B.M., Varsani, A., Martin, D.P., 2014. SDT: A Virus Classification Tool Based on Pairwise Sequence Alignment and Identity Calculation. PLoS ONE 9, e108277. </w:t>
+      </w:r>
+      <w:hyperlink r:id="rId18" w:history="1">
+        <w:r>
+          <w:rPr>
+            <w:rStyle w:val="Hyperlink"/>
+            <w:rFonts w:ascii="Times New Roman" w:hAnsi="Times New Roman" w:cs="Times New Roman"/>
+            <w:sz w:val="24"/>
+            <w:szCs w:val="24"/>
+          </w:rPr>
+          <w:t>https://doi.org/10.1371/journal.pone.0108277</w:t>
         </w:r>
       </w:hyperlink>
     </w:p>

</xml_diff>